<commit_message>
adding Iterating Trhough Lines
</commit_message>
<xml_diff>
--- a/LEARN PYTHON - FILES.docx
+++ b/LEARN PYTHON - FILES.docx
@@ -1280,18 +1280,7 @@
           <w:szCs w:val="27"/>
           <w:lang w:val="en-US" w:eastAsia="ru-RU"/>
         </w:rPr>
-        <w:t>file_</w:t>
-      </w:r>
-      <w:proofErr w:type="gramStart"/>
-      <w:r>
-        <w:rPr>
-          <w:rFonts w:ascii="Ubuntu Mono" w:eastAsia="Times New Roman" w:hAnsi="Ubuntu Mono" w:cs="Courier New"/>
-          <w:color w:val="FF8973"/>
-          <w:sz w:val="27"/>
-          <w:szCs w:val="27"/>
-          <w:lang w:val="en-US" w:eastAsia="ru-RU"/>
-        </w:rPr>
-        <w:t>object</w:t>
+        <w:t>file_object</w:t>
       </w:r>
       <w:r>
         <w:rPr>
@@ -1314,7 +1303,6 @@
         <w:t>read</w:t>
       </w:r>
       <w:proofErr w:type="spellEnd"/>
-      <w:proofErr w:type="gramEnd"/>
       <w:r>
         <w:rPr>
           <w:rFonts w:ascii="Ubuntu Mono" w:eastAsia="Times New Roman" w:hAnsi="Ubuntu Mono" w:cs="Courier New"/>
@@ -1751,6 +1739,9 @@
     </w:p>
     <w:p>
       <w:pPr>
+        <w:pBdr>
+          <w:bottom w:val="single" w:sz="12" w:space="1" w:color="auto"/>
+        </w:pBdr>
         <w:jc w:val="center"/>
         <w:rPr>
           <w:b/>
@@ -1761,6 +1752,1366 @@
     </w:p>
     <w:p>
       <w:pPr>
+        <w:spacing w:after="0" w:line="240" w:lineRule="auto"/>
+        <w:rPr>
+          <w:rFonts w:ascii="Segoe UI" w:eastAsia="Times New Roman" w:hAnsi="Segoe UI" w:cs="Segoe UI"/>
+          <w:color w:val="10162F"/>
+          <w:sz w:val="27"/>
+          <w:szCs w:val="27"/>
+          <w:lang w:val="en-US" w:eastAsia="ru-RU"/>
+        </w:rPr>
+      </w:pPr>
+      <w:r>
+        <w:rPr>
+          <w:rFonts w:ascii="Segoe UI" w:eastAsia="Times New Roman" w:hAnsi="Segoe UI" w:cs="Segoe UI"/>
+          <w:b/>
+          <w:bCs/>
+          <w:color w:val="10162F"/>
+          <w:sz w:val="27"/>
+          <w:szCs w:val="27"/>
+          <w:lang w:val="en-US" w:eastAsia="ru-RU"/>
+        </w:rPr>
+        <w:t>Iterating Through Lines</w:t>
+      </w:r>
+    </w:p>
+    <w:p>
+      <w:pPr>
+        <w:spacing w:after="100" w:afterAutospacing="1" w:line="240" w:lineRule="auto"/>
+        <w:rPr>
+          <w:rFonts w:ascii="Segoe UI" w:eastAsia="Times New Roman" w:hAnsi="Segoe UI" w:cs="Segoe UI"/>
+          <w:color w:val="10162F"/>
+          <w:sz w:val="27"/>
+          <w:szCs w:val="27"/>
+          <w:lang w:val="en-US" w:eastAsia="ru-RU"/>
+        </w:rPr>
+      </w:pPr>
+      <w:r>
+        <w:rPr>
+          <w:rFonts w:ascii="Segoe UI" w:eastAsia="Times New Roman" w:hAnsi="Segoe UI" w:cs="Segoe UI"/>
+          <w:color w:val="10162F"/>
+          <w:sz w:val="27"/>
+          <w:szCs w:val="27"/>
+          <w:lang w:val="en-US" w:eastAsia="ru-RU"/>
+        </w:rPr>
+        <w:t>When we read a file, we might want to grab the whole document in a single string, like </w:t>
+      </w:r>
+      <w:r>
+        <w:rPr>
+          <w:rFonts w:ascii="Ubuntu Mono" w:eastAsia="Times New Roman" w:hAnsi="Ubuntu Mono" w:cs="Courier New"/>
+          <w:color w:val="15141F"/>
+          <w:shd w:val="clear" w:color="auto" w:fill="EAE9ED"/>
+          <w:lang w:val="en-US" w:eastAsia="ru-RU"/>
+        </w:rPr>
+        <w:t>.read()</w:t>
+      </w:r>
+      <w:r>
+        <w:rPr>
+          <w:rFonts w:ascii="Segoe UI" w:eastAsia="Times New Roman" w:hAnsi="Segoe UI" w:cs="Segoe UI"/>
+          <w:color w:val="10162F"/>
+          <w:sz w:val="27"/>
+          <w:szCs w:val="27"/>
+          <w:lang w:val="en-US" w:eastAsia="ru-RU"/>
+        </w:rPr>
+        <w:t> would return. But what if we wanted to store each line in a variable? We can use the </w:t>
+      </w:r>
+      <w:r>
+        <w:rPr>
+          <w:rFonts w:ascii="Ubuntu Mono" w:eastAsia="Times New Roman" w:hAnsi="Ubuntu Mono" w:cs="Courier New"/>
+          <w:color w:val="15141F"/>
+          <w:shd w:val="clear" w:color="auto" w:fill="EAE9ED"/>
+          <w:lang w:val="en-US" w:eastAsia="ru-RU"/>
+        </w:rPr>
+        <w:t>.</w:t>
+      </w:r>
+      <w:proofErr w:type="spellStart"/>
+      <w:r>
+        <w:rPr>
+          <w:rFonts w:ascii="Ubuntu Mono" w:eastAsia="Times New Roman" w:hAnsi="Ubuntu Mono" w:cs="Courier New"/>
+          <w:color w:val="15141F"/>
+          <w:shd w:val="clear" w:color="auto" w:fill="EAE9ED"/>
+          <w:lang w:val="en-US" w:eastAsia="ru-RU"/>
+        </w:rPr>
+        <w:t>readlines</w:t>
+      </w:r>
+      <w:proofErr w:type="spellEnd"/>
+      <w:r>
+        <w:rPr>
+          <w:rFonts w:ascii="Ubuntu Mono" w:eastAsia="Times New Roman" w:hAnsi="Ubuntu Mono" w:cs="Courier New"/>
+          <w:color w:val="15141F"/>
+          <w:shd w:val="clear" w:color="auto" w:fill="EAE9ED"/>
+          <w:lang w:val="en-US" w:eastAsia="ru-RU"/>
+        </w:rPr>
+        <w:t>()</w:t>
+      </w:r>
+      <w:r>
+        <w:rPr>
+          <w:rFonts w:ascii="Segoe UI" w:eastAsia="Times New Roman" w:hAnsi="Segoe UI" w:cs="Segoe UI"/>
+          <w:color w:val="10162F"/>
+          <w:sz w:val="27"/>
+          <w:szCs w:val="27"/>
+          <w:lang w:val="en-US" w:eastAsia="ru-RU"/>
+        </w:rPr>
+        <w:t> function to read a text file line by line instead of having the whole thing. Suppose we have a file:</w:t>
+      </w:r>
+    </w:p>
+    <w:p>
+      <w:pPr>
+        <w:spacing w:after="100" w:afterAutospacing="1" w:line="240" w:lineRule="auto"/>
+        <w:rPr>
+          <w:rFonts w:ascii="Segoe UI" w:eastAsia="Times New Roman" w:hAnsi="Segoe UI" w:cs="Segoe UI"/>
+          <w:color w:val="10162F"/>
+          <w:sz w:val="27"/>
+          <w:szCs w:val="27"/>
+          <w:lang w:val="en-US" w:eastAsia="ru-RU"/>
+        </w:rPr>
+      </w:pPr>
+      <w:r>
+        <w:rPr>
+          <w:rFonts w:ascii="Segoe UI" w:eastAsia="Times New Roman" w:hAnsi="Segoe UI" w:cs="Segoe UI"/>
+          <w:b/>
+          <w:bCs/>
+          <w:color w:val="10162F"/>
+          <w:sz w:val="27"/>
+          <w:szCs w:val="27"/>
+          <w:lang w:val="en-US" w:eastAsia="ru-RU"/>
+        </w:rPr>
+        <w:t>keats_sonnet.txt</w:t>
+      </w:r>
+    </w:p>
+    <w:p>
+      <w:pPr>
+        <w:shd w:val="clear" w:color="auto" w:fill="211E2F"/>
+        <w:tabs>
+          <w:tab w:val="left" w:pos="916"/>
+          <w:tab w:val="left" w:pos="1832"/>
+          <w:tab w:val="left" w:pos="2748"/>
+          <w:tab w:val="left" w:pos="3664"/>
+          <w:tab w:val="left" w:pos="4580"/>
+          <w:tab w:val="left" w:pos="5496"/>
+          <w:tab w:val="left" w:pos="6412"/>
+          <w:tab w:val="left" w:pos="7328"/>
+          <w:tab w:val="left" w:pos="8244"/>
+          <w:tab w:val="left" w:pos="9160"/>
+          <w:tab w:val="left" w:pos="10076"/>
+          <w:tab w:val="left" w:pos="10992"/>
+          <w:tab w:val="left" w:pos="11908"/>
+          <w:tab w:val="left" w:pos="12824"/>
+          <w:tab w:val="left" w:pos="13740"/>
+          <w:tab w:val="left" w:pos="14656"/>
+        </w:tabs>
+        <w:spacing w:after="0" w:line="240" w:lineRule="auto"/>
+        <w:rPr>
+          <w:rFonts w:ascii="Ubuntu Mono" w:eastAsia="Times New Roman" w:hAnsi="Ubuntu Mono" w:cs="Courier New"/>
+          <w:color w:val="939598"/>
+          <w:sz w:val="27"/>
+          <w:szCs w:val="27"/>
+          <w:lang w:val="en-US" w:eastAsia="ru-RU"/>
+        </w:rPr>
+      </w:pPr>
+      <w:r>
+        <w:rPr>
+          <w:rFonts w:ascii="Ubuntu Mono" w:eastAsia="Times New Roman" w:hAnsi="Ubuntu Mono" w:cs="Courier New"/>
+          <w:color w:val="FFFFFF"/>
+          <w:sz w:val="27"/>
+          <w:szCs w:val="27"/>
+          <w:lang w:val="en-US" w:eastAsia="ru-RU"/>
+        </w:rPr>
+        <w:t>To one who has been long in city pent,</w:t>
+      </w:r>
+      <w:r>
+        <w:rPr>
+          <w:rFonts w:ascii="Ubuntu Mono" w:eastAsia="Times New Roman" w:hAnsi="Ubuntu Mono" w:cs="Courier New"/>
+          <w:color w:val="939598"/>
+          <w:sz w:val="27"/>
+          <w:szCs w:val="27"/>
+          <w:lang w:val="en-US" w:eastAsia="ru-RU"/>
+        </w:rPr>
+        <w:br/>
+      </w:r>
+      <w:r>
+        <w:rPr>
+          <w:rFonts w:ascii="Ubuntu Mono" w:eastAsia="Times New Roman" w:hAnsi="Ubuntu Mono" w:cs="Courier New"/>
+          <w:color w:val="FFFFFF"/>
+          <w:sz w:val="27"/>
+          <w:szCs w:val="27"/>
+          <w:lang w:val="en-US" w:eastAsia="ru-RU"/>
+        </w:rPr>
+        <w:t>’Tis very sweet to look into the fair</w:t>
+      </w:r>
+      <w:r>
+        <w:rPr>
+          <w:rFonts w:ascii="Ubuntu Mono" w:eastAsia="Times New Roman" w:hAnsi="Ubuntu Mono" w:cs="Courier New"/>
+          <w:color w:val="939598"/>
+          <w:sz w:val="27"/>
+          <w:szCs w:val="27"/>
+          <w:lang w:val="en-US" w:eastAsia="ru-RU"/>
+        </w:rPr>
+        <w:br/>
+      </w:r>
+      <w:r>
+        <w:rPr>
+          <w:rFonts w:ascii="Ubuntu Mono" w:eastAsia="Times New Roman" w:hAnsi="Ubuntu Mono" w:cs="Courier New"/>
+          <w:color w:val="FFFFFF"/>
+          <w:sz w:val="27"/>
+          <w:szCs w:val="27"/>
+          <w:lang w:val="en-US" w:eastAsia="ru-RU"/>
+        </w:rPr>
+        <w:t>And open face of heaven,—to breathe a prayer</w:t>
+      </w:r>
+      <w:r>
+        <w:rPr>
+          <w:rFonts w:ascii="Ubuntu Mono" w:eastAsia="Times New Roman" w:hAnsi="Ubuntu Mono" w:cs="Courier New"/>
+          <w:color w:val="939598"/>
+          <w:sz w:val="27"/>
+          <w:szCs w:val="27"/>
+          <w:lang w:val="en-US" w:eastAsia="ru-RU"/>
+        </w:rPr>
+        <w:br/>
+      </w:r>
+      <w:r>
+        <w:rPr>
+          <w:rFonts w:ascii="Ubuntu Mono" w:eastAsia="Times New Roman" w:hAnsi="Ubuntu Mono" w:cs="Courier New"/>
+          <w:color w:val="FFFFFF"/>
+          <w:sz w:val="27"/>
+          <w:szCs w:val="27"/>
+          <w:lang w:val="en-US" w:eastAsia="ru-RU"/>
+        </w:rPr>
+        <w:t>Full in the smile of the blue firmament.</w:t>
+      </w:r>
+    </w:p>
+    <w:p>
+      <w:pPr>
+        <w:spacing w:after="100" w:afterAutospacing="1" w:line="240" w:lineRule="auto"/>
+        <w:rPr>
+          <w:rFonts w:ascii="Segoe UI" w:eastAsia="Times New Roman" w:hAnsi="Segoe UI" w:cs="Segoe UI"/>
+          <w:color w:val="10162F"/>
+          <w:sz w:val="27"/>
+          <w:szCs w:val="27"/>
+          <w:lang w:val="en-US" w:eastAsia="ru-RU"/>
+        </w:rPr>
+      </w:pPr>
+      <w:r>
+        <w:rPr>
+          <w:rFonts w:ascii="Segoe UI" w:eastAsia="Times New Roman" w:hAnsi="Segoe UI" w:cs="Segoe UI"/>
+          <w:b/>
+          <w:bCs/>
+          <w:color w:val="10162F"/>
+          <w:sz w:val="27"/>
+          <w:szCs w:val="27"/>
+          <w:lang w:val="en-US" w:eastAsia="ru-RU"/>
+        </w:rPr>
+        <w:t>script.py</w:t>
+      </w:r>
+    </w:p>
+    <w:p>
+      <w:pPr>
+        <w:shd w:val="clear" w:color="auto" w:fill="211E2F"/>
+        <w:tabs>
+          <w:tab w:val="left" w:pos="916"/>
+          <w:tab w:val="left" w:pos="1832"/>
+          <w:tab w:val="left" w:pos="2748"/>
+          <w:tab w:val="left" w:pos="3664"/>
+          <w:tab w:val="left" w:pos="4580"/>
+          <w:tab w:val="left" w:pos="5496"/>
+          <w:tab w:val="left" w:pos="6412"/>
+          <w:tab w:val="left" w:pos="7328"/>
+          <w:tab w:val="left" w:pos="8244"/>
+          <w:tab w:val="left" w:pos="9160"/>
+          <w:tab w:val="left" w:pos="10076"/>
+          <w:tab w:val="left" w:pos="10992"/>
+          <w:tab w:val="left" w:pos="11908"/>
+          <w:tab w:val="left" w:pos="12824"/>
+          <w:tab w:val="left" w:pos="13740"/>
+          <w:tab w:val="left" w:pos="14656"/>
+        </w:tabs>
+        <w:spacing w:after="0" w:line="240" w:lineRule="auto"/>
+        <w:rPr>
+          <w:rFonts w:ascii="Ubuntu Mono" w:eastAsia="Times New Roman" w:hAnsi="Ubuntu Mono" w:cs="Courier New"/>
+          <w:color w:val="939598"/>
+          <w:sz w:val="27"/>
+          <w:szCs w:val="27"/>
+          <w:lang w:val="en-US" w:eastAsia="ru-RU"/>
+        </w:rPr>
+      </w:pPr>
+      <w:r>
+        <w:rPr>
+          <w:rFonts w:ascii="Ubuntu Mono" w:eastAsia="Times New Roman" w:hAnsi="Ubuntu Mono" w:cs="Courier New"/>
+          <w:color w:val="B3CCFF"/>
+          <w:sz w:val="27"/>
+          <w:szCs w:val="27"/>
+          <w:lang w:val="en-US" w:eastAsia="ru-RU"/>
+        </w:rPr>
+        <w:t>with</w:t>
+      </w:r>
+      <w:r>
+        <w:rPr>
+          <w:rFonts w:ascii="Ubuntu Mono" w:eastAsia="Times New Roman" w:hAnsi="Ubuntu Mono" w:cs="Courier New"/>
+          <w:color w:val="FFFFFF"/>
+          <w:sz w:val="27"/>
+          <w:szCs w:val="27"/>
+          <w:lang w:val="en-US" w:eastAsia="ru-RU"/>
+        </w:rPr>
+        <w:t> open(</w:t>
+      </w:r>
+      <w:r>
+        <w:rPr>
+          <w:rFonts w:ascii="Ubuntu Mono" w:eastAsia="Times New Roman" w:hAnsi="Ubuntu Mono" w:cs="Courier New"/>
+          <w:color w:val="FFE083"/>
+          <w:sz w:val="27"/>
+          <w:szCs w:val="27"/>
+          <w:lang w:val="en-US" w:eastAsia="ru-RU"/>
+        </w:rPr>
+        <w:t>'keats_sonnet.txt'</w:t>
+      </w:r>
+      <w:r>
+        <w:rPr>
+          <w:rFonts w:ascii="Ubuntu Mono" w:eastAsia="Times New Roman" w:hAnsi="Ubuntu Mono" w:cs="Courier New"/>
+          <w:color w:val="FFFFFF"/>
+          <w:sz w:val="27"/>
+          <w:szCs w:val="27"/>
+          <w:lang w:val="en-US" w:eastAsia="ru-RU"/>
+        </w:rPr>
+        <w:t>) </w:t>
+      </w:r>
+      <w:r>
+        <w:rPr>
+          <w:rFonts w:ascii="Ubuntu Mono" w:eastAsia="Times New Roman" w:hAnsi="Ubuntu Mono" w:cs="Courier New"/>
+          <w:color w:val="B3CCFF"/>
+          <w:sz w:val="27"/>
+          <w:szCs w:val="27"/>
+          <w:lang w:val="en-US" w:eastAsia="ru-RU"/>
+        </w:rPr>
+        <w:t>as</w:t>
+      </w:r>
+      <w:r>
+        <w:rPr>
+          <w:rFonts w:ascii="Ubuntu Mono" w:eastAsia="Times New Roman" w:hAnsi="Ubuntu Mono" w:cs="Courier New"/>
+          <w:color w:val="FFFFFF"/>
+          <w:sz w:val="27"/>
+          <w:szCs w:val="27"/>
+          <w:lang w:val="en-US" w:eastAsia="ru-RU"/>
+        </w:rPr>
+        <w:t> </w:t>
+      </w:r>
+      <w:proofErr w:type="spellStart"/>
+      <w:r>
+        <w:rPr>
+          <w:rFonts w:ascii="Ubuntu Mono" w:eastAsia="Times New Roman" w:hAnsi="Ubuntu Mono" w:cs="Courier New"/>
+          <w:color w:val="FF8973"/>
+          <w:sz w:val="27"/>
+          <w:szCs w:val="27"/>
+          <w:lang w:val="en-US" w:eastAsia="ru-RU"/>
+        </w:rPr>
+        <w:t>keats_sonnet</w:t>
+      </w:r>
+      <w:proofErr w:type="spellEnd"/>
+      <w:r>
+        <w:rPr>
+          <w:rFonts w:ascii="Ubuntu Mono" w:eastAsia="Times New Roman" w:hAnsi="Ubuntu Mono" w:cs="Courier New"/>
+          <w:color w:val="FFFFFF"/>
+          <w:sz w:val="27"/>
+          <w:szCs w:val="27"/>
+          <w:lang w:val="en-US" w:eastAsia="ru-RU"/>
+        </w:rPr>
+        <w:t>:</w:t>
+      </w:r>
+      <w:r>
+        <w:rPr>
+          <w:rFonts w:ascii="Ubuntu Mono" w:eastAsia="Times New Roman" w:hAnsi="Ubuntu Mono" w:cs="Courier New"/>
+          <w:color w:val="939598"/>
+          <w:sz w:val="27"/>
+          <w:szCs w:val="27"/>
+          <w:lang w:val="en-US" w:eastAsia="ru-RU"/>
+        </w:rPr>
+        <w:br/>
+      </w:r>
+      <w:r>
+        <w:rPr>
+          <w:rFonts w:ascii="Ubuntu Mono" w:eastAsia="Times New Roman" w:hAnsi="Ubuntu Mono" w:cs="Courier New"/>
+          <w:color w:val="FFFFFF"/>
+          <w:sz w:val="27"/>
+          <w:szCs w:val="27"/>
+          <w:lang w:val="en-US" w:eastAsia="ru-RU"/>
+        </w:rPr>
+        <w:t>  </w:t>
+      </w:r>
+      <w:r>
+        <w:rPr>
+          <w:rFonts w:ascii="Ubuntu Mono" w:eastAsia="Times New Roman" w:hAnsi="Ubuntu Mono" w:cs="Courier New"/>
+          <w:color w:val="B3CCFF"/>
+          <w:sz w:val="27"/>
+          <w:szCs w:val="27"/>
+          <w:lang w:val="en-US" w:eastAsia="ru-RU"/>
+        </w:rPr>
+        <w:t>for</w:t>
+      </w:r>
+      <w:r>
+        <w:rPr>
+          <w:rFonts w:ascii="Ubuntu Mono" w:eastAsia="Times New Roman" w:hAnsi="Ubuntu Mono" w:cs="Courier New"/>
+          <w:color w:val="FFFFFF"/>
+          <w:sz w:val="27"/>
+          <w:szCs w:val="27"/>
+          <w:lang w:val="en-US" w:eastAsia="ru-RU"/>
+        </w:rPr>
+        <w:t> </w:t>
+      </w:r>
+      <w:r>
+        <w:rPr>
+          <w:rFonts w:ascii="Ubuntu Mono" w:eastAsia="Times New Roman" w:hAnsi="Ubuntu Mono" w:cs="Courier New"/>
+          <w:color w:val="FF8973"/>
+          <w:sz w:val="27"/>
+          <w:szCs w:val="27"/>
+          <w:lang w:val="en-US" w:eastAsia="ru-RU"/>
+        </w:rPr>
+        <w:t>line</w:t>
+      </w:r>
+      <w:r>
+        <w:rPr>
+          <w:rFonts w:ascii="Ubuntu Mono" w:eastAsia="Times New Roman" w:hAnsi="Ubuntu Mono" w:cs="Courier New"/>
+          <w:color w:val="FFFFFF"/>
+          <w:sz w:val="27"/>
+          <w:szCs w:val="27"/>
+          <w:lang w:val="en-US" w:eastAsia="ru-RU"/>
+        </w:rPr>
+        <w:t> </w:t>
+      </w:r>
+      <w:r>
+        <w:rPr>
+          <w:rFonts w:ascii="Ubuntu Mono" w:eastAsia="Times New Roman" w:hAnsi="Ubuntu Mono" w:cs="Courier New"/>
+          <w:color w:val="B3CCFF"/>
+          <w:sz w:val="27"/>
+          <w:szCs w:val="27"/>
+          <w:lang w:val="en-US" w:eastAsia="ru-RU"/>
+        </w:rPr>
+        <w:t>in</w:t>
+      </w:r>
+      <w:r>
+        <w:rPr>
+          <w:rFonts w:ascii="Ubuntu Mono" w:eastAsia="Times New Roman" w:hAnsi="Ubuntu Mono" w:cs="Courier New"/>
+          <w:color w:val="FFFFFF"/>
+          <w:sz w:val="27"/>
+          <w:szCs w:val="27"/>
+          <w:lang w:val="en-US" w:eastAsia="ru-RU"/>
+        </w:rPr>
+        <w:t> </w:t>
+      </w:r>
+      <w:proofErr w:type="spellStart"/>
+      <w:r>
+        <w:rPr>
+          <w:rFonts w:ascii="Ubuntu Mono" w:eastAsia="Times New Roman" w:hAnsi="Ubuntu Mono" w:cs="Courier New"/>
+          <w:color w:val="FF8973"/>
+          <w:sz w:val="27"/>
+          <w:szCs w:val="27"/>
+          <w:lang w:val="en-US" w:eastAsia="ru-RU"/>
+        </w:rPr>
+        <w:t>keats_sonnet</w:t>
+      </w:r>
+      <w:r>
+        <w:rPr>
+          <w:rFonts w:ascii="Ubuntu Mono" w:eastAsia="Times New Roman" w:hAnsi="Ubuntu Mono" w:cs="Courier New"/>
+          <w:color w:val="FFFFFF"/>
+          <w:sz w:val="27"/>
+          <w:szCs w:val="27"/>
+          <w:lang w:val="en-US" w:eastAsia="ru-RU"/>
+        </w:rPr>
+        <w:t>.</w:t>
+      </w:r>
+      <w:r>
+        <w:rPr>
+          <w:rFonts w:ascii="Ubuntu Mono" w:eastAsia="Times New Roman" w:hAnsi="Ubuntu Mono" w:cs="Courier New"/>
+          <w:color w:val="83FFF5"/>
+          <w:sz w:val="27"/>
+          <w:szCs w:val="27"/>
+          <w:lang w:val="en-US" w:eastAsia="ru-RU"/>
+        </w:rPr>
+        <w:t>readlines</w:t>
+      </w:r>
+      <w:proofErr w:type="spellEnd"/>
+      <w:r>
+        <w:rPr>
+          <w:rFonts w:ascii="Ubuntu Mono" w:eastAsia="Times New Roman" w:hAnsi="Ubuntu Mono" w:cs="Courier New"/>
+          <w:color w:val="FFFFFF"/>
+          <w:sz w:val="27"/>
+          <w:szCs w:val="27"/>
+          <w:lang w:val="en-US" w:eastAsia="ru-RU"/>
+        </w:rPr>
+        <w:t>():</w:t>
+      </w:r>
+      <w:r>
+        <w:rPr>
+          <w:rFonts w:ascii="Ubuntu Mono" w:eastAsia="Times New Roman" w:hAnsi="Ubuntu Mono" w:cs="Courier New"/>
+          <w:color w:val="939598"/>
+          <w:sz w:val="27"/>
+          <w:szCs w:val="27"/>
+          <w:lang w:val="en-US" w:eastAsia="ru-RU"/>
+        </w:rPr>
+        <w:br/>
+      </w:r>
+      <w:r>
+        <w:rPr>
+          <w:rFonts w:ascii="Ubuntu Mono" w:eastAsia="Times New Roman" w:hAnsi="Ubuntu Mono" w:cs="Courier New"/>
+          <w:color w:val="FFFFFF"/>
+          <w:sz w:val="27"/>
+          <w:szCs w:val="27"/>
+          <w:lang w:val="en-US" w:eastAsia="ru-RU"/>
+        </w:rPr>
+        <w:t>    print(</w:t>
+      </w:r>
+      <w:r>
+        <w:rPr>
+          <w:rFonts w:ascii="Ubuntu Mono" w:eastAsia="Times New Roman" w:hAnsi="Ubuntu Mono" w:cs="Courier New"/>
+          <w:color w:val="FF8973"/>
+          <w:sz w:val="27"/>
+          <w:szCs w:val="27"/>
+          <w:lang w:val="en-US" w:eastAsia="ru-RU"/>
+        </w:rPr>
+        <w:t>line</w:t>
+      </w:r>
+      <w:r>
+        <w:rPr>
+          <w:rFonts w:ascii="Ubuntu Mono" w:eastAsia="Times New Roman" w:hAnsi="Ubuntu Mono" w:cs="Courier New"/>
+          <w:color w:val="FFFFFF"/>
+          <w:sz w:val="27"/>
+          <w:szCs w:val="27"/>
+          <w:lang w:val="en-US" w:eastAsia="ru-RU"/>
+        </w:rPr>
+        <w:t>)</w:t>
+      </w:r>
+    </w:p>
+    <w:p>
+      <w:pPr>
+        <w:spacing w:after="0" w:line="240" w:lineRule="auto"/>
+        <w:rPr>
+          <w:rFonts w:ascii="Segoe UI" w:eastAsia="Times New Roman" w:hAnsi="Segoe UI" w:cs="Segoe UI"/>
+          <w:color w:val="10162F"/>
+          <w:sz w:val="27"/>
+          <w:szCs w:val="27"/>
+          <w:lang w:val="en-US" w:eastAsia="ru-RU"/>
+        </w:rPr>
+      </w:pPr>
+      <w:r>
+        <w:rPr>
+          <w:rFonts w:ascii="Segoe UI" w:eastAsia="Times New Roman" w:hAnsi="Segoe UI" w:cs="Segoe UI"/>
+          <w:color w:val="10162F"/>
+          <w:sz w:val="27"/>
+          <w:szCs w:val="27"/>
+          <w:lang w:val="en-US" w:eastAsia="ru-RU"/>
+        </w:rPr>
+        <w:t>The above script creates a temporary file object called </w:t>
+      </w:r>
+      <w:proofErr w:type="spellStart"/>
+      <w:r>
+        <w:rPr>
+          <w:rFonts w:ascii="Ubuntu Mono" w:eastAsia="Times New Roman" w:hAnsi="Ubuntu Mono" w:cs="Courier New"/>
+          <w:color w:val="15141F"/>
+          <w:shd w:val="clear" w:color="auto" w:fill="EAE9ED"/>
+          <w:lang w:val="en-US" w:eastAsia="ru-RU"/>
+        </w:rPr>
+        <w:t>keats_sonnet</w:t>
+      </w:r>
+      <w:proofErr w:type="spellEnd"/>
+      <w:r>
+        <w:rPr>
+          <w:rFonts w:ascii="Segoe UI" w:eastAsia="Times New Roman" w:hAnsi="Segoe UI" w:cs="Segoe UI"/>
+          <w:color w:val="10162F"/>
+          <w:sz w:val="27"/>
+          <w:szCs w:val="27"/>
+          <w:lang w:val="en-US" w:eastAsia="ru-RU"/>
+        </w:rPr>
+        <w:t> that points to the file </w:t>
+      </w:r>
+      <w:r>
+        <w:rPr>
+          <w:rFonts w:ascii="Segoe UI" w:eastAsia="Times New Roman" w:hAnsi="Segoe UI" w:cs="Segoe UI"/>
+          <w:b/>
+          <w:bCs/>
+          <w:color w:val="10162F"/>
+          <w:sz w:val="27"/>
+          <w:szCs w:val="27"/>
+          <w:lang w:val="en-US" w:eastAsia="ru-RU"/>
+        </w:rPr>
+        <w:t>keats_sonnet.txt</w:t>
+      </w:r>
+      <w:r>
+        <w:rPr>
+          <w:rFonts w:ascii="Segoe UI" w:eastAsia="Times New Roman" w:hAnsi="Segoe UI" w:cs="Segoe UI"/>
+          <w:color w:val="10162F"/>
+          <w:sz w:val="27"/>
+          <w:szCs w:val="27"/>
+          <w:lang w:val="en-US" w:eastAsia="ru-RU"/>
+        </w:rPr>
+        <w:t>. It then iterates over each line in the document and prints the entire file out.</w:t>
+      </w:r>
+    </w:p>
+    <w:p>
+      <w:pPr>
+        <w:spacing w:before="100" w:beforeAutospacing="1" w:after="100" w:afterAutospacing="1" w:line="240" w:lineRule="auto"/>
+        <w:outlineLvl w:val="2"/>
+        <w:rPr>
+          <w:rFonts w:ascii="Segoe UI" w:eastAsia="Times New Roman" w:hAnsi="Segoe UI" w:cs="Segoe UI"/>
+          <w:b/>
+          <w:bCs/>
+          <w:color w:val="10162F"/>
+          <w:sz w:val="27"/>
+          <w:szCs w:val="27"/>
+          <w:lang w:val="en-US" w:eastAsia="ru-RU"/>
+        </w:rPr>
+      </w:pPr>
+      <w:r>
+        <w:rPr>
+          <w:rFonts w:ascii="Segoe UI" w:eastAsia="Times New Roman" w:hAnsi="Segoe UI" w:cs="Segoe UI"/>
+          <w:b/>
+          <w:bCs/>
+          <w:color w:val="10162F"/>
+          <w:sz w:val="27"/>
+          <w:szCs w:val="27"/>
+          <w:lang w:val="en-US" w:eastAsia="ru-RU"/>
+        </w:rPr>
+        <w:t>Instructions</w:t>
+      </w:r>
+    </w:p>
+    <w:p>
+      <w:pPr>
+        <w:spacing w:after="0" w:line="240" w:lineRule="auto"/>
+        <w:rPr>
+          <w:rFonts w:ascii="Segoe UI" w:eastAsia="Times New Roman" w:hAnsi="Segoe UI" w:cs="Segoe UI"/>
+          <w:color w:val="10162F"/>
+          <w:sz w:val="27"/>
+          <w:szCs w:val="27"/>
+          <w:lang w:val="en-US" w:eastAsia="ru-RU"/>
+        </w:rPr>
+      </w:pPr>
+      <w:r>
+        <w:rPr>
+          <w:rFonts w:ascii="Segoe UI" w:eastAsia="Times New Roman" w:hAnsi="Segoe UI" w:cs="Segoe UI"/>
+          <w:b/>
+          <w:bCs/>
+          <w:color w:val="10162F"/>
+          <w:sz w:val="27"/>
+          <w:szCs w:val="27"/>
+          <w:lang w:val="en-US" w:eastAsia="ru-RU"/>
+        </w:rPr>
+        <w:t>1.</w:t>
+      </w:r>
+    </w:p>
+    <w:p>
+      <w:pPr>
+        <w:spacing w:after="0" w:line="240" w:lineRule="auto"/>
+        <w:rPr>
+          <w:rFonts w:ascii="Segoe UI" w:eastAsia="Times New Roman" w:hAnsi="Segoe UI" w:cs="Segoe UI"/>
+          <w:color w:val="10162F"/>
+          <w:sz w:val="27"/>
+          <w:szCs w:val="27"/>
+          <w:lang w:val="en-US" w:eastAsia="ru-RU"/>
+        </w:rPr>
+      </w:pPr>
+      <w:r>
+        <w:rPr>
+          <w:rFonts w:ascii="Segoe UI" w:eastAsia="Times New Roman" w:hAnsi="Segoe UI" w:cs="Segoe UI"/>
+          <w:color w:val="10162F"/>
+          <w:sz w:val="27"/>
+          <w:szCs w:val="27"/>
+          <w:lang w:val="en-US" w:eastAsia="ru-RU"/>
+        </w:rPr>
+        <w:t>Using a </w:t>
+      </w:r>
+      <w:r>
+        <w:rPr>
+          <w:rFonts w:ascii="Ubuntu Mono" w:eastAsia="Times New Roman" w:hAnsi="Ubuntu Mono" w:cs="Courier New"/>
+          <w:color w:val="15141F"/>
+          <w:shd w:val="clear" w:color="auto" w:fill="EAE9ED"/>
+          <w:lang w:val="en-US" w:eastAsia="ru-RU"/>
+        </w:rPr>
+        <w:t>with</w:t>
+      </w:r>
+      <w:r>
+        <w:rPr>
+          <w:rFonts w:ascii="Segoe UI" w:eastAsia="Times New Roman" w:hAnsi="Segoe UI" w:cs="Segoe UI"/>
+          <w:color w:val="10162F"/>
+          <w:sz w:val="27"/>
+          <w:szCs w:val="27"/>
+          <w:lang w:val="en-US" w:eastAsia="ru-RU"/>
+        </w:rPr>
+        <w:t> statement, create a file object pointing to the file </w:t>
+      </w:r>
+      <w:r>
+        <w:rPr>
+          <w:rFonts w:ascii="Segoe UI" w:eastAsia="Times New Roman" w:hAnsi="Segoe UI" w:cs="Segoe UI"/>
+          <w:b/>
+          <w:bCs/>
+          <w:color w:val="10162F"/>
+          <w:sz w:val="27"/>
+          <w:szCs w:val="27"/>
+          <w:lang w:val="en-US" w:eastAsia="ru-RU"/>
+        </w:rPr>
+        <w:t>how_many_lines.txt</w:t>
+      </w:r>
+      <w:r>
+        <w:rPr>
+          <w:rFonts w:ascii="Segoe UI" w:eastAsia="Times New Roman" w:hAnsi="Segoe UI" w:cs="Segoe UI"/>
+          <w:color w:val="10162F"/>
+          <w:sz w:val="27"/>
+          <w:szCs w:val="27"/>
+          <w:lang w:val="en-US" w:eastAsia="ru-RU"/>
+        </w:rPr>
+        <w:t>. Store that file object in the variable </w:t>
+      </w:r>
+      <w:proofErr w:type="spellStart"/>
+      <w:r>
+        <w:rPr>
+          <w:rFonts w:ascii="Ubuntu Mono" w:eastAsia="Times New Roman" w:hAnsi="Ubuntu Mono" w:cs="Courier New"/>
+          <w:color w:val="15141F"/>
+          <w:shd w:val="clear" w:color="auto" w:fill="EAE9ED"/>
+          <w:lang w:val="en-US" w:eastAsia="ru-RU"/>
+        </w:rPr>
+        <w:t>lines_doc</w:t>
+      </w:r>
+      <w:proofErr w:type="spellEnd"/>
+      <w:r>
+        <w:rPr>
+          <w:rFonts w:ascii="Segoe UI" w:eastAsia="Times New Roman" w:hAnsi="Segoe UI" w:cs="Segoe UI"/>
+          <w:color w:val="10162F"/>
+          <w:sz w:val="27"/>
+          <w:szCs w:val="27"/>
+          <w:lang w:val="en-US" w:eastAsia="ru-RU"/>
+        </w:rPr>
+        <w:t>.</w:t>
+      </w:r>
+    </w:p>
+    <w:p>
+      <w:pPr>
+        <w:shd w:val="clear" w:color="auto" w:fill="37C3BE"/>
+        <w:spacing w:after="0" w:line="240" w:lineRule="auto"/>
+        <w:rPr>
+          <w:rFonts w:ascii="Segoe UI" w:eastAsia="Times New Roman" w:hAnsi="Segoe UI" w:cs="Segoe UI"/>
+          <w:color w:val="FFFFFF"/>
+          <w:sz w:val="2"/>
+          <w:szCs w:val="2"/>
+          <w:lang w:val="en-US" w:eastAsia="ru-RU"/>
+        </w:rPr>
+      </w:pPr>
+      <w:r>
+        <w:rPr>
+          <w:rFonts w:ascii="Segoe UI" w:eastAsia="Times New Roman" w:hAnsi="Segoe UI" w:cs="Segoe UI"/>
+          <w:color w:val="FFFFFF"/>
+          <w:sz w:val="2"/>
+          <w:szCs w:val="2"/>
+          <w:lang w:val="en-US" w:eastAsia="ru-RU"/>
+        </w:rPr>
+        <w:t>Checkpoint 2 Passed</w:t>
+      </w:r>
+    </w:p>
+    <w:p>
+      <w:pPr>
+        <w:spacing w:after="0" w:line="240" w:lineRule="auto"/>
+        <w:rPr>
+          <w:rFonts w:ascii="Segoe UI" w:eastAsia="Times New Roman" w:hAnsi="Segoe UI" w:cs="Segoe UI"/>
+          <w:color w:val="10162F"/>
+          <w:sz w:val="27"/>
+          <w:szCs w:val="27"/>
+          <w:lang w:val="en-US" w:eastAsia="ru-RU"/>
+        </w:rPr>
+      </w:pPr>
+      <w:r>
+        <w:rPr>
+          <w:rFonts w:ascii="Segoe UI" w:eastAsia="Times New Roman" w:hAnsi="Segoe UI" w:cs="Segoe UI"/>
+          <w:color w:val="10162F"/>
+          <w:sz w:val="27"/>
+          <w:szCs w:val="27"/>
+          <w:lang w:val="en-US" w:eastAsia="ru-RU"/>
+        </w:rPr>
+        <w:t>Hint</w:t>
+      </w:r>
+    </w:p>
+    <w:p>
+      <w:pPr>
+        <w:spacing w:after="100" w:afterAutospacing="1" w:line="240" w:lineRule="auto"/>
+        <w:rPr>
+          <w:rFonts w:ascii="Segoe UI" w:eastAsia="Times New Roman" w:hAnsi="Segoe UI" w:cs="Segoe UI"/>
+          <w:color w:val="10162F"/>
+          <w:sz w:val="27"/>
+          <w:szCs w:val="27"/>
+          <w:lang w:val="en-US" w:eastAsia="ru-RU"/>
+        </w:rPr>
+      </w:pPr>
+      <w:r>
+        <w:rPr>
+          <w:rFonts w:ascii="Segoe UI" w:eastAsia="Times New Roman" w:hAnsi="Segoe UI" w:cs="Segoe UI"/>
+          <w:color w:val="10162F"/>
+          <w:sz w:val="27"/>
+          <w:szCs w:val="27"/>
+          <w:lang w:val="en-US" w:eastAsia="ru-RU"/>
+        </w:rPr>
+        <w:t>Remember to open a file using </w:t>
+      </w:r>
+      <w:r>
+        <w:rPr>
+          <w:rFonts w:ascii="Ubuntu Mono" w:eastAsia="Times New Roman" w:hAnsi="Ubuntu Mono" w:cs="Courier New"/>
+          <w:color w:val="15141F"/>
+          <w:shd w:val="clear" w:color="auto" w:fill="EAE9ED"/>
+          <w:lang w:val="en-US" w:eastAsia="ru-RU"/>
+        </w:rPr>
+        <w:t>with</w:t>
+      </w:r>
+      <w:r>
+        <w:rPr>
+          <w:rFonts w:ascii="Segoe UI" w:eastAsia="Times New Roman" w:hAnsi="Segoe UI" w:cs="Segoe UI"/>
+          <w:color w:val="10162F"/>
+          <w:sz w:val="27"/>
+          <w:szCs w:val="27"/>
+          <w:lang w:val="en-US" w:eastAsia="ru-RU"/>
+        </w:rPr>
+        <w:t> syntax:</w:t>
+      </w:r>
+    </w:p>
+    <w:p>
+      <w:pPr>
+        <w:shd w:val="clear" w:color="auto" w:fill="211E2F"/>
+        <w:tabs>
+          <w:tab w:val="left" w:pos="916"/>
+          <w:tab w:val="left" w:pos="1832"/>
+          <w:tab w:val="left" w:pos="2748"/>
+          <w:tab w:val="left" w:pos="3664"/>
+          <w:tab w:val="left" w:pos="4580"/>
+          <w:tab w:val="left" w:pos="5496"/>
+          <w:tab w:val="left" w:pos="6412"/>
+          <w:tab w:val="left" w:pos="7328"/>
+          <w:tab w:val="left" w:pos="8244"/>
+          <w:tab w:val="left" w:pos="9160"/>
+          <w:tab w:val="left" w:pos="10076"/>
+          <w:tab w:val="left" w:pos="10992"/>
+          <w:tab w:val="left" w:pos="11908"/>
+          <w:tab w:val="left" w:pos="12824"/>
+          <w:tab w:val="left" w:pos="13740"/>
+          <w:tab w:val="left" w:pos="14656"/>
+        </w:tabs>
+        <w:spacing w:after="0" w:line="240" w:lineRule="auto"/>
+        <w:rPr>
+          <w:rFonts w:ascii="Ubuntu Mono" w:eastAsia="Times New Roman" w:hAnsi="Ubuntu Mono" w:cs="Courier New"/>
+          <w:color w:val="939598"/>
+          <w:sz w:val="27"/>
+          <w:szCs w:val="27"/>
+          <w:lang w:val="en-US" w:eastAsia="ru-RU"/>
+        </w:rPr>
+      </w:pPr>
+      <w:r>
+        <w:rPr>
+          <w:rFonts w:ascii="Ubuntu Mono" w:eastAsia="Times New Roman" w:hAnsi="Ubuntu Mono" w:cs="Courier New"/>
+          <w:color w:val="B3CCFF"/>
+          <w:sz w:val="27"/>
+          <w:szCs w:val="27"/>
+          <w:lang w:val="en-US" w:eastAsia="ru-RU"/>
+        </w:rPr>
+        <w:t>with</w:t>
+      </w:r>
+      <w:r>
+        <w:rPr>
+          <w:rFonts w:ascii="Ubuntu Mono" w:eastAsia="Times New Roman" w:hAnsi="Ubuntu Mono" w:cs="Courier New"/>
+          <w:color w:val="FFFFFF"/>
+          <w:sz w:val="27"/>
+          <w:szCs w:val="27"/>
+          <w:lang w:val="en-US" w:eastAsia="ru-RU"/>
+        </w:rPr>
+        <w:t> open(</w:t>
+      </w:r>
+      <w:r>
+        <w:rPr>
+          <w:rFonts w:ascii="Ubuntu Mono" w:eastAsia="Times New Roman" w:hAnsi="Ubuntu Mono" w:cs="Courier New"/>
+          <w:color w:val="FFE083"/>
+          <w:sz w:val="27"/>
+          <w:szCs w:val="27"/>
+          <w:lang w:val="en-US" w:eastAsia="ru-RU"/>
+        </w:rPr>
+        <w:t>'filename.txt'</w:t>
+      </w:r>
+      <w:r>
+        <w:rPr>
+          <w:rFonts w:ascii="Ubuntu Mono" w:eastAsia="Times New Roman" w:hAnsi="Ubuntu Mono" w:cs="Courier New"/>
+          <w:color w:val="FFFFFF"/>
+          <w:sz w:val="27"/>
+          <w:szCs w:val="27"/>
+          <w:lang w:val="en-US" w:eastAsia="ru-RU"/>
+        </w:rPr>
+        <w:t>) </w:t>
+      </w:r>
+      <w:r>
+        <w:rPr>
+          <w:rFonts w:ascii="Ubuntu Mono" w:eastAsia="Times New Roman" w:hAnsi="Ubuntu Mono" w:cs="Courier New"/>
+          <w:color w:val="B3CCFF"/>
+          <w:sz w:val="27"/>
+          <w:szCs w:val="27"/>
+          <w:lang w:val="en-US" w:eastAsia="ru-RU"/>
+        </w:rPr>
+        <w:t>as</w:t>
+      </w:r>
+      <w:r>
+        <w:rPr>
+          <w:rFonts w:ascii="Ubuntu Mono" w:eastAsia="Times New Roman" w:hAnsi="Ubuntu Mono" w:cs="Courier New"/>
+          <w:color w:val="FFFFFF"/>
+          <w:sz w:val="27"/>
+          <w:szCs w:val="27"/>
+          <w:lang w:val="en-US" w:eastAsia="ru-RU"/>
+        </w:rPr>
+        <w:t> </w:t>
+      </w:r>
+      <w:proofErr w:type="spellStart"/>
+      <w:r>
+        <w:rPr>
+          <w:rFonts w:ascii="Ubuntu Mono" w:eastAsia="Times New Roman" w:hAnsi="Ubuntu Mono" w:cs="Courier New"/>
+          <w:color w:val="FF8973"/>
+          <w:sz w:val="27"/>
+          <w:szCs w:val="27"/>
+          <w:lang w:val="en-US" w:eastAsia="ru-RU"/>
+        </w:rPr>
+        <w:t>file_object</w:t>
+      </w:r>
+      <w:proofErr w:type="spellEnd"/>
+      <w:r>
+        <w:rPr>
+          <w:rFonts w:ascii="Ubuntu Mono" w:eastAsia="Times New Roman" w:hAnsi="Ubuntu Mono" w:cs="Courier New"/>
+          <w:color w:val="FFFFFF"/>
+          <w:sz w:val="27"/>
+          <w:szCs w:val="27"/>
+          <w:lang w:val="en-US" w:eastAsia="ru-RU"/>
+        </w:rPr>
+        <w:t>:</w:t>
+      </w:r>
+      <w:r>
+        <w:rPr>
+          <w:rFonts w:ascii="Ubuntu Mono" w:eastAsia="Times New Roman" w:hAnsi="Ubuntu Mono" w:cs="Courier New"/>
+          <w:color w:val="939598"/>
+          <w:sz w:val="27"/>
+          <w:szCs w:val="27"/>
+          <w:lang w:val="en-US" w:eastAsia="ru-RU"/>
+        </w:rPr>
+        <w:br/>
+      </w:r>
+      <w:r>
+        <w:rPr>
+          <w:rFonts w:ascii="Ubuntu Mono" w:eastAsia="Times New Roman" w:hAnsi="Ubuntu Mono" w:cs="Courier New"/>
+          <w:color w:val="FFFFFF"/>
+          <w:sz w:val="27"/>
+          <w:szCs w:val="27"/>
+          <w:lang w:val="en-US" w:eastAsia="ru-RU"/>
+        </w:rPr>
+        <w:t>  </w:t>
+      </w:r>
+      <w:r>
+        <w:rPr>
+          <w:rFonts w:ascii="Ubuntu Mono" w:eastAsia="Times New Roman" w:hAnsi="Ubuntu Mono" w:cs="Courier New"/>
+          <w:color w:val="939598"/>
+          <w:sz w:val="27"/>
+          <w:szCs w:val="27"/>
+          <w:lang w:val="en-US" w:eastAsia="ru-RU"/>
+        </w:rPr>
+        <w:t># indented block here</w:t>
+      </w:r>
+    </w:p>
+    <w:p>
+      <w:pPr>
+        <w:spacing w:after="0" w:line="240" w:lineRule="auto"/>
+        <w:rPr>
+          <w:rFonts w:ascii="Segoe UI" w:eastAsia="Times New Roman" w:hAnsi="Segoe UI" w:cs="Segoe UI"/>
+          <w:color w:val="10162F"/>
+          <w:sz w:val="27"/>
+          <w:szCs w:val="27"/>
+          <w:lang w:val="en-US" w:eastAsia="ru-RU"/>
+        </w:rPr>
+      </w:pPr>
+      <w:r>
+        <w:rPr>
+          <w:rFonts w:ascii="Segoe UI" w:eastAsia="Times New Roman" w:hAnsi="Segoe UI" w:cs="Segoe UI"/>
+          <w:b/>
+          <w:bCs/>
+          <w:color w:val="10162F"/>
+          <w:sz w:val="27"/>
+          <w:szCs w:val="27"/>
+          <w:lang w:val="en-US" w:eastAsia="ru-RU"/>
+        </w:rPr>
+        <w:lastRenderedPageBreak/>
+        <w:t>2.</w:t>
+      </w:r>
+    </w:p>
+    <w:p>
+      <w:pPr>
+        <w:spacing w:after="100" w:afterAutospacing="1" w:line="240" w:lineRule="auto"/>
+        <w:rPr>
+          <w:rFonts w:ascii="Segoe UI" w:eastAsia="Times New Roman" w:hAnsi="Segoe UI" w:cs="Segoe UI"/>
+          <w:color w:val="10162F"/>
+          <w:sz w:val="27"/>
+          <w:szCs w:val="27"/>
+          <w:lang w:val="en-US" w:eastAsia="ru-RU"/>
+        </w:rPr>
+      </w:pPr>
+      <w:r>
+        <w:rPr>
+          <w:rFonts w:ascii="Segoe UI" w:eastAsia="Times New Roman" w:hAnsi="Segoe UI" w:cs="Segoe UI"/>
+          <w:color w:val="10162F"/>
+          <w:sz w:val="27"/>
+          <w:szCs w:val="27"/>
+          <w:lang w:val="en-US" w:eastAsia="ru-RU"/>
+        </w:rPr>
+        <w:t>Iterate through each of the lines in </w:t>
+      </w:r>
+      <w:proofErr w:type="spellStart"/>
+      <w:r>
+        <w:rPr>
+          <w:rFonts w:ascii="Ubuntu Mono" w:eastAsia="Times New Roman" w:hAnsi="Ubuntu Mono" w:cs="Courier New"/>
+          <w:color w:val="15141F"/>
+          <w:shd w:val="clear" w:color="auto" w:fill="EAE9ED"/>
+          <w:lang w:val="en-US" w:eastAsia="ru-RU"/>
+        </w:rPr>
+        <w:t>lines_</w:t>
+      </w:r>
+      <w:proofErr w:type="gramStart"/>
+      <w:r>
+        <w:rPr>
+          <w:rFonts w:ascii="Ubuntu Mono" w:eastAsia="Times New Roman" w:hAnsi="Ubuntu Mono" w:cs="Courier New"/>
+          <w:color w:val="15141F"/>
+          <w:shd w:val="clear" w:color="auto" w:fill="EAE9ED"/>
+          <w:lang w:val="en-US" w:eastAsia="ru-RU"/>
+        </w:rPr>
+        <w:t>doc.readlines</w:t>
+      </w:r>
+      <w:proofErr w:type="spellEnd"/>
+      <w:proofErr w:type="gramEnd"/>
+      <w:r>
+        <w:rPr>
+          <w:rFonts w:ascii="Ubuntu Mono" w:eastAsia="Times New Roman" w:hAnsi="Ubuntu Mono" w:cs="Courier New"/>
+          <w:color w:val="15141F"/>
+          <w:shd w:val="clear" w:color="auto" w:fill="EAE9ED"/>
+          <w:lang w:val="en-US" w:eastAsia="ru-RU"/>
+        </w:rPr>
+        <w:t>()</w:t>
+      </w:r>
+      <w:r>
+        <w:rPr>
+          <w:rFonts w:ascii="Segoe UI" w:eastAsia="Times New Roman" w:hAnsi="Segoe UI" w:cs="Segoe UI"/>
+          <w:color w:val="10162F"/>
+          <w:sz w:val="27"/>
+          <w:szCs w:val="27"/>
+          <w:lang w:val="en-US" w:eastAsia="ru-RU"/>
+        </w:rPr>
+        <w:t> using a </w:t>
+      </w:r>
+      <w:r>
+        <w:rPr>
+          <w:rFonts w:ascii="Ubuntu Mono" w:eastAsia="Times New Roman" w:hAnsi="Ubuntu Mono" w:cs="Courier New"/>
+          <w:color w:val="15141F"/>
+          <w:shd w:val="clear" w:color="auto" w:fill="EAE9ED"/>
+          <w:lang w:val="en-US" w:eastAsia="ru-RU"/>
+        </w:rPr>
+        <w:t>for</w:t>
+      </w:r>
+      <w:r>
+        <w:rPr>
+          <w:rFonts w:ascii="Segoe UI" w:eastAsia="Times New Roman" w:hAnsi="Segoe UI" w:cs="Segoe UI"/>
+          <w:color w:val="10162F"/>
+          <w:sz w:val="27"/>
+          <w:szCs w:val="27"/>
+          <w:lang w:val="en-US" w:eastAsia="ru-RU"/>
+        </w:rPr>
+        <w:t> loop.</w:t>
+      </w:r>
+    </w:p>
+    <w:p>
+      <w:pPr>
+        <w:spacing w:after="0" w:line="240" w:lineRule="auto"/>
+        <w:rPr>
+          <w:rFonts w:ascii="Segoe UI" w:eastAsia="Times New Roman" w:hAnsi="Segoe UI" w:cs="Segoe UI"/>
+          <w:color w:val="10162F"/>
+          <w:sz w:val="27"/>
+          <w:szCs w:val="27"/>
+          <w:lang w:val="en-US" w:eastAsia="ru-RU"/>
+        </w:rPr>
+      </w:pPr>
+      <w:r>
+        <w:rPr>
+          <w:rFonts w:ascii="Segoe UI" w:eastAsia="Times New Roman" w:hAnsi="Segoe UI" w:cs="Segoe UI"/>
+          <w:color w:val="10162F"/>
+          <w:sz w:val="27"/>
+          <w:szCs w:val="27"/>
+          <w:lang w:val="en-US" w:eastAsia="ru-RU"/>
+        </w:rPr>
+        <w:t>Inside the for loop print out each line of </w:t>
+      </w:r>
+      <w:r>
+        <w:rPr>
+          <w:rFonts w:ascii="Segoe UI" w:eastAsia="Times New Roman" w:hAnsi="Segoe UI" w:cs="Segoe UI"/>
+          <w:b/>
+          <w:bCs/>
+          <w:color w:val="10162F"/>
+          <w:sz w:val="27"/>
+          <w:szCs w:val="27"/>
+          <w:lang w:val="en-US" w:eastAsia="ru-RU"/>
+        </w:rPr>
+        <w:t>how_many_lines.txt</w:t>
+      </w:r>
+      <w:r>
+        <w:rPr>
+          <w:rFonts w:ascii="Segoe UI" w:eastAsia="Times New Roman" w:hAnsi="Segoe UI" w:cs="Segoe UI"/>
+          <w:color w:val="10162F"/>
+          <w:sz w:val="27"/>
+          <w:szCs w:val="27"/>
+          <w:lang w:val="en-US" w:eastAsia="ru-RU"/>
+        </w:rPr>
+        <w:t>.</w:t>
+      </w:r>
+    </w:p>
+    <w:p>
+      <w:pPr>
+        <w:shd w:val="clear" w:color="auto" w:fill="37C3BE"/>
+        <w:spacing w:after="0" w:line="240" w:lineRule="auto"/>
+        <w:rPr>
+          <w:rFonts w:ascii="Segoe UI" w:eastAsia="Times New Roman" w:hAnsi="Segoe UI" w:cs="Segoe UI"/>
+          <w:color w:val="FFFFFF"/>
+          <w:sz w:val="2"/>
+          <w:szCs w:val="2"/>
+          <w:lang w:val="en-US" w:eastAsia="ru-RU"/>
+        </w:rPr>
+      </w:pPr>
+      <w:r>
+        <w:rPr>
+          <w:rFonts w:ascii="Segoe UI" w:eastAsia="Times New Roman" w:hAnsi="Segoe UI" w:cs="Segoe UI"/>
+          <w:color w:val="FFFFFF"/>
+          <w:sz w:val="2"/>
+          <w:szCs w:val="2"/>
+          <w:lang w:val="en-US" w:eastAsia="ru-RU"/>
+        </w:rPr>
+        <w:t>Checkpoint 3 Passed</w:t>
+      </w:r>
+    </w:p>
+    <w:p>
+      <w:pPr>
+        <w:spacing w:after="0" w:line="240" w:lineRule="auto"/>
+        <w:rPr>
+          <w:rFonts w:ascii="Segoe UI" w:eastAsia="Times New Roman" w:hAnsi="Segoe UI" w:cs="Segoe UI"/>
+          <w:color w:val="10162F"/>
+          <w:sz w:val="27"/>
+          <w:szCs w:val="27"/>
+          <w:lang w:val="en-US" w:eastAsia="ru-RU"/>
+        </w:rPr>
+      </w:pPr>
+      <w:r>
+        <w:rPr>
+          <w:rFonts w:ascii="Segoe UI" w:eastAsia="Times New Roman" w:hAnsi="Segoe UI" w:cs="Segoe UI"/>
+          <w:color w:val="10162F"/>
+          <w:sz w:val="27"/>
+          <w:szCs w:val="27"/>
+          <w:lang w:val="en-US" w:eastAsia="ru-RU"/>
+        </w:rPr>
+        <w:t>Hint</w:t>
+      </w:r>
+    </w:p>
+    <w:p>
+      <w:pPr>
+        <w:spacing w:after="100" w:afterAutospacing="1" w:line="240" w:lineRule="auto"/>
+        <w:rPr>
+          <w:rFonts w:ascii="Segoe UI" w:eastAsia="Times New Roman" w:hAnsi="Segoe UI" w:cs="Segoe UI"/>
+          <w:color w:val="10162F"/>
+          <w:sz w:val="27"/>
+          <w:szCs w:val="27"/>
+          <w:lang w:val="en-US" w:eastAsia="ru-RU"/>
+        </w:rPr>
+      </w:pPr>
+      <w:r>
+        <w:rPr>
+          <w:rFonts w:ascii="Segoe UI" w:eastAsia="Times New Roman" w:hAnsi="Segoe UI" w:cs="Segoe UI"/>
+          <w:color w:val="10162F"/>
+          <w:sz w:val="27"/>
+          <w:szCs w:val="27"/>
+          <w:lang w:val="en-US" w:eastAsia="ru-RU"/>
+        </w:rPr>
+        <w:t>You can use the following syntax to print out each line of a file:</w:t>
+      </w:r>
+    </w:p>
+    <w:p>
+      <w:pPr>
+        <w:shd w:val="clear" w:color="auto" w:fill="211E2F"/>
+        <w:tabs>
+          <w:tab w:val="left" w:pos="916"/>
+          <w:tab w:val="left" w:pos="1832"/>
+          <w:tab w:val="left" w:pos="2748"/>
+          <w:tab w:val="left" w:pos="3664"/>
+          <w:tab w:val="left" w:pos="4580"/>
+          <w:tab w:val="left" w:pos="5496"/>
+          <w:tab w:val="left" w:pos="6412"/>
+          <w:tab w:val="left" w:pos="7328"/>
+          <w:tab w:val="left" w:pos="8244"/>
+          <w:tab w:val="left" w:pos="9160"/>
+          <w:tab w:val="left" w:pos="10076"/>
+          <w:tab w:val="left" w:pos="10992"/>
+          <w:tab w:val="left" w:pos="11908"/>
+          <w:tab w:val="left" w:pos="12824"/>
+          <w:tab w:val="left" w:pos="13740"/>
+          <w:tab w:val="left" w:pos="14656"/>
+        </w:tabs>
+        <w:spacing w:after="0" w:line="240" w:lineRule="auto"/>
+        <w:rPr>
+          <w:rFonts w:ascii="Ubuntu Mono" w:eastAsia="Times New Roman" w:hAnsi="Ubuntu Mono" w:cs="Courier New"/>
+          <w:color w:val="939598"/>
+          <w:sz w:val="27"/>
+          <w:szCs w:val="27"/>
+          <w:lang w:val="en-US" w:eastAsia="ru-RU"/>
+        </w:rPr>
+      </w:pPr>
+      <w:r>
+        <w:rPr>
+          <w:rFonts w:ascii="Ubuntu Mono" w:eastAsia="Times New Roman" w:hAnsi="Ubuntu Mono" w:cs="Courier New"/>
+          <w:color w:val="B3CCFF"/>
+          <w:sz w:val="27"/>
+          <w:szCs w:val="27"/>
+          <w:lang w:val="en-US" w:eastAsia="ru-RU"/>
+        </w:rPr>
+        <w:t>for</w:t>
+      </w:r>
+      <w:r>
+        <w:rPr>
+          <w:rFonts w:ascii="Ubuntu Mono" w:eastAsia="Times New Roman" w:hAnsi="Ubuntu Mono" w:cs="Courier New"/>
+          <w:color w:val="FFFFFF"/>
+          <w:sz w:val="27"/>
+          <w:szCs w:val="27"/>
+          <w:lang w:val="en-US" w:eastAsia="ru-RU"/>
+        </w:rPr>
+        <w:t> </w:t>
+      </w:r>
+      <w:r>
+        <w:rPr>
+          <w:rFonts w:ascii="Ubuntu Mono" w:eastAsia="Times New Roman" w:hAnsi="Ubuntu Mono" w:cs="Courier New"/>
+          <w:color w:val="FF8973"/>
+          <w:sz w:val="27"/>
+          <w:szCs w:val="27"/>
+          <w:lang w:val="en-US" w:eastAsia="ru-RU"/>
+        </w:rPr>
+        <w:t>line</w:t>
+      </w:r>
+      <w:r>
+        <w:rPr>
+          <w:rFonts w:ascii="Ubuntu Mono" w:eastAsia="Times New Roman" w:hAnsi="Ubuntu Mono" w:cs="Courier New"/>
+          <w:color w:val="FFFFFF"/>
+          <w:sz w:val="27"/>
+          <w:szCs w:val="27"/>
+          <w:lang w:val="en-US" w:eastAsia="ru-RU"/>
+        </w:rPr>
+        <w:t> </w:t>
+      </w:r>
+      <w:r>
+        <w:rPr>
+          <w:rFonts w:ascii="Ubuntu Mono" w:eastAsia="Times New Roman" w:hAnsi="Ubuntu Mono" w:cs="Courier New"/>
+          <w:color w:val="B3CCFF"/>
+          <w:sz w:val="27"/>
+          <w:szCs w:val="27"/>
+          <w:lang w:val="en-US" w:eastAsia="ru-RU"/>
+        </w:rPr>
+        <w:t>in</w:t>
+      </w:r>
+      <w:r>
+        <w:rPr>
+          <w:rFonts w:ascii="Ubuntu Mono" w:eastAsia="Times New Roman" w:hAnsi="Ubuntu Mono" w:cs="Courier New"/>
+          <w:color w:val="FFFFFF"/>
+          <w:sz w:val="27"/>
+          <w:szCs w:val="27"/>
+          <w:lang w:val="en-US" w:eastAsia="ru-RU"/>
+        </w:rPr>
+        <w:t> </w:t>
+      </w:r>
+      <w:proofErr w:type="spellStart"/>
+      <w:r>
+        <w:rPr>
+          <w:rFonts w:ascii="Ubuntu Mono" w:eastAsia="Times New Roman" w:hAnsi="Ubuntu Mono" w:cs="Courier New"/>
+          <w:color w:val="FF8973"/>
+          <w:sz w:val="27"/>
+          <w:szCs w:val="27"/>
+          <w:lang w:val="en-US" w:eastAsia="ru-RU"/>
+        </w:rPr>
+        <w:t>file_</w:t>
+      </w:r>
+      <w:proofErr w:type="gramStart"/>
+      <w:r>
+        <w:rPr>
+          <w:rFonts w:ascii="Ubuntu Mono" w:eastAsia="Times New Roman" w:hAnsi="Ubuntu Mono" w:cs="Courier New"/>
+          <w:color w:val="FF8973"/>
+          <w:sz w:val="27"/>
+          <w:szCs w:val="27"/>
+          <w:lang w:val="en-US" w:eastAsia="ru-RU"/>
+        </w:rPr>
+        <w:t>object</w:t>
+      </w:r>
+      <w:r>
+        <w:rPr>
+          <w:rFonts w:ascii="Ubuntu Mono" w:eastAsia="Times New Roman" w:hAnsi="Ubuntu Mono" w:cs="Courier New"/>
+          <w:color w:val="FFFFFF"/>
+          <w:sz w:val="27"/>
+          <w:szCs w:val="27"/>
+          <w:lang w:val="en-US" w:eastAsia="ru-RU"/>
+        </w:rPr>
+        <w:t>.</w:t>
+      </w:r>
+      <w:r>
+        <w:rPr>
+          <w:rFonts w:ascii="Ubuntu Mono" w:eastAsia="Times New Roman" w:hAnsi="Ubuntu Mono" w:cs="Courier New"/>
+          <w:color w:val="83FFF5"/>
+          <w:sz w:val="27"/>
+          <w:szCs w:val="27"/>
+          <w:lang w:val="en-US" w:eastAsia="ru-RU"/>
+        </w:rPr>
+        <w:t>readlines</w:t>
+      </w:r>
+      <w:proofErr w:type="spellEnd"/>
+      <w:proofErr w:type="gramEnd"/>
+      <w:r>
+        <w:rPr>
+          <w:rFonts w:ascii="Ubuntu Mono" w:eastAsia="Times New Roman" w:hAnsi="Ubuntu Mono" w:cs="Courier New"/>
+          <w:color w:val="FFFFFF"/>
+          <w:sz w:val="27"/>
+          <w:szCs w:val="27"/>
+          <w:lang w:val="en-US" w:eastAsia="ru-RU"/>
+        </w:rPr>
+        <w:t>():</w:t>
+      </w:r>
+      <w:r>
+        <w:rPr>
+          <w:rFonts w:ascii="Ubuntu Mono" w:eastAsia="Times New Roman" w:hAnsi="Ubuntu Mono" w:cs="Courier New"/>
+          <w:color w:val="939598"/>
+          <w:sz w:val="27"/>
+          <w:szCs w:val="27"/>
+          <w:lang w:val="en-US" w:eastAsia="ru-RU"/>
+        </w:rPr>
+        <w:br/>
+      </w:r>
+      <w:r>
+        <w:rPr>
+          <w:rFonts w:ascii="Ubuntu Mono" w:eastAsia="Times New Roman" w:hAnsi="Ubuntu Mono" w:cs="Courier New"/>
+          <w:color w:val="FFFFFF"/>
+          <w:sz w:val="27"/>
+          <w:szCs w:val="27"/>
+          <w:lang w:val="en-US" w:eastAsia="ru-RU"/>
+        </w:rPr>
+        <w:t>  print(</w:t>
+      </w:r>
+      <w:r>
+        <w:rPr>
+          <w:rFonts w:ascii="Ubuntu Mono" w:eastAsia="Times New Roman" w:hAnsi="Ubuntu Mono" w:cs="Courier New"/>
+          <w:color w:val="FF8973"/>
+          <w:sz w:val="27"/>
+          <w:szCs w:val="27"/>
+          <w:lang w:val="en-US" w:eastAsia="ru-RU"/>
+        </w:rPr>
+        <w:t>line</w:t>
+      </w:r>
+      <w:r>
+        <w:rPr>
+          <w:rFonts w:ascii="Ubuntu Mono" w:eastAsia="Times New Roman" w:hAnsi="Ubuntu Mono" w:cs="Courier New"/>
+          <w:color w:val="FFFFFF"/>
+          <w:sz w:val="27"/>
+          <w:szCs w:val="27"/>
+          <w:lang w:val="en-US" w:eastAsia="ru-RU"/>
+        </w:rPr>
+        <w:t>)</w:t>
+      </w:r>
+    </w:p>
+    <w:p>
+      <w:pPr>
         <w:jc w:val="both"/>
         <w:rPr>
           <w:b/>
@@ -1768,14 +3119,422 @@
           <w:lang w:val="en-US"/>
         </w:rPr>
       </w:pPr>
-      <w:r>
+    </w:p>
+    <w:p>
+      <w:pPr>
+        <w:jc w:val="both"/>
         <w:rPr>
           <w:b/>
           <w:bCs/>
           <w:lang w:val="en-US"/>
         </w:rPr>
-        <w:t>_____________________________________________________________________________________</w:t>
-      </w:r>
+      </w:pPr>
+      <w:r>
+        <w:rPr>
+          <w:b/>
+          <w:bCs/>
+          <w:lang w:val="en-US"/>
+        </w:rPr>
+        <w:t>script.py</w:t>
+      </w:r>
+    </w:p>
+    <w:p>
+      <w:pPr>
+        <w:shd w:val="clear" w:color="auto" w:fill="1E1E1E"/>
+        <w:spacing w:after="0" w:line="360" w:lineRule="atLeast"/>
+        <w:rPr>
+          <w:rFonts w:ascii="Consolas" w:eastAsia="Times New Roman" w:hAnsi="Consolas" w:cs="Times New Roman"/>
+          <w:color w:val="FFFFFF"/>
+          <w:sz w:val="21"/>
+          <w:szCs w:val="21"/>
+          <w:lang w:val="en-US" w:eastAsia="ru-RU"/>
+        </w:rPr>
+      </w:pPr>
+      <w:r>
+        <w:rPr>
+          <w:rFonts w:ascii="Consolas" w:eastAsia="Times New Roman" w:hAnsi="Consolas" w:cs="Times New Roman"/>
+          <w:color w:val="B3CCFF"/>
+          <w:sz w:val="21"/>
+          <w:szCs w:val="21"/>
+          <w:lang w:val="en-US" w:eastAsia="ru-RU"/>
+        </w:rPr>
+        <w:t>with</w:t>
+      </w:r>
+      <w:r>
+        <w:rPr>
+          <w:rFonts w:ascii="Consolas" w:eastAsia="Times New Roman" w:hAnsi="Consolas" w:cs="Times New Roman"/>
+          <w:color w:val="FFFFFF"/>
+          <w:sz w:val="21"/>
+          <w:szCs w:val="21"/>
+          <w:lang w:val="en-US" w:eastAsia="ru-RU"/>
+        </w:rPr>
+        <w:t> open(</w:t>
+      </w:r>
+      <w:r>
+        <w:rPr>
+          <w:rFonts w:ascii="Consolas" w:eastAsia="Times New Roman" w:hAnsi="Consolas" w:cs="Times New Roman"/>
+          <w:color w:val="FFE083"/>
+          <w:sz w:val="21"/>
+          <w:szCs w:val="21"/>
+          <w:lang w:val="en-US" w:eastAsia="ru-RU"/>
+        </w:rPr>
+        <w:t>'how_many_lines.txt'</w:t>
+      </w:r>
+      <w:r>
+        <w:rPr>
+          <w:rFonts w:ascii="Consolas" w:eastAsia="Times New Roman" w:hAnsi="Consolas" w:cs="Times New Roman"/>
+          <w:color w:val="FFFFFF"/>
+          <w:sz w:val="21"/>
+          <w:szCs w:val="21"/>
+          <w:lang w:val="en-US" w:eastAsia="ru-RU"/>
+        </w:rPr>
+        <w:t>) </w:t>
+      </w:r>
+      <w:r>
+        <w:rPr>
+          <w:rFonts w:ascii="Consolas" w:eastAsia="Times New Roman" w:hAnsi="Consolas" w:cs="Times New Roman"/>
+          <w:color w:val="B3CCFF"/>
+          <w:sz w:val="21"/>
+          <w:szCs w:val="21"/>
+          <w:lang w:val="en-US" w:eastAsia="ru-RU"/>
+        </w:rPr>
+        <w:t>as</w:t>
+      </w:r>
+      <w:r>
+        <w:rPr>
+          <w:rFonts w:ascii="Consolas" w:eastAsia="Times New Roman" w:hAnsi="Consolas" w:cs="Times New Roman"/>
+          <w:color w:val="FFFFFF"/>
+          <w:sz w:val="21"/>
+          <w:szCs w:val="21"/>
+          <w:lang w:val="en-US" w:eastAsia="ru-RU"/>
+        </w:rPr>
+        <w:t> </w:t>
+      </w:r>
+      <w:proofErr w:type="spellStart"/>
+      <w:r>
+        <w:rPr>
+          <w:rFonts w:ascii="Consolas" w:eastAsia="Times New Roman" w:hAnsi="Consolas" w:cs="Times New Roman"/>
+          <w:color w:val="FF8973"/>
+          <w:sz w:val="21"/>
+          <w:szCs w:val="21"/>
+          <w:lang w:val="en-US" w:eastAsia="ru-RU"/>
+        </w:rPr>
+        <w:t>lines_doc</w:t>
+      </w:r>
+      <w:proofErr w:type="spellEnd"/>
+      <w:r>
+        <w:rPr>
+          <w:rFonts w:ascii="Consolas" w:eastAsia="Times New Roman" w:hAnsi="Consolas" w:cs="Times New Roman"/>
+          <w:color w:val="FFFFFF"/>
+          <w:sz w:val="21"/>
+          <w:szCs w:val="21"/>
+          <w:lang w:val="en-US" w:eastAsia="ru-RU"/>
+        </w:rPr>
+        <w:t>:</w:t>
+      </w:r>
+    </w:p>
+    <w:p>
+      <w:pPr>
+        <w:shd w:val="clear" w:color="auto" w:fill="1E1E1E"/>
+        <w:spacing w:after="0" w:line="360" w:lineRule="atLeast"/>
+        <w:rPr>
+          <w:rFonts w:ascii="Consolas" w:eastAsia="Times New Roman" w:hAnsi="Consolas" w:cs="Times New Roman"/>
+          <w:color w:val="FFFFFF"/>
+          <w:sz w:val="21"/>
+          <w:szCs w:val="21"/>
+          <w:lang w:val="en-US" w:eastAsia="ru-RU"/>
+        </w:rPr>
+      </w:pPr>
+      <w:r>
+        <w:rPr>
+          <w:rFonts w:ascii="Consolas" w:eastAsia="Times New Roman" w:hAnsi="Consolas" w:cs="Times New Roman"/>
+          <w:color w:val="FFFFFF"/>
+          <w:sz w:val="21"/>
+          <w:szCs w:val="21"/>
+          <w:lang w:val="en-US" w:eastAsia="ru-RU"/>
+        </w:rPr>
+        <w:t>  </w:t>
+      </w:r>
+      <w:r>
+        <w:rPr>
+          <w:rFonts w:ascii="Consolas" w:eastAsia="Times New Roman" w:hAnsi="Consolas" w:cs="Times New Roman"/>
+          <w:color w:val="B3CCFF"/>
+          <w:sz w:val="21"/>
+          <w:szCs w:val="21"/>
+          <w:lang w:val="en-US" w:eastAsia="ru-RU"/>
+        </w:rPr>
+        <w:t>for</w:t>
+      </w:r>
+      <w:r>
+        <w:rPr>
+          <w:rFonts w:ascii="Consolas" w:eastAsia="Times New Roman" w:hAnsi="Consolas" w:cs="Times New Roman"/>
+          <w:color w:val="FFFFFF"/>
+          <w:sz w:val="21"/>
+          <w:szCs w:val="21"/>
+          <w:lang w:val="en-US" w:eastAsia="ru-RU"/>
+        </w:rPr>
+        <w:t> </w:t>
+      </w:r>
+      <w:r>
+        <w:rPr>
+          <w:rFonts w:ascii="Consolas" w:eastAsia="Times New Roman" w:hAnsi="Consolas" w:cs="Times New Roman"/>
+          <w:color w:val="FF8973"/>
+          <w:sz w:val="21"/>
+          <w:szCs w:val="21"/>
+          <w:lang w:val="en-US" w:eastAsia="ru-RU"/>
+        </w:rPr>
+        <w:t>line</w:t>
+      </w:r>
+      <w:r>
+        <w:rPr>
+          <w:rFonts w:ascii="Consolas" w:eastAsia="Times New Roman" w:hAnsi="Consolas" w:cs="Times New Roman"/>
+          <w:color w:val="FFFFFF"/>
+          <w:sz w:val="21"/>
+          <w:szCs w:val="21"/>
+          <w:lang w:val="en-US" w:eastAsia="ru-RU"/>
+        </w:rPr>
+        <w:t> </w:t>
+      </w:r>
+      <w:r>
+        <w:rPr>
+          <w:rFonts w:ascii="Consolas" w:eastAsia="Times New Roman" w:hAnsi="Consolas" w:cs="Times New Roman"/>
+          <w:color w:val="B3CCFF"/>
+          <w:sz w:val="21"/>
+          <w:szCs w:val="21"/>
+          <w:lang w:val="en-US" w:eastAsia="ru-RU"/>
+        </w:rPr>
+        <w:t>in</w:t>
+      </w:r>
+      <w:r>
+        <w:rPr>
+          <w:rFonts w:ascii="Consolas" w:eastAsia="Times New Roman" w:hAnsi="Consolas" w:cs="Times New Roman"/>
+          <w:color w:val="FFFFFF"/>
+          <w:sz w:val="21"/>
+          <w:szCs w:val="21"/>
+          <w:lang w:val="en-US" w:eastAsia="ru-RU"/>
+        </w:rPr>
+        <w:t> </w:t>
+      </w:r>
+      <w:proofErr w:type="spellStart"/>
+      <w:r>
+        <w:rPr>
+          <w:rFonts w:ascii="Consolas" w:eastAsia="Times New Roman" w:hAnsi="Consolas" w:cs="Times New Roman"/>
+          <w:color w:val="FF8973"/>
+          <w:sz w:val="21"/>
+          <w:szCs w:val="21"/>
+          <w:lang w:val="en-US" w:eastAsia="ru-RU"/>
+        </w:rPr>
+        <w:t>lines_</w:t>
+      </w:r>
+      <w:proofErr w:type="gramStart"/>
+      <w:r>
+        <w:rPr>
+          <w:rFonts w:ascii="Consolas" w:eastAsia="Times New Roman" w:hAnsi="Consolas" w:cs="Times New Roman"/>
+          <w:color w:val="FF8973"/>
+          <w:sz w:val="21"/>
+          <w:szCs w:val="21"/>
+          <w:lang w:val="en-US" w:eastAsia="ru-RU"/>
+        </w:rPr>
+        <w:t>doc</w:t>
+      </w:r>
+      <w:r>
+        <w:rPr>
+          <w:rFonts w:ascii="Consolas" w:eastAsia="Times New Roman" w:hAnsi="Consolas" w:cs="Times New Roman"/>
+          <w:color w:val="FFFFFF"/>
+          <w:sz w:val="21"/>
+          <w:szCs w:val="21"/>
+          <w:lang w:val="en-US" w:eastAsia="ru-RU"/>
+        </w:rPr>
+        <w:t>.</w:t>
+      </w:r>
+      <w:r>
+        <w:rPr>
+          <w:rFonts w:ascii="Consolas" w:eastAsia="Times New Roman" w:hAnsi="Consolas" w:cs="Times New Roman"/>
+          <w:color w:val="83FFF5"/>
+          <w:sz w:val="21"/>
+          <w:szCs w:val="21"/>
+          <w:lang w:val="en-US" w:eastAsia="ru-RU"/>
+        </w:rPr>
+        <w:t>readlines</w:t>
+      </w:r>
+      <w:proofErr w:type="spellEnd"/>
+      <w:proofErr w:type="gramEnd"/>
+      <w:r>
+        <w:rPr>
+          <w:rFonts w:ascii="Consolas" w:eastAsia="Times New Roman" w:hAnsi="Consolas" w:cs="Times New Roman"/>
+          <w:color w:val="FFFFFF"/>
+          <w:sz w:val="21"/>
+          <w:szCs w:val="21"/>
+          <w:lang w:val="en-US" w:eastAsia="ru-RU"/>
+        </w:rPr>
+        <w:t>():</w:t>
+      </w:r>
+    </w:p>
+    <w:p>
+      <w:pPr>
+        <w:shd w:val="clear" w:color="auto" w:fill="1E1E1E"/>
+        <w:spacing w:after="0" w:line="360" w:lineRule="atLeast"/>
+        <w:rPr>
+          <w:rFonts w:ascii="Consolas" w:eastAsia="Times New Roman" w:hAnsi="Consolas" w:cs="Times New Roman"/>
+          <w:color w:val="FFFFFF"/>
+          <w:sz w:val="21"/>
+          <w:szCs w:val="21"/>
+          <w:lang w:eastAsia="ru-RU"/>
+        </w:rPr>
+      </w:pPr>
+      <w:r>
+        <w:rPr>
+          <w:rFonts w:ascii="Consolas" w:eastAsia="Times New Roman" w:hAnsi="Consolas" w:cs="Times New Roman"/>
+          <w:color w:val="FFFFFF"/>
+          <w:sz w:val="21"/>
+          <w:szCs w:val="21"/>
+          <w:lang w:val="en-US" w:eastAsia="ru-RU"/>
+        </w:rPr>
+        <w:t>    </w:t>
+      </w:r>
+      <w:proofErr w:type="spellStart"/>
+      <w:r>
+        <w:rPr>
+          <w:rFonts w:ascii="Consolas" w:eastAsia="Times New Roman" w:hAnsi="Consolas" w:cs="Times New Roman"/>
+          <w:color w:val="FFFFFF"/>
+          <w:sz w:val="21"/>
+          <w:szCs w:val="21"/>
+          <w:lang w:eastAsia="ru-RU"/>
+        </w:rPr>
+        <w:t>print</w:t>
+      </w:r>
+      <w:proofErr w:type="spellEnd"/>
+      <w:r>
+        <w:rPr>
+          <w:rFonts w:ascii="Consolas" w:eastAsia="Times New Roman" w:hAnsi="Consolas" w:cs="Times New Roman"/>
+          <w:color w:val="FFFFFF"/>
+          <w:sz w:val="21"/>
+          <w:szCs w:val="21"/>
+          <w:lang w:eastAsia="ru-RU"/>
+        </w:rPr>
+        <w:t>(</w:t>
+      </w:r>
+      <w:proofErr w:type="spellStart"/>
+      <w:r>
+        <w:rPr>
+          <w:rFonts w:ascii="Consolas" w:eastAsia="Times New Roman" w:hAnsi="Consolas" w:cs="Times New Roman"/>
+          <w:color w:val="FF8973"/>
+          <w:sz w:val="21"/>
+          <w:szCs w:val="21"/>
+          <w:lang w:eastAsia="ru-RU"/>
+        </w:rPr>
+        <w:t>line</w:t>
+      </w:r>
+      <w:proofErr w:type="spellEnd"/>
+      <w:r>
+        <w:rPr>
+          <w:rFonts w:ascii="Consolas" w:eastAsia="Times New Roman" w:hAnsi="Consolas" w:cs="Times New Roman"/>
+          <w:color w:val="FFFFFF"/>
+          <w:sz w:val="21"/>
+          <w:szCs w:val="21"/>
+          <w:lang w:eastAsia="ru-RU"/>
+        </w:rPr>
+        <w:t>)</w:t>
+      </w:r>
+    </w:p>
+    <w:p>
+      <w:pPr>
+        <w:jc w:val="both"/>
+        <w:rPr>
+          <w:b/>
+          <w:bCs/>
+          <w:lang w:val="en-US"/>
+        </w:rPr>
+      </w:pPr>
+    </w:p>
+    <w:p>
+      <w:pPr>
+        <w:jc w:val="center"/>
+        <w:rPr>
+          <w:b/>
+          <w:bCs/>
+          <w:lang w:val="en-US"/>
+        </w:rPr>
+      </w:pPr>
+      <w:r>
+        <w:rPr>
+          <w:b/>
+          <w:bCs/>
+          <w:noProof/>
+          <w:lang w:val="en-US"/>
+        </w:rPr>
+        <w:drawing>
+          <wp:inline distT="0" distB="0" distL="0" distR="0" wp14:anchorId="31B811B6" wp14:editId="32A3A3C2">
+            <wp:extent cx="4587240" cy="2019300"/>
+            <wp:effectExtent l="0" t="0" r="3810" b="0"/>
+            <wp:docPr id="1" name="Рисунок 1"/>
+            <wp:cNvGraphicFramePr>
+              <a:graphicFrameLocks xmlns:a="http://schemas.openxmlformats.org/drawingml/2006/main" noChangeAspect="1"/>
+            </wp:cNvGraphicFramePr>
+            <a:graphic xmlns:a="http://schemas.openxmlformats.org/drawingml/2006/main">
+              <a:graphicData uri="http://schemas.openxmlformats.org/drawingml/2006/picture">
+                <pic:pic xmlns:pic="http://schemas.openxmlformats.org/drawingml/2006/picture">
+                  <pic:nvPicPr>
+                    <pic:cNvPr id="0" name="Picture 1"/>
+                    <pic:cNvPicPr>
+                      <a:picLocks noChangeAspect="1" noChangeArrowheads="1"/>
+                    </pic:cNvPicPr>
+                  </pic:nvPicPr>
+                  <pic:blipFill>
+                    <a:blip r:embed="rId6">
+                      <a:extLst>
+                        <a:ext uri="{28A0092B-C50C-407E-A947-70E740481C1C}">
+                          <a14:useLocalDpi xmlns:a14="http://schemas.microsoft.com/office/drawing/2010/main" val="0"/>
+                        </a:ext>
+                      </a:extLst>
+                    </a:blip>
+                    <a:srcRect/>
+                    <a:stretch>
+                      <a:fillRect/>
+                    </a:stretch>
+                  </pic:blipFill>
+                  <pic:spPr bwMode="auto">
+                    <a:xfrm>
+                      <a:off x="0" y="0"/>
+                      <a:ext cx="4587240" cy="2019300"/>
+                    </a:xfrm>
+                    <a:prstGeom prst="rect">
+                      <a:avLst/>
+                    </a:prstGeom>
+                    <a:noFill/>
+                    <a:ln>
+                      <a:noFill/>
+                    </a:ln>
+                  </pic:spPr>
+                </pic:pic>
+              </a:graphicData>
+            </a:graphic>
+          </wp:inline>
+        </w:drawing>
+      </w:r>
+    </w:p>
+    <w:p>
+      <w:pPr>
+        <w:pBdr>
+          <w:bottom w:val="single" w:sz="12" w:space="1" w:color="auto"/>
+        </w:pBdr>
+        <w:jc w:val="center"/>
+        <w:rPr>
+          <w:b/>
+          <w:bCs/>
+          <w:lang w:val="en-US"/>
+        </w:rPr>
+      </w:pPr>
+    </w:p>
+    <w:p>
+      <w:pPr>
+        <w:jc w:val="both"/>
+        <w:rPr>
+          <w:b/>
+          <w:bCs/>
+          <w:lang w:val="en-US"/>
+        </w:rPr>
+      </w:pPr>
     </w:p>
     <w:sectPr>
       <w:pgSz w:w="11906" w:h="16838"/>

</xml_diff>

<commit_message>
adding Reading A Line
</commit_message>
<xml_diff>
--- a/LEARN PYTHON - FILES.docx
+++ b/LEARN PYTHON - FILES.docx
@@ -3497,6 +3497,1857 @@
                     <a:xfrm>
                       <a:off x="0" y="0"/>
                       <a:ext cx="4587240" cy="2019300"/>
+                    </a:xfrm>
+                    <a:prstGeom prst="rect">
+                      <a:avLst/>
+                    </a:prstGeom>
+                    <a:noFill/>
+                    <a:ln>
+                      <a:noFill/>
+                    </a:ln>
+                  </pic:spPr>
+                </pic:pic>
+              </a:graphicData>
+            </a:graphic>
+          </wp:inline>
+        </w:drawing>
+      </w:r>
+    </w:p>
+    <w:p>
+      <w:pPr>
+        <w:pBdr>
+          <w:bottom w:val="single" w:sz="12" w:space="1" w:color="auto"/>
+        </w:pBdr>
+        <w:jc w:val="center"/>
+        <w:rPr>
+          <w:b/>
+          <w:bCs/>
+          <w:lang w:val="en-US"/>
+        </w:rPr>
+      </w:pPr>
+    </w:p>
+    <w:p>
+      <w:pPr>
+        <w:spacing w:after="0" w:line="240" w:lineRule="auto"/>
+        <w:rPr>
+          <w:rFonts w:ascii="Segoe UI" w:eastAsia="Times New Roman" w:hAnsi="Segoe UI" w:cs="Segoe UI"/>
+          <w:color w:val="10162F"/>
+          <w:sz w:val="27"/>
+          <w:szCs w:val="27"/>
+          <w:lang w:val="en-US" w:eastAsia="ru-RU"/>
+        </w:rPr>
+      </w:pPr>
+      <w:r>
+        <w:rPr>
+          <w:rFonts w:ascii="Segoe UI" w:eastAsia="Times New Roman" w:hAnsi="Segoe UI" w:cs="Segoe UI"/>
+          <w:b/>
+          <w:bCs/>
+          <w:color w:val="10162F"/>
+          <w:sz w:val="27"/>
+          <w:szCs w:val="27"/>
+          <w:lang w:val="en-US" w:eastAsia="ru-RU"/>
+        </w:rPr>
+        <w:t>Reading a Line</w:t>
+      </w:r>
+    </w:p>
+    <w:p>
+      <w:pPr>
+        <w:spacing w:after="100" w:afterAutospacing="1" w:line="240" w:lineRule="auto"/>
+        <w:rPr>
+          <w:rFonts w:ascii="Segoe UI" w:eastAsia="Times New Roman" w:hAnsi="Segoe UI" w:cs="Segoe UI"/>
+          <w:color w:val="10162F"/>
+          <w:sz w:val="27"/>
+          <w:szCs w:val="27"/>
+          <w:lang w:val="en-US" w:eastAsia="ru-RU"/>
+        </w:rPr>
+      </w:pPr>
+      <w:r>
+        <w:rPr>
+          <w:rFonts w:ascii="Segoe UI" w:eastAsia="Times New Roman" w:hAnsi="Segoe UI" w:cs="Segoe UI"/>
+          <w:color w:val="10162F"/>
+          <w:sz w:val="27"/>
+          <w:szCs w:val="27"/>
+          <w:lang w:val="en-US" w:eastAsia="ru-RU"/>
+        </w:rPr>
+        <w:t>Sometimes you don’t want to iterate through a whole file. For that, there’s a different file method, </w:t>
+      </w:r>
+      <w:hyperlink r:id="rId7" w:tgtFrame="_blank" w:history="1">
+        <w:r>
+          <w:rPr>
+            <w:rFonts w:ascii="Ubuntu Mono" w:eastAsia="Times New Roman" w:hAnsi="Ubuntu Mono" w:cs="Courier New"/>
+            <w:color w:val="15141F"/>
+            <w:u w:val="single"/>
+            <w:bdr w:val="none" w:sz="0" w:space="0" w:color="auto" w:frame="1"/>
+            <w:shd w:val="clear" w:color="auto" w:fill="EAE9ED"/>
+            <w:lang w:val="en-US" w:eastAsia="ru-RU"/>
+          </w:rPr>
+          <w:t>.</w:t>
+        </w:r>
+        <w:proofErr w:type="spellStart"/>
+        <w:r>
+          <w:rPr>
+            <w:rFonts w:ascii="Ubuntu Mono" w:eastAsia="Times New Roman" w:hAnsi="Ubuntu Mono" w:cs="Courier New"/>
+            <w:color w:val="15141F"/>
+            <w:u w:val="single"/>
+            <w:bdr w:val="none" w:sz="0" w:space="0" w:color="auto" w:frame="1"/>
+            <w:shd w:val="clear" w:color="auto" w:fill="EAE9ED"/>
+            <w:lang w:val="en-US" w:eastAsia="ru-RU"/>
+          </w:rPr>
+          <w:t>readline</w:t>
+        </w:r>
+        <w:proofErr w:type="spellEnd"/>
+        <w:r>
+          <w:rPr>
+            <w:rFonts w:ascii="Ubuntu Mono" w:eastAsia="Times New Roman" w:hAnsi="Ubuntu Mono" w:cs="Courier New"/>
+            <w:color w:val="15141F"/>
+            <w:u w:val="single"/>
+            <w:bdr w:val="none" w:sz="0" w:space="0" w:color="auto" w:frame="1"/>
+            <w:shd w:val="clear" w:color="auto" w:fill="EAE9ED"/>
+            <w:lang w:val="en-US" w:eastAsia="ru-RU"/>
+          </w:rPr>
+          <w:t>()</w:t>
+        </w:r>
+      </w:hyperlink>
+      <w:r>
+        <w:rPr>
+          <w:rFonts w:ascii="Segoe UI" w:eastAsia="Times New Roman" w:hAnsi="Segoe UI" w:cs="Segoe UI"/>
+          <w:color w:val="10162F"/>
+          <w:sz w:val="27"/>
+          <w:szCs w:val="27"/>
+          <w:lang w:val="en-US" w:eastAsia="ru-RU"/>
+        </w:rPr>
+        <w:t>, which will only read a single line at a time. If the entire document is read line by line in this way subsequent calls to </w:t>
+      </w:r>
+      <w:r>
+        <w:rPr>
+          <w:rFonts w:ascii="Ubuntu Mono" w:eastAsia="Times New Roman" w:hAnsi="Ubuntu Mono" w:cs="Courier New"/>
+          <w:color w:val="15141F"/>
+          <w:shd w:val="clear" w:color="auto" w:fill="EAE9ED"/>
+          <w:lang w:val="en-US" w:eastAsia="ru-RU"/>
+        </w:rPr>
+        <w:t>.</w:t>
+      </w:r>
+      <w:proofErr w:type="spellStart"/>
+      <w:r>
+        <w:rPr>
+          <w:rFonts w:ascii="Ubuntu Mono" w:eastAsia="Times New Roman" w:hAnsi="Ubuntu Mono" w:cs="Courier New"/>
+          <w:color w:val="15141F"/>
+          <w:shd w:val="clear" w:color="auto" w:fill="EAE9ED"/>
+          <w:lang w:val="en-US" w:eastAsia="ru-RU"/>
+        </w:rPr>
+        <w:t>readline</w:t>
+      </w:r>
+      <w:proofErr w:type="spellEnd"/>
+      <w:r>
+        <w:rPr>
+          <w:rFonts w:ascii="Ubuntu Mono" w:eastAsia="Times New Roman" w:hAnsi="Ubuntu Mono" w:cs="Courier New"/>
+          <w:color w:val="15141F"/>
+          <w:shd w:val="clear" w:color="auto" w:fill="EAE9ED"/>
+          <w:lang w:val="en-US" w:eastAsia="ru-RU"/>
+        </w:rPr>
+        <w:t>()</w:t>
+      </w:r>
+      <w:r>
+        <w:rPr>
+          <w:rFonts w:ascii="Segoe UI" w:eastAsia="Times New Roman" w:hAnsi="Segoe UI" w:cs="Segoe UI"/>
+          <w:color w:val="10162F"/>
+          <w:sz w:val="27"/>
+          <w:szCs w:val="27"/>
+          <w:lang w:val="en-US" w:eastAsia="ru-RU"/>
+        </w:rPr>
+        <w:t> will not throw an error but will start returning an empty string (</w:t>
+      </w:r>
+      <w:r>
+        <w:rPr>
+          <w:rFonts w:ascii="Ubuntu Mono" w:eastAsia="Times New Roman" w:hAnsi="Ubuntu Mono" w:cs="Courier New"/>
+          <w:color w:val="15141F"/>
+          <w:shd w:val="clear" w:color="auto" w:fill="EAE9ED"/>
+          <w:lang w:val="en-US" w:eastAsia="ru-RU"/>
+        </w:rPr>
+        <w:t>""</w:t>
+      </w:r>
+      <w:r>
+        <w:rPr>
+          <w:rFonts w:ascii="Segoe UI" w:eastAsia="Times New Roman" w:hAnsi="Segoe UI" w:cs="Segoe UI"/>
+          <w:color w:val="10162F"/>
+          <w:sz w:val="27"/>
+          <w:szCs w:val="27"/>
+          <w:lang w:val="en-US" w:eastAsia="ru-RU"/>
+        </w:rPr>
+        <w:t>). Suppose we had this file:</w:t>
+      </w:r>
+    </w:p>
+    <w:p>
+      <w:pPr>
+        <w:spacing w:after="100" w:afterAutospacing="1" w:line="240" w:lineRule="auto"/>
+        <w:rPr>
+          <w:rFonts w:ascii="Segoe UI" w:eastAsia="Times New Roman" w:hAnsi="Segoe UI" w:cs="Segoe UI"/>
+          <w:color w:val="10162F"/>
+          <w:sz w:val="27"/>
+          <w:szCs w:val="27"/>
+          <w:lang w:val="en-US" w:eastAsia="ru-RU"/>
+        </w:rPr>
+      </w:pPr>
+      <w:r>
+        <w:rPr>
+          <w:rFonts w:ascii="Segoe UI" w:eastAsia="Times New Roman" w:hAnsi="Segoe UI" w:cs="Segoe UI"/>
+          <w:b/>
+          <w:bCs/>
+          <w:color w:val="10162F"/>
+          <w:sz w:val="27"/>
+          <w:szCs w:val="27"/>
+          <w:lang w:val="en-US" w:eastAsia="ru-RU"/>
+        </w:rPr>
+        <w:t>millay_sonnet.txt</w:t>
+      </w:r>
+    </w:p>
+    <w:p>
+      <w:pPr>
+        <w:shd w:val="clear" w:color="auto" w:fill="211E2F"/>
+        <w:tabs>
+          <w:tab w:val="left" w:pos="916"/>
+          <w:tab w:val="left" w:pos="1832"/>
+          <w:tab w:val="left" w:pos="2748"/>
+          <w:tab w:val="left" w:pos="3664"/>
+          <w:tab w:val="left" w:pos="4580"/>
+          <w:tab w:val="left" w:pos="5496"/>
+          <w:tab w:val="left" w:pos="6412"/>
+          <w:tab w:val="left" w:pos="7328"/>
+          <w:tab w:val="left" w:pos="8244"/>
+          <w:tab w:val="left" w:pos="9160"/>
+          <w:tab w:val="left" w:pos="10076"/>
+          <w:tab w:val="left" w:pos="10992"/>
+          <w:tab w:val="left" w:pos="11908"/>
+          <w:tab w:val="left" w:pos="12824"/>
+          <w:tab w:val="left" w:pos="13740"/>
+          <w:tab w:val="left" w:pos="14656"/>
+        </w:tabs>
+        <w:spacing w:after="0" w:line="240" w:lineRule="auto"/>
+        <w:rPr>
+          <w:rFonts w:ascii="Ubuntu Mono" w:eastAsia="Times New Roman" w:hAnsi="Ubuntu Mono" w:cs="Courier New"/>
+          <w:color w:val="939598"/>
+          <w:sz w:val="27"/>
+          <w:szCs w:val="27"/>
+          <w:lang w:val="en-US" w:eastAsia="ru-RU"/>
+        </w:rPr>
+      </w:pPr>
+      <w:r>
+        <w:rPr>
+          <w:rFonts w:ascii="Ubuntu Mono" w:eastAsia="Times New Roman" w:hAnsi="Ubuntu Mono" w:cs="Courier New"/>
+          <w:color w:val="FFFFFF"/>
+          <w:sz w:val="27"/>
+          <w:szCs w:val="27"/>
+          <w:lang w:val="en-US" w:eastAsia="ru-RU"/>
+        </w:rPr>
+        <w:t>I shall forget you presently, my dear,</w:t>
+      </w:r>
+      <w:r>
+        <w:rPr>
+          <w:rFonts w:ascii="Ubuntu Mono" w:eastAsia="Times New Roman" w:hAnsi="Ubuntu Mono" w:cs="Courier New"/>
+          <w:color w:val="939598"/>
+          <w:sz w:val="27"/>
+          <w:szCs w:val="27"/>
+          <w:lang w:val="en-US" w:eastAsia="ru-RU"/>
+        </w:rPr>
+        <w:br/>
+      </w:r>
+      <w:r>
+        <w:rPr>
+          <w:rFonts w:ascii="Ubuntu Mono" w:eastAsia="Times New Roman" w:hAnsi="Ubuntu Mono" w:cs="Courier New"/>
+          <w:color w:val="FFFFFF"/>
+          <w:sz w:val="27"/>
+          <w:szCs w:val="27"/>
+          <w:lang w:val="en-US" w:eastAsia="ru-RU"/>
+        </w:rPr>
+        <w:t>So make the most of this, your little day,</w:t>
+      </w:r>
+      <w:r>
+        <w:rPr>
+          <w:rFonts w:ascii="Ubuntu Mono" w:eastAsia="Times New Roman" w:hAnsi="Ubuntu Mono" w:cs="Courier New"/>
+          <w:color w:val="939598"/>
+          <w:sz w:val="27"/>
+          <w:szCs w:val="27"/>
+          <w:lang w:val="en-US" w:eastAsia="ru-RU"/>
+        </w:rPr>
+        <w:br/>
+      </w:r>
+      <w:r>
+        <w:rPr>
+          <w:rFonts w:ascii="Ubuntu Mono" w:eastAsia="Times New Roman" w:hAnsi="Ubuntu Mono" w:cs="Courier New"/>
+          <w:color w:val="FFFFFF"/>
+          <w:sz w:val="27"/>
+          <w:szCs w:val="27"/>
+          <w:lang w:val="en-US" w:eastAsia="ru-RU"/>
+        </w:rPr>
+        <w:t>Your little month, your little half a year,</w:t>
+      </w:r>
+      <w:r>
+        <w:rPr>
+          <w:rFonts w:ascii="Ubuntu Mono" w:eastAsia="Times New Roman" w:hAnsi="Ubuntu Mono" w:cs="Courier New"/>
+          <w:color w:val="939598"/>
+          <w:sz w:val="27"/>
+          <w:szCs w:val="27"/>
+          <w:lang w:val="en-US" w:eastAsia="ru-RU"/>
+        </w:rPr>
+        <w:br/>
+      </w:r>
+      <w:r>
+        <w:rPr>
+          <w:rFonts w:ascii="Ubuntu Mono" w:eastAsia="Times New Roman" w:hAnsi="Ubuntu Mono" w:cs="Courier New"/>
+          <w:color w:val="FFFFFF"/>
+          <w:sz w:val="27"/>
+          <w:szCs w:val="27"/>
+          <w:lang w:val="en-US" w:eastAsia="ru-RU"/>
+        </w:rPr>
+        <w:t>Ere I forget, or die, or move away,</w:t>
+      </w:r>
+    </w:p>
+    <w:p>
+      <w:pPr>
+        <w:spacing w:after="100" w:afterAutospacing="1" w:line="240" w:lineRule="auto"/>
+        <w:rPr>
+          <w:rFonts w:ascii="Segoe UI" w:eastAsia="Times New Roman" w:hAnsi="Segoe UI" w:cs="Segoe UI"/>
+          <w:color w:val="10162F"/>
+          <w:sz w:val="27"/>
+          <w:szCs w:val="27"/>
+          <w:lang w:val="en-US" w:eastAsia="ru-RU"/>
+        </w:rPr>
+      </w:pPr>
+      <w:r>
+        <w:rPr>
+          <w:rFonts w:ascii="Segoe UI" w:eastAsia="Times New Roman" w:hAnsi="Segoe UI" w:cs="Segoe UI"/>
+          <w:b/>
+          <w:bCs/>
+          <w:color w:val="10162F"/>
+          <w:sz w:val="27"/>
+          <w:szCs w:val="27"/>
+          <w:lang w:val="en-US" w:eastAsia="ru-RU"/>
+        </w:rPr>
+        <w:t>script.py</w:t>
+      </w:r>
+    </w:p>
+    <w:p>
+      <w:pPr>
+        <w:shd w:val="clear" w:color="auto" w:fill="211E2F"/>
+        <w:tabs>
+          <w:tab w:val="left" w:pos="916"/>
+          <w:tab w:val="left" w:pos="1832"/>
+          <w:tab w:val="left" w:pos="2748"/>
+          <w:tab w:val="left" w:pos="3664"/>
+          <w:tab w:val="left" w:pos="4580"/>
+          <w:tab w:val="left" w:pos="5496"/>
+          <w:tab w:val="left" w:pos="6412"/>
+          <w:tab w:val="left" w:pos="7328"/>
+          <w:tab w:val="left" w:pos="8244"/>
+          <w:tab w:val="left" w:pos="9160"/>
+          <w:tab w:val="left" w:pos="10076"/>
+          <w:tab w:val="left" w:pos="10992"/>
+          <w:tab w:val="left" w:pos="11908"/>
+          <w:tab w:val="left" w:pos="12824"/>
+          <w:tab w:val="left" w:pos="13740"/>
+          <w:tab w:val="left" w:pos="14656"/>
+        </w:tabs>
+        <w:spacing w:after="0" w:line="240" w:lineRule="auto"/>
+        <w:rPr>
+          <w:rFonts w:ascii="Ubuntu Mono" w:eastAsia="Times New Roman" w:hAnsi="Ubuntu Mono" w:cs="Courier New"/>
+          <w:color w:val="939598"/>
+          <w:sz w:val="27"/>
+          <w:szCs w:val="27"/>
+          <w:lang w:val="en-US" w:eastAsia="ru-RU"/>
+        </w:rPr>
+      </w:pPr>
+      <w:r>
+        <w:rPr>
+          <w:rFonts w:ascii="Ubuntu Mono" w:eastAsia="Times New Roman" w:hAnsi="Ubuntu Mono" w:cs="Courier New"/>
+          <w:color w:val="B3CCFF"/>
+          <w:sz w:val="27"/>
+          <w:szCs w:val="27"/>
+          <w:lang w:val="en-US" w:eastAsia="ru-RU"/>
+        </w:rPr>
+        <w:t>with</w:t>
+      </w:r>
+      <w:r>
+        <w:rPr>
+          <w:rFonts w:ascii="Ubuntu Mono" w:eastAsia="Times New Roman" w:hAnsi="Ubuntu Mono" w:cs="Courier New"/>
+          <w:color w:val="FFFFFF"/>
+          <w:sz w:val="27"/>
+          <w:szCs w:val="27"/>
+          <w:lang w:val="en-US" w:eastAsia="ru-RU"/>
+        </w:rPr>
+        <w:t> open(</w:t>
+      </w:r>
+      <w:r>
+        <w:rPr>
+          <w:rFonts w:ascii="Ubuntu Mono" w:eastAsia="Times New Roman" w:hAnsi="Ubuntu Mono" w:cs="Courier New"/>
+          <w:color w:val="FFE083"/>
+          <w:sz w:val="27"/>
+          <w:szCs w:val="27"/>
+          <w:lang w:val="en-US" w:eastAsia="ru-RU"/>
+        </w:rPr>
+        <w:t>'millay_sonnet.txt'</w:t>
+      </w:r>
+      <w:r>
+        <w:rPr>
+          <w:rFonts w:ascii="Ubuntu Mono" w:eastAsia="Times New Roman" w:hAnsi="Ubuntu Mono" w:cs="Courier New"/>
+          <w:color w:val="FFFFFF"/>
+          <w:sz w:val="27"/>
+          <w:szCs w:val="27"/>
+          <w:lang w:val="en-US" w:eastAsia="ru-RU"/>
+        </w:rPr>
+        <w:t>) </w:t>
+      </w:r>
+      <w:r>
+        <w:rPr>
+          <w:rFonts w:ascii="Ubuntu Mono" w:eastAsia="Times New Roman" w:hAnsi="Ubuntu Mono" w:cs="Courier New"/>
+          <w:color w:val="B3CCFF"/>
+          <w:sz w:val="27"/>
+          <w:szCs w:val="27"/>
+          <w:lang w:val="en-US" w:eastAsia="ru-RU"/>
+        </w:rPr>
+        <w:t>as</w:t>
+      </w:r>
+      <w:r>
+        <w:rPr>
+          <w:rFonts w:ascii="Ubuntu Mono" w:eastAsia="Times New Roman" w:hAnsi="Ubuntu Mono" w:cs="Courier New"/>
+          <w:color w:val="FFFFFF"/>
+          <w:sz w:val="27"/>
+          <w:szCs w:val="27"/>
+          <w:lang w:val="en-US" w:eastAsia="ru-RU"/>
+        </w:rPr>
+        <w:t> </w:t>
+      </w:r>
+      <w:proofErr w:type="spellStart"/>
+      <w:r>
+        <w:rPr>
+          <w:rFonts w:ascii="Ubuntu Mono" w:eastAsia="Times New Roman" w:hAnsi="Ubuntu Mono" w:cs="Courier New"/>
+          <w:color w:val="FF8973"/>
+          <w:sz w:val="27"/>
+          <w:szCs w:val="27"/>
+          <w:lang w:val="en-US" w:eastAsia="ru-RU"/>
+        </w:rPr>
+        <w:t>sonnet_doc</w:t>
+      </w:r>
+      <w:proofErr w:type="spellEnd"/>
+      <w:r>
+        <w:rPr>
+          <w:rFonts w:ascii="Ubuntu Mono" w:eastAsia="Times New Roman" w:hAnsi="Ubuntu Mono" w:cs="Courier New"/>
+          <w:color w:val="FFFFFF"/>
+          <w:sz w:val="27"/>
+          <w:szCs w:val="27"/>
+          <w:lang w:val="en-US" w:eastAsia="ru-RU"/>
+        </w:rPr>
+        <w:t>:</w:t>
+      </w:r>
+      <w:r>
+        <w:rPr>
+          <w:rFonts w:ascii="Ubuntu Mono" w:eastAsia="Times New Roman" w:hAnsi="Ubuntu Mono" w:cs="Courier New"/>
+          <w:color w:val="939598"/>
+          <w:sz w:val="27"/>
+          <w:szCs w:val="27"/>
+          <w:lang w:val="en-US" w:eastAsia="ru-RU"/>
+        </w:rPr>
+        <w:br/>
+      </w:r>
+      <w:r>
+        <w:rPr>
+          <w:rFonts w:ascii="Ubuntu Mono" w:eastAsia="Times New Roman" w:hAnsi="Ubuntu Mono" w:cs="Courier New"/>
+          <w:color w:val="FFFFFF"/>
+          <w:sz w:val="27"/>
+          <w:szCs w:val="27"/>
+          <w:lang w:val="en-US" w:eastAsia="ru-RU"/>
+        </w:rPr>
+        <w:t>  </w:t>
+      </w:r>
+      <w:proofErr w:type="spellStart"/>
+      <w:r>
+        <w:rPr>
+          <w:rFonts w:ascii="Ubuntu Mono" w:eastAsia="Times New Roman" w:hAnsi="Ubuntu Mono" w:cs="Courier New"/>
+          <w:color w:val="FF8973"/>
+          <w:sz w:val="27"/>
+          <w:szCs w:val="27"/>
+          <w:lang w:val="en-US" w:eastAsia="ru-RU"/>
+        </w:rPr>
+        <w:t>first_line</w:t>
+      </w:r>
+      <w:proofErr w:type="spellEnd"/>
+      <w:r>
+        <w:rPr>
+          <w:rFonts w:ascii="Ubuntu Mono" w:eastAsia="Times New Roman" w:hAnsi="Ubuntu Mono" w:cs="Courier New"/>
+          <w:color w:val="FFFFFF"/>
+          <w:sz w:val="27"/>
+          <w:szCs w:val="27"/>
+          <w:lang w:val="en-US" w:eastAsia="ru-RU"/>
+        </w:rPr>
+        <w:t> = </w:t>
+      </w:r>
+      <w:proofErr w:type="spellStart"/>
+      <w:r>
+        <w:rPr>
+          <w:rFonts w:ascii="Ubuntu Mono" w:eastAsia="Times New Roman" w:hAnsi="Ubuntu Mono" w:cs="Courier New"/>
+          <w:color w:val="FF8973"/>
+          <w:sz w:val="27"/>
+          <w:szCs w:val="27"/>
+          <w:lang w:val="en-US" w:eastAsia="ru-RU"/>
+        </w:rPr>
+        <w:t>sonnet_</w:t>
+      </w:r>
+      <w:proofErr w:type="gramStart"/>
+      <w:r>
+        <w:rPr>
+          <w:rFonts w:ascii="Ubuntu Mono" w:eastAsia="Times New Roman" w:hAnsi="Ubuntu Mono" w:cs="Courier New"/>
+          <w:color w:val="FF8973"/>
+          <w:sz w:val="27"/>
+          <w:szCs w:val="27"/>
+          <w:lang w:val="en-US" w:eastAsia="ru-RU"/>
+        </w:rPr>
+        <w:t>doc</w:t>
+      </w:r>
+      <w:r>
+        <w:rPr>
+          <w:rFonts w:ascii="Ubuntu Mono" w:eastAsia="Times New Roman" w:hAnsi="Ubuntu Mono" w:cs="Courier New"/>
+          <w:color w:val="FFFFFF"/>
+          <w:sz w:val="27"/>
+          <w:szCs w:val="27"/>
+          <w:lang w:val="en-US" w:eastAsia="ru-RU"/>
+        </w:rPr>
+        <w:t>.</w:t>
+      </w:r>
+      <w:r>
+        <w:rPr>
+          <w:rFonts w:ascii="Ubuntu Mono" w:eastAsia="Times New Roman" w:hAnsi="Ubuntu Mono" w:cs="Courier New"/>
+          <w:color w:val="83FFF5"/>
+          <w:sz w:val="27"/>
+          <w:szCs w:val="27"/>
+          <w:lang w:val="en-US" w:eastAsia="ru-RU"/>
+        </w:rPr>
+        <w:t>readline</w:t>
+      </w:r>
+      <w:proofErr w:type="spellEnd"/>
+      <w:proofErr w:type="gramEnd"/>
+      <w:r>
+        <w:rPr>
+          <w:rFonts w:ascii="Ubuntu Mono" w:eastAsia="Times New Roman" w:hAnsi="Ubuntu Mono" w:cs="Courier New"/>
+          <w:color w:val="FFFFFF"/>
+          <w:sz w:val="27"/>
+          <w:szCs w:val="27"/>
+          <w:lang w:val="en-US" w:eastAsia="ru-RU"/>
+        </w:rPr>
+        <w:t>()</w:t>
+      </w:r>
+      <w:r>
+        <w:rPr>
+          <w:rFonts w:ascii="Ubuntu Mono" w:eastAsia="Times New Roman" w:hAnsi="Ubuntu Mono" w:cs="Courier New"/>
+          <w:color w:val="939598"/>
+          <w:sz w:val="27"/>
+          <w:szCs w:val="27"/>
+          <w:lang w:val="en-US" w:eastAsia="ru-RU"/>
+        </w:rPr>
+        <w:br/>
+      </w:r>
+      <w:r>
+        <w:rPr>
+          <w:rFonts w:ascii="Ubuntu Mono" w:eastAsia="Times New Roman" w:hAnsi="Ubuntu Mono" w:cs="Courier New"/>
+          <w:color w:val="FFFFFF"/>
+          <w:sz w:val="27"/>
+          <w:szCs w:val="27"/>
+          <w:lang w:val="en-US" w:eastAsia="ru-RU"/>
+        </w:rPr>
+        <w:lastRenderedPageBreak/>
+        <w:t>  </w:t>
+      </w:r>
+      <w:proofErr w:type="spellStart"/>
+      <w:r>
+        <w:rPr>
+          <w:rFonts w:ascii="Ubuntu Mono" w:eastAsia="Times New Roman" w:hAnsi="Ubuntu Mono" w:cs="Courier New"/>
+          <w:color w:val="FF8973"/>
+          <w:sz w:val="27"/>
+          <w:szCs w:val="27"/>
+          <w:lang w:val="en-US" w:eastAsia="ru-RU"/>
+        </w:rPr>
+        <w:t>second_line</w:t>
+      </w:r>
+      <w:proofErr w:type="spellEnd"/>
+      <w:r>
+        <w:rPr>
+          <w:rFonts w:ascii="Ubuntu Mono" w:eastAsia="Times New Roman" w:hAnsi="Ubuntu Mono" w:cs="Courier New"/>
+          <w:color w:val="FFFFFF"/>
+          <w:sz w:val="27"/>
+          <w:szCs w:val="27"/>
+          <w:lang w:val="en-US" w:eastAsia="ru-RU"/>
+        </w:rPr>
+        <w:t> = </w:t>
+      </w:r>
+      <w:proofErr w:type="spellStart"/>
+      <w:r>
+        <w:rPr>
+          <w:rFonts w:ascii="Ubuntu Mono" w:eastAsia="Times New Roman" w:hAnsi="Ubuntu Mono" w:cs="Courier New"/>
+          <w:color w:val="FF8973"/>
+          <w:sz w:val="27"/>
+          <w:szCs w:val="27"/>
+          <w:lang w:val="en-US" w:eastAsia="ru-RU"/>
+        </w:rPr>
+        <w:t>sonnet_doc</w:t>
+      </w:r>
+      <w:r>
+        <w:rPr>
+          <w:rFonts w:ascii="Ubuntu Mono" w:eastAsia="Times New Roman" w:hAnsi="Ubuntu Mono" w:cs="Courier New"/>
+          <w:color w:val="FFFFFF"/>
+          <w:sz w:val="27"/>
+          <w:szCs w:val="27"/>
+          <w:lang w:val="en-US" w:eastAsia="ru-RU"/>
+        </w:rPr>
+        <w:t>.</w:t>
+      </w:r>
+      <w:r>
+        <w:rPr>
+          <w:rFonts w:ascii="Ubuntu Mono" w:eastAsia="Times New Roman" w:hAnsi="Ubuntu Mono" w:cs="Courier New"/>
+          <w:color w:val="83FFF5"/>
+          <w:sz w:val="27"/>
+          <w:szCs w:val="27"/>
+          <w:lang w:val="en-US" w:eastAsia="ru-RU"/>
+        </w:rPr>
+        <w:t>readline</w:t>
+      </w:r>
+      <w:proofErr w:type="spellEnd"/>
+      <w:r>
+        <w:rPr>
+          <w:rFonts w:ascii="Ubuntu Mono" w:eastAsia="Times New Roman" w:hAnsi="Ubuntu Mono" w:cs="Courier New"/>
+          <w:color w:val="FFFFFF"/>
+          <w:sz w:val="27"/>
+          <w:szCs w:val="27"/>
+          <w:lang w:val="en-US" w:eastAsia="ru-RU"/>
+        </w:rPr>
+        <w:t>()</w:t>
+      </w:r>
+      <w:r>
+        <w:rPr>
+          <w:rFonts w:ascii="Ubuntu Mono" w:eastAsia="Times New Roman" w:hAnsi="Ubuntu Mono" w:cs="Courier New"/>
+          <w:color w:val="939598"/>
+          <w:sz w:val="27"/>
+          <w:szCs w:val="27"/>
+          <w:lang w:val="en-US" w:eastAsia="ru-RU"/>
+        </w:rPr>
+        <w:br/>
+      </w:r>
+      <w:r>
+        <w:rPr>
+          <w:rFonts w:ascii="Ubuntu Mono" w:eastAsia="Times New Roman" w:hAnsi="Ubuntu Mono" w:cs="Courier New"/>
+          <w:color w:val="FFFFFF"/>
+          <w:sz w:val="27"/>
+          <w:szCs w:val="27"/>
+          <w:lang w:val="en-US" w:eastAsia="ru-RU"/>
+        </w:rPr>
+        <w:t>  print(</w:t>
+      </w:r>
+      <w:proofErr w:type="spellStart"/>
+      <w:r>
+        <w:rPr>
+          <w:rFonts w:ascii="Ubuntu Mono" w:eastAsia="Times New Roman" w:hAnsi="Ubuntu Mono" w:cs="Courier New"/>
+          <w:color w:val="FF8973"/>
+          <w:sz w:val="27"/>
+          <w:szCs w:val="27"/>
+          <w:lang w:val="en-US" w:eastAsia="ru-RU"/>
+        </w:rPr>
+        <w:t>second_line</w:t>
+      </w:r>
+      <w:proofErr w:type="spellEnd"/>
+      <w:r>
+        <w:rPr>
+          <w:rFonts w:ascii="Ubuntu Mono" w:eastAsia="Times New Roman" w:hAnsi="Ubuntu Mono" w:cs="Courier New"/>
+          <w:color w:val="FFFFFF"/>
+          <w:sz w:val="27"/>
+          <w:szCs w:val="27"/>
+          <w:lang w:val="en-US" w:eastAsia="ru-RU"/>
+        </w:rPr>
+        <w:t>)</w:t>
+      </w:r>
+    </w:p>
+    <w:p>
+      <w:pPr>
+        <w:spacing w:after="0" w:line="240" w:lineRule="auto"/>
+        <w:rPr>
+          <w:rFonts w:ascii="Segoe UI" w:eastAsia="Times New Roman" w:hAnsi="Segoe UI" w:cs="Segoe UI"/>
+          <w:color w:val="10162F"/>
+          <w:sz w:val="27"/>
+          <w:szCs w:val="27"/>
+          <w:lang w:val="en-US" w:eastAsia="ru-RU"/>
+        </w:rPr>
+      </w:pPr>
+      <w:r>
+        <w:rPr>
+          <w:rFonts w:ascii="Segoe UI" w:eastAsia="Times New Roman" w:hAnsi="Segoe UI" w:cs="Segoe UI"/>
+          <w:color w:val="10162F"/>
+          <w:sz w:val="27"/>
+          <w:szCs w:val="27"/>
+          <w:lang w:val="en-US" w:eastAsia="ru-RU"/>
+        </w:rPr>
+        <w:t>This script also creates a file object called </w:t>
+      </w:r>
+      <w:proofErr w:type="spellStart"/>
+      <w:r>
+        <w:rPr>
+          <w:rFonts w:ascii="Ubuntu Mono" w:eastAsia="Times New Roman" w:hAnsi="Ubuntu Mono" w:cs="Courier New"/>
+          <w:color w:val="15141F"/>
+          <w:shd w:val="clear" w:color="auto" w:fill="EAE9ED"/>
+          <w:lang w:val="en-US" w:eastAsia="ru-RU"/>
+        </w:rPr>
+        <w:t>sonnet_doc</w:t>
+      </w:r>
+      <w:proofErr w:type="spellEnd"/>
+      <w:r>
+        <w:rPr>
+          <w:rFonts w:ascii="Segoe UI" w:eastAsia="Times New Roman" w:hAnsi="Segoe UI" w:cs="Segoe UI"/>
+          <w:color w:val="10162F"/>
+          <w:sz w:val="27"/>
+          <w:szCs w:val="27"/>
+          <w:lang w:val="en-US" w:eastAsia="ru-RU"/>
+        </w:rPr>
+        <w:t> that points to the file </w:t>
+      </w:r>
+      <w:r>
+        <w:rPr>
+          <w:rFonts w:ascii="Segoe UI" w:eastAsia="Times New Roman" w:hAnsi="Segoe UI" w:cs="Segoe UI"/>
+          <w:b/>
+          <w:bCs/>
+          <w:color w:val="10162F"/>
+          <w:sz w:val="27"/>
+          <w:szCs w:val="27"/>
+          <w:lang w:val="en-US" w:eastAsia="ru-RU"/>
+        </w:rPr>
+        <w:t>millay_sonnet.txt</w:t>
+      </w:r>
+      <w:r>
+        <w:rPr>
+          <w:rFonts w:ascii="Segoe UI" w:eastAsia="Times New Roman" w:hAnsi="Segoe UI" w:cs="Segoe UI"/>
+          <w:color w:val="10162F"/>
+          <w:sz w:val="27"/>
+          <w:szCs w:val="27"/>
+          <w:lang w:val="en-US" w:eastAsia="ru-RU"/>
+        </w:rPr>
+        <w:t>. It then reads in the first line using </w:t>
+      </w:r>
+      <w:proofErr w:type="spellStart"/>
+      <w:r>
+        <w:rPr>
+          <w:rFonts w:ascii="Ubuntu Mono" w:eastAsia="Times New Roman" w:hAnsi="Ubuntu Mono" w:cs="Courier New"/>
+          <w:color w:val="15141F"/>
+          <w:shd w:val="clear" w:color="auto" w:fill="EAE9ED"/>
+          <w:lang w:val="en-US" w:eastAsia="ru-RU"/>
+        </w:rPr>
+        <w:t>sonnet_</w:t>
+      </w:r>
+      <w:proofErr w:type="gramStart"/>
+      <w:r>
+        <w:rPr>
+          <w:rFonts w:ascii="Ubuntu Mono" w:eastAsia="Times New Roman" w:hAnsi="Ubuntu Mono" w:cs="Courier New"/>
+          <w:color w:val="15141F"/>
+          <w:shd w:val="clear" w:color="auto" w:fill="EAE9ED"/>
+          <w:lang w:val="en-US" w:eastAsia="ru-RU"/>
+        </w:rPr>
+        <w:t>doc.readline</w:t>
+      </w:r>
+      <w:proofErr w:type="spellEnd"/>
+      <w:proofErr w:type="gramEnd"/>
+      <w:r>
+        <w:rPr>
+          <w:rFonts w:ascii="Ubuntu Mono" w:eastAsia="Times New Roman" w:hAnsi="Ubuntu Mono" w:cs="Courier New"/>
+          <w:color w:val="15141F"/>
+          <w:shd w:val="clear" w:color="auto" w:fill="EAE9ED"/>
+          <w:lang w:val="en-US" w:eastAsia="ru-RU"/>
+        </w:rPr>
+        <w:t>()</w:t>
+      </w:r>
+      <w:r>
+        <w:rPr>
+          <w:rFonts w:ascii="Segoe UI" w:eastAsia="Times New Roman" w:hAnsi="Segoe UI" w:cs="Segoe UI"/>
+          <w:color w:val="10162F"/>
+          <w:sz w:val="27"/>
+          <w:szCs w:val="27"/>
+          <w:lang w:val="en-US" w:eastAsia="ru-RU"/>
+        </w:rPr>
+        <w:t> and saves that to the variable </w:t>
+      </w:r>
+      <w:proofErr w:type="spellStart"/>
+      <w:r>
+        <w:rPr>
+          <w:rFonts w:ascii="Ubuntu Mono" w:eastAsia="Times New Roman" w:hAnsi="Ubuntu Mono" w:cs="Courier New"/>
+          <w:color w:val="15141F"/>
+          <w:shd w:val="clear" w:color="auto" w:fill="EAE9ED"/>
+          <w:lang w:val="en-US" w:eastAsia="ru-RU"/>
+        </w:rPr>
+        <w:t>first_line</w:t>
+      </w:r>
+      <w:proofErr w:type="spellEnd"/>
+      <w:r>
+        <w:rPr>
+          <w:rFonts w:ascii="Segoe UI" w:eastAsia="Times New Roman" w:hAnsi="Segoe UI" w:cs="Segoe UI"/>
+          <w:color w:val="10162F"/>
+          <w:sz w:val="27"/>
+          <w:szCs w:val="27"/>
+          <w:lang w:val="en-US" w:eastAsia="ru-RU"/>
+        </w:rPr>
+        <w:t>. It then saves the second line (</w:t>
+      </w:r>
+      <w:r>
+        <w:rPr>
+          <w:rFonts w:ascii="Ubuntu Mono" w:eastAsia="Times New Roman" w:hAnsi="Ubuntu Mono" w:cs="Courier New"/>
+          <w:color w:val="15141F"/>
+          <w:shd w:val="clear" w:color="auto" w:fill="EAE9ED"/>
+          <w:lang w:val="en-US" w:eastAsia="ru-RU"/>
+        </w:rPr>
+        <w:t>So make the most of this, your little day,</w:t>
+      </w:r>
+      <w:r>
+        <w:rPr>
+          <w:rFonts w:ascii="Segoe UI" w:eastAsia="Times New Roman" w:hAnsi="Segoe UI" w:cs="Segoe UI"/>
+          <w:color w:val="10162F"/>
+          <w:sz w:val="27"/>
+          <w:szCs w:val="27"/>
+          <w:lang w:val="en-US" w:eastAsia="ru-RU"/>
+        </w:rPr>
+        <w:t>) into the variable </w:t>
+      </w:r>
+      <w:proofErr w:type="spellStart"/>
+      <w:r>
+        <w:rPr>
+          <w:rFonts w:ascii="Ubuntu Mono" w:eastAsia="Times New Roman" w:hAnsi="Ubuntu Mono" w:cs="Courier New"/>
+          <w:color w:val="15141F"/>
+          <w:shd w:val="clear" w:color="auto" w:fill="EAE9ED"/>
+          <w:lang w:val="en-US" w:eastAsia="ru-RU"/>
+        </w:rPr>
+        <w:t>second_line</w:t>
+      </w:r>
+      <w:proofErr w:type="spellEnd"/>
+      <w:r>
+        <w:rPr>
+          <w:rFonts w:ascii="Segoe UI" w:eastAsia="Times New Roman" w:hAnsi="Segoe UI" w:cs="Segoe UI"/>
+          <w:color w:val="10162F"/>
+          <w:sz w:val="27"/>
+          <w:szCs w:val="27"/>
+          <w:lang w:val="en-US" w:eastAsia="ru-RU"/>
+        </w:rPr>
+        <w:t> and then prints it out.</w:t>
+      </w:r>
+    </w:p>
+    <w:p>
+      <w:pPr>
+        <w:spacing w:before="100" w:beforeAutospacing="1" w:after="100" w:afterAutospacing="1" w:line="240" w:lineRule="auto"/>
+        <w:outlineLvl w:val="2"/>
+        <w:rPr>
+          <w:rFonts w:ascii="Segoe UI" w:eastAsia="Times New Roman" w:hAnsi="Segoe UI" w:cs="Segoe UI"/>
+          <w:b/>
+          <w:bCs/>
+          <w:color w:val="10162F"/>
+          <w:sz w:val="27"/>
+          <w:szCs w:val="27"/>
+          <w:lang w:val="en-US" w:eastAsia="ru-RU"/>
+        </w:rPr>
+      </w:pPr>
+      <w:r>
+        <w:rPr>
+          <w:rFonts w:ascii="Segoe UI" w:eastAsia="Times New Roman" w:hAnsi="Segoe UI" w:cs="Segoe UI"/>
+          <w:b/>
+          <w:bCs/>
+          <w:color w:val="10162F"/>
+          <w:sz w:val="27"/>
+          <w:szCs w:val="27"/>
+          <w:lang w:val="en-US" w:eastAsia="ru-RU"/>
+        </w:rPr>
+        <w:t>Instructions</w:t>
+      </w:r>
+    </w:p>
+    <w:p>
+      <w:pPr>
+        <w:spacing w:after="0" w:line="240" w:lineRule="auto"/>
+        <w:rPr>
+          <w:rFonts w:ascii="Segoe UI" w:eastAsia="Times New Roman" w:hAnsi="Segoe UI" w:cs="Segoe UI"/>
+          <w:color w:val="10162F"/>
+          <w:sz w:val="27"/>
+          <w:szCs w:val="27"/>
+          <w:lang w:val="en-US" w:eastAsia="ru-RU"/>
+        </w:rPr>
+      </w:pPr>
+      <w:r>
+        <w:rPr>
+          <w:rFonts w:ascii="Segoe UI" w:eastAsia="Times New Roman" w:hAnsi="Segoe UI" w:cs="Segoe UI"/>
+          <w:b/>
+          <w:bCs/>
+          <w:color w:val="10162F"/>
+          <w:sz w:val="27"/>
+          <w:szCs w:val="27"/>
+          <w:lang w:val="en-US" w:eastAsia="ru-RU"/>
+        </w:rPr>
+        <w:t>1.</w:t>
+      </w:r>
+    </w:p>
+    <w:p>
+      <w:pPr>
+        <w:spacing w:after="0" w:line="240" w:lineRule="auto"/>
+        <w:rPr>
+          <w:rFonts w:ascii="Segoe UI" w:eastAsia="Times New Roman" w:hAnsi="Segoe UI" w:cs="Segoe UI"/>
+          <w:color w:val="10162F"/>
+          <w:sz w:val="27"/>
+          <w:szCs w:val="27"/>
+          <w:lang w:val="en-US" w:eastAsia="ru-RU"/>
+        </w:rPr>
+      </w:pPr>
+      <w:r>
+        <w:rPr>
+          <w:rFonts w:ascii="Segoe UI" w:eastAsia="Times New Roman" w:hAnsi="Segoe UI" w:cs="Segoe UI"/>
+          <w:color w:val="10162F"/>
+          <w:sz w:val="27"/>
+          <w:szCs w:val="27"/>
+          <w:lang w:val="en-US" w:eastAsia="ru-RU"/>
+        </w:rPr>
+        <w:t>Using a </w:t>
+      </w:r>
+      <w:r>
+        <w:rPr>
+          <w:rFonts w:ascii="Ubuntu Mono" w:eastAsia="Times New Roman" w:hAnsi="Ubuntu Mono" w:cs="Courier New"/>
+          <w:color w:val="15141F"/>
+          <w:shd w:val="clear" w:color="auto" w:fill="EAE9ED"/>
+          <w:lang w:val="en-US" w:eastAsia="ru-RU"/>
+        </w:rPr>
+        <w:t>with</w:t>
+      </w:r>
+      <w:r>
+        <w:rPr>
+          <w:rFonts w:ascii="Segoe UI" w:eastAsia="Times New Roman" w:hAnsi="Segoe UI" w:cs="Segoe UI"/>
+          <w:color w:val="10162F"/>
+          <w:sz w:val="27"/>
+          <w:szCs w:val="27"/>
+          <w:lang w:val="en-US" w:eastAsia="ru-RU"/>
+        </w:rPr>
+        <w:t> statement, create a file object pointing to the file </w:t>
+      </w:r>
+      <w:r>
+        <w:rPr>
+          <w:rFonts w:ascii="Segoe UI" w:eastAsia="Times New Roman" w:hAnsi="Segoe UI" w:cs="Segoe UI"/>
+          <w:b/>
+          <w:bCs/>
+          <w:color w:val="10162F"/>
+          <w:sz w:val="27"/>
+          <w:szCs w:val="27"/>
+          <w:lang w:val="en-US" w:eastAsia="ru-RU"/>
+        </w:rPr>
+        <w:t>just_the_first.txt</w:t>
+      </w:r>
+      <w:r>
+        <w:rPr>
+          <w:rFonts w:ascii="Segoe UI" w:eastAsia="Times New Roman" w:hAnsi="Segoe UI" w:cs="Segoe UI"/>
+          <w:color w:val="10162F"/>
+          <w:sz w:val="27"/>
+          <w:szCs w:val="27"/>
+          <w:lang w:val="en-US" w:eastAsia="ru-RU"/>
+        </w:rPr>
+        <w:t>. Store that file object in the variable </w:t>
+      </w:r>
+      <w:proofErr w:type="spellStart"/>
+      <w:r>
+        <w:rPr>
+          <w:rFonts w:ascii="Ubuntu Mono" w:eastAsia="Times New Roman" w:hAnsi="Ubuntu Mono" w:cs="Courier New"/>
+          <w:color w:val="15141F"/>
+          <w:shd w:val="clear" w:color="auto" w:fill="EAE9ED"/>
+          <w:lang w:val="en-US" w:eastAsia="ru-RU"/>
+        </w:rPr>
+        <w:t>first_line_doc</w:t>
+      </w:r>
+      <w:proofErr w:type="spellEnd"/>
+      <w:r>
+        <w:rPr>
+          <w:rFonts w:ascii="Segoe UI" w:eastAsia="Times New Roman" w:hAnsi="Segoe UI" w:cs="Segoe UI"/>
+          <w:color w:val="10162F"/>
+          <w:sz w:val="27"/>
+          <w:szCs w:val="27"/>
+          <w:lang w:val="en-US" w:eastAsia="ru-RU"/>
+        </w:rPr>
+        <w:t>.</w:t>
+      </w:r>
+    </w:p>
+    <w:p>
+      <w:pPr>
+        <w:shd w:val="clear" w:color="auto" w:fill="37C3BE"/>
+        <w:spacing w:after="0" w:line="240" w:lineRule="auto"/>
+        <w:rPr>
+          <w:rFonts w:ascii="Segoe UI" w:eastAsia="Times New Roman" w:hAnsi="Segoe UI" w:cs="Segoe UI"/>
+          <w:color w:val="FFFFFF"/>
+          <w:sz w:val="2"/>
+          <w:szCs w:val="2"/>
+          <w:lang w:val="en-US" w:eastAsia="ru-RU"/>
+        </w:rPr>
+      </w:pPr>
+      <w:r>
+        <w:rPr>
+          <w:rFonts w:ascii="Segoe UI" w:eastAsia="Times New Roman" w:hAnsi="Segoe UI" w:cs="Segoe UI"/>
+          <w:color w:val="FFFFFF"/>
+          <w:sz w:val="2"/>
+          <w:szCs w:val="2"/>
+          <w:lang w:val="en-US" w:eastAsia="ru-RU"/>
+        </w:rPr>
+        <w:t>Checkpoint 2 Passed</w:t>
+      </w:r>
+    </w:p>
+    <w:p>
+      <w:pPr>
+        <w:spacing w:after="0" w:line="240" w:lineRule="auto"/>
+        <w:rPr>
+          <w:rFonts w:ascii="Segoe UI" w:eastAsia="Times New Roman" w:hAnsi="Segoe UI" w:cs="Segoe UI"/>
+          <w:color w:val="10162F"/>
+          <w:sz w:val="27"/>
+          <w:szCs w:val="27"/>
+          <w:lang w:val="en-US" w:eastAsia="ru-RU"/>
+        </w:rPr>
+      </w:pPr>
+      <w:r>
+        <w:rPr>
+          <w:rFonts w:ascii="Segoe UI" w:eastAsia="Times New Roman" w:hAnsi="Segoe UI" w:cs="Segoe UI"/>
+          <w:color w:val="10162F"/>
+          <w:sz w:val="27"/>
+          <w:szCs w:val="27"/>
+          <w:lang w:val="en-US" w:eastAsia="ru-RU"/>
+        </w:rPr>
+        <w:t>Hint</w:t>
+      </w:r>
+    </w:p>
+    <w:p>
+      <w:pPr>
+        <w:spacing w:after="100" w:afterAutospacing="1" w:line="240" w:lineRule="auto"/>
+        <w:rPr>
+          <w:rFonts w:ascii="Segoe UI" w:eastAsia="Times New Roman" w:hAnsi="Segoe UI" w:cs="Segoe UI"/>
+          <w:color w:val="10162F"/>
+          <w:sz w:val="27"/>
+          <w:szCs w:val="27"/>
+          <w:lang w:val="en-US" w:eastAsia="ru-RU"/>
+        </w:rPr>
+      </w:pPr>
+      <w:r>
+        <w:rPr>
+          <w:rFonts w:ascii="Segoe UI" w:eastAsia="Times New Roman" w:hAnsi="Segoe UI" w:cs="Segoe UI"/>
+          <w:color w:val="10162F"/>
+          <w:sz w:val="27"/>
+          <w:szCs w:val="27"/>
+          <w:lang w:val="en-US" w:eastAsia="ru-RU"/>
+        </w:rPr>
+        <w:t>Remember to open a file using </w:t>
+      </w:r>
+      <w:r>
+        <w:rPr>
+          <w:rFonts w:ascii="Ubuntu Mono" w:eastAsia="Times New Roman" w:hAnsi="Ubuntu Mono" w:cs="Courier New"/>
+          <w:color w:val="15141F"/>
+          <w:shd w:val="clear" w:color="auto" w:fill="EAE9ED"/>
+          <w:lang w:val="en-US" w:eastAsia="ru-RU"/>
+        </w:rPr>
+        <w:t>with</w:t>
+      </w:r>
+      <w:r>
+        <w:rPr>
+          <w:rFonts w:ascii="Segoe UI" w:eastAsia="Times New Roman" w:hAnsi="Segoe UI" w:cs="Segoe UI"/>
+          <w:color w:val="10162F"/>
+          <w:sz w:val="27"/>
+          <w:szCs w:val="27"/>
+          <w:lang w:val="en-US" w:eastAsia="ru-RU"/>
+        </w:rPr>
+        <w:t> syntax:</w:t>
+      </w:r>
+    </w:p>
+    <w:p>
+      <w:pPr>
+        <w:shd w:val="clear" w:color="auto" w:fill="211E2F"/>
+        <w:tabs>
+          <w:tab w:val="left" w:pos="916"/>
+          <w:tab w:val="left" w:pos="1832"/>
+          <w:tab w:val="left" w:pos="2748"/>
+          <w:tab w:val="left" w:pos="3664"/>
+          <w:tab w:val="left" w:pos="4580"/>
+          <w:tab w:val="left" w:pos="5496"/>
+          <w:tab w:val="left" w:pos="6412"/>
+          <w:tab w:val="left" w:pos="7328"/>
+          <w:tab w:val="left" w:pos="8244"/>
+          <w:tab w:val="left" w:pos="9160"/>
+          <w:tab w:val="left" w:pos="10076"/>
+          <w:tab w:val="left" w:pos="10992"/>
+          <w:tab w:val="left" w:pos="11908"/>
+          <w:tab w:val="left" w:pos="12824"/>
+          <w:tab w:val="left" w:pos="13740"/>
+          <w:tab w:val="left" w:pos="14656"/>
+        </w:tabs>
+        <w:spacing w:after="0" w:line="240" w:lineRule="auto"/>
+        <w:rPr>
+          <w:rFonts w:ascii="Ubuntu Mono" w:eastAsia="Times New Roman" w:hAnsi="Ubuntu Mono" w:cs="Courier New"/>
+          <w:color w:val="939598"/>
+          <w:sz w:val="27"/>
+          <w:szCs w:val="27"/>
+          <w:lang w:val="en-US" w:eastAsia="ru-RU"/>
+        </w:rPr>
+      </w:pPr>
+      <w:r>
+        <w:rPr>
+          <w:rFonts w:ascii="Ubuntu Mono" w:eastAsia="Times New Roman" w:hAnsi="Ubuntu Mono" w:cs="Courier New"/>
+          <w:color w:val="B3CCFF"/>
+          <w:sz w:val="27"/>
+          <w:szCs w:val="27"/>
+          <w:lang w:val="en-US" w:eastAsia="ru-RU"/>
+        </w:rPr>
+        <w:t>with</w:t>
+      </w:r>
+      <w:r>
+        <w:rPr>
+          <w:rFonts w:ascii="Ubuntu Mono" w:eastAsia="Times New Roman" w:hAnsi="Ubuntu Mono" w:cs="Courier New"/>
+          <w:color w:val="FFFFFF"/>
+          <w:sz w:val="27"/>
+          <w:szCs w:val="27"/>
+          <w:lang w:val="en-US" w:eastAsia="ru-RU"/>
+        </w:rPr>
+        <w:t> open(</w:t>
+      </w:r>
+      <w:r>
+        <w:rPr>
+          <w:rFonts w:ascii="Ubuntu Mono" w:eastAsia="Times New Roman" w:hAnsi="Ubuntu Mono" w:cs="Courier New"/>
+          <w:color w:val="FFE083"/>
+          <w:sz w:val="27"/>
+          <w:szCs w:val="27"/>
+          <w:lang w:val="en-US" w:eastAsia="ru-RU"/>
+        </w:rPr>
+        <w:t>'filename.txt'</w:t>
+      </w:r>
+      <w:r>
+        <w:rPr>
+          <w:rFonts w:ascii="Ubuntu Mono" w:eastAsia="Times New Roman" w:hAnsi="Ubuntu Mono" w:cs="Courier New"/>
+          <w:color w:val="FFFFFF"/>
+          <w:sz w:val="27"/>
+          <w:szCs w:val="27"/>
+          <w:lang w:val="en-US" w:eastAsia="ru-RU"/>
+        </w:rPr>
+        <w:t>) </w:t>
+      </w:r>
+      <w:r>
+        <w:rPr>
+          <w:rFonts w:ascii="Ubuntu Mono" w:eastAsia="Times New Roman" w:hAnsi="Ubuntu Mono" w:cs="Courier New"/>
+          <w:color w:val="B3CCFF"/>
+          <w:sz w:val="27"/>
+          <w:szCs w:val="27"/>
+          <w:lang w:val="en-US" w:eastAsia="ru-RU"/>
+        </w:rPr>
+        <w:t>as</w:t>
+      </w:r>
+      <w:r>
+        <w:rPr>
+          <w:rFonts w:ascii="Ubuntu Mono" w:eastAsia="Times New Roman" w:hAnsi="Ubuntu Mono" w:cs="Courier New"/>
+          <w:color w:val="FFFFFF"/>
+          <w:sz w:val="27"/>
+          <w:szCs w:val="27"/>
+          <w:lang w:val="en-US" w:eastAsia="ru-RU"/>
+        </w:rPr>
+        <w:t> </w:t>
+      </w:r>
+      <w:proofErr w:type="spellStart"/>
+      <w:r>
+        <w:rPr>
+          <w:rFonts w:ascii="Ubuntu Mono" w:eastAsia="Times New Roman" w:hAnsi="Ubuntu Mono" w:cs="Courier New"/>
+          <w:color w:val="FF8973"/>
+          <w:sz w:val="27"/>
+          <w:szCs w:val="27"/>
+          <w:lang w:val="en-US" w:eastAsia="ru-RU"/>
+        </w:rPr>
+        <w:t>file_object</w:t>
+      </w:r>
+      <w:proofErr w:type="spellEnd"/>
+      <w:r>
+        <w:rPr>
+          <w:rFonts w:ascii="Ubuntu Mono" w:eastAsia="Times New Roman" w:hAnsi="Ubuntu Mono" w:cs="Courier New"/>
+          <w:color w:val="FFFFFF"/>
+          <w:sz w:val="27"/>
+          <w:szCs w:val="27"/>
+          <w:lang w:val="en-US" w:eastAsia="ru-RU"/>
+        </w:rPr>
+        <w:t>:</w:t>
+      </w:r>
+      <w:r>
+        <w:rPr>
+          <w:rFonts w:ascii="Ubuntu Mono" w:eastAsia="Times New Roman" w:hAnsi="Ubuntu Mono" w:cs="Courier New"/>
+          <w:color w:val="939598"/>
+          <w:sz w:val="27"/>
+          <w:szCs w:val="27"/>
+          <w:lang w:val="en-US" w:eastAsia="ru-RU"/>
+        </w:rPr>
+        <w:br/>
+      </w:r>
+      <w:r>
+        <w:rPr>
+          <w:rFonts w:ascii="Ubuntu Mono" w:eastAsia="Times New Roman" w:hAnsi="Ubuntu Mono" w:cs="Courier New"/>
+          <w:color w:val="FFFFFF"/>
+          <w:sz w:val="27"/>
+          <w:szCs w:val="27"/>
+          <w:lang w:val="en-US" w:eastAsia="ru-RU"/>
+        </w:rPr>
+        <w:t>  </w:t>
+      </w:r>
+      <w:r>
+        <w:rPr>
+          <w:rFonts w:ascii="Ubuntu Mono" w:eastAsia="Times New Roman" w:hAnsi="Ubuntu Mono" w:cs="Courier New"/>
+          <w:color w:val="939598"/>
+          <w:sz w:val="27"/>
+          <w:szCs w:val="27"/>
+          <w:lang w:val="en-US" w:eastAsia="ru-RU"/>
+        </w:rPr>
+        <w:t># indented block here</w:t>
+      </w:r>
+    </w:p>
+    <w:p>
+      <w:pPr>
+        <w:spacing w:after="0" w:line="240" w:lineRule="auto"/>
+        <w:rPr>
+          <w:rFonts w:ascii="Segoe UI" w:eastAsia="Times New Roman" w:hAnsi="Segoe UI" w:cs="Segoe UI"/>
+          <w:color w:val="10162F"/>
+          <w:sz w:val="27"/>
+          <w:szCs w:val="27"/>
+          <w:lang w:val="en-US" w:eastAsia="ru-RU"/>
+        </w:rPr>
+      </w:pPr>
+      <w:r>
+        <w:rPr>
+          <w:rFonts w:ascii="Segoe UI" w:eastAsia="Times New Roman" w:hAnsi="Segoe UI" w:cs="Segoe UI"/>
+          <w:b/>
+          <w:bCs/>
+          <w:color w:val="10162F"/>
+          <w:sz w:val="27"/>
+          <w:szCs w:val="27"/>
+          <w:lang w:val="en-US" w:eastAsia="ru-RU"/>
+        </w:rPr>
+        <w:t>2.</w:t>
+      </w:r>
+    </w:p>
+    <w:p>
+      <w:pPr>
+        <w:spacing w:after="0" w:line="240" w:lineRule="auto"/>
+        <w:rPr>
+          <w:rFonts w:ascii="Segoe UI" w:eastAsia="Times New Roman" w:hAnsi="Segoe UI" w:cs="Segoe UI"/>
+          <w:color w:val="10162F"/>
+          <w:sz w:val="27"/>
+          <w:szCs w:val="27"/>
+          <w:lang w:val="en-US" w:eastAsia="ru-RU"/>
+        </w:rPr>
+      </w:pPr>
+      <w:r>
+        <w:rPr>
+          <w:rFonts w:ascii="Segoe UI" w:eastAsia="Times New Roman" w:hAnsi="Segoe UI" w:cs="Segoe UI"/>
+          <w:color w:val="10162F"/>
+          <w:sz w:val="27"/>
+          <w:szCs w:val="27"/>
+          <w:lang w:val="en-US" w:eastAsia="ru-RU"/>
+        </w:rPr>
+        <w:t>Save the first line of </w:t>
+      </w:r>
+      <w:r>
+        <w:rPr>
+          <w:rFonts w:ascii="Segoe UI" w:eastAsia="Times New Roman" w:hAnsi="Segoe UI" w:cs="Segoe UI"/>
+          <w:b/>
+          <w:bCs/>
+          <w:color w:val="10162F"/>
+          <w:sz w:val="27"/>
+          <w:szCs w:val="27"/>
+          <w:lang w:val="en-US" w:eastAsia="ru-RU"/>
+        </w:rPr>
+        <w:t>just_the_first.txt</w:t>
+      </w:r>
+      <w:r>
+        <w:rPr>
+          <w:rFonts w:ascii="Segoe UI" w:eastAsia="Times New Roman" w:hAnsi="Segoe UI" w:cs="Segoe UI"/>
+          <w:color w:val="10162F"/>
+          <w:sz w:val="27"/>
+          <w:szCs w:val="27"/>
+          <w:lang w:val="en-US" w:eastAsia="ru-RU"/>
+        </w:rPr>
+        <w:t> into the variable </w:t>
+      </w:r>
+      <w:proofErr w:type="spellStart"/>
+      <w:r>
+        <w:rPr>
+          <w:rFonts w:ascii="Ubuntu Mono" w:eastAsia="Times New Roman" w:hAnsi="Ubuntu Mono" w:cs="Courier New"/>
+          <w:color w:val="15141F"/>
+          <w:shd w:val="clear" w:color="auto" w:fill="EAE9ED"/>
+          <w:lang w:val="en-US" w:eastAsia="ru-RU"/>
+        </w:rPr>
+        <w:t>first_line</w:t>
+      </w:r>
+      <w:proofErr w:type="spellEnd"/>
+      <w:r>
+        <w:rPr>
+          <w:rFonts w:ascii="Segoe UI" w:eastAsia="Times New Roman" w:hAnsi="Segoe UI" w:cs="Segoe UI"/>
+          <w:color w:val="10162F"/>
+          <w:sz w:val="27"/>
+          <w:szCs w:val="27"/>
+          <w:lang w:val="en-US" w:eastAsia="ru-RU"/>
+        </w:rPr>
+        <w:t>.</w:t>
+      </w:r>
+    </w:p>
+    <w:p>
+      <w:pPr>
+        <w:shd w:val="clear" w:color="auto" w:fill="37C3BE"/>
+        <w:spacing w:after="0" w:line="240" w:lineRule="auto"/>
+        <w:rPr>
+          <w:rFonts w:ascii="Segoe UI" w:eastAsia="Times New Roman" w:hAnsi="Segoe UI" w:cs="Segoe UI"/>
+          <w:color w:val="FFFFFF"/>
+          <w:sz w:val="2"/>
+          <w:szCs w:val="2"/>
+          <w:lang w:val="en-US" w:eastAsia="ru-RU"/>
+        </w:rPr>
+      </w:pPr>
+      <w:r>
+        <w:rPr>
+          <w:rFonts w:ascii="Segoe UI" w:eastAsia="Times New Roman" w:hAnsi="Segoe UI" w:cs="Segoe UI"/>
+          <w:color w:val="FFFFFF"/>
+          <w:sz w:val="2"/>
+          <w:szCs w:val="2"/>
+          <w:lang w:val="en-US" w:eastAsia="ru-RU"/>
+        </w:rPr>
+        <w:t>Checkpoint 3 Passed</w:t>
+      </w:r>
+    </w:p>
+    <w:p>
+      <w:pPr>
+        <w:spacing w:after="0" w:line="240" w:lineRule="auto"/>
+        <w:rPr>
+          <w:rFonts w:ascii="Segoe UI" w:eastAsia="Times New Roman" w:hAnsi="Segoe UI" w:cs="Segoe UI"/>
+          <w:color w:val="10162F"/>
+          <w:sz w:val="27"/>
+          <w:szCs w:val="27"/>
+          <w:lang w:val="en-US" w:eastAsia="ru-RU"/>
+        </w:rPr>
+      </w:pPr>
+      <w:r>
+        <w:rPr>
+          <w:rFonts w:ascii="Segoe UI" w:eastAsia="Times New Roman" w:hAnsi="Segoe UI" w:cs="Segoe UI"/>
+          <w:color w:val="10162F"/>
+          <w:sz w:val="27"/>
+          <w:szCs w:val="27"/>
+          <w:lang w:val="en-US" w:eastAsia="ru-RU"/>
+        </w:rPr>
+        <w:t>Hint</w:t>
+      </w:r>
+    </w:p>
+    <w:p>
+      <w:pPr>
+        <w:spacing w:after="0" w:line="240" w:lineRule="auto"/>
+        <w:rPr>
+          <w:rFonts w:ascii="Segoe UI" w:eastAsia="Times New Roman" w:hAnsi="Segoe UI" w:cs="Segoe UI"/>
+          <w:color w:val="10162F"/>
+          <w:sz w:val="27"/>
+          <w:szCs w:val="27"/>
+          <w:lang w:val="en-US" w:eastAsia="ru-RU"/>
+        </w:rPr>
+      </w:pPr>
+      <w:r>
+        <w:rPr>
+          <w:rFonts w:ascii="Segoe UI" w:eastAsia="Times New Roman" w:hAnsi="Segoe UI" w:cs="Segoe UI"/>
+          <w:color w:val="10162F"/>
+          <w:sz w:val="27"/>
+          <w:szCs w:val="27"/>
+          <w:lang w:val="en-US" w:eastAsia="ru-RU"/>
+        </w:rPr>
+        <w:t xml:space="preserve">Use the file object </w:t>
+      </w:r>
+      <w:proofErr w:type="gramStart"/>
+      <w:r>
+        <w:rPr>
+          <w:rFonts w:ascii="Segoe UI" w:eastAsia="Times New Roman" w:hAnsi="Segoe UI" w:cs="Segoe UI"/>
+          <w:color w:val="10162F"/>
+          <w:sz w:val="27"/>
+          <w:szCs w:val="27"/>
+          <w:lang w:val="en-US" w:eastAsia="ru-RU"/>
+        </w:rPr>
+        <w:t>method </w:t>
+      </w:r>
+      <w:r>
+        <w:rPr>
+          <w:rFonts w:ascii="Ubuntu Mono" w:eastAsia="Times New Roman" w:hAnsi="Ubuntu Mono" w:cs="Courier New"/>
+          <w:color w:val="15141F"/>
+          <w:shd w:val="clear" w:color="auto" w:fill="EAE9ED"/>
+          <w:lang w:val="en-US" w:eastAsia="ru-RU"/>
+        </w:rPr>
+        <w:t>.</w:t>
+      </w:r>
+      <w:proofErr w:type="spellStart"/>
+      <w:r>
+        <w:rPr>
+          <w:rFonts w:ascii="Ubuntu Mono" w:eastAsia="Times New Roman" w:hAnsi="Ubuntu Mono" w:cs="Courier New"/>
+          <w:color w:val="15141F"/>
+          <w:shd w:val="clear" w:color="auto" w:fill="EAE9ED"/>
+          <w:lang w:val="en-US" w:eastAsia="ru-RU"/>
+        </w:rPr>
+        <w:t>readline</w:t>
+      </w:r>
+      <w:proofErr w:type="spellEnd"/>
+      <w:proofErr w:type="gramEnd"/>
+      <w:r>
+        <w:rPr>
+          <w:rFonts w:ascii="Ubuntu Mono" w:eastAsia="Times New Roman" w:hAnsi="Ubuntu Mono" w:cs="Courier New"/>
+          <w:color w:val="15141F"/>
+          <w:shd w:val="clear" w:color="auto" w:fill="EAE9ED"/>
+          <w:lang w:val="en-US" w:eastAsia="ru-RU"/>
+        </w:rPr>
+        <w:t>()</w:t>
+      </w:r>
+      <w:r>
+        <w:rPr>
+          <w:rFonts w:ascii="Segoe UI" w:eastAsia="Times New Roman" w:hAnsi="Segoe UI" w:cs="Segoe UI"/>
+          <w:color w:val="10162F"/>
+          <w:sz w:val="27"/>
+          <w:szCs w:val="27"/>
+          <w:lang w:val="en-US" w:eastAsia="ru-RU"/>
+        </w:rPr>
+        <w:t> to store a line into the variable </w:t>
+      </w:r>
+      <w:r>
+        <w:rPr>
+          <w:rFonts w:ascii="Ubuntu Mono" w:eastAsia="Times New Roman" w:hAnsi="Ubuntu Mono" w:cs="Courier New"/>
+          <w:color w:val="15141F"/>
+          <w:shd w:val="clear" w:color="auto" w:fill="EAE9ED"/>
+          <w:lang w:val="en-US" w:eastAsia="ru-RU"/>
+        </w:rPr>
+        <w:t>line</w:t>
+      </w:r>
+      <w:r>
+        <w:rPr>
+          <w:rFonts w:ascii="Segoe UI" w:eastAsia="Times New Roman" w:hAnsi="Segoe UI" w:cs="Segoe UI"/>
+          <w:color w:val="10162F"/>
+          <w:sz w:val="27"/>
+          <w:szCs w:val="27"/>
+          <w:lang w:val="en-US" w:eastAsia="ru-RU"/>
+        </w:rPr>
+        <w:t>.</w:t>
+      </w:r>
+    </w:p>
+    <w:p>
+      <w:pPr>
+        <w:spacing w:after="0" w:line="240" w:lineRule="auto"/>
+        <w:rPr>
+          <w:rFonts w:ascii="Segoe UI" w:eastAsia="Times New Roman" w:hAnsi="Segoe UI" w:cs="Segoe UI"/>
+          <w:color w:val="10162F"/>
+          <w:sz w:val="27"/>
+          <w:szCs w:val="27"/>
+          <w:lang w:val="en-US" w:eastAsia="ru-RU"/>
+        </w:rPr>
+      </w:pPr>
+      <w:r>
+        <w:rPr>
+          <w:rFonts w:ascii="Segoe UI" w:eastAsia="Times New Roman" w:hAnsi="Segoe UI" w:cs="Segoe UI"/>
+          <w:b/>
+          <w:bCs/>
+          <w:color w:val="10162F"/>
+          <w:sz w:val="27"/>
+          <w:szCs w:val="27"/>
+          <w:lang w:val="en-US" w:eastAsia="ru-RU"/>
+        </w:rPr>
+        <w:t>3.</w:t>
+      </w:r>
+    </w:p>
+    <w:p>
+      <w:pPr>
+        <w:spacing w:after="0" w:line="240" w:lineRule="auto"/>
+        <w:rPr>
+          <w:rFonts w:ascii="Segoe UI" w:eastAsia="Times New Roman" w:hAnsi="Segoe UI" w:cs="Segoe UI"/>
+          <w:color w:val="10162F"/>
+          <w:sz w:val="27"/>
+          <w:szCs w:val="27"/>
+          <w:lang w:val="en-US" w:eastAsia="ru-RU"/>
+        </w:rPr>
+      </w:pPr>
+      <w:r>
+        <w:rPr>
+          <w:rFonts w:ascii="Segoe UI" w:eastAsia="Times New Roman" w:hAnsi="Segoe UI" w:cs="Segoe UI"/>
+          <w:color w:val="10162F"/>
+          <w:sz w:val="27"/>
+          <w:szCs w:val="27"/>
+          <w:lang w:val="en-US" w:eastAsia="ru-RU"/>
+        </w:rPr>
+        <w:t>Print out the variable </w:t>
+      </w:r>
+      <w:proofErr w:type="spellStart"/>
+      <w:r>
+        <w:rPr>
+          <w:rFonts w:ascii="Ubuntu Mono" w:eastAsia="Times New Roman" w:hAnsi="Ubuntu Mono" w:cs="Courier New"/>
+          <w:color w:val="15141F"/>
+          <w:shd w:val="clear" w:color="auto" w:fill="EAE9ED"/>
+          <w:lang w:val="en-US" w:eastAsia="ru-RU"/>
+        </w:rPr>
+        <w:t>first_line</w:t>
+      </w:r>
+      <w:proofErr w:type="spellEnd"/>
+      <w:r>
+        <w:rPr>
+          <w:rFonts w:ascii="Segoe UI" w:eastAsia="Times New Roman" w:hAnsi="Segoe UI" w:cs="Segoe UI"/>
+          <w:color w:val="10162F"/>
+          <w:sz w:val="27"/>
+          <w:szCs w:val="27"/>
+          <w:lang w:val="en-US" w:eastAsia="ru-RU"/>
+        </w:rPr>
+        <w:t>.</w:t>
+      </w:r>
+    </w:p>
+    <w:p>
+      <w:pPr>
+        <w:jc w:val="both"/>
+        <w:rPr>
+          <w:b/>
+          <w:bCs/>
+          <w:lang w:val="en-US"/>
+        </w:rPr>
+      </w:pPr>
+    </w:p>
+    <w:p>
+      <w:pPr>
+        <w:jc w:val="both"/>
+        <w:rPr>
+          <w:b/>
+          <w:bCs/>
+          <w:lang w:val="en-US"/>
+        </w:rPr>
+      </w:pPr>
+      <w:r>
+        <w:rPr>
+          <w:b/>
+          <w:bCs/>
+          <w:lang w:val="en-US"/>
+        </w:rPr>
+        <w:t>script.py</w:t>
+      </w:r>
+    </w:p>
+    <w:p>
+      <w:pPr>
+        <w:shd w:val="clear" w:color="auto" w:fill="1E1E1E"/>
+        <w:spacing w:after="0" w:line="360" w:lineRule="atLeast"/>
+        <w:rPr>
+          <w:rFonts w:ascii="Consolas" w:eastAsia="Times New Roman" w:hAnsi="Consolas" w:cs="Times New Roman"/>
+          <w:color w:val="FFFFFF"/>
+          <w:sz w:val="21"/>
+          <w:szCs w:val="21"/>
+          <w:lang w:val="en-US" w:eastAsia="ru-RU"/>
+        </w:rPr>
+      </w:pPr>
+      <w:r>
+        <w:rPr>
+          <w:rFonts w:ascii="Consolas" w:eastAsia="Times New Roman" w:hAnsi="Consolas" w:cs="Times New Roman"/>
+          <w:color w:val="B3CCFF"/>
+          <w:sz w:val="21"/>
+          <w:szCs w:val="21"/>
+          <w:lang w:val="en-US" w:eastAsia="ru-RU"/>
+        </w:rPr>
+        <w:t>with</w:t>
+      </w:r>
+      <w:r>
+        <w:rPr>
+          <w:rFonts w:ascii="Consolas" w:eastAsia="Times New Roman" w:hAnsi="Consolas" w:cs="Times New Roman"/>
+          <w:color w:val="FFFFFF"/>
+          <w:sz w:val="21"/>
+          <w:szCs w:val="21"/>
+          <w:lang w:val="en-US" w:eastAsia="ru-RU"/>
+        </w:rPr>
+        <w:t> open(</w:t>
+      </w:r>
+      <w:r>
+        <w:rPr>
+          <w:rFonts w:ascii="Consolas" w:eastAsia="Times New Roman" w:hAnsi="Consolas" w:cs="Times New Roman"/>
+          <w:color w:val="FFE083"/>
+          <w:sz w:val="21"/>
+          <w:szCs w:val="21"/>
+          <w:lang w:val="en-US" w:eastAsia="ru-RU"/>
+        </w:rPr>
+        <w:t>'just_the_first.txt'</w:t>
+      </w:r>
+      <w:r>
+        <w:rPr>
+          <w:rFonts w:ascii="Consolas" w:eastAsia="Times New Roman" w:hAnsi="Consolas" w:cs="Times New Roman"/>
+          <w:color w:val="FFFFFF"/>
+          <w:sz w:val="21"/>
+          <w:szCs w:val="21"/>
+          <w:lang w:val="en-US" w:eastAsia="ru-RU"/>
+        </w:rPr>
+        <w:t>) </w:t>
+      </w:r>
+      <w:r>
+        <w:rPr>
+          <w:rFonts w:ascii="Consolas" w:eastAsia="Times New Roman" w:hAnsi="Consolas" w:cs="Times New Roman"/>
+          <w:color w:val="B3CCFF"/>
+          <w:sz w:val="21"/>
+          <w:szCs w:val="21"/>
+          <w:lang w:val="en-US" w:eastAsia="ru-RU"/>
+        </w:rPr>
+        <w:t>as</w:t>
+      </w:r>
+      <w:r>
+        <w:rPr>
+          <w:rFonts w:ascii="Consolas" w:eastAsia="Times New Roman" w:hAnsi="Consolas" w:cs="Times New Roman"/>
+          <w:color w:val="FFFFFF"/>
+          <w:sz w:val="21"/>
+          <w:szCs w:val="21"/>
+          <w:lang w:val="en-US" w:eastAsia="ru-RU"/>
+        </w:rPr>
+        <w:t> </w:t>
+      </w:r>
+      <w:proofErr w:type="spellStart"/>
+      <w:r>
+        <w:rPr>
+          <w:rFonts w:ascii="Consolas" w:eastAsia="Times New Roman" w:hAnsi="Consolas" w:cs="Times New Roman"/>
+          <w:color w:val="FF8973"/>
+          <w:sz w:val="21"/>
+          <w:szCs w:val="21"/>
+          <w:lang w:val="en-US" w:eastAsia="ru-RU"/>
+        </w:rPr>
+        <w:t>first_line_doc</w:t>
+      </w:r>
+      <w:proofErr w:type="spellEnd"/>
+      <w:r>
+        <w:rPr>
+          <w:rFonts w:ascii="Consolas" w:eastAsia="Times New Roman" w:hAnsi="Consolas" w:cs="Times New Roman"/>
+          <w:color w:val="FFFFFF"/>
+          <w:sz w:val="21"/>
+          <w:szCs w:val="21"/>
+          <w:lang w:val="en-US" w:eastAsia="ru-RU"/>
+        </w:rPr>
+        <w:t>:</w:t>
+      </w:r>
+    </w:p>
+    <w:p>
+      <w:pPr>
+        <w:shd w:val="clear" w:color="auto" w:fill="1E1E1E"/>
+        <w:spacing w:after="0" w:line="360" w:lineRule="atLeast"/>
+        <w:rPr>
+          <w:rFonts w:ascii="Consolas" w:eastAsia="Times New Roman" w:hAnsi="Consolas" w:cs="Times New Roman"/>
+          <w:color w:val="FFFFFF"/>
+          <w:sz w:val="21"/>
+          <w:szCs w:val="21"/>
+          <w:lang w:val="en-US" w:eastAsia="ru-RU"/>
+        </w:rPr>
+      </w:pPr>
+      <w:r>
+        <w:rPr>
+          <w:rFonts w:ascii="Consolas" w:eastAsia="Times New Roman" w:hAnsi="Consolas" w:cs="Times New Roman"/>
+          <w:color w:val="FFFFFF"/>
+          <w:sz w:val="21"/>
+          <w:szCs w:val="21"/>
+          <w:lang w:val="en-US" w:eastAsia="ru-RU"/>
+        </w:rPr>
+        <w:t>  </w:t>
+      </w:r>
+      <w:proofErr w:type="spellStart"/>
+      <w:r>
+        <w:rPr>
+          <w:rFonts w:ascii="Consolas" w:eastAsia="Times New Roman" w:hAnsi="Consolas" w:cs="Times New Roman"/>
+          <w:color w:val="FF8973"/>
+          <w:sz w:val="21"/>
+          <w:szCs w:val="21"/>
+          <w:lang w:val="en-US" w:eastAsia="ru-RU"/>
+        </w:rPr>
+        <w:t>first_line</w:t>
+      </w:r>
+      <w:proofErr w:type="spellEnd"/>
+      <w:r>
+        <w:rPr>
+          <w:rFonts w:ascii="Consolas" w:eastAsia="Times New Roman" w:hAnsi="Consolas" w:cs="Times New Roman"/>
+          <w:color w:val="FFFFFF"/>
+          <w:sz w:val="21"/>
+          <w:szCs w:val="21"/>
+          <w:lang w:val="en-US" w:eastAsia="ru-RU"/>
+        </w:rPr>
+        <w:t> = </w:t>
+      </w:r>
+      <w:proofErr w:type="spellStart"/>
+      <w:r>
+        <w:rPr>
+          <w:rFonts w:ascii="Consolas" w:eastAsia="Times New Roman" w:hAnsi="Consolas" w:cs="Times New Roman"/>
+          <w:color w:val="FF8973"/>
+          <w:sz w:val="21"/>
+          <w:szCs w:val="21"/>
+          <w:lang w:val="en-US" w:eastAsia="ru-RU"/>
+        </w:rPr>
+        <w:t>first_line_</w:t>
+      </w:r>
+      <w:proofErr w:type="gramStart"/>
+      <w:r>
+        <w:rPr>
+          <w:rFonts w:ascii="Consolas" w:eastAsia="Times New Roman" w:hAnsi="Consolas" w:cs="Times New Roman"/>
+          <w:color w:val="FF8973"/>
+          <w:sz w:val="21"/>
+          <w:szCs w:val="21"/>
+          <w:lang w:val="en-US" w:eastAsia="ru-RU"/>
+        </w:rPr>
+        <w:t>doc</w:t>
+      </w:r>
+      <w:r>
+        <w:rPr>
+          <w:rFonts w:ascii="Consolas" w:eastAsia="Times New Roman" w:hAnsi="Consolas" w:cs="Times New Roman"/>
+          <w:color w:val="FFFFFF"/>
+          <w:sz w:val="21"/>
+          <w:szCs w:val="21"/>
+          <w:lang w:val="en-US" w:eastAsia="ru-RU"/>
+        </w:rPr>
+        <w:t>.</w:t>
+      </w:r>
+      <w:r>
+        <w:rPr>
+          <w:rFonts w:ascii="Consolas" w:eastAsia="Times New Roman" w:hAnsi="Consolas" w:cs="Times New Roman"/>
+          <w:color w:val="83FFF5"/>
+          <w:sz w:val="21"/>
+          <w:szCs w:val="21"/>
+          <w:lang w:val="en-US" w:eastAsia="ru-RU"/>
+        </w:rPr>
+        <w:t>readline</w:t>
+      </w:r>
+      <w:proofErr w:type="spellEnd"/>
+      <w:proofErr w:type="gramEnd"/>
+      <w:r>
+        <w:rPr>
+          <w:rFonts w:ascii="Consolas" w:eastAsia="Times New Roman" w:hAnsi="Consolas" w:cs="Times New Roman"/>
+          <w:color w:val="FFFFFF"/>
+          <w:sz w:val="21"/>
+          <w:szCs w:val="21"/>
+          <w:lang w:val="en-US" w:eastAsia="ru-RU"/>
+        </w:rPr>
+        <w:t>()</w:t>
+      </w:r>
+    </w:p>
+    <w:p>
+      <w:pPr>
+        <w:shd w:val="clear" w:color="auto" w:fill="1E1E1E"/>
+        <w:spacing w:after="0" w:line="360" w:lineRule="atLeast"/>
+        <w:rPr>
+          <w:rFonts w:ascii="Consolas" w:eastAsia="Times New Roman" w:hAnsi="Consolas" w:cs="Times New Roman"/>
+          <w:color w:val="FFFFFF"/>
+          <w:sz w:val="21"/>
+          <w:szCs w:val="21"/>
+          <w:lang w:eastAsia="ru-RU"/>
+        </w:rPr>
+      </w:pPr>
+      <w:r>
+        <w:rPr>
+          <w:rFonts w:ascii="Consolas" w:eastAsia="Times New Roman" w:hAnsi="Consolas" w:cs="Times New Roman"/>
+          <w:color w:val="FFFFFF"/>
+          <w:sz w:val="21"/>
+          <w:szCs w:val="21"/>
+          <w:lang w:val="en-US" w:eastAsia="ru-RU"/>
+        </w:rPr>
+        <w:t>  </w:t>
+      </w:r>
+      <w:proofErr w:type="spellStart"/>
+      <w:r>
+        <w:rPr>
+          <w:rFonts w:ascii="Consolas" w:eastAsia="Times New Roman" w:hAnsi="Consolas" w:cs="Times New Roman"/>
+          <w:color w:val="FFFFFF"/>
+          <w:sz w:val="21"/>
+          <w:szCs w:val="21"/>
+          <w:lang w:eastAsia="ru-RU"/>
+        </w:rPr>
+        <w:t>print</w:t>
+      </w:r>
+      <w:proofErr w:type="spellEnd"/>
+      <w:r>
+        <w:rPr>
+          <w:rFonts w:ascii="Consolas" w:eastAsia="Times New Roman" w:hAnsi="Consolas" w:cs="Times New Roman"/>
+          <w:color w:val="FFFFFF"/>
+          <w:sz w:val="21"/>
+          <w:szCs w:val="21"/>
+          <w:lang w:eastAsia="ru-RU"/>
+        </w:rPr>
+        <w:t>(</w:t>
+      </w:r>
+      <w:proofErr w:type="spellStart"/>
+      <w:r>
+        <w:rPr>
+          <w:rFonts w:ascii="Consolas" w:eastAsia="Times New Roman" w:hAnsi="Consolas" w:cs="Times New Roman"/>
+          <w:color w:val="FF8973"/>
+          <w:sz w:val="21"/>
+          <w:szCs w:val="21"/>
+          <w:lang w:eastAsia="ru-RU"/>
+        </w:rPr>
+        <w:t>first_line</w:t>
+      </w:r>
+      <w:proofErr w:type="spellEnd"/>
+      <w:r>
+        <w:rPr>
+          <w:rFonts w:ascii="Consolas" w:eastAsia="Times New Roman" w:hAnsi="Consolas" w:cs="Times New Roman"/>
+          <w:color w:val="FFFFFF"/>
+          <w:sz w:val="21"/>
+          <w:szCs w:val="21"/>
+          <w:lang w:eastAsia="ru-RU"/>
+        </w:rPr>
+        <w:t>)</w:t>
+      </w:r>
+    </w:p>
+    <w:p>
+      <w:pPr>
+        <w:shd w:val="clear" w:color="auto" w:fill="1E1E1E"/>
+        <w:spacing w:after="0" w:line="360" w:lineRule="atLeast"/>
+        <w:rPr>
+          <w:rFonts w:ascii="Consolas" w:eastAsia="Times New Roman" w:hAnsi="Consolas" w:cs="Times New Roman"/>
+          <w:color w:val="FFFFFF"/>
+          <w:sz w:val="21"/>
+          <w:szCs w:val="21"/>
+          <w:lang w:eastAsia="ru-RU"/>
+        </w:rPr>
+      </w:pPr>
+    </w:p>
+    <w:p>
+      <w:pPr>
+        <w:jc w:val="both"/>
+        <w:rPr>
+          <w:b/>
+          <w:bCs/>
+          <w:lang w:val="en-US"/>
+        </w:rPr>
+      </w:pPr>
+    </w:p>
+    <w:p>
+      <w:pPr>
+        <w:jc w:val="center"/>
+        <w:rPr>
+          <w:b/>
+          <w:bCs/>
+          <w:lang w:val="en-US"/>
+        </w:rPr>
+      </w:pPr>
+      <w:r>
+        <w:rPr>
+          <w:b/>
+          <w:bCs/>
+          <w:noProof/>
+          <w:lang w:val="en-US"/>
+        </w:rPr>
+        <w:drawing>
+          <wp:inline distT="0" distB="0" distL="0" distR="0" wp14:anchorId="3597FDE5" wp14:editId="3921AB05">
+            <wp:extent cx="3276600" cy="845820"/>
+            <wp:effectExtent l="0" t="0" r="0" b="0"/>
+            <wp:docPr id="2" name="Рисунок 2"/>
+            <wp:cNvGraphicFramePr>
+              <a:graphicFrameLocks xmlns:a="http://schemas.openxmlformats.org/drawingml/2006/main" noChangeAspect="1"/>
+            </wp:cNvGraphicFramePr>
+            <a:graphic xmlns:a="http://schemas.openxmlformats.org/drawingml/2006/main">
+              <a:graphicData uri="http://schemas.openxmlformats.org/drawingml/2006/picture">
+                <pic:pic xmlns:pic="http://schemas.openxmlformats.org/drawingml/2006/picture">
+                  <pic:nvPicPr>
+                    <pic:cNvPr id="0" name="Picture 2"/>
+                    <pic:cNvPicPr>
+                      <a:picLocks noChangeAspect="1" noChangeArrowheads="1"/>
+                    </pic:cNvPicPr>
+                  </pic:nvPicPr>
+                  <pic:blipFill>
+                    <a:blip r:embed="rId8">
+                      <a:extLst>
+                        <a:ext uri="{28A0092B-C50C-407E-A947-70E740481C1C}">
+                          <a14:useLocalDpi xmlns:a14="http://schemas.microsoft.com/office/drawing/2010/main" val="0"/>
+                        </a:ext>
+                      </a:extLst>
+                    </a:blip>
+                    <a:srcRect/>
+                    <a:stretch>
+                      <a:fillRect/>
+                    </a:stretch>
+                  </pic:blipFill>
+                  <pic:spPr bwMode="auto">
+                    <a:xfrm>
+                      <a:off x="0" y="0"/>
+                      <a:ext cx="3276600" cy="845820"/>
                     </a:xfrm>
                     <a:prstGeom prst="rect">
                       <a:avLst/>

</xml_diff>

<commit_message>
adding Writing A File
</commit_message>
<xml_diff>
--- a/LEARN PYTHON - FILES.docx
+++ b/LEARN PYTHON - FILES.docx
@@ -5370,6 +5370,1389 @@
           <w:bottom w:val="single" w:sz="12" w:space="1" w:color="auto"/>
         </w:pBdr>
         <w:jc w:val="center"/>
+        <w:rPr>
+          <w:b/>
+          <w:bCs/>
+          <w:lang w:val="en-US"/>
+        </w:rPr>
+      </w:pPr>
+    </w:p>
+    <w:p>
+      <w:pPr>
+        <w:spacing w:after="0" w:line="240" w:lineRule="auto"/>
+        <w:rPr>
+          <w:rFonts w:ascii="Segoe UI" w:eastAsia="Times New Roman" w:hAnsi="Segoe UI" w:cs="Segoe UI"/>
+          <w:color w:val="10162F"/>
+          <w:sz w:val="27"/>
+          <w:szCs w:val="27"/>
+          <w:lang w:val="en-US" w:eastAsia="ru-RU"/>
+        </w:rPr>
+      </w:pPr>
+      <w:r>
+        <w:rPr>
+          <w:rFonts w:ascii="Segoe UI" w:eastAsia="Times New Roman" w:hAnsi="Segoe UI" w:cs="Segoe UI"/>
+          <w:b/>
+          <w:bCs/>
+          <w:color w:val="10162F"/>
+          <w:sz w:val="27"/>
+          <w:szCs w:val="27"/>
+          <w:lang w:val="en-US" w:eastAsia="ru-RU"/>
+        </w:rPr>
+        <w:t>Writing a File</w:t>
+      </w:r>
+    </w:p>
+    <w:p>
+      <w:pPr>
+        <w:spacing w:after="100" w:afterAutospacing="1" w:line="240" w:lineRule="auto"/>
+        <w:rPr>
+          <w:rFonts w:ascii="Segoe UI" w:eastAsia="Times New Roman" w:hAnsi="Segoe UI" w:cs="Segoe UI"/>
+          <w:color w:val="10162F"/>
+          <w:sz w:val="27"/>
+          <w:szCs w:val="27"/>
+          <w:lang w:val="en-US" w:eastAsia="ru-RU"/>
+        </w:rPr>
+      </w:pPr>
+      <w:r>
+        <w:rPr>
+          <w:rFonts w:ascii="Segoe UI" w:eastAsia="Times New Roman" w:hAnsi="Segoe UI" w:cs="Segoe UI"/>
+          <w:color w:val="10162F"/>
+          <w:sz w:val="27"/>
+          <w:szCs w:val="27"/>
+          <w:lang w:val="en-US" w:eastAsia="ru-RU"/>
+        </w:rPr>
+        <w:t>Reading a file is all well and good, but what if we want to create a file of our own? With Python we can do just that. It turns out that our </w:t>
+      </w:r>
+      <w:hyperlink r:id="rId9" w:tgtFrame="_blank" w:history="1">
+        <w:r>
+          <w:rPr>
+            <w:rFonts w:ascii="Ubuntu Mono" w:eastAsia="Times New Roman" w:hAnsi="Ubuntu Mono" w:cs="Courier New"/>
+            <w:color w:val="15141F"/>
+            <w:u w:val="single"/>
+            <w:bdr w:val="none" w:sz="0" w:space="0" w:color="auto" w:frame="1"/>
+            <w:shd w:val="clear" w:color="auto" w:fill="EAE9ED"/>
+            <w:lang w:val="en-US" w:eastAsia="ru-RU"/>
+          </w:rPr>
+          <w:t>open()</w:t>
+        </w:r>
+      </w:hyperlink>
+      <w:r>
+        <w:rPr>
+          <w:rFonts w:ascii="Segoe UI" w:eastAsia="Times New Roman" w:hAnsi="Segoe UI" w:cs="Segoe UI"/>
+          <w:color w:val="10162F"/>
+          <w:sz w:val="27"/>
+          <w:szCs w:val="27"/>
+          <w:lang w:val="en-US" w:eastAsia="ru-RU"/>
+        </w:rPr>
+        <w:t xml:space="preserve"> function that </w:t>
+      </w:r>
+      <w:r>
+        <w:rPr>
+          <w:rFonts w:ascii="Segoe UI" w:eastAsia="Times New Roman" w:hAnsi="Segoe UI" w:cs="Segoe UI"/>
+          <w:color w:val="10162F"/>
+          <w:sz w:val="27"/>
+          <w:szCs w:val="27"/>
+          <w:lang w:val="en-US" w:eastAsia="ru-RU"/>
+        </w:rPr>
+        <w:lastRenderedPageBreak/>
+        <w:t>we’re using to open a file to read needs another argument to open a file to write to.</w:t>
+      </w:r>
+    </w:p>
+    <w:p>
+      <w:pPr>
+        <w:spacing w:after="100" w:afterAutospacing="1" w:line="240" w:lineRule="auto"/>
+        <w:rPr>
+          <w:rFonts w:ascii="Segoe UI" w:eastAsia="Times New Roman" w:hAnsi="Segoe UI" w:cs="Segoe UI"/>
+          <w:color w:val="10162F"/>
+          <w:sz w:val="27"/>
+          <w:szCs w:val="27"/>
+          <w:lang w:val="en-US" w:eastAsia="ru-RU"/>
+        </w:rPr>
+      </w:pPr>
+      <w:r>
+        <w:rPr>
+          <w:rFonts w:ascii="Segoe UI" w:eastAsia="Times New Roman" w:hAnsi="Segoe UI" w:cs="Segoe UI"/>
+          <w:b/>
+          <w:bCs/>
+          <w:color w:val="10162F"/>
+          <w:sz w:val="27"/>
+          <w:szCs w:val="27"/>
+          <w:lang w:val="en-US" w:eastAsia="ru-RU"/>
+        </w:rPr>
+        <w:t>script.py</w:t>
+      </w:r>
+    </w:p>
+    <w:p>
+      <w:pPr>
+        <w:shd w:val="clear" w:color="auto" w:fill="211E2F"/>
+        <w:tabs>
+          <w:tab w:val="left" w:pos="916"/>
+          <w:tab w:val="left" w:pos="1832"/>
+          <w:tab w:val="left" w:pos="2748"/>
+          <w:tab w:val="left" w:pos="3664"/>
+          <w:tab w:val="left" w:pos="4580"/>
+          <w:tab w:val="left" w:pos="5496"/>
+          <w:tab w:val="left" w:pos="6412"/>
+          <w:tab w:val="left" w:pos="7328"/>
+          <w:tab w:val="left" w:pos="8244"/>
+          <w:tab w:val="left" w:pos="9160"/>
+          <w:tab w:val="left" w:pos="10076"/>
+          <w:tab w:val="left" w:pos="10992"/>
+          <w:tab w:val="left" w:pos="11908"/>
+          <w:tab w:val="left" w:pos="12824"/>
+          <w:tab w:val="left" w:pos="13740"/>
+          <w:tab w:val="left" w:pos="14656"/>
+        </w:tabs>
+        <w:spacing w:after="0" w:line="240" w:lineRule="auto"/>
+        <w:rPr>
+          <w:rFonts w:ascii="Ubuntu Mono" w:eastAsia="Times New Roman" w:hAnsi="Ubuntu Mono" w:cs="Courier New"/>
+          <w:color w:val="939598"/>
+          <w:sz w:val="27"/>
+          <w:szCs w:val="27"/>
+          <w:lang w:val="en-US" w:eastAsia="ru-RU"/>
+        </w:rPr>
+      </w:pPr>
+      <w:r>
+        <w:rPr>
+          <w:rFonts w:ascii="Ubuntu Mono" w:eastAsia="Times New Roman" w:hAnsi="Ubuntu Mono" w:cs="Courier New"/>
+          <w:color w:val="B3CCFF"/>
+          <w:sz w:val="27"/>
+          <w:szCs w:val="27"/>
+          <w:lang w:val="en-US" w:eastAsia="ru-RU"/>
+        </w:rPr>
+        <w:t>with</w:t>
+      </w:r>
+      <w:r>
+        <w:rPr>
+          <w:rFonts w:ascii="Ubuntu Mono" w:eastAsia="Times New Roman" w:hAnsi="Ubuntu Mono" w:cs="Courier New"/>
+          <w:color w:val="FFFFFF"/>
+          <w:sz w:val="27"/>
+          <w:szCs w:val="27"/>
+          <w:lang w:val="en-US" w:eastAsia="ru-RU"/>
+        </w:rPr>
+        <w:t> </w:t>
+      </w:r>
+      <w:proofErr w:type="gramStart"/>
+      <w:r>
+        <w:rPr>
+          <w:rFonts w:ascii="Ubuntu Mono" w:eastAsia="Times New Roman" w:hAnsi="Ubuntu Mono" w:cs="Courier New"/>
+          <w:color w:val="FFFFFF"/>
+          <w:sz w:val="27"/>
+          <w:szCs w:val="27"/>
+          <w:lang w:val="en-US" w:eastAsia="ru-RU"/>
+        </w:rPr>
+        <w:t>open(</w:t>
+      </w:r>
+      <w:proofErr w:type="gramEnd"/>
+      <w:r>
+        <w:rPr>
+          <w:rFonts w:ascii="Ubuntu Mono" w:eastAsia="Times New Roman" w:hAnsi="Ubuntu Mono" w:cs="Courier New"/>
+          <w:color w:val="FFE083"/>
+          <w:sz w:val="27"/>
+          <w:szCs w:val="27"/>
+          <w:lang w:val="en-US" w:eastAsia="ru-RU"/>
+        </w:rPr>
+        <w:t>'generated_file.txt'</w:t>
+      </w:r>
+      <w:r>
+        <w:rPr>
+          <w:rFonts w:ascii="Ubuntu Mono" w:eastAsia="Times New Roman" w:hAnsi="Ubuntu Mono" w:cs="Courier New"/>
+          <w:color w:val="FFFFFF"/>
+          <w:sz w:val="27"/>
+          <w:szCs w:val="27"/>
+          <w:lang w:val="en-US" w:eastAsia="ru-RU"/>
+        </w:rPr>
+        <w:t>, </w:t>
+      </w:r>
+      <w:r>
+        <w:rPr>
+          <w:rFonts w:ascii="Ubuntu Mono" w:eastAsia="Times New Roman" w:hAnsi="Ubuntu Mono" w:cs="Courier New"/>
+          <w:color w:val="FFE083"/>
+          <w:sz w:val="27"/>
+          <w:szCs w:val="27"/>
+          <w:lang w:val="en-US" w:eastAsia="ru-RU"/>
+        </w:rPr>
+        <w:t>'w'</w:t>
+      </w:r>
+      <w:r>
+        <w:rPr>
+          <w:rFonts w:ascii="Ubuntu Mono" w:eastAsia="Times New Roman" w:hAnsi="Ubuntu Mono" w:cs="Courier New"/>
+          <w:color w:val="FFFFFF"/>
+          <w:sz w:val="27"/>
+          <w:szCs w:val="27"/>
+          <w:lang w:val="en-US" w:eastAsia="ru-RU"/>
+        </w:rPr>
+        <w:t>) </w:t>
+      </w:r>
+      <w:r>
+        <w:rPr>
+          <w:rFonts w:ascii="Ubuntu Mono" w:eastAsia="Times New Roman" w:hAnsi="Ubuntu Mono" w:cs="Courier New"/>
+          <w:color w:val="B3CCFF"/>
+          <w:sz w:val="27"/>
+          <w:szCs w:val="27"/>
+          <w:lang w:val="en-US" w:eastAsia="ru-RU"/>
+        </w:rPr>
+        <w:t>as</w:t>
+      </w:r>
+      <w:r>
+        <w:rPr>
+          <w:rFonts w:ascii="Ubuntu Mono" w:eastAsia="Times New Roman" w:hAnsi="Ubuntu Mono" w:cs="Courier New"/>
+          <w:color w:val="FFFFFF"/>
+          <w:sz w:val="27"/>
+          <w:szCs w:val="27"/>
+          <w:lang w:val="en-US" w:eastAsia="ru-RU"/>
+        </w:rPr>
+        <w:t> </w:t>
+      </w:r>
+      <w:proofErr w:type="spellStart"/>
+      <w:r>
+        <w:rPr>
+          <w:rFonts w:ascii="Ubuntu Mono" w:eastAsia="Times New Roman" w:hAnsi="Ubuntu Mono" w:cs="Courier New"/>
+          <w:color w:val="FF8973"/>
+          <w:sz w:val="27"/>
+          <w:szCs w:val="27"/>
+          <w:lang w:val="en-US" w:eastAsia="ru-RU"/>
+        </w:rPr>
+        <w:t>gen_file</w:t>
+      </w:r>
+      <w:proofErr w:type="spellEnd"/>
+      <w:r>
+        <w:rPr>
+          <w:rFonts w:ascii="Ubuntu Mono" w:eastAsia="Times New Roman" w:hAnsi="Ubuntu Mono" w:cs="Courier New"/>
+          <w:color w:val="FFFFFF"/>
+          <w:sz w:val="27"/>
+          <w:szCs w:val="27"/>
+          <w:lang w:val="en-US" w:eastAsia="ru-RU"/>
+        </w:rPr>
+        <w:t>:</w:t>
+      </w:r>
+      <w:r>
+        <w:rPr>
+          <w:rFonts w:ascii="Ubuntu Mono" w:eastAsia="Times New Roman" w:hAnsi="Ubuntu Mono" w:cs="Courier New"/>
+          <w:color w:val="939598"/>
+          <w:sz w:val="27"/>
+          <w:szCs w:val="27"/>
+          <w:lang w:val="en-US" w:eastAsia="ru-RU"/>
+        </w:rPr>
+        <w:br/>
+      </w:r>
+      <w:r>
+        <w:rPr>
+          <w:rFonts w:ascii="Ubuntu Mono" w:eastAsia="Times New Roman" w:hAnsi="Ubuntu Mono" w:cs="Courier New"/>
+          <w:color w:val="FFFFFF"/>
+          <w:sz w:val="27"/>
+          <w:szCs w:val="27"/>
+          <w:lang w:val="en-US" w:eastAsia="ru-RU"/>
+        </w:rPr>
+        <w:t>  </w:t>
+      </w:r>
+      <w:proofErr w:type="spellStart"/>
+      <w:r>
+        <w:rPr>
+          <w:rFonts w:ascii="Ubuntu Mono" w:eastAsia="Times New Roman" w:hAnsi="Ubuntu Mono" w:cs="Courier New"/>
+          <w:color w:val="FF8973"/>
+          <w:sz w:val="27"/>
+          <w:szCs w:val="27"/>
+          <w:lang w:val="en-US" w:eastAsia="ru-RU"/>
+        </w:rPr>
+        <w:t>gen_file</w:t>
+      </w:r>
+      <w:r>
+        <w:rPr>
+          <w:rFonts w:ascii="Ubuntu Mono" w:eastAsia="Times New Roman" w:hAnsi="Ubuntu Mono" w:cs="Courier New"/>
+          <w:color w:val="FFFFFF"/>
+          <w:sz w:val="27"/>
+          <w:szCs w:val="27"/>
+          <w:lang w:val="en-US" w:eastAsia="ru-RU"/>
+        </w:rPr>
+        <w:t>.</w:t>
+      </w:r>
+      <w:r>
+        <w:rPr>
+          <w:rFonts w:ascii="Ubuntu Mono" w:eastAsia="Times New Roman" w:hAnsi="Ubuntu Mono" w:cs="Courier New"/>
+          <w:color w:val="83FFF5"/>
+          <w:sz w:val="27"/>
+          <w:szCs w:val="27"/>
+          <w:lang w:val="en-US" w:eastAsia="ru-RU"/>
+        </w:rPr>
+        <w:t>write</w:t>
+      </w:r>
+      <w:proofErr w:type="spellEnd"/>
+      <w:r>
+        <w:rPr>
+          <w:rFonts w:ascii="Ubuntu Mono" w:eastAsia="Times New Roman" w:hAnsi="Ubuntu Mono" w:cs="Courier New"/>
+          <w:color w:val="FFFFFF"/>
+          <w:sz w:val="27"/>
+          <w:szCs w:val="27"/>
+          <w:lang w:val="en-US" w:eastAsia="ru-RU"/>
+        </w:rPr>
+        <w:t>(</w:t>
+      </w:r>
+      <w:r>
+        <w:rPr>
+          <w:rFonts w:ascii="Ubuntu Mono" w:eastAsia="Times New Roman" w:hAnsi="Ubuntu Mono" w:cs="Courier New"/>
+          <w:color w:val="FFE083"/>
+          <w:sz w:val="27"/>
+          <w:szCs w:val="27"/>
+          <w:lang w:val="en-US" w:eastAsia="ru-RU"/>
+        </w:rPr>
+        <w:t>"What an incredible file!"</w:t>
+      </w:r>
+      <w:r>
+        <w:rPr>
+          <w:rFonts w:ascii="Ubuntu Mono" w:eastAsia="Times New Roman" w:hAnsi="Ubuntu Mono" w:cs="Courier New"/>
+          <w:color w:val="FFFFFF"/>
+          <w:sz w:val="27"/>
+          <w:szCs w:val="27"/>
+          <w:lang w:val="en-US" w:eastAsia="ru-RU"/>
+        </w:rPr>
+        <w:t>)</w:t>
+      </w:r>
+    </w:p>
+    <w:p>
+      <w:pPr>
+        <w:spacing w:after="100" w:afterAutospacing="1" w:line="240" w:lineRule="auto"/>
+        <w:rPr>
+          <w:rFonts w:ascii="Segoe UI" w:eastAsia="Times New Roman" w:hAnsi="Segoe UI" w:cs="Segoe UI"/>
+          <w:color w:val="10162F"/>
+          <w:sz w:val="27"/>
+          <w:szCs w:val="27"/>
+          <w:lang w:val="en-US" w:eastAsia="ru-RU"/>
+        </w:rPr>
+      </w:pPr>
+      <w:r>
+        <w:rPr>
+          <w:rFonts w:ascii="Segoe UI" w:eastAsia="Times New Roman" w:hAnsi="Segoe UI" w:cs="Segoe UI"/>
+          <w:color w:val="10162F"/>
+          <w:sz w:val="27"/>
+          <w:szCs w:val="27"/>
+          <w:lang w:val="en-US" w:eastAsia="ru-RU"/>
+        </w:rPr>
+        <w:t>Here we pass the argument </w:t>
+      </w:r>
+      <w:r>
+        <w:rPr>
+          <w:rFonts w:ascii="Ubuntu Mono" w:eastAsia="Times New Roman" w:hAnsi="Ubuntu Mono" w:cs="Courier New"/>
+          <w:color w:val="15141F"/>
+          <w:shd w:val="clear" w:color="auto" w:fill="EAE9ED"/>
+          <w:lang w:val="en-US" w:eastAsia="ru-RU"/>
+        </w:rPr>
+        <w:t>'w'</w:t>
+      </w:r>
+      <w:r>
+        <w:rPr>
+          <w:rFonts w:ascii="Segoe UI" w:eastAsia="Times New Roman" w:hAnsi="Segoe UI" w:cs="Segoe UI"/>
+          <w:color w:val="10162F"/>
+          <w:sz w:val="27"/>
+          <w:szCs w:val="27"/>
+          <w:lang w:val="en-US" w:eastAsia="ru-RU"/>
+        </w:rPr>
+        <w:t> to </w:t>
+      </w:r>
+      <w:proofErr w:type="gramStart"/>
+      <w:r>
+        <w:rPr>
+          <w:rFonts w:ascii="Ubuntu Mono" w:eastAsia="Times New Roman" w:hAnsi="Ubuntu Mono" w:cs="Courier New"/>
+          <w:color w:val="15141F"/>
+          <w:shd w:val="clear" w:color="auto" w:fill="EAE9ED"/>
+          <w:lang w:val="en-US" w:eastAsia="ru-RU"/>
+        </w:rPr>
+        <w:t>open(</w:t>
+      </w:r>
+      <w:proofErr w:type="gramEnd"/>
+      <w:r>
+        <w:rPr>
+          <w:rFonts w:ascii="Ubuntu Mono" w:eastAsia="Times New Roman" w:hAnsi="Ubuntu Mono" w:cs="Courier New"/>
+          <w:color w:val="15141F"/>
+          <w:shd w:val="clear" w:color="auto" w:fill="EAE9ED"/>
+          <w:lang w:val="en-US" w:eastAsia="ru-RU"/>
+        </w:rPr>
+        <w:t>)</w:t>
+      </w:r>
+      <w:r>
+        <w:rPr>
+          <w:rFonts w:ascii="Segoe UI" w:eastAsia="Times New Roman" w:hAnsi="Segoe UI" w:cs="Segoe UI"/>
+          <w:color w:val="10162F"/>
+          <w:sz w:val="27"/>
+          <w:szCs w:val="27"/>
+          <w:lang w:val="en-US" w:eastAsia="ru-RU"/>
+        </w:rPr>
+        <w:t> in order to indicate to open the file in write-mode. The default argument is </w:t>
+      </w:r>
+      <w:r>
+        <w:rPr>
+          <w:rFonts w:ascii="Ubuntu Mono" w:eastAsia="Times New Roman" w:hAnsi="Ubuntu Mono" w:cs="Courier New"/>
+          <w:color w:val="15141F"/>
+          <w:shd w:val="clear" w:color="auto" w:fill="EAE9ED"/>
+          <w:lang w:val="en-US" w:eastAsia="ru-RU"/>
+        </w:rPr>
+        <w:t>'r'</w:t>
+      </w:r>
+      <w:r>
+        <w:rPr>
+          <w:rFonts w:ascii="Segoe UI" w:eastAsia="Times New Roman" w:hAnsi="Segoe UI" w:cs="Segoe UI"/>
+          <w:color w:val="10162F"/>
+          <w:sz w:val="27"/>
+          <w:szCs w:val="27"/>
+          <w:lang w:val="en-US" w:eastAsia="ru-RU"/>
+        </w:rPr>
+        <w:t> and passing </w:t>
+      </w:r>
+      <w:r>
+        <w:rPr>
+          <w:rFonts w:ascii="Ubuntu Mono" w:eastAsia="Times New Roman" w:hAnsi="Ubuntu Mono" w:cs="Courier New"/>
+          <w:color w:val="15141F"/>
+          <w:shd w:val="clear" w:color="auto" w:fill="EAE9ED"/>
+          <w:lang w:val="en-US" w:eastAsia="ru-RU"/>
+        </w:rPr>
+        <w:t>'r'</w:t>
+      </w:r>
+      <w:r>
+        <w:rPr>
+          <w:rFonts w:ascii="Segoe UI" w:eastAsia="Times New Roman" w:hAnsi="Segoe UI" w:cs="Segoe UI"/>
+          <w:color w:val="10162F"/>
+          <w:sz w:val="27"/>
+          <w:szCs w:val="27"/>
+          <w:lang w:val="en-US" w:eastAsia="ru-RU"/>
+        </w:rPr>
+        <w:t> to </w:t>
+      </w:r>
+      <w:proofErr w:type="gramStart"/>
+      <w:r>
+        <w:rPr>
+          <w:rFonts w:ascii="Ubuntu Mono" w:eastAsia="Times New Roman" w:hAnsi="Ubuntu Mono" w:cs="Courier New"/>
+          <w:color w:val="15141F"/>
+          <w:shd w:val="clear" w:color="auto" w:fill="EAE9ED"/>
+          <w:lang w:val="en-US" w:eastAsia="ru-RU"/>
+        </w:rPr>
+        <w:t>open(</w:t>
+      </w:r>
+      <w:proofErr w:type="gramEnd"/>
+      <w:r>
+        <w:rPr>
+          <w:rFonts w:ascii="Ubuntu Mono" w:eastAsia="Times New Roman" w:hAnsi="Ubuntu Mono" w:cs="Courier New"/>
+          <w:color w:val="15141F"/>
+          <w:shd w:val="clear" w:color="auto" w:fill="EAE9ED"/>
+          <w:lang w:val="en-US" w:eastAsia="ru-RU"/>
+        </w:rPr>
+        <w:t>)</w:t>
+      </w:r>
+      <w:r>
+        <w:rPr>
+          <w:rFonts w:ascii="Segoe UI" w:eastAsia="Times New Roman" w:hAnsi="Segoe UI" w:cs="Segoe UI"/>
+          <w:color w:val="10162F"/>
+          <w:sz w:val="27"/>
+          <w:szCs w:val="27"/>
+          <w:lang w:val="en-US" w:eastAsia="ru-RU"/>
+        </w:rPr>
+        <w:t> opens the file in read-mode as we’ve been doing.</w:t>
+      </w:r>
+    </w:p>
+    <w:p>
+      <w:pPr>
+        <w:spacing w:after="0" w:line="240" w:lineRule="auto"/>
+        <w:rPr>
+          <w:rFonts w:ascii="Segoe UI" w:eastAsia="Times New Roman" w:hAnsi="Segoe UI" w:cs="Segoe UI"/>
+          <w:color w:val="10162F"/>
+          <w:sz w:val="27"/>
+          <w:szCs w:val="27"/>
+          <w:lang w:val="en-US" w:eastAsia="ru-RU"/>
+        </w:rPr>
+      </w:pPr>
+      <w:r>
+        <w:rPr>
+          <w:rFonts w:ascii="Segoe UI" w:eastAsia="Times New Roman" w:hAnsi="Segoe UI" w:cs="Segoe UI"/>
+          <w:color w:val="10162F"/>
+          <w:sz w:val="27"/>
+          <w:szCs w:val="27"/>
+          <w:lang w:val="en-US" w:eastAsia="ru-RU"/>
+        </w:rPr>
+        <w:t>This code creates a new file in the same folder as </w:t>
+      </w:r>
+      <w:r>
+        <w:rPr>
+          <w:rFonts w:ascii="Segoe UI" w:eastAsia="Times New Roman" w:hAnsi="Segoe UI" w:cs="Segoe UI"/>
+          <w:i/>
+          <w:iCs/>
+          <w:color w:val="10162F"/>
+          <w:sz w:val="27"/>
+          <w:szCs w:val="27"/>
+          <w:lang w:val="en-US" w:eastAsia="ru-RU"/>
+        </w:rPr>
+        <w:t>script.py</w:t>
+      </w:r>
+      <w:r>
+        <w:rPr>
+          <w:rFonts w:ascii="Segoe UI" w:eastAsia="Times New Roman" w:hAnsi="Segoe UI" w:cs="Segoe UI"/>
+          <w:color w:val="10162F"/>
+          <w:sz w:val="27"/>
+          <w:szCs w:val="27"/>
+          <w:lang w:val="en-US" w:eastAsia="ru-RU"/>
+        </w:rPr>
+        <w:t> and gives it the text </w:t>
+      </w:r>
+      <w:r>
+        <w:rPr>
+          <w:rFonts w:ascii="Ubuntu Mono" w:eastAsia="Times New Roman" w:hAnsi="Ubuntu Mono" w:cs="Courier New"/>
+          <w:color w:val="15141F"/>
+          <w:shd w:val="clear" w:color="auto" w:fill="EAE9ED"/>
+          <w:lang w:val="en-US" w:eastAsia="ru-RU"/>
+        </w:rPr>
+        <w:t xml:space="preserve">What an incredible </w:t>
+      </w:r>
+      <w:proofErr w:type="gramStart"/>
+      <w:r>
+        <w:rPr>
+          <w:rFonts w:ascii="Ubuntu Mono" w:eastAsia="Times New Roman" w:hAnsi="Ubuntu Mono" w:cs="Courier New"/>
+          <w:color w:val="15141F"/>
+          <w:shd w:val="clear" w:color="auto" w:fill="EAE9ED"/>
+          <w:lang w:val="en-US" w:eastAsia="ru-RU"/>
+        </w:rPr>
+        <w:t>file!</w:t>
+      </w:r>
+      <w:r>
+        <w:rPr>
+          <w:rFonts w:ascii="Segoe UI" w:eastAsia="Times New Roman" w:hAnsi="Segoe UI" w:cs="Segoe UI"/>
+          <w:color w:val="10162F"/>
+          <w:sz w:val="27"/>
+          <w:szCs w:val="27"/>
+          <w:lang w:val="en-US" w:eastAsia="ru-RU"/>
+        </w:rPr>
+        <w:t>.</w:t>
+      </w:r>
+      <w:proofErr w:type="gramEnd"/>
+      <w:r>
+        <w:rPr>
+          <w:rFonts w:ascii="Segoe UI" w:eastAsia="Times New Roman" w:hAnsi="Segoe UI" w:cs="Segoe UI"/>
+          <w:color w:val="10162F"/>
+          <w:sz w:val="27"/>
+          <w:szCs w:val="27"/>
+          <w:lang w:val="en-US" w:eastAsia="ru-RU"/>
+        </w:rPr>
+        <w:t xml:space="preserve"> It’s important to note that if there is already a file called </w:t>
+      </w:r>
+      <w:r>
+        <w:rPr>
+          <w:rFonts w:ascii="Segoe UI" w:eastAsia="Times New Roman" w:hAnsi="Segoe UI" w:cs="Segoe UI"/>
+          <w:i/>
+          <w:iCs/>
+          <w:color w:val="10162F"/>
+          <w:sz w:val="27"/>
+          <w:szCs w:val="27"/>
+          <w:lang w:val="en-US" w:eastAsia="ru-RU"/>
+        </w:rPr>
+        <w:t>generated_file.txt</w:t>
+      </w:r>
+      <w:r>
+        <w:rPr>
+          <w:rFonts w:ascii="Segoe UI" w:eastAsia="Times New Roman" w:hAnsi="Segoe UI" w:cs="Segoe UI"/>
+          <w:color w:val="10162F"/>
+          <w:sz w:val="27"/>
+          <w:szCs w:val="27"/>
+          <w:lang w:val="en-US" w:eastAsia="ru-RU"/>
+        </w:rPr>
+        <w:t> it will completely overwrite that file, erasing whatever its contents were before.</w:t>
+      </w:r>
+    </w:p>
+    <w:p>
+      <w:pPr>
+        <w:spacing w:before="100" w:beforeAutospacing="1" w:after="100" w:afterAutospacing="1" w:line="240" w:lineRule="auto"/>
+        <w:outlineLvl w:val="2"/>
+        <w:rPr>
+          <w:rFonts w:ascii="Segoe UI" w:eastAsia="Times New Roman" w:hAnsi="Segoe UI" w:cs="Segoe UI"/>
+          <w:b/>
+          <w:bCs/>
+          <w:color w:val="10162F"/>
+          <w:sz w:val="27"/>
+          <w:szCs w:val="27"/>
+          <w:lang w:val="en-US" w:eastAsia="ru-RU"/>
+        </w:rPr>
+      </w:pPr>
+      <w:r>
+        <w:rPr>
+          <w:rFonts w:ascii="Segoe UI" w:eastAsia="Times New Roman" w:hAnsi="Segoe UI" w:cs="Segoe UI"/>
+          <w:b/>
+          <w:bCs/>
+          <w:color w:val="10162F"/>
+          <w:sz w:val="27"/>
+          <w:szCs w:val="27"/>
+          <w:lang w:val="en-US" w:eastAsia="ru-RU"/>
+        </w:rPr>
+        <w:t>Instructions</w:t>
+      </w:r>
+    </w:p>
+    <w:p>
+      <w:pPr>
+        <w:spacing w:after="0" w:line="240" w:lineRule="auto"/>
+        <w:rPr>
+          <w:rFonts w:ascii="Segoe UI" w:eastAsia="Times New Roman" w:hAnsi="Segoe UI" w:cs="Segoe UI"/>
+          <w:color w:val="10162F"/>
+          <w:sz w:val="27"/>
+          <w:szCs w:val="27"/>
+          <w:lang w:val="en-US" w:eastAsia="ru-RU"/>
+        </w:rPr>
+      </w:pPr>
+      <w:r>
+        <w:rPr>
+          <w:rFonts w:ascii="Segoe UI" w:eastAsia="Times New Roman" w:hAnsi="Segoe UI" w:cs="Segoe UI"/>
+          <w:b/>
+          <w:bCs/>
+          <w:color w:val="10162F"/>
+          <w:sz w:val="27"/>
+          <w:szCs w:val="27"/>
+          <w:lang w:val="en-US" w:eastAsia="ru-RU"/>
+        </w:rPr>
+        <w:t>1.</w:t>
+      </w:r>
+    </w:p>
+    <w:p>
+      <w:pPr>
+        <w:spacing w:after="0" w:line="240" w:lineRule="auto"/>
+        <w:rPr>
+          <w:rFonts w:ascii="Segoe UI" w:eastAsia="Times New Roman" w:hAnsi="Segoe UI" w:cs="Segoe UI"/>
+          <w:color w:val="10162F"/>
+          <w:sz w:val="27"/>
+          <w:szCs w:val="27"/>
+          <w:lang w:val="en-US" w:eastAsia="ru-RU"/>
+        </w:rPr>
+      </w:pPr>
+      <w:r>
+        <w:rPr>
+          <w:rFonts w:ascii="Segoe UI" w:eastAsia="Times New Roman" w:hAnsi="Segoe UI" w:cs="Segoe UI"/>
+          <w:color w:val="10162F"/>
+          <w:sz w:val="27"/>
+          <w:szCs w:val="27"/>
+          <w:lang w:val="en-US" w:eastAsia="ru-RU"/>
+        </w:rPr>
+        <w:t>Create a file object for the file </w:t>
+      </w:r>
+      <w:r>
+        <w:rPr>
+          <w:rFonts w:ascii="Segoe UI" w:eastAsia="Times New Roman" w:hAnsi="Segoe UI" w:cs="Segoe UI"/>
+          <w:b/>
+          <w:bCs/>
+          <w:color w:val="10162F"/>
+          <w:sz w:val="27"/>
+          <w:szCs w:val="27"/>
+          <w:lang w:val="en-US" w:eastAsia="ru-RU"/>
+        </w:rPr>
+        <w:t>bad_bands.txt</w:t>
+      </w:r>
+      <w:r>
+        <w:rPr>
+          <w:rFonts w:ascii="Segoe UI" w:eastAsia="Times New Roman" w:hAnsi="Segoe UI" w:cs="Segoe UI"/>
+          <w:color w:val="10162F"/>
+          <w:sz w:val="27"/>
+          <w:szCs w:val="27"/>
+          <w:lang w:val="en-US" w:eastAsia="ru-RU"/>
+        </w:rPr>
+        <w:t> using the </w:t>
+      </w:r>
+      <w:proofErr w:type="gramStart"/>
+      <w:r>
+        <w:rPr>
+          <w:rFonts w:ascii="Ubuntu Mono" w:eastAsia="Times New Roman" w:hAnsi="Ubuntu Mono" w:cs="Courier New"/>
+          <w:color w:val="15141F"/>
+          <w:shd w:val="clear" w:color="auto" w:fill="EAE9ED"/>
+          <w:lang w:val="en-US" w:eastAsia="ru-RU"/>
+        </w:rPr>
+        <w:t>open(</w:t>
+      </w:r>
+      <w:proofErr w:type="gramEnd"/>
+      <w:r>
+        <w:rPr>
+          <w:rFonts w:ascii="Ubuntu Mono" w:eastAsia="Times New Roman" w:hAnsi="Ubuntu Mono" w:cs="Courier New"/>
+          <w:color w:val="15141F"/>
+          <w:shd w:val="clear" w:color="auto" w:fill="EAE9ED"/>
+          <w:lang w:val="en-US" w:eastAsia="ru-RU"/>
+        </w:rPr>
+        <w:t>)</w:t>
+      </w:r>
+      <w:r>
+        <w:rPr>
+          <w:rFonts w:ascii="Segoe UI" w:eastAsia="Times New Roman" w:hAnsi="Segoe UI" w:cs="Segoe UI"/>
+          <w:color w:val="10162F"/>
+          <w:sz w:val="27"/>
+          <w:szCs w:val="27"/>
+          <w:lang w:val="en-US" w:eastAsia="ru-RU"/>
+        </w:rPr>
+        <w:t> function with the </w:t>
+      </w:r>
+      <w:r>
+        <w:rPr>
+          <w:rFonts w:ascii="Ubuntu Mono" w:eastAsia="Times New Roman" w:hAnsi="Ubuntu Mono" w:cs="Courier New"/>
+          <w:color w:val="15141F"/>
+          <w:shd w:val="clear" w:color="auto" w:fill="EAE9ED"/>
+          <w:lang w:val="en-US" w:eastAsia="ru-RU"/>
+        </w:rPr>
+        <w:t>w</w:t>
+      </w:r>
+      <w:r>
+        <w:rPr>
+          <w:rFonts w:ascii="Segoe UI" w:eastAsia="Times New Roman" w:hAnsi="Segoe UI" w:cs="Segoe UI"/>
+          <w:color w:val="10162F"/>
+          <w:sz w:val="27"/>
+          <w:szCs w:val="27"/>
+          <w:lang w:val="en-US" w:eastAsia="ru-RU"/>
+        </w:rPr>
+        <w:t> argument. Assign this object to the temporary variable </w:t>
+      </w:r>
+      <w:proofErr w:type="spellStart"/>
+      <w:r>
+        <w:rPr>
+          <w:rFonts w:ascii="Ubuntu Mono" w:eastAsia="Times New Roman" w:hAnsi="Ubuntu Mono" w:cs="Courier New"/>
+          <w:color w:val="15141F"/>
+          <w:shd w:val="clear" w:color="auto" w:fill="EAE9ED"/>
+          <w:lang w:val="en-US" w:eastAsia="ru-RU"/>
+        </w:rPr>
+        <w:t>bad_bands_doc</w:t>
+      </w:r>
+      <w:proofErr w:type="spellEnd"/>
+      <w:r>
+        <w:rPr>
+          <w:rFonts w:ascii="Segoe UI" w:eastAsia="Times New Roman" w:hAnsi="Segoe UI" w:cs="Segoe UI"/>
+          <w:color w:val="10162F"/>
+          <w:sz w:val="27"/>
+          <w:szCs w:val="27"/>
+          <w:lang w:val="en-US" w:eastAsia="ru-RU"/>
+        </w:rPr>
+        <w:t>.</w:t>
+      </w:r>
+    </w:p>
+    <w:p>
+      <w:pPr>
+        <w:shd w:val="clear" w:color="auto" w:fill="37C3BE"/>
+        <w:spacing w:after="0" w:line="240" w:lineRule="auto"/>
+        <w:rPr>
+          <w:rFonts w:ascii="Segoe UI" w:eastAsia="Times New Roman" w:hAnsi="Segoe UI" w:cs="Segoe UI"/>
+          <w:color w:val="FFFFFF"/>
+          <w:sz w:val="2"/>
+          <w:szCs w:val="2"/>
+          <w:lang w:val="en-US" w:eastAsia="ru-RU"/>
+        </w:rPr>
+      </w:pPr>
+      <w:r>
+        <w:rPr>
+          <w:rFonts w:ascii="Segoe UI" w:eastAsia="Times New Roman" w:hAnsi="Segoe UI" w:cs="Segoe UI"/>
+          <w:color w:val="FFFFFF"/>
+          <w:sz w:val="2"/>
+          <w:szCs w:val="2"/>
+          <w:lang w:val="en-US" w:eastAsia="ru-RU"/>
+        </w:rPr>
+        <w:t>Checkpoint 2 Passed</w:t>
+      </w:r>
+    </w:p>
+    <w:p>
+      <w:pPr>
+        <w:spacing w:after="0" w:line="240" w:lineRule="auto"/>
+        <w:rPr>
+          <w:rFonts w:ascii="Segoe UI" w:eastAsia="Times New Roman" w:hAnsi="Segoe UI" w:cs="Segoe UI"/>
+          <w:color w:val="10162F"/>
+          <w:sz w:val="27"/>
+          <w:szCs w:val="27"/>
+          <w:lang w:val="en-US" w:eastAsia="ru-RU"/>
+        </w:rPr>
+      </w:pPr>
+      <w:r>
+        <w:rPr>
+          <w:rFonts w:ascii="Segoe UI" w:eastAsia="Times New Roman" w:hAnsi="Segoe UI" w:cs="Segoe UI"/>
+          <w:color w:val="10162F"/>
+          <w:sz w:val="27"/>
+          <w:szCs w:val="27"/>
+          <w:lang w:val="en-US" w:eastAsia="ru-RU"/>
+        </w:rPr>
+        <w:t>Hint</w:t>
+      </w:r>
+    </w:p>
+    <w:p>
+      <w:pPr>
+        <w:spacing w:after="100" w:afterAutospacing="1" w:line="240" w:lineRule="auto"/>
+        <w:rPr>
+          <w:rFonts w:ascii="Segoe UI" w:eastAsia="Times New Roman" w:hAnsi="Segoe UI" w:cs="Segoe UI"/>
+          <w:color w:val="10162F"/>
+          <w:sz w:val="27"/>
+          <w:szCs w:val="27"/>
+          <w:lang w:val="en-US" w:eastAsia="ru-RU"/>
+        </w:rPr>
+      </w:pPr>
+      <w:r>
+        <w:rPr>
+          <w:rFonts w:ascii="Segoe UI" w:eastAsia="Times New Roman" w:hAnsi="Segoe UI" w:cs="Segoe UI"/>
+          <w:color w:val="10162F"/>
+          <w:sz w:val="27"/>
+          <w:szCs w:val="27"/>
+          <w:lang w:val="en-US" w:eastAsia="ru-RU"/>
+        </w:rPr>
+        <w:t>Remember to use the </w:t>
+      </w:r>
+      <w:r>
+        <w:rPr>
+          <w:rFonts w:ascii="Ubuntu Mono" w:eastAsia="Times New Roman" w:hAnsi="Ubuntu Mono" w:cs="Courier New"/>
+          <w:color w:val="15141F"/>
+          <w:shd w:val="clear" w:color="auto" w:fill="EAE9ED"/>
+          <w:lang w:val="en-US" w:eastAsia="ru-RU"/>
+        </w:rPr>
+        <w:t>with</w:t>
+      </w:r>
+      <w:r>
+        <w:rPr>
+          <w:rFonts w:ascii="Segoe UI" w:eastAsia="Times New Roman" w:hAnsi="Segoe UI" w:cs="Segoe UI"/>
+          <w:color w:val="10162F"/>
+          <w:sz w:val="27"/>
+          <w:szCs w:val="27"/>
+          <w:lang w:val="en-US" w:eastAsia="ru-RU"/>
+        </w:rPr>
+        <w:t> statement to open a file and pass the </w:t>
+      </w:r>
+      <w:r>
+        <w:rPr>
+          <w:rFonts w:ascii="Ubuntu Mono" w:eastAsia="Times New Roman" w:hAnsi="Ubuntu Mono" w:cs="Courier New"/>
+          <w:color w:val="15141F"/>
+          <w:shd w:val="clear" w:color="auto" w:fill="EAE9ED"/>
+          <w:lang w:val="en-US" w:eastAsia="ru-RU"/>
+        </w:rPr>
+        <w:t>'w'</w:t>
+      </w:r>
+      <w:r>
+        <w:rPr>
+          <w:rFonts w:ascii="Segoe UI" w:eastAsia="Times New Roman" w:hAnsi="Segoe UI" w:cs="Segoe UI"/>
+          <w:color w:val="10162F"/>
+          <w:sz w:val="27"/>
+          <w:szCs w:val="27"/>
+          <w:lang w:val="en-US" w:eastAsia="ru-RU"/>
+        </w:rPr>
+        <w:t> argument to open it in write mode:</w:t>
+      </w:r>
+    </w:p>
+    <w:p>
+      <w:pPr>
+        <w:shd w:val="clear" w:color="auto" w:fill="211E2F"/>
+        <w:tabs>
+          <w:tab w:val="left" w:pos="916"/>
+          <w:tab w:val="left" w:pos="1832"/>
+          <w:tab w:val="left" w:pos="2748"/>
+          <w:tab w:val="left" w:pos="3664"/>
+          <w:tab w:val="left" w:pos="4580"/>
+          <w:tab w:val="left" w:pos="5496"/>
+          <w:tab w:val="left" w:pos="6412"/>
+          <w:tab w:val="left" w:pos="7328"/>
+          <w:tab w:val="left" w:pos="8244"/>
+          <w:tab w:val="left" w:pos="9160"/>
+          <w:tab w:val="left" w:pos="10076"/>
+          <w:tab w:val="left" w:pos="10992"/>
+          <w:tab w:val="left" w:pos="11908"/>
+          <w:tab w:val="left" w:pos="12824"/>
+          <w:tab w:val="left" w:pos="13740"/>
+          <w:tab w:val="left" w:pos="14656"/>
+        </w:tabs>
+        <w:spacing w:after="0" w:line="240" w:lineRule="auto"/>
+        <w:rPr>
+          <w:rFonts w:ascii="Ubuntu Mono" w:eastAsia="Times New Roman" w:hAnsi="Ubuntu Mono" w:cs="Courier New"/>
+          <w:color w:val="939598"/>
+          <w:sz w:val="27"/>
+          <w:szCs w:val="27"/>
+          <w:lang w:val="en-US" w:eastAsia="ru-RU"/>
+        </w:rPr>
+      </w:pPr>
+      <w:r>
+        <w:rPr>
+          <w:rFonts w:ascii="Ubuntu Mono" w:eastAsia="Times New Roman" w:hAnsi="Ubuntu Mono" w:cs="Courier New"/>
+          <w:color w:val="B3CCFF"/>
+          <w:sz w:val="27"/>
+          <w:szCs w:val="27"/>
+          <w:lang w:val="en-US" w:eastAsia="ru-RU"/>
+        </w:rPr>
+        <w:t>with</w:t>
+      </w:r>
+      <w:r>
+        <w:rPr>
+          <w:rFonts w:ascii="Ubuntu Mono" w:eastAsia="Times New Roman" w:hAnsi="Ubuntu Mono" w:cs="Courier New"/>
+          <w:color w:val="FFFFFF"/>
+          <w:sz w:val="27"/>
+          <w:szCs w:val="27"/>
+          <w:lang w:val="en-US" w:eastAsia="ru-RU"/>
+        </w:rPr>
+        <w:t> </w:t>
+      </w:r>
+      <w:proofErr w:type="gramStart"/>
+      <w:r>
+        <w:rPr>
+          <w:rFonts w:ascii="Ubuntu Mono" w:eastAsia="Times New Roman" w:hAnsi="Ubuntu Mono" w:cs="Courier New"/>
+          <w:color w:val="FFFFFF"/>
+          <w:sz w:val="27"/>
+          <w:szCs w:val="27"/>
+          <w:lang w:val="en-US" w:eastAsia="ru-RU"/>
+        </w:rPr>
+        <w:t>open(</w:t>
+      </w:r>
+      <w:proofErr w:type="gramEnd"/>
+      <w:r>
+        <w:rPr>
+          <w:rFonts w:ascii="Ubuntu Mono" w:eastAsia="Times New Roman" w:hAnsi="Ubuntu Mono" w:cs="Courier New"/>
+          <w:color w:val="FFE083"/>
+          <w:sz w:val="27"/>
+          <w:szCs w:val="27"/>
+          <w:lang w:val="en-US" w:eastAsia="ru-RU"/>
+        </w:rPr>
+        <w:t>'file_to_write.txt'</w:t>
+      </w:r>
+      <w:r>
+        <w:rPr>
+          <w:rFonts w:ascii="Ubuntu Mono" w:eastAsia="Times New Roman" w:hAnsi="Ubuntu Mono" w:cs="Courier New"/>
+          <w:color w:val="FFFFFF"/>
+          <w:sz w:val="27"/>
+          <w:szCs w:val="27"/>
+          <w:lang w:val="en-US" w:eastAsia="ru-RU"/>
+        </w:rPr>
+        <w:t>, </w:t>
+      </w:r>
+      <w:r>
+        <w:rPr>
+          <w:rFonts w:ascii="Ubuntu Mono" w:eastAsia="Times New Roman" w:hAnsi="Ubuntu Mono" w:cs="Courier New"/>
+          <w:color w:val="FFE083"/>
+          <w:sz w:val="27"/>
+          <w:szCs w:val="27"/>
+          <w:lang w:val="en-US" w:eastAsia="ru-RU"/>
+        </w:rPr>
+        <w:t>'w'</w:t>
+      </w:r>
+      <w:r>
+        <w:rPr>
+          <w:rFonts w:ascii="Ubuntu Mono" w:eastAsia="Times New Roman" w:hAnsi="Ubuntu Mono" w:cs="Courier New"/>
+          <w:color w:val="FFFFFF"/>
+          <w:sz w:val="27"/>
+          <w:szCs w:val="27"/>
+          <w:lang w:val="en-US" w:eastAsia="ru-RU"/>
+        </w:rPr>
+        <w:t>) </w:t>
+      </w:r>
+      <w:r>
+        <w:rPr>
+          <w:rFonts w:ascii="Ubuntu Mono" w:eastAsia="Times New Roman" w:hAnsi="Ubuntu Mono" w:cs="Courier New"/>
+          <w:color w:val="B3CCFF"/>
+          <w:sz w:val="27"/>
+          <w:szCs w:val="27"/>
+          <w:lang w:val="en-US" w:eastAsia="ru-RU"/>
+        </w:rPr>
+        <w:t>as</w:t>
+      </w:r>
+      <w:r>
+        <w:rPr>
+          <w:rFonts w:ascii="Ubuntu Mono" w:eastAsia="Times New Roman" w:hAnsi="Ubuntu Mono" w:cs="Courier New"/>
+          <w:color w:val="FFFFFF"/>
+          <w:sz w:val="27"/>
+          <w:szCs w:val="27"/>
+          <w:lang w:val="en-US" w:eastAsia="ru-RU"/>
+        </w:rPr>
+        <w:t> </w:t>
+      </w:r>
+      <w:proofErr w:type="spellStart"/>
+      <w:r>
+        <w:rPr>
+          <w:rFonts w:ascii="Ubuntu Mono" w:eastAsia="Times New Roman" w:hAnsi="Ubuntu Mono" w:cs="Courier New"/>
+          <w:color w:val="FF8973"/>
+          <w:sz w:val="27"/>
+          <w:szCs w:val="27"/>
+          <w:lang w:val="en-US" w:eastAsia="ru-RU"/>
+        </w:rPr>
+        <w:t>file_object</w:t>
+      </w:r>
+      <w:proofErr w:type="spellEnd"/>
+      <w:r>
+        <w:rPr>
+          <w:rFonts w:ascii="Ubuntu Mono" w:eastAsia="Times New Roman" w:hAnsi="Ubuntu Mono" w:cs="Courier New"/>
+          <w:color w:val="FFFFFF"/>
+          <w:sz w:val="27"/>
+          <w:szCs w:val="27"/>
+          <w:lang w:val="en-US" w:eastAsia="ru-RU"/>
+        </w:rPr>
+        <w:t>:</w:t>
+      </w:r>
+      <w:r>
+        <w:rPr>
+          <w:rFonts w:ascii="Ubuntu Mono" w:eastAsia="Times New Roman" w:hAnsi="Ubuntu Mono" w:cs="Courier New"/>
+          <w:color w:val="939598"/>
+          <w:sz w:val="27"/>
+          <w:szCs w:val="27"/>
+          <w:lang w:val="en-US" w:eastAsia="ru-RU"/>
+        </w:rPr>
+        <w:br/>
+      </w:r>
+      <w:r>
+        <w:rPr>
+          <w:rFonts w:ascii="Ubuntu Mono" w:eastAsia="Times New Roman" w:hAnsi="Ubuntu Mono" w:cs="Courier New"/>
+          <w:color w:val="FFFFFF"/>
+          <w:sz w:val="27"/>
+          <w:szCs w:val="27"/>
+          <w:lang w:val="en-US" w:eastAsia="ru-RU"/>
+        </w:rPr>
+        <w:t>  </w:t>
+      </w:r>
+      <w:r>
+        <w:rPr>
+          <w:rFonts w:ascii="Ubuntu Mono" w:eastAsia="Times New Roman" w:hAnsi="Ubuntu Mono" w:cs="Courier New"/>
+          <w:color w:val="939598"/>
+          <w:sz w:val="27"/>
+          <w:szCs w:val="27"/>
+          <w:lang w:val="en-US" w:eastAsia="ru-RU"/>
+        </w:rPr>
+        <w:t># indent</w:t>
+      </w:r>
+    </w:p>
+    <w:p>
+      <w:pPr>
+        <w:spacing w:after="0" w:line="240" w:lineRule="auto"/>
+        <w:rPr>
+          <w:rFonts w:ascii="Segoe UI" w:eastAsia="Times New Roman" w:hAnsi="Segoe UI" w:cs="Segoe UI"/>
+          <w:color w:val="10162F"/>
+          <w:sz w:val="27"/>
+          <w:szCs w:val="27"/>
+          <w:lang w:val="en-US" w:eastAsia="ru-RU"/>
+        </w:rPr>
+      </w:pPr>
+      <w:r>
+        <w:rPr>
+          <w:rFonts w:ascii="Segoe UI" w:eastAsia="Times New Roman" w:hAnsi="Segoe UI" w:cs="Segoe UI"/>
+          <w:b/>
+          <w:bCs/>
+          <w:color w:val="10162F"/>
+          <w:sz w:val="27"/>
+          <w:szCs w:val="27"/>
+          <w:lang w:val="en-US" w:eastAsia="ru-RU"/>
+        </w:rPr>
+        <w:t>2.</w:t>
+      </w:r>
+    </w:p>
+    <w:p>
+      <w:pPr>
+        <w:spacing w:after="0" w:line="240" w:lineRule="auto"/>
+        <w:rPr>
+          <w:rFonts w:ascii="Segoe UI" w:eastAsia="Times New Roman" w:hAnsi="Segoe UI" w:cs="Segoe UI"/>
+          <w:color w:val="10162F"/>
+          <w:sz w:val="27"/>
+          <w:szCs w:val="27"/>
+          <w:lang w:val="en-US" w:eastAsia="ru-RU"/>
+        </w:rPr>
+      </w:pPr>
+      <w:r>
+        <w:rPr>
+          <w:rFonts w:ascii="Segoe UI" w:eastAsia="Times New Roman" w:hAnsi="Segoe UI" w:cs="Segoe UI"/>
+          <w:color w:val="10162F"/>
+          <w:sz w:val="27"/>
+          <w:szCs w:val="27"/>
+          <w:lang w:val="en-US" w:eastAsia="ru-RU"/>
+        </w:rPr>
+        <w:t>Use the </w:t>
+      </w:r>
+      <w:proofErr w:type="spellStart"/>
+      <w:r>
+        <w:rPr>
+          <w:rFonts w:ascii="Ubuntu Mono" w:eastAsia="Times New Roman" w:hAnsi="Ubuntu Mono" w:cs="Courier New"/>
+          <w:color w:val="15141F"/>
+          <w:shd w:val="clear" w:color="auto" w:fill="EAE9ED"/>
+          <w:lang w:val="en-US" w:eastAsia="ru-RU"/>
+        </w:rPr>
+        <w:t>bad_bands_doc.write</w:t>
+      </w:r>
+      <w:proofErr w:type="spellEnd"/>
+      <w:r>
+        <w:rPr>
+          <w:rFonts w:ascii="Ubuntu Mono" w:eastAsia="Times New Roman" w:hAnsi="Ubuntu Mono" w:cs="Courier New"/>
+          <w:color w:val="15141F"/>
+          <w:shd w:val="clear" w:color="auto" w:fill="EAE9ED"/>
+          <w:lang w:val="en-US" w:eastAsia="ru-RU"/>
+        </w:rPr>
+        <w:t>()</w:t>
+      </w:r>
+      <w:r>
+        <w:rPr>
+          <w:rFonts w:ascii="Segoe UI" w:eastAsia="Times New Roman" w:hAnsi="Segoe UI" w:cs="Segoe UI"/>
+          <w:color w:val="10162F"/>
+          <w:sz w:val="27"/>
+          <w:szCs w:val="27"/>
+          <w:lang w:val="en-US" w:eastAsia="ru-RU"/>
+        </w:rPr>
+        <w:t> method to add the name of a musical group you dislike to the document </w:t>
+      </w:r>
+      <w:proofErr w:type="spellStart"/>
+      <w:r>
+        <w:rPr>
+          <w:rFonts w:ascii="Ubuntu Mono" w:eastAsia="Times New Roman" w:hAnsi="Ubuntu Mono" w:cs="Courier New"/>
+          <w:color w:val="15141F"/>
+          <w:shd w:val="clear" w:color="auto" w:fill="EAE9ED"/>
+          <w:lang w:val="en-US" w:eastAsia="ru-RU"/>
+        </w:rPr>
+        <w:t>bad_bands</w:t>
+      </w:r>
+      <w:proofErr w:type="spellEnd"/>
+      <w:r>
+        <w:rPr>
+          <w:rFonts w:ascii="Segoe UI" w:eastAsia="Times New Roman" w:hAnsi="Segoe UI" w:cs="Segoe UI"/>
+          <w:color w:val="10162F"/>
+          <w:sz w:val="27"/>
+          <w:szCs w:val="27"/>
+          <w:lang w:val="en-US" w:eastAsia="ru-RU"/>
+        </w:rPr>
+        <w:t>.</w:t>
+      </w:r>
+    </w:p>
+    <w:p>
+      <w:pPr>
+        <w:jc w:val="both"/>
+        <w:rPr>
+          <w:b/>
+          <w:bCs/>
+          <w:lang w:val="en-US"/>
+        </w:rPr>
+      </w:pPr>
+    </w:p>
+    <w:p>
+      <w:pPr>
+        <w:jc w:val="both"/>
+        <w:rPr>
+          <w:b/>
+          <w:bCs/>
+          <w:lang w:val="en-US"/>
+        </w:rPr>
+      </w:pPr>
+      <w:r>
+        <w:rPr>
+          <w:b/>
+          <w:bCs/>
+          <w:lang w:val="en-US"/>
+        </w:rPr>
+        <w:t>script.py</w:t>
+      </w:r>
+    </w:p>
+    <w:p>
+      <w:pPr>
+        <w:shd w:val="clear" w:color="auto" w:fill="1E1E1E"/>
+        <w:spacing w:after="0" w:line="360" w:lineRule="atLeast"/>
+        <w:rPr>
+          <w:rFonts w:ascii="Consolas" w:eastAsia="Times New Roman" w:hAnsi="Consolas" w:cs="Times New Roman"/>
+          <w:color w:val="FFFFFF"/>
+          <w:sz w:val="21"/>
+          <w:szCs w:val="21"/>
+          <w:lang w:val="en-US" w:eastAsia="ru-RU"/>
+        </w:rPr>
+      </w:pPr>
+      <w:r>
+        <w:rPr>
+          <w:rFonts w:ascii="Consolas" w:eastAsia="Times New Roman" w:hAnsi="Consolas" w:cs="Times New Roman"/>
+          <w:color w:val="B3CCFF"/>
+          <w:sz w:val="21"/>
+          <w:szCs w:val="21"/>
+          <w:lang w:val="en-US" w:eastAsia="ru-RU"/>
+        </w:rPr>
+        <w:t>with</w:t>
+      </w:r>
+      <w:r>
+        <w:rPr>
+          <w:rFonts w:ascii="Consolas" w:eastAsia="Times New Roman" w:hAnsi="Consolas" w:cs="Times New Roman"/>
+          <w:color w:val="FFFFFF"/>
+          <w:sz w:val="21"/>
+          <w:szCs w:val="21"/>
+          <w:lang w:val="en-US" w:eastAsia="ru-RU"/>
+        </w:rPr>
+        <w:t> </w:t>
+      </w:r>
+      <w:proofErr w:type="gramStart"/>
+      <w:r>
+        <w:rPr>
+          <w:rFonts w:ascii="Consolas" w:eastAsia="Times New Roman" w:hAnsi="Consolas" w:cs="Times New Roman"/>
+          <w:color w:val="FFFFFF"/>
+          <w:sz w:val="21"/>
+          <w:szCs w:val="21"/>
+          <w:lang w:val="en-US" w:eastAsia="ru-RU"/>
+        </w:rPr>
+        <w:t>open(</w:t>
+      </w:r>
+      <w:proofErr w:type="gramEnd"/>
+      <w:r>
+        <w:rPr>
+          <w:rFonts w:ascii="Consolas" w:eastAsia="Times New Roman" w:hAnsi="Consolas" w:cs="Times New Roman"/>
+          <w:color w:val="FFE083"/>
+          <w:sz w:val="21"/>
+          <w:szCs w:val="21"/>
+          <w:lang w:val="en-US" w:eastAsia="ru-RU"/>
+        </w:rPr>
+        <w:t>'bad_bands.txt'</w:t>
+      </w:r>
+      <w:r>
+        <w:rPr>
+          <w:rFonts w:ascii="Consolas" w:eastAsia="Times New Roman" w:hAnsi="Consolas" w:cs="Times New Roman"/>
+          <w:color w:val="FFFFFF"/>
+          <w:sz w:val="21"/>
+          <w:szCs w:val="21"/>
+          <w:lang w:val="en-US" w:eastAsia="ru-RU"/>
+        </w:rPr>
+        <w:t>, </w:t>
+      </w:r>
+      <w:r>
+        <w:rPr>
+          <w:rFonts w:ascii="Consolas" w:eastAsia="Times New Roman" w:hAnsi="Consolas" w:cs="Times New Roman"/>
+          <w:color w:val="FFE083"/>
+          <w:sz w:val="21"/>
+          <w:szCs w:val="21"/>
+          <w:lang w:val="en-US" w:eastAsia="ru-RU"/>
+        </w:rPr>
+        <w:t>'w'</w:t>
+      </w:r>
+      <w:r>
+        <w:rPr>
+          <w:rFonts w:ascii="Consolas" w:eastAsia="Times New Roman" w:hAnsi="Consolas" w:cs="Times New Roman"/>
+          <w:color w:val="FFFFFF"/>
+          <w:sz w:val="21"/>
+          <w:szCs w:val="21"/>
+          <w:lang w:val="en-US" w:eastAsia="ru-RU"/>
+        </w:rPr>
+        <w:t>) </w:t>
+      </w:r>
+      <w:r>
+        <w:rPr>
+          <w:rFonts w:ascii="Consolas" w:eastAsia="Times New Roman" w:hAnsi="Consolas" w:cs="Times New Roman"/>
+          <w:color w:val="B3CCFF"/>
+          <w:sz w:val="21"/>
+          <w:szCs w:val="21"/>
+          <w:lang w:val="en-US" w:eastAsia="ru-RU"/>
+        </w:rPr>
+        <w:t>as</w:t>
+      </w:r>
+      <w:r>
+        <w:rPr>
+          <w:rFonts w:ascii="Consolas" w:eastAsia="Times New Roman" w:hAnsi="Consolas" w:cs="Times New Roman"/>
+          <w:color w:val="FFFFFF"/>
+          <w:sz w:val="21"/>
+          <w:szCs w:val="21"/>
+          <w:lang w:val="en-US" w:eastAsia="ru-RU"/>
+        </w:rPr>
+        <w:t> </w:t>
+      </w:r>
+      <w:proofErr w:type="spellStart"/>
+      <w:r>
+        <w:rPr>
+          <w:rFonts w:ascii="Consolas" w:eastAsia="Times New Roman" w:hAnsi="Consolas" w:cs="Times New Roman"/>
+          <w:color w:val="FF8973"/>
+          <w:sz w:val="21"/>
+          <w:szCs w:val="21"/>
+          <w:lang w:val="en-US" w:eastAsia="ru-RU"/>
+        </w:rPr>
+        <w:t>bad_bands_doc</w:t>
+      </w:r>
+      <w:proofErr w:type="spellEnd"/>
+      <w:r>
+        <w:rPr>
+          <w:rFonts w:ascii="Consolas" w:eastAsia="Times New Roman" w:hAnsi="Consolas" w:cs="Times New Roman"/>
+          <w:color w:val="FFFFFF"/>
+          <w:sz w:val="21"/>
+          <w:szCs w:val="21"/>
+          <w:lang w:val="en-US" w:eastAsia="ru-RU"/>
+        </w:rPr>
+        <w:t>:</w:t>
+      </w:r>
+    </w:p>
+    <w:p>
+      <w:pPr>
+        <w:shd w:val="clear" w:color="auto" w:fill="1E1E1E"/>
+        <w:spacing w:after="0" w:line="360" w:lineRule="atLeast"/>
+        <w:rPr>
+          <w:rFonts w:ascii="Consolas" w:eastAsia="Times New Roman" w:hAnsi="Consolas" w:cs="Times New Roman"/>
+          <w:color w:val="FFFFFF"/>
+          <w:sz w:val="21"/>
+          <w:szCs w:val="21"/>
+          <w:lang w:val="en-US" w:eastAsia="ru-RU"/>
+        </w:rPr>
+      </w:pPr>
+      <w:r>
+        <w:rPr>
+          <w:rFonts w:ascii="Consolas" w:eastAsia="Times New Roman" w:hAnsi="Consolas" w:cs="Times New Roman"/>
+          <w:color w:val="FFFFFF"/>
+          <w:sz w:val="21"/>
+          <w:szCs w:val="21"/>
+          <w:lang w:val="en-US" w:eastAsia="ru-RU"/>
+        </w:rPr>
+        <w:t>  </w:t>
+      </w:r>
+      <w:proofErr w:type="spellStart"/>
+      <w:r>
+        <w:rPr>
+          <w:rFonts w:ascii="Consolas" w:eastAsia="Times New Roman" w:hAnsi="Consolas" w:cs="Times New Roman"/>
+          <w:color w:val="FF8973"/>
+          <w:sz w:val="21"/>
+          <w:szCs w:val="21"/>
+          <w:lang w:val="en-US" w:eastAsia="ru-RU"/>
+        </w:rPr>
+        <w:t>bad_bands_</w:t>
+      </w:r>
+      <w:proofErr w:type="gramStart"/>
+      <w:r>
+        <w:rPr>
+          <w:rFonts w:ascii="Consolas" w:eastAsia="Times New Roman" w:hAnsi="Consolas" w:cs="Times New Roman"/>
+          <w:color w:val="FF8973"/>
+          <w:sz w:val="21"/>
+          <w:szCs w:val="21"/>
+          <w:lang w:val="en-US" w:eastAsia="ru-RU"/>
+        </w:rPr>
+        <w:t>doc</w:t>
+      </w:r>
+      <w:r>
+        <w:rPr>
+          <w:rFonts w:ascii="Consolas" w:eastAsia="Times New Roman" w:hAnsi="Consolas" w:cs="Times New Roman"/>
+          <w:color w:val="FFFFFF"/>
+          <w:sz w:val="21"/>
+          <w:szCs w:val="21"/>
+          <w:lang w:val="en-US" w:eastAsia="ru-RU"/>
+        </w:rPr>
+        <w:t>.</w:t>
+      </w:r>
+      <w:r>
+        <w:rPr>
+          <w:rFonts w:ascii="Consolas" w:eastAsia="Times New Roman" w:hAnsi="Consolas" w:cs="Times New Roman"/>
+          <w:color w:val="83FFF5"/>
+          <w:sz w:val="21"/>
+          <w:szCs w:val="21"/>
+          <w:lang w:val="en-US" w:eastAsia="ru-RU"/>
+        </w:rPr>
+        <w:t>write</w:t>
+      </w:r>
+      <w:proofErr w:type="spellEnd"/>
+      <w:proofErr w:type="gramEnd"/>
+      <w:r>
+        <w:rPr>
+          <w:rFonts w:ascii="Consolas" w:eastAsia="Times New Roman" w:hAnsi="Consolas" w:cs="Times New Roman"/>
+          <w:color w:val="FFFFFF"/>
+          <w:sz w:val="21"/>
+          <w:szCs w:val="21"/>
+          <w:lang w:val="en-US" w:eastAsia="ru-RU"/>
+        </w:rPr>
+        <w:t>(</w:t>
+      </w:r>
+      <w:r>
+        <w:rPr>
+          <w:rFonts w:ascii="Consolas" w:eastAsia="Times New Roman" w:hAnsi="Consolas" w:cs="Times New Roman"/>
+          <w:color w:val="FFE083"/>
+          <w:sz w:val="21"/>
+          <w:szCs w:val="21"/>
+          <w:lang w:val="en-US" w:eastAsia="ru-RU"/>
+        </w:rPr>
+        <w:t>"Poison"</w:t>
+      </w:r>
+      <w:r>
+        <w:rPr>
+          <w:rFonts w:ascii="Consolas" w:eastAsia="Times New Roman" w:hAnsi="Consolas" w:cs="Times New Roman"/>
+          <w:color w:val="FFFFFF"/>
+          <w:sz w:val="21"/>
+          <w:szCs w:val="21"/>
+          <w:lang w:val="en-US" w:eastAsia="ru-RU"/>
+        </w:rPr>
+        <w:t>)</w:t>
+      </w:r>
+    </w:p>
+    <w:p>
+      <w:pPr>
+        <w:pBdr>
+          <w:bottom w:val="single" w:sz="12" w:space="1" w:color="auto"/>
+        </w:pBdr>
+        <w:jc w:val="both"/>
         <w:rPr>
           <w:b/>
           <w:bCs/>
@@ -5993,6 +7376,17 @@
     <w:basedOn w:val="a0"/>
     <w:rsid w:val="00285B50"/>
   </w:style>
+  <w:style w:type="character" w:styleId="a5">
+    <w:name w:val="Emphasis"/>
+    <w:basedOn w:val="a0"/>
+    <w:uiPriority w:val="20"/>
+    <w:qFormat/>
+    <w:rsid w:val="0043609A"/>
+    <w:rPr>
+      <w:i/>
+      <w:iCs/>
+    </w:rPr>
+  </w:style>
 </w:styles>
 </file>
 

</xml_diff>

<commit_message>
Adding Appending To A File
</commit_message>
<xml_diff>
--- a/LEARN PYTHON - FILES.docx
+++ b/LEARN PYTHON - FILES.docx
@@ -6735,6 +6735,1719 @@
           <w:lang w:val="en-US" w:eastAsia="ru-RU"/>
         </w:rPr>
         <w:t>"Poison"</w:t>
+      </w:r>
+      <w:r>
+        <w:rPr>
+          <w:rFonts w:ascii="Consolas" w:eastAsia="Times New Roman" w:hAnsi="Consolas" w:cs="Times New Roman"/>
+          <w:color w:val="FFFFFF"/>
+          <w:sz w:val="21"/>
+          <w:szCs w:val="21"/>
+          <w:lang w:val="en-US" w:eastAsia="ru-RU"/>
+        </w:rPr>
+        <w:t>)</w:t>
+      </w:r>
+    </w:p>
+    <w:p>
+      <w:pPr>
+        <w:pBdr>
+          <w:bottom w:val="single" w:sz="12" w:space="1" w:color="auto"/>
+        </w:pBdr>
+        <w:jc w:val="both"/>
+        <w:rPr>
+          <w:b/>
+          <w:bCs/>
+          <w:lang w:val="en-US"/>
+        </w:rPr>
+      </w:pPr>
+    </w:p>
+    <w:p>
+      <w:pPr>
+        <w:spacing w:after="0" w:line="240" w:lineRule="auto"/>
+        <w:rPr>
+          <w:rFonts w:ascii="Segoe UI" w:eastAsia="Times New Roman" w:hAnsi="Segoe UI" w:cs="Segoe UI"/>
+          <w:color w:val="10162F"/>
+          <w:sz w:val="27"/>
+          <w:szCs w:val="27"/>
+          <w:lang w:val="en-US" w:eastAsia="ru-RU"/>
+        </w:rPr>
+      </w:pPr>
+      <w:r>
+        <w:rPr>
+          <w:rFonts w:ascii="Segoe UI" w:eastAsia="Times New Roman" w:hAnsi="Segoe UI" w:cs="Segoe UI"/>
+          <w:b/>
+          <w:bCs/>
+          <w:color w:val="10162F"/>
+          <w:sz w:val="27"/>
+          <w:szCs w:val="27"/>
+          <w:lang w:val="en-US" w:eastAsia="ru-RU"/>
+        </w:rPr>
+        <w:t>Appending to a File</w:t>
+      </w:r>
+    </w:p>
+    <w:p>
+      <w:pPr>
+        <w:spacing w:after="100" w:afterAutospacing="1" w:line="240" w:lineRule="auto"/>
+        <w:rPr>
+          <w:rFonts w:ascii="Segoe UI" w:eastAsia="Times New Roman" w:hAnsi="Segoe UI" w:cs="Segoe UI"/>
+          <w:color w:val="10162F"/>
+          <w:sz w:val="27"/>
+          <w:szCs w:val="27"/>
+          <w:lang w:val="en-US" w:eastAsia="ru-RU"/>
+        </w:rPr>
+      </w:pPr>
+      <w:r>
+        <w:rPr>
+          <w:rFonts w:ascii="Segoe UI" w:eastAsia="Times New Roman" w:hAnsi="Segoe UI" w:cs="Segoe UI"/>
+          <w:color w:val="10162F"/>
+          <w:sz w:val="27"/>
+          <w:szCs w:val="27"/>
+          <w:lang w:val="en-US" w:eastAsia="ru-RU"/>
+        </w:rPr>
+        <w:t xml:space="preserve">So maybe completely deleting and overwriting existing files is something that bothers you. Isn’t there a way to just add a line to a file without completely deleting it? </w:t>
+      </w:r>
+      <w:proofErr w:type="gramStart"/>
+      <w:r>
+        <w:rPr>
+          <w:rFonts w:ascii="Segoe UI" w:eastAsia="Times New Roman" w:hAnsi="Segoe UI" w:cs="Segoe UI"/>
+          <w:color w:val="10162F"/>
+          <w:sz w:val="27"/>
+          <w:szCs w:val="27"/>
+          <w:lang w:val="en-US" w:eastAsia="ru-RU"/>
+        </w:rPr>
+        <w:t>Of course</w:t>
+      </w:r>
+      <w:proofErr w:type="gramEnd"/>
+      <w:r>
+        <w:rPr>
+          <w:rFonts w:ascii="Segoe UI" w:eastAsia="Times New Roman" w:hAnsi="Segoe UI" w:cs="Segoe UI"/>
+          <w:color w:val="10162F"/>
+          <w:sz w:val="27"/>
+          <w:szCs w:val="27"/>
+          <w:lang w:val="en-US" w:eastAsia="ru-RU"/>
+        </w:rPr>
+        <w:t xml:space="preserve"> there is! Instead of opening the file using the argument </w:t>
+      </w:r>
+      <w:r>
+        <w:rPr>
+          <w:rFonts w:ascii="Ubuntu Mono" w:eastAsia="Times New Roman" w:hAnsi="Ubuntu Mono" w:cs="Courier New"/>
+          <w:color w:val="15141F"/>
+          <w:shd w:val="clear" w:color="auto" w:fill="EAE9ED"/>
+          <w:lang w:val="en-US" w:eastAsia="ru-RU"/>
+        </w:rPr>
+        <w:t>'w'</w:t>
+      </w:r>
+      <w:r>
+        <w:rPr>
+          <w:rFonts w:ascii="Segoe UI" w:eastAsia="Times New Roman" w:hAnsi="Segoe UI" w:cs="Segoe UI"/>
+          <w:color w:val="10162F"/>
+          <w:sz w:val="27"/>
+          <w:szCs w:val="27"/>
+          <w:lang w:val="en-US" w:eastAsia="ru-RU"/>
+        </w:rPr>
+        <w:t> for write-mode, we open it with </w:t>
+      </w:r>
+      <w:r>
+        <w:rPr>
+          <w:rFonts w:ascii="Ubuntu Mono" w:eastAsia="Times New Roman" w:hAnsi="Ubuntu Mono" w:cs="Courier New"/>
+          <w:color w:val="15141F"/>
+          <w:shd w:val="clear" w:color="auto" w:fill="EAE9ED"/>
+          <w:lang w:val="en-US" w:eastAsia="ru-RU"/>
+        </w:rPr>
+        <w:t>'a'</w:t>
+      </w:r>
+      <w:r>
+        <w:rPr>
+          <w:rFonts w:ascii="Segoe UI" w:eastAsia="Times New Roman" w:hAnsi="Segoe UI" w:cs="Segoe UI"/>
+          <w:color w:val="10162F"/>
+          <w:sz w:val="27"/>
+          <w:szCs w:val="27"/>
+          <w:lang w:val="en-US" w:eastAsia="ru-RU"/>
+        </w:rPr>
+        <w:t> for append-mode. If we have a generated file with the following contents:</w:t>
+      </w:r>
+    </w:p>
+    <w:p>
+      <w:pPr>
+        <w:spacing w:after="100" w:afterAutospacing="1" w:line="240" w:lineRule="auto"/>
+        <w:rPr>
+          <w:rFonts w:ascii="Segoe UI" w:eastAsia="Times New Roman" w:hAnsi="Segoe UI" w:cs="Segoe UI"/>
+          <w:color w:val="10162F"/>
+          <w:sz w:val="27"/>
+          <w:szCs w:val="27"/>
+          <w:lang w:val="en-US" w:eastAsia="ru-RU"/>
+        </w:rPr>
+      </w:pPr>
+      <w:r>
+        <w:rPr>
+          <w:rFonts w:ascii="Segoe UI" w:eastAsia="Times New Roman" w:hAnsi="Segoe UI" w:cs="Segoe UI"/>
+          <w:b/>
+          <w:bCs/>
+          <w:color w:val="10162F"/>
+          <w:sz w:val="27"/>
+          <w:szCs w:val="27"/>
+          <w:lang w:val="en-US" w:eastAsia="ru-RU"/>
+        </w:rPr>
+        <w:lastRenderedPageBreak/>
+        <w:t>generated_file.txt</w:t>
+      </w:r>
+    </w:p>
+    <w:p>
+      <w:pPr>
+        <w:shd w:val="clear" w:color="auto" w:fill="211E2F"/>
+        <w:tabs>
+          <w:tab w:val="left" w:pos="916"/>
+          <w:tab w:val="left" w:pos="1832"/>
+          <w:tab w:val="left" w:pos="2748"/>
+          <w:tab w:val="left" w:pos="3664"/>
+          <w:tab w:val="left" w:pos="4580"/>
+          <w:tab w:val="left" w:pos="5496"/>
+          <w:tab w:val="left" w:pos="6412"/>
+          <w:tab w:val="left" w:pos="7328"/>
+          <w:tab w:val="left" w:pos="8244"/>
+          <w:tab w:val="left" w:pos="9160"/>
+          <w:tab w:val="left" w:pos="10076"/>
+          <w:tab w:val="left" w:pos="10992"/>
+          <w:tab w:val="left" w:pos="11908"/>
+          <w:tab w:val="left" w:pos="12824"/>
+          <w:tab w:val="left" w:pos="13740"/>
+          <w:tab w:val="left" w:pos="14656"/>
+        </w:tabs>
+        <w:spacing w:after="0" w:line="240" w:lineRule="auto"/>
+        <w:rPr>
+          <w:rFonts w:ascii="Ubuntu Mono" w:eastAsia="Times New Roman" w:hAnsi="Ubuntu Mono" w:cs="Courier New"/>
+          <w:color w:val="939598"/>
+          <w:sz w:val="27"/>
+          <w:szCs w:val="27"/>
+          <w:lang w:val="en-US" w:eastAsia="ru-RU"/>
+        </w:rPr>
+      </w:pPr>
+      <w:r>
+        <w:rPr>
+          <w:rFonts w:ascii="Ubuntu Mono" w:eastAsia="Times New Roman" w:hAnsi="Ubuntu Mono" w:cs="Courier New"/>
+          <w:color w:val="FFFFFF"/>
+          <w:sz w:val="27"/>
+          <w:szCs w:val="27"/>
+          <w:lang w:val="en-US" w:eastAsia="ru-RU"/>
+        </w:rPr>
+        <w:t>This was a popular file...</w:t>
+      </w:r>
+    </w:p>
+    <w:p>
+      <w:pPr>
+        <w:spacing w:after="100" w:afterAutospacing="1" w:line="240" w:lineRule="auto"/>
+        <w:rPr>
+          <w:rFonts w:ascii="Segoe UI" w:eastAsia="Times New Roman" w:hAnsi="Segoe UI" w:cs="Segoe UI"/>
+          <w:color w:val="10162F"/>
+          <w:sz w:val="27"/>
+          <w:szCs w:val="27"/>
+          <w:lang w:val="en-US" w:eastAsia="ru-RU"/>
+        </w:rPr>
+      </w:pPr>
+      <w:r>
+        <w:rPr>
+          <w:rFonts w:ascii="Segoe UI" w:eastAsia="Times New Roman" w:hAnsi="Segoe UI" w:cs="Segoe UI"/>
+          <w:color w:val="10162F"/>
+          <w:sz w:val="27"/>
+          <w:szCs w:val="27"/>
+          <w:lang w:val="en-US" w:eastAsia="ru-RU"/>
+        </w:rPr>
+        <w:t>Then we can add another line to that file with the following code:</w:t>
+      </w:r>
+    </w:p>
+    <w:p>
+      <w:pPr>
+        <w:spacing w:after="100" w:afterAutospacing="1" w:line="240" w:lineRule="auto"/>
+        <w:rPr>
+          <w:rFonts w:ascii="Segoe UI" w:eastAsia="Times New Roman" w:hAnsi="Segoe UI" w:cs="Segoe UI"/>
+          <w:color w:val="10162F"/>
+          <w:sz w:val="27"/>
+          <w:szCs w:val="27"/>
+          <w:lang w:val="en-US" w:eastAsia="ru-RU"/>
+        </w:rPr>
+      </w:pPr>
+      <w:r>
+        <w:rPr>
+          <w:rFonts w:ascii="Segoe UI" w:eastAsia="Times New Roman" w:hAnsi="Segoe UI" w:cs="Segoe UI"/>
+          <w:b/>
+          <w:bCs/>
+          <w:color w:val="10162F"/>
+          <w:sz w:val="27"/>
+          <w:szCs w:val="27"/>
+          <w:lang w:val="en-US" w:eastAsia="ru-RU"/>
+        </w:rPr>
+        <w:t>script.py</w:t>
+      </w:r>
+    </w:p>
+    <w:p>
+      <w:pPr>
+        <w:shd w:val="clear" w:color="auto" w:fill="211E2F"/>
+        <w:tabs>
+          <w:tab w:val="left" w:pos="916"/>
+          <w:tab w:val="left" w:pos="1832"/>
+          <w:tab w:val="left" w:pos="2748"/>
+          <w:tab w:val="left" w:pos="3664"/>
+          <w:tab w:val="left" w:pos="4580"/>
+          <w:tab w:val="left" w:pos="5496"/>
+          <w:tab w:val="left" w:pos="6412"/>
+          <w:tab w:val="left" w:pos="7328"/>
+          <w:tab w:val="left" w:pos="8244"/>
+          <w:tab w:val="left" w:pos="9160"/>
+          <w:tab w:val="left" w:pos="10076"/>
+          <w:tab w:val="left" w:pos="10992"/>
+          <w:tab w:val="left" w:pos="11908"/>
+          <w:tab w:val="left" w:pos="12824"/>
+          <w:tab w:val="left" w:pos="13740"/>
+          <w:tab w:val="left" w:pos="14656"/>
+        </w:tabs>
+        <w:spacing w:after="0" w:line="240" w:lineRule="auto"/>
+        <w:rPr>
+          <w:rFonts w:ascii="Ubuntu Mono" w:eastAsia="Times New Roman" w:hAnsi="Ubuntu Mono" w:cs="Courier New"/>
+          <w:color w:val="939598"/>
+          <w:sz w:val="27"/>
+          <w:szCs w:val="27"/>
+          <w:lang w:val="en-US" w:eastAsia="ru-RU"/>
+        </w:rPr>
+      </w:pPr>
+      <w:r>
+        <w:rPr>
+          <w:rFonts w:ascii="Ubuntu Mono" w:eastAsia="Times New Roman" w:hAnsi="Ubuntu Mono" w:cs="Courier New"/>
+          <w:color w:val="B3CCFF"/>
+          <w:sz w:val="27"/>
+          <w:szCs w:val="27"/>
+          <w:lang w:val="en-US" w:eastAsia="ru-RU"/>
+        </w:rPr>
+        <w:t>with</w:t>
+      </w:r>
+      <w:r>
+        <w:rPr>
+          <w:rFonts w:ascii="Ubuntu Mono" w:eastAsia="Times New Roman" w:hAnsi="Ubuntu Mono" w:cs="Courier New"/>
+          <w:color w:val="FFFFFF"/>
+          <w:sz w:val="27"/>
+          <w:szCs w:val="27"/>
+          <w:lang w:val="en-US" w:eastAsia="ru-RU"/>
+        </w:rPr>
+        <w:t> </w:t>
+      </w:r>
+      <w:proofErr w:type="gramStart"/>
+      <w:r>
+        <w:rPr>
+          <w:rFonts w:ascii="Ubuntu Mono" w:eastAsia="Times New Roman" w:hAnsi="Ubuntu Mono" w:cs="Courier New"/>
+          <w:color w:val="FFFFFF"/>
+          <w:sz w:val="27"/>
+          <w:szCs w:val="27"/>
+          <w:lang w:val="en-US" w:eastAsia="ru-RU"/>
+        </w:rPr>
+        <w:t>open(</w:t>
+      </w:r>
+      <w:proofErr w:type="gramEnd"/>
+      <w:r>
+        <w:rPr>
+          <w:rFonts w:ascii="Ubuntu Mono" w:eastAsia="Times New Roman" w:hAnsi="Ubuntu Mono" w:cs="Courier New"/>
+          <w:color w:val="FFE083"/>
+          <w:sz w:val="27"/>
+          <w:szCs w:val="27"/>
+          <w:lang w:val="en-US" w:eastAsia="ru-RU"/>
+        </w:rPr>
+        <w:t>'generated_file.txt'</w:t>
+      </w:r>
+      <w:r>
+        <w:rPr>
+          <w:rFonts w:ascii="Ubuntu Mono" w:eastAsia="Times New Roman" w:hAnsi="Ubuntu Mono" w:cs="Courier New"/>
+          <w:color w:val="FFFFFF"/>
+          <w:sz w:val="27"/>
+          <w:szCs w:val="27"/>
+          <w:lang w:val="en-US" w:eastAsia="ru-RU"/>
+        </w:rPr>
+        <w:t>, </w:t>
+      </w:r>
+      <w:r>
+        <w:rPr>
+          <w:rFonts w:ascii="Ubuntu Mono" w:eastAsia="Times New Roman" w:hAnsi="Ubuntu Mono" w:cs="Courier New"/>
+          <w:color w:val="FFE083"/>
+          <w:sz w:val="27"/>
+          <w:szCs w:val="27"/>
+          <w:lang w:val="en-US" w:eastAsia="ru-RU"/>
+        </w:rPr>
+        <w:t>'a'</w:t>
+      </w:r>
+      <w:r>
+        <w:rPr>
+          <w:rFonts w:ascii="Ubuntu Mono" w:eastAsia="Times New Roman" w:hAnsi="Ubuntu Mono" w:cs="Courier New"/>
+          <w:color w:val="FFFFFF"/>
+          <w:sz w:val="27"/>
+          <w:szCs w:val="27"/>
+          <w:lang w:val="en-US" w:eastAsia="ru-RU"/>
+        </w:rPr>
+        <w:t>) </w:t>
+      </w:r>
+      <w:r>
+        <w:rPr>
+          <w:rFonts w:ascii="Ubuntu Mono" w:eastAsia="Times New Roman" w:hAnsi="Ubuntu Mono" w:cs="Courier New"/>
+          <w:color w:val="B3CCFF"/>
+          <w:sz w:val="27"/>
+          <w:szCs w:val="27"/>
+          <w:lang w:val="en-US" w:eastAsia="ru-RU"/>
+        </w:rPr>
+        <w:t>as</w:t>
+      </w:r>
+      <w:r>
+        <w:rPr>
+          <w:rFonts w:ascii="Ubuntu Mono" w:eastAsia="Times New Roman" w:hAnsi="Ubuntu Mono" w:cs="Courier New"/>
+          <w:color w:val="FFFFFF"/>
+          <w:sz w:val="27"/>
+          <w:szCs w:val="27"/>
+          <w:lang w:val="en-US" w:eastAsia="ru-RU"/>
+        </w:rPr>
+        <w:t> </w:t>
+      </w:r>
+      <w:proofErr w:type="spellStart"/>
+      <w:r>
+        <w:rPr>
+          <w:rFonts w:ascii="Ubuntu Mono" w:eastAsia="Times New Roman" w:hAnsi="Ubuntu Mono" w:cs="Courier New"/>
+          <w:color w:val="FF8973"/>
+          <w:sz w:val="27"/>
+          <w:szCs w:val="27"/>
+          <w:lang w:val="en-US" w:eastAsia="ru-RU"/>
+        </w:rPr>
+        <w:t>gen_file</w:t>
+      </w:r>
+      <w:proofErr w:type="spellEnd"/>
+      <w:r>
+        <w:rPr>
+          <w:rFonts w:ascii="Ubuntu Mono" w:eastAsia="Times New Roman" w:hAnsi="Ubuntu Mono" w:cs="Courier New"/>
+          <w:color w:val="FFFFFF"/>
+          <w:sz w:val="27"/>
+          <w:szCs w:val="27"/>
+          <w:lang w:val="en-US" w:eastAsia="ru-RU"/>
+        </w:rPr>
+        <w:t>:</w:t>
+      </w:r>
+      <w:r>
+        <w:rPr>
+          <w:rFonts w:ascii="Ubuntu Mono" w:eastAsia="Times New Roman" w:hAnsi="Ubuntu Mono" w:cs="Courier New"/>
+          <w:color w:val="939598"/>
+          <w:sz w:val="27"/>
+          <w:szCs w:val="27"/>
+          <w:lang w:val="en-US" w:eastAsia="ru-RU"/>
+        </w:rPr>
+        <w:br/>
+      </w:r>
+      <w:r>
+        <w:rPr>
+          <w:rFonts w:ascii="Ubuntu Mono" w:eastAsia="Times New Roman" w:hAnsi="Ubuntu Mono" w:cs="Courier New"/>
+          <w:color w:val="FFFFFF"/>
+          <w:sz w:val="27"/>
+          <w:szCs w:val="27"/>
+          <w:lang w:val="en-US" w:eastAsia="ru-RU"/>
+        </w:rPr>
+        <w:t>  </w:t>
+      </w:r>
+      <w:proofErr w:type="spellStart"/>
+      <w:r>
+        <w:rPr>
+          <w:rFonts w:ascii="Ubuntu Mono" w:eastAsia="Times New Roman" w:hAnsi="Ubuntu Mono" w:cs="Courier New"/>
+          <w:color w:val="FF8973"/>
+          <w:sz w:val="27"/>
+          <w:szCs w:val="27"/>
+          <w:lang w:val="en-US" w:eastAsia="ru-RU"/>
+        </w:rPr>
+        <w:t>gen_file</w:t>
+      </w:r>
+      <w:r>
+        <w:rPr>
+          <w:rFonts w:ascii="Ubuntu Mono" w:eastAsia="Times New Roman" w:hAnsi="Ubuntu Mono" w:cs="Courier New"/>
+          <w:color w:val="FFFFFF"/>
+          <w:sz w:val="27"/>
+          <w:szCs w:val="27"/>
+          <w:lang w:val="en-US" w:eastAsia="ru-RU"/>
+        </w:rPr>
+        <w:t>.</w:t>
+      </w:r>
+      <w:r>
+        <w:rPr>
+          <w:rFonts w:ascii="Ubuntu Mono" w:eastAsia="Times New Roman" w:hAnsi="Ubuntu Mono" w:cs="Courier New"/>
+          <w:color w:val="83FFF5"/>
+          <w:sz w:val="27"/>
+          <w:szCs w:val="27"/>
+          <w:lang w:val="en-US" w:eastAsia="ru-RU"/>
+        </w:rPr>
+        <w:t>write</w:t>
+      </w:r>
+      <w:proofErr w:type="spellEnd"/>
+      <w:r>
+        <w:rPr>
+          <w:rFonts w:ascii="Ubuntu Mono" w:eastAsia="Times New Roman" w:hAnsi="Ubuntu Mono" w:cs="Courier New"/>
+          <w:color w:val="FFFFFF"/>
+          <w:sz w:val="27"/>
+          <w:szCs w:val="27"/>
+          <w:lang w:val="en-US" w:eastAsia="ru-RU"/>
+        </w:rPr>
+        <w:t>(</w:t>
+      </w:r>
+      <w:r>
+        <w:rPr>
+          <w:rFonts w:ascii="Ubuntu Mono" w:eastAsia="Times New Roman" w:hAnsi="Ubuntu Mono" w:cs="Courier New"/>
+          <w:color w:val="FFE083"/>
+          <w:sz w:val="27"/>
+          <w:szCs w:val="27"/>
+          <w:lang w:val="en-US" w:eastAsia="ru-RU"/>
+        </w:rPr>
+        <w:t>"\n... and it still is"</w:t>
+      </w:r>
+      <w:r>
+        <w:rPr>
+          <w:rFonts w:ascii="Ubuntu Mono" w:eastAsia="Times New Roman" w:hAnsi="Ubuntu Mono" w:cs="Courier New"/>
+          <w:color w:val="FFFFFF"/>
+          <w:sz w:val="27"/>
+          <w:szCs w:val="27"/>
+          <w:lang w:val="en-US" w:eastAsia="ru-RU"/>
+        </w:rPr>
+        <w:t>)</w:t>
+      </w:r>
+    </w:p>
+    <w:p>
+      <w:pPr>
+        <w:spacing w:after="100" w:afterAutospacing="1" w:line="240" w:lineRule="auto"/>
+        <w:rPr>
+          <w:rFonts w:ascii="Segoe UI" w:eastAsia="Times New Roman" w:hAnsi="Segoe UI" w:cs="Segoe UI"/>
+          <w:color w:val="10162F"/>
+          <w:sz w:val="27"/>
+          <w:szCs w:val="27"/>
+          <w:lang w:val="en-US" w:eastAsia="ru-RU"/>
+        </w:rPr>
+      </w:pPr>
+      <w:r>
+        <w:rPr>
+          <w:rFonts w:ascii="Segoe UI" w:eastAsia="Times New Roman" w:hAnsi="Segoe UI" w:cs="Segoe UI"/>
+          <w:color w:val="10162F"/>
+          <w:sz w:val="27"/>
+          <w:szCs w:val="27"/>
+          <w:lang w:val="en-US" w:eastAsia="ru-RU"/>
+        </w:rPr>
+        <w:t>In the code above we open a file object in the temporary variable </w:t>
+      </w:r>
+      <w:proofErr w:type="spellStart"/>
+      <w:r>
+        <w:rPr>
+          <w:rFonts w:ascii="Ubuntu Mono" w:eastAsia="Times New Roman" w:hAnsi="Ubuntu Mono" w:cs="Courier New"/>
+          <w:color w:val="15141F"/>
+          <w:shd w:val="clear" w:color="auto" w:fill="EAE9ED"/>
+          <w:lang w:val="en-US" w:eastAsia="ru-RU"/>
+        </w:rPr>
+        <w:t>gen_file</w:t>
+      </w:r>
+      <w:proofErr w:type="spellEnd"/>
+      <w:r>
+        <w:rPr>
+          <w:rFonts w:ascii="Segoe UI" w:eastAsia="Times New Roman" w:hAnsi="Segoe UI" w:cs="Segoe UI"/>
+          <w:color w:val="10162F"/>
+          <w:sz w:val="27"/>
+          <w:szCs w:val="27"/>
+          <w:lang w:val="en-US" w:eastAsia="ru-RU"/>
+        </w:rPr>
+        <w:t>. This variable points to the file </w:t>
+      </w:r>
+      <w:r>
+        <w:rPr>
+          <w:rFonts w:ascii="Segoe UI" w:eastAsia="Times New Roman" w:hAnsi="Segoe UI" w:cs="Segoe UI"/>
+          <w:i/>
+          <w:iCs/>
+          <w:color w:val="10162F"/>
+          <w:sz w:val="27"/>
+          <w:szCs w:val="27"/>
+          <w:lang w:val="en-US" w:eastAsia="ru-RU"/>
+        </w:rPr>
+        <w:t>generated_file.txt</w:t>
+      </w:r>
+      <w:r>
+        <w:rPr>
+          <w:rFonts w:ascii="Segoe UI" w:eastAsia="Times New Roman" w:hAnsi="Segoe UI" w:cs="Segoe UI"/>
+          <w:color w:val="10162F"/>
+          <w:sz w:val="27"/>
+          <w:szCs w:val="27"/>
+          <w:lang w:val="en-US" w:eastAsia="ru-RU"/>
+        </w:rPr>
+        <w:t> and, since it’s open in append-mode, adds the string </w:t>
+      </w:r>
+      <w:r>
+        <w:rPr>
+          <w:rFonts w:ascii="Ubuntu Mono" w:eastAsia="Times New Roman" w:hAnsi="Ubuntu Mono" w:cs="Courier New"/>
+          <w:color w:val="15141F"/>
+          <w:shd w:val="clear" w:color="auto" w:fill="EAE9ED"/>
+          <w:lang w:val="en-US" w:eastAsia="ru-RU"/>
+        </w:rPr>
+        <w:t>\n... and it still is</w:t>
+      </w:r>
+      <w:r>
+        <w:rPr>
+          <w:rFonts w:ascii="Segoe UI" w:eastAsia="Times New Roman" w:hAnsi="Segoe UI" w:cs="Segoe UI"/>
+          <w:color w:val="10162F"/>
+          <w:sz w:val="27"/>
+          <w:szCs w:val="27"/>
+          <w:lang w:val="en-US" w:eastAsia="ru-RU"/>
+        </w:rPr>
+        <w:t> to the file. The newline character </w:t>
+      </w:r>
+      <w:r>
+        <w:rPr>
+          <w:rFonts w:ascii="Ubuntu Mono" w:eastAsia="Times New Roman" w:hAnsi="Ubuntu Mono" w:cs="Courier New"/>
+          <w:color w:val="15141F"/>
+          <w:shd w:val="clear" w:color="auto" w:fill="EAE9ED"/>
+          <w:lang w:val="en-US" w:eastAsia="ru-RU"/>
+        </w:rPr>
+        <w:t>\n</w:t>
+      </w:r>
+      <w:r>
+        <w:rPr>
+          <w:rFonts w:ascii="Segoe UI" w:eastAsia="Times New Roman" w:hAnsi="Segoe UI" w:cs="Segoe UI"/>
+          <w:color w:val="10162F"/>
+          <w:sz w:val="27"/>
+          <w:szCs w:val="27"/>
+          <w:lang w:val="en-US" w:eastAsia="ru-RU"/>
+        </w:rPr>
+        <w:t> moves to the next line before adding the rest of the string. If you were to open the file after running the script it would look like this:</w:t>
+      </w:r>
+    </w:p>
+    <w:p>
+      <w:pPr>
+        <w:spacing w:after="100" w:afterAutospacing="1" w:line="240" w:lineRule="auto"/>
+        <w:rPr>
+          <w:rFonts w:ascii="Segoe UI" w:eastAsia="Times New Roman" w:hAnsi="Segoe UI" w:cs="Segoe UI"/>
+          <w:color w:val="10162F"/>
+          <w:sz w:val="27"/>
+          <w:szCs w:val="27"/>
+          <w:lang w:val="en-US" w:eastAsia="ru-RU"/>
+        </w:rPr>
+      </w:pPr>
+      <w:r>
+        <w:rPr>
+          <w:rFonts w:ascii="Segoe UI" w:eastAsia="Times New Roman" w:hAnsi="Segoe UI" w:cs="Segoe UI"/>
+          <w:b/>
+          <w:bCs/>
+          <w:color w:val="10162F"/>
+          <w:sz w:val="27"/>
+          <w:szCs w:val="27"/>
+          <w:lang w:val="en-US" w:eastAsia="ru-RU"/>
+        </w:rPr>
+        <w:t>generated_file.txt</w:t>
+      </w:r>
+    </w:p>
+    <w:p>
+      <w:pPr>
+        <w:shd w:val="clear" w:color="auto" w:fill="211E2F"/>
+        <w:tabs>
+          <w:tab w:val="left" w:pos="916"/>
+          <w:tab w:val="left" w:pos="1832"/>
+          <w:tab w:val="left" w:pos="2748"/>
+          <w:tab w:val="left" w:pos="3664"/>
+          <w:tab w:val="left" w:pos="4580"/>
+          <w:tab w:val="left" w:pos="5496"/>
+          <w:tab w:val="left" w:pos="6412"/>
+          <w:tab w:val="left" w:pos="7328"/>
+          <w:tab w:val="left" w:pos="8244"/>
+          <w:tab w:val="left" w:pos="9160"/>
+          <w:tab w:val="left" w:pos="10076"/>
+          <w:tab w:val="left" w:pos="10992"/>
+          <w:tab w:val="left" w:pos="11908"/>
+          <w:tab w:val="left" w:pos="12824"/>
+          <w:tab w:val="left" w:pos="13740"/>
+          <w:tab w:val="left" w:pos="14656"/>
+        </w:tabs>
+        <w:spacing w:after="0" w:line="240" w:lineRule="auto"/>
+        <w:rPr>
+          <w:rFonts w:ascii="Ubuntu Mono" w:eastAsia="Times New Roman" w:hAnsi="Ubuntu Mono" w:cs="Courier New"/>
+          <w:color w:val="939598"/>
+          <w:sz w:val="27"/>
+          <w:szCs w:val="27"/>
+          <w:lang w:val="en-US" w:eastAsia="ru-RU"/>
+        </w:rPr>
+      </w:pPr>
+      <w:r>
+        <w:rPr>
+          <w:rFonts w:ascii="Ubuntu Mono" w:eastAsia="Times New Roman" w:hAnsi="Ubuntu Mono" w:cs="Courier New"/>
+          <w:color w:val="FFFFFF"/>
+          <w:sz w:val="27"/>
+          <w:szCs w:val="27"/>
+          <w:lang w:val="en-US" w:eastAsia="ru-RU"/>
+        </w:rPr>
+        <w:t>This was a popular file...</w:t>
+      </w:r>
+      <w:r>
+        <w:rPr>
+          <w:rFonts w:ascii="Ubuntu Mono" w:eastAsia="Times New Roman" w:hAnsi="Ubuntu Mono" w:cs="Courier New"/>
+          <w:color w:val="939598"/>
+          <w:sz w:val="27"/>
+          <w:szCs w:val="27"/>
+          <w:lang w:val="en-US" w:eastAsia="ru-RU"/>
+        </w:rPr>
+        <w:br/>
+      </w:r>
+      <w:r>
+        <w:rPr>
+          <w:rFonts w:ascii="Ubuntu Mono" w:eastAsia="Times New Roman" w:hAnsi="Ubuntu Mono" w:cs="Courier New"/>
+          <w:color w:val="FFFFFF"/>
+          <w:sz w:val="27"/>
+          <w:szCs w:val="27"/>
+          <w:lang w:val="en-US" w:eastAsia="ru-RU"/>
+        </w:rPr>
+        <w:t>... and it still is</w:t>
+      </w:r>
+    </w:p>
+    <w:p>
+      <w:pPr>
+        <w:spacing w:after="100" w:afterAutospacing="1" w:line="240" w:lineRule="auto"/>
+        <w:rPr>
+          <w:rFonts w:ascii="Segoe UI" w:eastAsia="Times New Roman" w:hAnsi="Segoe UI" w:cs="Segoe UI"/>
+          <w:color w:val="10162F"/>
+          <w:sz w:val="27"/>
+          <w:szCs w:val="27"/>
+          <w:lang w:val="en-US" w:eastAsia="ru-RU"/>
+        </w:rPr>
+      </w:pPr>
+      <w:r>
+        <w:rPr>
+          <w:rFonts w:ascii="Segoe UI" w:eastAsia="Times New Roman" w:hAnsi="Segoe UI" w:cs="Segoe UI"/>
+          <w:color w:val="10162F"/>
+          <w:sz w:val="27"/>
+          <w:szCs w:val="27"/>
+          <w:lang w:val="en-US" w:eastAsia="ru-RU"/>
+        </w:rPr>
+        <w:t>Notice that opening the file in append-mode, with </w:t>
+      </w:r>
+      <w:r>
+        <w:rPr>
+          <w:rFonts w:ascii="Ubuntu Mono" w:eastAsia="Times New Roman" w:hAnsi="Ubuntu Mono" w:cs="Courier New"/>
+          <w:color w:val="15141F"/>
+          <w:shd w:val="clear" w:color="auto" w:fill="EAE9ED"/>
+          <w:lang w:val="en-US" w:eastAsia="ru-RU"/>
+        </w:rPr>
+        <w:t>'a'</w:t>
+      </w:r>
+      <w:r>
+        <w:rPr>
+          <w:rFonts w:ascii="Segoe UI" w:eastAsia="Times New Roman" w:hAnsi="Segoe UI" w:cs="Segoe UI"/>
+          <w:color w:val="10162F"/>
+          <w:sz w:val="27"/>
+          <w:szCs w:val="27"/>
+          <w:lang w:val="en-US" w:eastAsia="ru-RU"/>
+        </w:rPr>
+        <w:t> as an argument to </w:t>
+      </w:r>
+      <w:r>
+        <w:rPr>
+          <w:rFonts w:ascii="Ubuntu Mono" w:eastAsia="Times New Roman" w:hAnsi="Ubuntu Mono" w:cs="Courier New"/>
+          <w:color w:val="15141F"/>
+          <w:shd w:val="clear" w:color="auto" w:fill="EAE9ED"/>
+          <w:lang w:val="en-US" w:eastAsia="ru-RU"/>
+        </w:rPr>
+        <w:t>open()</w:t>
+      </w:r>
+      <w:r>
+        <w:rPr>
+          <w:rFonts w:ascii="Segoe UI" w:eastAsia="Times New Roman" w:hAnsi="Segoe UI" w:cs="Segoe UI"/>
+          <w:color w:val="10162F"/>
+          <w:sz w:val="27"/>
+          <w:szCs w:val="27"/>
+          <w:lang w:val="en-US" w:eastAsia="ru-RU"/>
+        </w:rPr>
+        <w:t>, means that using the file object’s </w:t>
+      </w:r>
+      <w:hyperlink r:id="rId10" w:tgtFrame="_blank" w:history="1">
+        <w:r>
+          <w:rPr>
+            <w:rFonts w:ascii="Ubuntu Mono" w:eastAsia="Times New Roman" w:hAnsi="Ubuntu Mono" w:cs="Courier New"/>
+            <w:color w:val="15141F"/>
+            <w:u w:val="single"/>
+            <w:bdr w:val="none" w:sz="0" w:space="0" w:color="auto" w:frame="1"/>
+            <w:shd w:val="clear" w:color="auto" w:fill="EAE9ED"/>
+            <w:lang w:val="en-US" w:eastAsia="ru-RU"/>
+          </w:rPr>
+          <w:t>.write()</w:t>
+        </w:r>
+      </w:hyperlink>
+      <w:r>
+        <w:rPr>
+          <w:rFonts w:ascii="Segoe UI" w:eastAsia="Times New Roman" w:hAnsi="Segoe UI" w:cs="Segoe UI"/>
+          <w:color w:val="10162F"/>
+          <w:sz w:val="27"/>
+          <w:szCs w:val="27"/>
+          <w:lang w:val="en-US" w:eastAsia="ru-RU"/>
+        </w:rPr>
+        <w:t> method </w:t>
+      </w:r>
+      <w:r>
+        <w:rPr>
+          <w:rFonts w:ascii="Segoe UI" w:eastAsia="Times New Roman" w:hAnsi="Segoe UI" w:cs="Segoe UI"/>
+          <w:i/>
+          <w:iCs/>
+          <w:color w:val="10162F"/>
+          <w:sz w:val="27"/>
+          <w:szCs w:val="27"/>
+          <w:lang w:val="en-US" w:eastAsia="ru-RU"/>
+        </w:rPr>
+        <w:t>appends</w:t>
+      </w:r>
+      <w:r>
+        <w:rPr>
+          <w:rFonts w:ascii="Segoe UI" w:eastAsia="Times New Roman" w:hAnsi="Segoe UI" w:cs="Segoe UI"/>
+          <w:color w:val="10162F"/>
+          <w:sz w:val="27"/>
+          <w:szCs w:val="27"/>
+          <w:lang w:val="en-US" w:eastAsia="ru-RU"/>
+        </w:rPr>
+        <w:t> whatever is passed to the end of the file. If we were to run </w:t>
+      </w:r>
+      <w:r>
+        <w:rPr>
+          <w:rFonts w:ascii="Segoe UI" w:eastAsia="Times New Roman" w:hAnsi="Segoe UI" w:cs="Segoe UI"/>
+          <w:b/>
+          <w:bCs/>
+          <w:color w:val="10162F"/>
+          <w:sz w:val="27"/>
+          <w:szCs w:val="27"/>
+          <w:lang w:val="en-US" w:eastAsia="ru-RU"/>
+        </w:rPr>
+        <w:t>script.py</w:t>
+      </w:r>
+      <w:r>
+        <w:rPr>
+          <w:rFonts w:ascii="Segoe UI" w:eastAsia="Times New Roman" w:hAnsi="Segoe UI" w:cs="Segoe UI"/>
+          <w:color w:val="10162F"/>
+          <w:sz w:val="27"/>
+          <w:szCs w:val="27"/>
+          <w:lang w:val="en-US" w:eastAsia="ru-RU"/>
+        </w:rPr>
+        <w:t> again, this would be what </w:t>
+      </w:r>
+      <w:r>
+        <w:rPr>
+          <w:rFonts w:ascii="Segoe UI" w:eastAsia="Times New Roman" w:hAnsi="Segoe UI" w:cs="Segoe UI"/>
+          <w:b/>
+          <w:bCs/>
+          <w:color w:val="10162F"/>
+          <w:sz w:val="27"/>
+          <w:szCs w:val="27"/>
+          <w:lang w:val="en-US" w:eastAsia="ru-RU"/>
+        </w:rPr>
+        <w:t>generated_file.txt</w:t>
+      </w:r>
+      <w:r>
+        <w:rPr>
+          <w:rFonts w:ascii="Segoe UI" w:eastAsia="Times New Roman" w:hAnsi="Segoe UI" w:cs="Segoe UI"/>
+          <w:color w:val="10162F"/>
+          <w:sz w:val="27"/>
+          <w:szCs w:val="27"/>
+          <w:lang w:val="en-US" w:eastAsia="ru-RU"/>
+        </w:rPr>
+        <w:t> looks like:</w:t>
+      </w:r>
+    </w:p>
+    <w:p>
+      <w:pPr>
+        <w:spacing w:after="100" w:afterAutospacing="1" w:line="240" w:lineRule="auto"/>
+        <w:rPr>
+          <w:rFonts w:ascii="Segoe UI" w:eastAsia="Times New Roman" w:hAnsi="Segoe UI" w:cs="Segoe UI"/>
+          <w:color w:val="10162F"/>
+          <w:sz w:val="27"/>
+          <w:szCs w:val="27"/>
+          <w:lang w:val="en-US" w:eastAsia="ru-RU"/>
+        </w:rPr>
+      </w:pPr>
+      <w:r>
+        <w:rPr>
+          <w:rFonts w:ascii="Segoe UI" w:eastAsia="Times New Roman" w:hAnsi="Segoe UI" w:cs="Segoe UI"/>
+          <w:b/>
+          <w:bCs/>
+          <w:color w:val="10162F"/>
+          <w:sz w:val="27"/>
+          <w:szCs w:val="27"/>
+          <w:lang w:val="en-US" w:eastAsia="ru-RU"/>
+        </w:rPr>
+        <w:t>generated_file.txt</w:t>
+      </w:r>
+    </w:p>
+    <w:p>
+      <w:pPr>
+        <w:shd w:val="clear" w:color="auto" w:fill="211E2F"/>
+        <w:tabs>
+          <w:tab w:val="left" w:pos="916"/>
+          <w:tab w:val="left" w:pos="1832"/>
+          <w:tab w:val="left" w:pos="2748"/>
+          <w:tab w:val="left" w:pos="3664"/>
+          <w:tab w:val="left" w:pos="4580"/>
+          <w:tab w:val="left" w:pos="5496"/>
+          <w:tab w:val="left" w:pos="6412"/>
+          <w:tab w:val="left" w:pos="7328"/>
+          <w:tab w:val="left" w:pos="8244"/>
+          <w:tab w:val="left" w:pos="9160"/>
+          <w:tab w:val="left" w:pos="10076"/>
+          <w:tab w:val="left" w:pos="10992"/>
+          <w:tab w:val="left" w:pos="11908"/>
+          <w:tab w:val="left" w:pos="12824"/>
+          <w:tab w:val="left" w:pos="13740"/>
+          <w:tab w:val="left" w:pos="14656"/>
+        </w:tabs>
+        <w:spacing w:after="0" w:line="240" w:lineRule="auto"/>
+        <w:rPr>
+          <w:rFonts w:ascii="Ubuntu Mono" w:eastAsia="Times New Roman" w:hAnsi="Ubuntu Mono" w:cs="Courier New"/>
+          <w:color w:val="939598"/>
+          <w:sz w:val="27"/>
+          <w:szCs w:val="27"/>
+          <w:lang w:val="en-US" w:eastAsia="ru-RU"/>
+        </w:rPr>
+      </w:pPr>
+      <w:r>
+        <w:rPr>
+          <w:rFonts w:ascii="Ubuntu Mono" w:eastAsia="Times New Roman" w:hAnsi="Ubuntu Mono" w:cs="Courier New"/>
+          <w:color w:val="FFFFFF"/>
+          <w:sz w:val="27"/>
+          <w:szCs w:val="27"/>
+          <w:lang w:val="en-US" w:eastAsia="ru-RU"/>
+        </w:rPr>
+        <w:t>This was a popular file...</w:t>
+      </w:r>
+      <w:r>
+        <w:rPr>
+          <w:rFonts w:ascii="Ubuntu Mono" w:eastAsia="Times New Roman" w:hAnsi="Ubuntu Mono" w:cs="Courier New"/>
+          <w:color w:val="939598"/>
+          <w:sz w:val="27"/>
+          <w:szCs w:val="27"/>
+          <w:lang w:val="en-US" w:eastAsia="ru-RU"/>
+        </w:rPr>
+        <w:br/>
+      </w:r>
+      <w:r>
+        <w:rPr>
+          <w:rFonts w:ascii="Ubuntu Mono" w:eastAsia="Times New Roman" w:hAnsi="Ubuntu Mono" w:cs="Courier New"/>
+          <w:color w:val="FFFFFF"/>
+          <w:sz w:val="27"/>
+          <w:szCs w:val="27"/>
+          <w:lang w:val="en-US" w:eastAsia="ru-RU"/>
+        </w:rPr>
+        <w:t>... and it still is</w:t>
+      </w:r>
+      <w:r>
+        <w:rPr>
+          <w:rFonts w:ascii="Ubuntu Mono" w:eastAsia="Times New Roman" w:hAnsi="Ubuntu Mono" w:cs="Courier New"/>
+          <w:color w:val="939598"/>
+          <w:sz w:val="27"/>
+          <w:szCs w:val="27"/>
+          <w:lang w:val="en-US" w:eastAsia="ru-RU"/>
+        </w:rPr>
+        <w:br/>
+      </w:r>
+      <w:r>
+        <w:rPr>
+          <w:rFonts w:ascii="Ubuntu Mono" w:eastAsia="Times New Roman" w:hAnsi="Ubuntu Mono" w:cs="Courier New"/>
+          <w:color w:val="FFFFFF"/>
+          <w:sz w:val="27"/>
+          <w:szCs w:val="27"/>
+          <w:lang w:val="en-US" w:eastAsia="ru-RU"/>
+        </w:rPr>
+        <w:t>... and it still is</w:t>
+      </w:r>
+    </w:p>
+    <w:p>
+      <w:pPr>
+        <w:spacing w:after="0" w:line="240" w:lineRule="auto"/>
+        <w:rPr>
+          <w:rFonts w:ascii="Segoe UI" w:eastAsia="Times New Roman" w:hAnsi="Segoe UI" w:cs="Segoe UI"/>
+          <w:color w:val="10162F"/>
+          <w:sz w:val="27"/>
+          <w:szCs w:val="27"/>
+          <w:lang w:val="en-US" w:eastAsia="ru-RU"/>
+        </w:rPr>
+      </w:pPr>
+      <w:r>
+        <w:rPr>
+          <w:rFonts w:ascii="Segoe UI" w:eastAsia="Times New Roman" w:hAnsi="Segoe UI" w:cs="Segoe UI"/>
+          <w:color w:val="10162F"/>
+          <w:sz w:val="27"/>
+          <w:szCs w:val="27"/>
+          <w:lang w:val="en-US" w:eastAsia="ru-RU"/>
+        </w:rPr>
+        <w:t>Notice that we’ve appended </w:t>
+      </w:r>
+      <w:r>
+        <w:rPr>
+          <w:rFonts w:ascii="Ubuntu Mono" w:eastAsia="Times New Roman" w:hAnsi="Ubuntu Mono" w:cs="Courier New"/>
+          <w:color w:val="15141F"/>
+          <w:shd w:val="clear" w:color="auto" w:fill="EAE9ED"/>
+          <w:lang w:val="en-US" w:eastAsia="ru-RU"/>
+        </w:rPr>
+        <w:t>"\n... and it still is"</w:t>
+      </w:r>
+      <w:r>
+        <w:rPr>
+          <w:rFonts w:ascii="Segoe UI" w:eastAsia="Times New Roman" w:hAnsi="Segoe UI" w:cs="Segoe UI"/>
+          <w:color w:val="10162F"/>
+          <w:sz w:val="27"/>
+          <w:szCs w:val="27"/>
+          <w:lang w:val="en-US" w:eastAsia="ru-RU"/>
+        </w:rPr>
+        <w:t> to the file a second time! This is because in </w:t>
+      </w:r>
+      <w:r>
+        <w:rPr>
+          <w:rFonts w:ascii="Segoe UI" w:eastAsia="Times New Roman" w:hAnsi="Segoe UI" w:cs="Segoe UI"/>
+          <w:b/>
+          <w:bCs/>
+          <w:color w:val="10162F"/>
+          <w:sz w:val="27"/>
+          <w:szCs w:val="27"/>
+          <w:lang w:val="en-US" w:eastAsia="ru-RU"/>
+        </w:rPr>
+        <w:t>script.py</w:t>
+      </w:r>
+      <w:r>
+        <w:rPr>
+          <w:rFonts w:ascii="Segoe UI" w:eastAsia="Times New Roman" w:hAnsi="Segoe UI" w:cs="Segoe UI"/>
+          <w:color w:val="10162F"/>
+          <w:sz w:val="27"/>
+          <w:szCs w:val="27"/>
+          <w:lang w:val="en-US" w:eastAsia="ru-RU"/>
+        </w:rPr>
+        <w:t> we opened </w:t>
+      </w:r>
+      <w:r>
+        <w:rPr>
+          <w:rFonts w:ascii="Segoe UI" w:eastAsia="Times New Roman" w:hAnsi="Segoe UI" w:cs="Segoe UI"/>
+          <w:b/>
+          <w:bCs/>
+          <w:color w:val="10162F"/>
+          <w:sz w:val="27"/>
+          <w:szCs w:val="27"/>
+          <w:lang w:val="en-US" w:eastAsia="ru-RU"/>
+        </w:rPr>
+        <w:t>generated_file.txt</w:t>
+      </w:r>
+      <w:r>
+        <w:rPr>
+          <w:rFonts w:ascii="Segoe UI" w:eastAsia="Times New Roman" w:hAnsi="Segoe UI" w:cs="Segoe UI"/>
+          <w:color w:val="10162F"/>
+          <w:sz w:val="27"/>
+          <w:szCs w:val="27"/>
+          <w:lang w:val="en-US" w:eastAsia="ru-RU"/>
+        </w:rPr>
+        <w:t> in append-mode.</w:t>
+      </w:r>
+    </w:p>
+    <w:p>
+      <w:pPr>
+        <w:spacing w:before="100" w:beforeAutospacing="1" w:after="100" w:afterAutospacing="1" w:line="240" w:lineRule="auto"/>
+        <w:outlineLvl w:val="2"/>
+        <w:rPr>
+          <w:rFonts w:ascii="Segoe UI" w:eastAsia="Times New Roman" w:hAnsi="Segoe UI" w:cs="Segoe UI"/>
+          <w:b/>
+          <w:bCs/>
+          <w:color w:val="10162F"/>
+          <w:sz w:val="27"/>
+          <w:szCs w:val="27"/>
+          <w:lang w:val="en-US" w:eastAsia="ru-RU"/>
+        </w:rPr>
+      </w:pPr>
+      <w:r>
+        <w:rPr>
+          <w:rFonts w:ascii="Segoe UI" w:eastAsia="Times New Roman" w:hAnsi="Segoe UI" w:cs="Segoe UI"/>
+          <w:b/>
+          <w:bCs/>
+          <w:color w:val="10162F"/>
+          <w:sz w:val="27"/>
+          <w:szCs w:val="27"/>
+          <w:lang w:val="en-US" w:eastAsia="ru-RU"/>
+        </w:rPr>
+        <w:t>Instructions</w:t>
+      </w:r>
+    </w:p>
+    <w:p>
+      <w:pPr>
+        <w:spacing w:after="0" w:line="240" w:lineRule="auto"/>
+        <w:rPr>
+          <w:rFonts w:ascii="Segoe UI" w:eastAsia="Times New Roman" w:hAnsi="Segoe UI" w:cs="Segoe UI"/>
+          <w:color w:val="10162F"/>
+          <w:sz w:val="27"/>
+          <w:szCs w:val="27"/>
+          <w:lang w:val="en-US" w:eastAsia="ru-RU"/>
+        </w:rPr>
+      </w:pPr>
+      <w:r>
+        <w:rPr>
+          <w:rFonts w:ascii="Segoe UI" w:eastAsia="Times New Roman" w:hAnsi="Segoe UI" w:cs="Segoe UI"/>
+          <w:b/>
+          <w:bCs/>
+          <w:color w:val="10162F"/>
+          <w:sz w:val="27"/>
+          <w:szCs w:val="27"/>
+          <w:lang w:val="en-US" w:eastAsia="ru-RU"/>
+        </w:rPr>
+        <w:t>1.</w:t>
+      </w:r>
+    </w:p>
+    <w:p>
+      <w:pPr>
+        <w:spacing w:after="100" w:afterAutospacing="1" w:line="240" w:lineRule="auto"/>
+        <w:rPr>
+          <w:rFonts w:ascii="Segoe UI" w:eastAsia="Times New Roman" w:hAnsi="Segoe UI" w:cs="Segoe UI"/>
+          <w:color w:val="10162F"/>
+          <w:sz w:val="27"/>
+          <w:szCs w:val="27"/>
+          <w:lang w:val="en-US" w:eastAsia="ru-RU"/>
+        </w:rPr>
+      </w:pPr>
+      <w:r>
+        <w:rPr>
+          <w:rFonts w:ascii="Segoe UI" w:eastAsia="Times New Roman" w:hAnsi="Segoe UI" w:cs="Segoe UI"/>
+          <w:color w:val="10162F"/>
+          <w:sz w:val="27"/>
+          <w:szCs w:val="27"/>
+          <w:lang w:val="en-US" w:eastAsia="ru-RU"/>
+        </w:rPr>
+        <w:t>We’ve got a file, </w:t>
+      </w:r>
+      <w:r>
+        <w:rPr>
+          <w:rFonts w:ascii="Segoe UI" w:eastAsia="Times New Roman" w:hAnsi="Segoe UI" w:cs="Segoe UI"/>
+          <w:b/>
+          <w:bCs/>
+          <w:color w:val="10162F"/>
+          <w:sz w:val="27"/>
+          <w:szCs w:val="27"/>
+          <w:lang w:val="en-US" w:eastAsia="ru-RU"/>
+        </w:rPr>
+        <w:t>cool_dogs.txt</w:t>
+      </w:r>
+      <w:r>
+        <w:rPr>
+          <w:rFonts w:ascii="Segoe UI" w:eastAsia="Times New Roman" w:hAnsi="Segoe UI" w:cs="Segoe UI"/>
+          <w:color w:val="10162F"/>
+          <w:sz w:val="27"/>
+          <w:szCs w:val="27"/>
+          <w:lang w:val="en-US" w:eastAsia="ru-RU"/>
+        </w:rPr>
+        <w:t xml:space="preserve">, filled with all the cool dogs we know. Somehow while compiling this </w:t>
+      </w:r>
+      <w:proofErr w:type="gramStart"/>
+      <w:r>
+        <w:rPr>
+          <w:rFonts w:ascii="Segoe UI" w:eastAsia="Times New Roman" w:hAnsi="Segoe UI" w:cs="Segoe UI"/>
+          <w:color w:val="10162F"/>
+          <w:sz w:val="27"/>
+          <w:szCs w:val="27"/>
+          <w:lang w:val="en-US" w:eastAsia="ru-RU"/>
+        </w:rPr>
+        <w:t>list</w:t>
+      </w:r>
+      <w:proofErr w:type="gramEnd"/>
+      <w:r>
+        <w:rPr>
+          <w:rFonts w:ascii="Segoe UI" w:eastAsia="Times New Roman" w:hAnsi="Segoe UI" w:cs="Segoe UI"/>
+          <w:color w:val="10162F"/>
+          <w:sz w:val="27"/>
+          <w:szCs w:val="27"/>
+          <w:lang w:val="en-US" w:eastAsia="ru-RU"/>
+        </w:rPr>
+        <w:t xml:space="preserve"> we forgot about one very cool dog. Let’s fix that problem by adding him to our </w:t>
+      </w:r>
+      <w:r>
+        <w:rPr>
+          <w:rFonts w:ascii="Segoe UI" w:eastAsia="Times New Roman" w:hAnsi="Segoe UI" w:cs="Segoe UI"/>
+          <w:b/>
+          <w:bCs/>
+          <w:color w:val="10162F"/>
+          <w:sz w:val="27"/>
+          <w:szCs w:val="27"/>
+          <w:lang w:val="en-US" w:eastAsia="ru-RU"/>
+        </w:rPr>
+        <w:t>cool_dogs.txt</w:t>
+      </w:r>
+      <w:r>
+        <w:rPr>
+          <w:rFonts w:ascii="Segoe UI" w:eastAsia="Times New Roman" w:hAnsi="Segoe UI" w:cs="Segoe UI"/>
+          <w:color w:val="10162F"/>
+          <w:sz w:val="27"/>
+          <w:szCs w:val="27"/>
+          <w:lang w:val="en-US" w:eastAsia="ru-RU"/>
+        </w:rPr>
+        <w:t>.</w:t>
+      </w:r>
+    </w:p>
+    <w:p>
+      <w:pPr>
+        <w:spacing w:after="0" w:line="240" w:lineRule="auto"/>
+        <w:rPr>
+          <w:rFonts w:ascii="Segoe UI" w:eastAsia="Times New Roman" w:hAnsi="Segoe UI" w:cs="Segoe UI"/>
+          <w:color w:val="10162F"/>
+          <w:sz w:val="27"/>
+          <w:szCs w:val="27"/>
+          <w:lang w:val="en-US" w:eastAsia="ru-RU"/>
+        </w:rPr>
+      </w:pPr>
+      <w:r>
+        <w:rPr>
+          <w:rFonts w:ascii="Segoe UI" w:eastAsia="Times New Roman" w:hAnsi="Segoe UI" w:cs="Segoe UI"/>
+          <w:color w:val="10162F"/>
+          <w:sz w:val="27"/>
+          <w:szCs w:val="27"/>
+          <w:lang w:val="en-US" w:eastAsia="ru-RU"/>
+        </w:rPr>
+        <w:t>Open up our file </w:t>
+      </w:r>
+      <w:r>
+        <w:rPr>
+          <w:rFonts w:ascii="Segoe UI" w:eastAsia="Times New Roman" w:hAnsi="Segoe UI" w:cs="Segoe UI"/>
+          <w:b/>
+          <w:bCs/>
+          <w:color w:val="10162F"/>
+          <w:sz w:val="27"/>
+          <w:szCs w:val="27"/>
+          <w:lang w:val="en-US" w:eastAsia="ru-RU"/>
+        </w:rPr>
+        <w:t>cool_dogs.txt</w:t>
+      </w:r>
+      <w:r>
+        <w:rPr>
+          <w:rFonts w:ascii="Segoe UI" w:eastAsia="Times New Roman" w:hAnsi="Segoe UI" w:cs="Segoe UI"/>
+          <w:color w:val="10162F"/>
+          <w:sz w:val="27"/>
+          <w:szCs w:val="27"/>
+          <w:lang w:val="en-US" w:eastAsia="ru-RU"/>
+        </w:rPr>
+        <w:t> in append-mode and assign it to the file object </w:t>
+      </w:r>
+      <w:proofErr w:type="spellStart"/>
+      <w:r>
+        <w:rPr>
+          <w:rFonts w:ascii="Ubuntu Mono" w:eastAsia="Times New Roman" w:hAnsi="Ubuntu Mono" w:cs="Courier New"/>
+          <w:color w:val="15141F"/>
+          <w:shd w:val="clear" w:color="auto" w:fill="EAE9ED"/>
+          <w:lang w:val="en-US" w:eastAsia="ru-RU"/>
+        </w:rPr>
+        <w:t>cool_dogs_file</w:t>
+      </w:r>
+      <w:proofErr w:type="spellEnd"/>
+      <w:r>
+        <w:rPr>
+          <w:rFonts w:ascii="Segoe UI" w:eastAsia="Times New Roman" w:hAnsi="Segoe UI" w:cs="Segoe UI"/>
+          <w:color w:val="10162F"/>
+          <w:sz w:val="27"/>
+          <w:szCs w:val="27"/>
+          <w:lang w:val="en-US" w:eastAsia="ru-RU"/>
+        </w:rPr>
+        <w:t>.</w:t>
+      </w:r>
+    </w:p>
+    <w:p>
+      <w:pPr>
+        <w:shd w:val="clear" w:color="auto" w:fill="37C3BE"/>
+        <w:spacing w:after="0" w:line="240" w:lineRule="auto"/>
+        <w:rPr>
+          <w:rFonts w:ascii="Segoe UI" w:eastAsia="Times New Roman" w:hAnsi="Segoe UI" w:cs="Segoe UI"/>
+          <w:color w:val="FFFFFF"/>
+          <w:sz w:val="2"/>
+          <w:szCs w:val="2"/>
+          <w:lang w:val="en-US" w:eastAsia="ru-RU"/>
+        </w:rPr>
+      </w:pPr>
+      <w:r>
+        <w:rPr>
+          <w:rFonts w:ascii="Segoe UI" w:eastAsia="Times New Roman" w:hAnsi="Segoe UI" w:cs="Segoe UI"/>
+          <w:color w:val="FFFFFF"/>
+          <w:sz w:val="2"/>
+          <w:szCs w:val="2"/>
+          <w:lang w:val="en-US" w:eastAsia="ru-RU"/>
+        </w:rPr>
+        <w:t>Checkpoint 2 Passed</w:t>
+      </w:r>
+    </w:p>
+    <w:p>
+      <w:pPr>
+        <w:spacing w:after="0" w:line="240" w:lineRule="auto"/>
+        <w:rPr>
+          <w:rFonts w:ascii="Segoe UI" w:eastAsia="Times New Roman" w:hAnsi="Segoe UI" w:cs="Segoe UI"/>
+          <w:color w:val="10162F"/>
+          <w:sz w:val="27"/>
+          <w:szCs w:val="27"/>
+          <w:lang w:val="en-US" w:eastAsia="ru-RU"/>
+        </w:rPr>
+      </w:pPr>
+      <w:r>
+        <w:rPr>
+          <w:rFonts w:ascii="Segoe UI" w:eastAsia="Times New Roman" w:hAnsi="Segoe UI" w:cs="Segoe UI"/>
+          <w:b/>
+          <w:bCs/>
+          <w:color w:val="10162F"/>
+          <w:sz w:val="27"/>
+          <w:szCs w:val="27"/>
+          <w:lang w:val="en-US" w:eastAsia="ru-RU"/>
+        </w:rPr>
+        <w:t>2.</w:t>
+      </w:r>
+    </w:p>
+    <w:p>
+      <w:pPr>
+        <w:spacing w:after="0" w:line="240" w:lineRule="auto"/>
+        <w:rPr>
+          <w:rFonts w:ascii="Segoe UI" w:eastAsia="Times New Roman" w:hAnsi="Segoe UI" w:cs="Segoe UI"/>
+          <w:color w:val="10162F"/>
+          <w:sz w:val="27"/>
+          <w:szCs w:val="27"/>
+          <w:lang w:val="en-US" w:eastAsia="ru-RU"/>
+        </w:rPr>
+      </w:pPr>
+      <w:r>
+        <w:rPr>
+          <w:rFonts w:ascii="Segoe UI" w:eastAsia="Times New Roman" w:hAnsi="Segoe UI" w:cs="Segoe UI"/>
+          <w:color w:val="10162F"/>
+          <w:sz w:val="27"/>
+          <w:szCs w:val="27"/>
+          <w:lang w:val="en-US" w:eastAsia="ru-RU"/>
+        </w:rPr>
+        <w:lastRenderedPageBreak/>
+        <w:t xml:space="preserve">Inside </w:t>
+      </w:r>
+      <w:proofErr w:type="gramStart"/>
+      <w:r>
+        <w:rPr>
+          <w:rFonts w:ascii="Segoe UI" w:eastAsia="Times New Roman" w:hAnsi="Segoe UI" w:cs="Segoe UI"/>
+          <w:color w:val="10162F"/>
+          <w:sz w:val="27"/>
+          <w:szCs w:val="27"/>
+          <w:lang w:val="en-US" w:eastAsia="ru-RU"/>
+        </w:rPr>
+        <w:t>your</w:t>
+      </w:r>
+      <w:proofErr w:type="gramEnd"/>
+      <w:r>
+        <w:rPr>
+          <w:rFonts w:ascii="Segoe UI" w:eastAsia="Times New Roman" w:hAnsi="Segoe UI" w:cs="Segoe UI"/>
+          <w:color w:val="10162F"/>
+          <w:sz w:val="27"/>
+          <w:szCs w:val="27"/>
+          <w:lang w:val="en-US" w:eastAsia="ru-RU"/>
+        </w:rPr>
+        <w:t> </w:t>
+      </w:r>
+      <w:r>
+        <w:rPr>
+          <w:rFonts w:ascii="Ubuntu Mono" w:eastAsia="Times New Roman" w:hAnsi="Ubuntu Mono" w:cs="Courier New"/>
+          <w:color w:val="15141F"/>
+          <w:shd w:val="clear" w:color="auto" w:fill="EAE9ED"/>
+          <w:lang w:val="en-US" w:eastAsia="ru-RU"/>
+        </w:rPr>
+        <w:t>with</w:t>
+      </w:r>
+      <w:r>
+        <w:rPr>
+          <w:rFonts w:ascii="Segoe UI" w:eastAsia="Times New Roman" w:hAnsi="Segoe UI" w:cs="Segoe UI"/>
+          <w:color w:val="10162F"/>
+          <w:sz w:val="27"/>
+          <w:szCs w:val="27"/>
+          <w:lang w:val="en-US" w:eastAsia="ru-RU"/>
+        </w:rPr>
+        <w:t> block, add “Air Buddy\n” to </w:t>
+      </w:r>
+      <w:r>
+        <w:rPr>
+          <w:rFonts w:ascii="Segoe UI" w:eastAsia="Times New Roman" w:hAnsi="Segoe UI" w:cs="Segoe UI"/>
+          <w:b/>
+          <w:bCs/>
+          <w:color w:val="10162F"/>
+          <w:sz w:val="27"/>
+          <w:szCs w:val="27"/>
+          <w:lang w:val="en-US" w:eastAsia="ru-RU"/>
+        </w:rPr>
+        <w:t>cool_dogs.txt</w:t>
+      </w:r>
+      <w:r>
+        <w:rPr>
+          <w:rFonts w:ascii="Segoe UI" w:eastAsia="Times New Roman" w:hAnsi="Segoe UI" w:cs="Segoe UI"/>
+          <w:color w:val="10162F"/>
+          <w:sz w:val="27"/>
+          <w:szCs w:val="27"/>
+          <w:lang w:val="en-US" w:eastAsia="ru-RU"/>
+        </w:rPr>
+        <w:t>. Air Buddy is a Golden Retriever that plays basketball, which more than qualifies him for this list. The </w:t>
+      </w:r>
+      <w:r>
+        <w:rPr>
+          <w:rFonts w:ascii="Ubuntu Mono" w:eastAsia="Times New Roman" w:hAnsi="Ubuntu Mono" w:cs="Courier New"/>
+          <w:color w:val="15141F"/>
+          <w:shd w:val="clear" w:color="auto" w:fill="EAE9ED"/>
+          <w:lang w:val="en-US" w:eastAsia="ru-RU"/>
+        </w:rPr>
+        <w:t>\n</w:t>
+      </w:r>
+      <w:r>
+        <w:rPr>
+          <w:rFonts w:ascii="Segoe UI" w:eastAsia="Times New Roman" w:hAnsi="Segoe UI" w:cs="Segoe UI"/>
+          <w:color w:val="10162F"/>
+          <w:sz w:val="27"/>
+          <w:szCs w:val="27"/>
+          <w:lang w:val="en-US" w:eastAsia="ru-RU"/>
+        </w:rPr>
+        <w:t> character moves to the next line after appending the string.</w:t>
+      </w:r>
+    </w:p>
+    <w:p>
+      <w:pPr>
+        <w:shd w:val="clear" w:color="auto" w:fill="37C3BE"/>
+        <w:spacing w:after="0" w:line="240" w:lineRule="auto"/>
+        <w:rPr>
+          <w:rFonts w:ascii="Segoe UI" w:eastAsia="Times New Roman" w:hAnsi="Segoe UI" w:cs="Segoe UI"/>
+          <w:color w:val="FFFFFF"/>
+          <w:sz w:val="2"/>
+          <w:szCs w:val="2"/>
+          <w:lang w:val="en-US" w:eastAsia="ru-RU"/>
+        </w:rPr>
+      </w:pPr>
+      <w:r>
+        <w:rPr>
+          <w:rFonts w:ascii="Segoe UI" w:eastAsia="Times New Roman" w:hAnsi="Segoe UI" w:cs="Segoe UI"/>
+          <w:color w:val="FFFFFF"/>
+          <w:sz w:val="2"/>
+          <w:szCs w:val="2"/>
+          <w:lang w:val="en-US" w:eastAsia="ru-RU"/>
+        </w:rPr>
+        <w:t>Checkpoint 3 Passed</w:t>
+      </w:r>
+    </w:p>
+    <w:p>
+      <w:pPr>
+        <w:spacing w:after="0" w:line="240" w:lineRule="auto"/>
+        <w:rPr>
+          <w:rFonts w:ascii="Segoe UI" w:eastAsia="Times New Roman" w:hAnsi="Segoe UI" w:cs="Segoe UI"/>
+          <w:color w:val="10162F"/>
+          <w:sz w:val="27"/>
+          <w:szCs w:val="27"/>
+          <w:lang w:val="en-US" w:eastAsia="ru-RU"/>
+        </w:rPr>
+      </w:pPr>
+      <w:r>
+        <w:rPr>
+          <w:rFonts w:ascii="Segoe UI" w:eastAsia="Times New Roman" w:hAnsi="Segoe UI" w:cs="Segoe UI"/>
+          <w:color w:val="10162F"/>
+          <w:sz w:val="27"/>
+          <w:szCs w:val="27"/>
+          <w:lang w:val="en-US" w:eastAsia="ru-RU"/>
+        </w:rPr>
+        <w:t>Hint</w:t>
+      </w:r>
+    </w:p>
+    <w:p>
+      <w:pPr>
+        <w:spacing w:after="0" w:line="240" w:lineRule="auto"/>
+        <w:rPr>
+          <w:rFonts w:ascii="Segoe UI" w:eastAsia="Times New Roman" w:hAnsi="Segoe UI" w:cs="Segoe UI"/>
+          <w:color w:val="10162F"/>
+          <w:sz w:val="27"/>
+          <w:szCs w:val="27"/>
+          <w:lang w:val="en-US" w:eastAsia="ru-RU"/>
+        </w:rPr>
+      </w:pPr>
+      <w:r>
+        <w:rPr>
+          <w:rFonts w:ascii="Segoe UI" w:eastAsia="Times New Roman" w:hAnsi="Segoe UI" w:cs="Segoe UI"/>
+          <w:color w:val="10162F"/>
+          <w:sz w:val="27"/>
+          <w:szCs w:val="27"/>
+          <w:lang w:val="en-US" w:eastAsia="ru-RU"/>
+        </w:rPr>
+        <w:t>Use </w:t>
+      </w:r>
+      <w:proofErr w:type="spellStart"/>
+      <w:r>
+        <w:rPr>
+          <w:rFonts w:ascii="Ubuntu Mono" w:eastAsia="Times New Roman" w:hAnsi="Ubuntu Mono" w:cs="Courier New"/>
+          <w:color w:val="15141F"/>
+          <w:shd w:val="clear" w:color="auto" w:fill="EAE9ED"/>
+          <w:lang w:val="en-US" w:eastAsia="ru-RU"/>
+        </w:rPr>
+        <w:t>cool_dogs_</w:t>
+      </w:r>
+      <w:proofErr w:type="gramStart"/>
+      <w:r>
+        <w:rPr>
+          <w:rFonts w:ascii="Ubuntu Mono" w:eastAsia="Times New Roman" w:hAnsi="Ubuntu Mono" w:cs="Courier New"/>
+          <w:color w:val="15141F"/>
+          <w:shd w:val="clear" w:color="auto" w:fill="EAE9ED"/>
+          <w:lang w:val="en-US" w:eastAsia="ru-RU"/>
+        </w:rPr>
+        <w:t>file.write</w:t>
+      </w:r>
+      <w:proofErr w:type="spellEnd"/>
+      <w:proofErr w:type="gramEnd"/>
+      <w:r>
+        <w:rPr>
+          <w:rFonts w:ascii="Ubuntu Mono" w:eastAsia="Times New Roman" w:hAnsi="Ubuntu Mono" w:cs="Courier New"/>
+          <w:color w:val="15141F"/>
+          <w:shd w:val="clear" w:color="auto" w:fill="EAE9ED"/>
+          <w:lang w:val="en-US" w:eastAsia="ru-RU"/>
+        </w:rPr>
+        <w:t>()</w:t>
+      </w:r>
+      <w:r>
+        <w:rPr>
+          <w:rFonts w:ascii="Segoe UI" w:eastAsia="Times New Roman" w:hAnsi="Segoe UI" w:cs="Segoe UI"/>
+          <w:color w:val="10162F"/>
+          <w:sz w:val="27"/>
+          <w:szCs w:val="27"/>
+          <w:lang w:val="en-US" w:eastAsia="ru-RU"/>
+        </w:rPr>
+        <w:t> to add a string to the end of </w:t>
+      </w:r>
+      <w:r>
+        <w:rPr>
+          <w:rFonts w:ascii="Segoe UI" w:eastAsia="Times New Roman" w:hAnsi="Segoe UI" w:cs="Segoe UI"/>
+          <w:b/>
+          <w:bCs/>
+          <w:color w:val="10162F"/>
+          <w:sz w:val="27"/>
+          <w:szCs w:val="27"/>
+          <w:lang w:val="en-US" w:eastAsia="ru-RU"/>
+        </w:rPr>
+        <w:t>cool_dogs.txt</w:t>
+      </w:r>
+    </w:p>
+    <w:p>
+      <w:pPr>
+        <w:jc w:val="both"/>
+        <w:rPr>
+          <w:b/>
+          <w:bCs/>
+          <w:lang w:val="en-US"/>
+        </w:rPr>
+      </w:pPr>
+    </w:p>
+    <w:p>
+      <w:pPr>
+        <w:jc w:val="both"/>
+        <w:rPr>
+          <w:b/>
+          <w:bCs/>
+          <w:lang w:val="en-US"/>
+        </w:rPr>
+      </w:pPr>
+      <w:r>
+        <w:rPr>
+          <w:b/>
+          <w:bCs/>
+          <w:lang w:val="en-US"/>
+        </w:rPr>
+        <w:t>script.py</w:t>
+      </w:r>
+    </w:p>
+    <w:p>
+      <w:pPr>
+        <w:shd w:val="clear" w:color="auto" w:fill="1E1E1E"/>
+        <w:spacing w:after="0" w:line="360" w:lineRule="atLeast"/>
+        <w:rPr>
+          <w:rFonts w:ascii="Consolas" w:eastAsia="Times New Roman" w:hAnsi="Consolas" w:cs="Times New Roman"/>
+          <w:color w:val="FFFFFF"/>
+          <w:sz w:val="21"/>
+          <w:szCs w:val="21"/>
+          <w:lang w:val="en-US" w:eastAsia="ru-RU"/>
+        </w:rPr>
+      </w:pPr>
+      <w:r>
+        <w:rPr>
+          <w:rFonts w:ascii="Consolas" w:eastAsia="Times New Roman" w:hAnsi="Consolas" w:cs="Times New Roman"/>
+          <w:color w:val="B3CCFF"/>
+          <w:sz w:val="21"/>
+          <w:szCs w:val="21"/>
+          <w:lang w:val="en-US" w:eastAsia="ru-RU"/>
+        </w:rPr>
+        <w:t>with</w:t>
+      </w:r>
+      <w:r>
+        <w:rPr>
+          <w:rFonts w:ascii="Consolas" w:eastAsia="Times New Roman" w:hAnsi="Consolas" w:cs="Times New Roman"/>
+          <w:color w:val="FFFFFF"/>
+          <w:sz w:val="21"/>
+          <w:szCs w:val="21"/>
+          <w:lang w:val="en-US" w:eastAsia="ru-RU"/>
+        </w:rPr>
+        <w:t> </w:t>
+      </w:r>
+      <w:proofErr w:type="gramStart"/>
+      <w:r>
+        <w:rPr>
+          <w:rFonts w:ascii="Consolas" w:eastAsia="Times New Roman" w:hAnsi="Consolas" w:cs="Times New Roman"/>
+          <w:color w:val="FFFFFF"/>
+          <w:sz w:val="21"/>
+          <w:szCs w:val="21"/>
+          <w:lang w:val="en-US" w:eastAsia="ru-RU"/>
+        </w:rPr>
+        <w:t>open(</w:t>
+      </w:r>
+      <w:proofErr w:type="gramEnd"/>
+      <w:r>
+        <w:rPr>
+          <w:rFonts w:ascii="Consolas" w:eastAsia="Times New Roman" w:hAnsi="Consolas" w:cs="Times New Roman"/>
+          <w:color w:val="FFE083"/>
+          <w:sz w:val="21"/>
+          <w:szCs w:val="21"/>
+          <w:lang w:val="en-US" w:eastAsia="ru-RU"/>
+        </w:rPr>
+        <w:t>'cool_dogs.txt'</w:t>
+      </w:r>
+      <w:r>
+        <w:rPr>
+          <w:rFonts w:ascii="Consolas" w:eastAsia="Times New Roman" w:hAnsi="Consolas" w:cs="Times New Roman"/>
+          <w:color w:val="FFFFFF"/>
+          <w:sz w:val="21"/>
+          <w:szCs w:val="21"/>
+          <w:lang w:val="en-US" w:eastAsia="ru-RU"/>
+        </w:rPr>
+        <w:t>, </w:t>
+      </w:r>
+      <w:r>
+        <w:rPr>
+          <w:rFonts w:ascii="Consolas" w:eastAsia="Times New Roman" w:hAnsi="Consolas" w:cs="Times New Roman"/>
+          <w:color w:val="FFE083"/>
+          <w:sz w:val="21"/>
+          <w:szCs w:val="21"/>
+          <w:lang w:val="en-US" w:eastAsia="ru-RU"/>
+        </w:rPr>
+        <w:t>'a'</w:t>
+      </w:r>
+      <w:r>
+        <w:rPr>
+          <w:rFonts w:ascii="Consolas" w:eastAsia="Times New Roman" w:hAnsi="Consolas" w:cs="Times New Roman"/>
+          <w:color w:val="FFFFFF"/>
+          <w:sz w:val="21"/>
+          <w:szCs w:val="21"/>
+          <w:lang w:val="en-US" w:eastAsia="ru-RU"/>
+        </w:rPr>
+        <w:t>) </w:t>
+      </w:r>
+      <w:r>
+        <w:rPr>
+          <w:rFonts w:ascii="Consolas" w:eastAsia="Times New Roman" w:hAnsi="Consolas" w:cs="Times New Roman"/>
+          <w:color w:val="B3CCFF"/>
+          <w:sz w:val="21"/>
+          <w:szCs w:val="21"/>
+          <w:lang w:val="en-US" w:eastAsia="ru-RU"/>
+        </w:rPr>
+        <w:t>as</w:t>
+      </w:r>
+      <w:r>
+        <w:rPr>
+          <w:rFonts w:ascii="Consolas" w:eastAsia="Times New Roman" w:hAnsi="Consolas" w:cs="Times New Roman"/>
+          <w:color w:val="FFFFFF"/>
+          <w:sz w:val="21"/>
+          <w:szCs w:val="21"/>
+          <w:lang w:val="en-US" w:eastAsia="ru-RU"/>
+        </w:rPr>
+        <w:t> </w:t>
+      </w:r>
+      <w:proofErr w:type="spellStart"/>
+      <w:r>
+        <w:rPr>
+          <w:rFonts w:ascii="Consolas" w:eastAsia="Times New Roman" w:hAnsi="Consolas" w:cs="Times New Roman"/>
+          <w:color w:val="FF8973"/>
+          <w:sz w:val="21"/>
+          <w:szCs w:val="21"/>
+          <w:lang w:val="en-US" w:eastAsia="ru-RU"/>
+        </w:rPr>
+        <w:t>cool_dogs_file</w:t>
+      </w:r>
+      <w:proofErr w:type="spellEnd"/>
+      <w:r>
+        <w:rPr>
+          <w:rFonts w:ascii="Consolas" w:eastAsia="Times New Roman" w:hAnsi="Consolas" w:cs="Times New Roman"/>
+          <w:color w:val="FFFFFF"/>
+          <w:sz w:val="21"/>
+          <w:szCs w:val="21"/>
+          <w:lang w:val="en-US" w:eastAsia="ru-RU"/>
+        </w:rPr>
+        <w:t>:</w:t>
+      </w:r>
+    </w:p>
+    <w:p>
+      <w:pPr>
+        <w:shd w:val="clear" w:color="auto" w:fill="1E1E1E"/>
+        <w:spacing w:after="0" w:line="360" w:lineRule="atLeast"/>
+        <w:rPr>
+          <w:rFonts w:ascii="Consolas" w:eastAsia="Times New Roman" w:hAnsi="Consolas" w:cs="Times New Roman"/>
+          <w:color w:val="FFFFFF"/>
+          <w:sz w:val="21"/>
+          <w:szCs w:val="21"/>
+          <w:lang w:val="en-US" w:eastAsia="ru-RU"/>
+        </w:rPr>
+      </w:pPr>
+      <w:r>
+        <w:rPr>
+          <w:rFonts w:ascii="Consolas" w:eastAsia="Times New Roman" w:hAnsi="Consolas" w:cs="Times New Roman"/>
+          <w:color w:val="FFFFFF"/>
+          <w:sz w:val="21"/>
+          <w:szCs w:val="21"/>
+          <w:lang w:val="en-US" w:eastAsia="ru-RU"/>
+        </w:rPr>
+        <w:t>  </w:t>
+      </w:r>
+      <w:proofErr w:type="spellStart"/>
+      <w:r>
+        <w:rPr>
+          <w:rFonts w:ascii="Consolas" w:eastAsia="Times New Roman" w:hAnsi="Consolas" w:cs="Times New Roman"/>
+          <w:color w:val="FF8973"/>
+          <w:sz w:val="21"/>
+          <w:szCs w:val="21"/>
+          <w:lang w:val="en-US" w:eastAsia="ru-RU"/>
+        </w:rPr>
+        <w:t>cool_dogs_</w:t>
+      </w:r>
+      <w:proofErr w:type="gramStart"/>
+      <w:r>
+        <w:rPr>
+          <w:rFonts w:ascii="Consolas" w:eastAsia="Times New Roman" w:hAnsi="Consolas" w:cs="Times New Roman"/>
+          <w:color w:val="FF8973"/>
+          <w:sz w:val="21"/>
+          <w:szCs w:val="21"/>
+          <w:lang w:val="en-US" w:eastAsia="ru-RU"/>
+        </w:rPr>
+        <w:t>file</w:t>
+      </w:r>
+      <w:r>
+        <w:rPr>
+          <w:rFonts w:ascii="Consolas" w:eastAsia="Times New Roman" w:hAnsi="Consolas" w:cs="Times New Roman"/>
+          <w:color w:val="FFFFFF"/>
+          <w:sz w:val="21"/>
+          <w:szCs w:val="21"/>
+          <w:lang w:val="en-US" w:eastAsia="ru-RU"/>
+        </w:rPr>
+        <w:t>.</w:t>
+      </w:r>
+      <w:r>
+        <w:rPr>
+          <w:rFonts w:ascii="Consolas" w:eastAsia="Times New Roman" w:hAnsi="Consolas" w:cs="Times New Roman"/>
+          <w:color w:val="83FFF5"/>
+          <w:sz w:val="21"/>
+          <w:szCs w:val="21"/>
+          <w:lang w:val="en-US" w:eastAsia="ru-RU"/>
+        </w:rPr>
+        <w:t>write</w:t>
+      </w:r>
+      <w:proofErr w:type="spellEnd"/>
+      <w:proofErr w:type="gramEnd"/>
+      <w:r>
+        <w:rPr>
+          <w:rFonts w:ascii="Consolas" w:eastAsia="Times New Roman" w:hAnsi="Consolas" w:cs="Times New Roman"/>
+          <w:color w:val="FFFFFF"/>
+          <w:sz w:val="21"/>
+          <w:szCs w:val="21"/>
+          <w:lang w:val="en-US" w:eastAsia="ru-RU"/>
+        </w:rPr>
+        <w:t>(</w:t>
+      </w:r>
+      <w:r>
+        <w:rPr>
+          <w:rFonts w:ascii="Consolas" w:eastAsia="Times New Roman" w:hAnsi="Consolas" w:cs="Times New Roman"/>
+          <w:color w:val="FFE083"/>
+          <w:sz w:val="21"/>
+          <w:szCs w:val="21"/>
+          <w:lang w:val="en-US" w:eastAsia="ru-RU"/>
+        </w:rPr>
+        <w:t>"Air Buddy\n"</w:t>
       </w:r>
       <w:r>
         <w:rPr>

</xml_diff>

<commit_message>
adding What With with
</commit_message>
<xml_diff>
--- a/LEARN PYTHON - FILES.docx
+++ b/LEARN PYTHON - FILES.docx
@@ -8466,6 +8466,1374 @@
           <w:bottom w:val="single" w:sz="12" w:space="1" w:color="auto"/>
         </w:pBdr>
         <w:jc w:val="both"/>
+        <w:rPr>
+          <w:b/>
+          <w:bCs/>
+          <w:lang w:val="en-US"/>
+        </w:rPr>
+      </w:pPr>
+    </w:p>
+    <w:p>
+      <w:pPr>
+        <w:spacing w:after="0" w:line="240" w:lineRule="auto"/>
+        <w:rPr>
+          <w:rFonts w:ascii="Segoe UI" w:eastAsia="Times New Roman" w:hAnsi="Segoe UI" w:cs="Segoe UI"/>
+          <w:color w:val="10162F"/>
+          <w:sz w:val="27"/>
+          <w:szCs w:val="27"/>
+          <w:lang w:val="en-US" w:eastAsia="ru-RU"/>
+        </w:rPr>
+      </w:pPr>
+      <w:r>
+        <w:rPr>
+          <w:rFonts w:ascii="Segoe UI" w:eastAsia="Times New Roman" w:hAnsi="Segoe UI" w:cs="Segoe UI"/>
+          <w:b/>
+          <w:bCs/>
+          <w:color w:val="10162F"/>
+          <w:sz w:val="27"/>
+          <w:szCs w:val="27"/>
+          <w:lang w:val="en-US" w:eastAsia="ru-RU"/>
+        </w:rPr>
+        <w:t>What's With "with"?</w:t>
+      </w:r>
+    </w:p>
+    <w:p>
+      <w:pPr>
+        <w:spacing w:after="100" w:afterAutospacing="1" w:line="240" w:lineRule="auto"/>
+        <w:rPr>
+          <w:rFonts w:ascii="Segoe UI" w:eastAsia="Times New Roman" w:hAnsi="Segoe UI" w:cs="Segoe UI"/>
+          <w:color w:val="10162F"/>
+          <w:sz w:val="27"/>
+          <w:szCs w:val="27"/>
+          <w:lang w:val="en-US" w:eastAsia="ru-RU"/>
+        </w:rPr>
+      </w:pPr>
+      <w:r>
+        <w:rPr>
+          <w:rFonts w:ascii="Segoe UI" w:eastAsia="Times New Roman" w:hAnsi="Segoe UI" w:cs="Segoe UI"/>
+          <w:color w:val="10162F"/>
+          <w:sz w:val="27"/>
+          <w:szCs w:val="27"/>
+          <w:lang w:val="en-US" w:eastAsia="ru-RU"/>
+        </w:rPr>
+        <w:t>We’ve been opening these files with this </w:t>
+      </w:r>
+      <w:r>
+        <w:rPr>
+          <w:rFonts w:ascii="Ubuntu Mono" w:eastAsia="Times New Roman" w:hAnsi="Ubuntu Mono" w:cs="Courier New"/>
+          <w:color w:val="15141F"/>
+          <w:shd w:val="clear" w:color="auto" w:fill="EAE9ED"/>
+          <w:lang w:val="en-US" w:eastAsia="ru-RU"/>
+        </w:rPr>
+        <w:t>with</w:t>
+      </w:r>
+      <w:r>
+        <w:rPr>
+          <w:rFonts w:ascii="Segoe UI" w:eastAsia="Times New Roman" w:hAnsi="Segoe UI" w:cs="Segoe UI"/>
+          <w:color w:val="10162F"/>
+          <w:sz w:val="27"/>
+          <w:szCs w:val="27"/>
+          <w:lang w:val="en-US" w:eastAsia="ru-RU"/>
+        </w:rPr>
+        <w:t> block so far, but it seems a little weird that we can only use our file variable in the indented block. Why is that? The </w:t>
+      </w:r>
+      <w:r>
+        <w:rPr>
+          <w:rFonts w:ascii="Ubuntu Mono" w:eastAsia="Times New Roman" w:hAnsi="Ubuntu Mono" w:cs="Courier New"/>
+          <w:color w:val="15141F"/>
+          <w:shd w:val="clear" w:color="auto" w:fill="EAE9ED"/>
+          <w:lang w:val="en-US" w:eastAsia="ru-RU"/>
+        </w:rPr>
+        <w:t>with</w:t>
+      </w:r>
+      <w:r>
+        <w:rPr>
+          <w:rFonts w:ascii="Segoe UI" w:eastAsia="Times New Roman" w:hAnsi="Segoe UI" w:cs="Segoe UI"/>
+          <w:color w:val="10162F"/>
+          <w:sz w:val="27"/>
+          <w:szCs w:val="27"/>
+          <w:lang w:val="en-US" w:eastAsia="ru-RU"/>
+        </w:rPr>
+        <w:t> keyword invokes something called a </w:t>
+      </w:r>
+      <w:r>
+        <w:rPr>
+          <w:rFonts w:ascii="Segoe UI" w:eastAsia="Times New Roman" w:hAnsi="Segoe UI" w:cs="Segoe UI"/>
+          <w:i/>
+          <w:iCs/>
+          <w:color w:val="10162F"/>
+          <w:sz w:val="27"/>
+          <w:szCs w:val="27"/>
+          <w:lang w:val="en-US" w:eastAsia="ru-RU"/>
+        </w:rPr>
+        <w:t>context manager</w:t>
+      </w:r>
+      <w:r>
+        <w:rPr>
+          <w:rFonts w:ascii="Segoe UI" w:eastAsia="Times New Roman" w:hAnsi="Segoe UI" w:cs="Segoe UI"/>
+          <w:color w:val="10162F"/>
+          <w:sz w:val="27"/>
+          <w:szCs w:val="27"/>
+          <w:lang w:val="en-US" w:eastAsia="ru-RU"/>
+        </w:rPr>
+        <w:t> for the file that we’re calling </w:t>
+      </w:r>
+      <w:proofErr w:type="gramStart"/>
+      <w:r>
+        <w:rPr>
+          <w:rFonts w:ascii="Ubuntu Mono" w:eastAsia="Times New Roman" w:hAnsi="Ubuntu Mono" w:cs="Courier New"/>
+          <w:color w:val="15141F"/>
+          <w:shd w:val="clear" w:color="auto" w:fill="EAE9ED"/>
+          <w:lang w:val="en-US" w:eastAsia="ru-RU"/>
+        </w:rPr>
+        <w:t>open(</w:t>
+      </w:r>
+      <w:proofErr w:type="gramEnd"/>
+      <w:r>
+        <w:rPr>
+          <w:rFonts w:ascii="Ubuntu Mono" w:eastAsia="Times New Roman" w:hAnsi="Ubuntu Mono" w:cs="Courier New"/>
+          <w:color w:val="15141F"/>
+          <w:shd w:val="clear" w:color="auto" w:fill="EAE9ED"/>
+          <w:lang w:val="en-US" w:eastAsia="ru-RU"/>
+        </w:rPr>
+        <w:t>)</w:t>
+      </w:r>
+      <w:r>
+        <w:rPr>
+          <w:rFonts w:ascii="Segoe UI" w:eastAsia="Times New Roman" w:hAnsi="Segoe UI" w:cs="Segoe UI"/>
+          <w:color w:val="10162F"/>
+          <w:sz w:val="27"/>
+          <w:szCs w:val="27"/>
+          <w:lang w:val="en-US" w:eastAsia="ru-RU"/>
+        </w:rPr>
+        <w:t> on. This context manager takes care of opening the file when we call </w:t>
+      </w:r>
+      <w:r>
+        <w:rPr>
+          <w:rFonts w:ascii="Ubuntu Mono" w:eastAsia="Times New Roman" w:hAnsi="Ubuntu Mono" w:cs="Courier New"/>
+          <w:color w:val="15141F"/>
+          <w:shd w:val="clear" w:color="auto" w:fill="EAE9ED"/>
+          <w:lang w:val="en-US" w:eastAsia="ru-RU"/>
+        </w:rPr>
+        <w:t>open()</w:t>
+      </w:r>
+      <w:r>
+        <w:rPr>
+          <w:rFonts w:ascii="Segoe UI" w:eastAsia="Times New Roman" w:hAnsi="Segoe UI" w:cs="Segoe UI"/>
+          <w:color w:val="10162F"/>
+          <w:sz w:val="27"/>
+          <w:szCs w:val="27"/>
+          <w:lang w:val="en-US" w:eastAsia="ru-RU"/>
+        </w:rPr>
+        <w:t> and then closing the file after we leave the indented block.</w:t>
+      </w:r>
+    </w:p>
+    <w:p>
+      <w:pPr>
+        <w:spacing w:after="100" w:afterAutospacing="1" w:line="240" w:lineRule="auto"/>
+        <w:rPr>
+          <w:rFonts w:ascii="Segoe UI" w:eastAsia="Times New Roman" w:hAnsi="Segoe UI" w:cs="Segoe UI"/>
+          <w:color w:val="10162F"/>
+          <w:sz w:val="27"/>
+          <w:szCs w:val="27"/>
+          <w:lang w:val="en-US" w:eastAsia="ru-RU"/>
+        </w:rPr>
+      </w:pPr>
+      <w:r>
+        <w:rPr>
+          <w:rFonts w:ascii="Segoe UI" w:eastAsia="Times New Roman" w:hAnsi="Segoe UI" w:cs="Segoe UI"/>
+          <w:color w:val="10162F"/>
+          <w:sz w:val="27"/>
+          <w:szCs w:val="27"/>
+          <w:lang w:val="en-US" w:eastAsia="ru-RU"/>
+        </w:rPr>
+        <w:t>Why is closing the file so complicated? Well, most other aspects of our code deal with things that Python itself controls. All the variables you create: integers, lists, dictionaries — these are all Python objects, and Python knows how to clean them up when it’s done with them. Since your files exist </w:t>
+      </w:r>
+      <w:r>
+        <w:rPr>
+          <w:rFonts w:ascii="Segoe UI" w:eastAsia="Times New Roman" w:hAnsi="Segoe UI" w:cs="Segoe UI"/>
+          <w:i/>
+          <w:iCs/>
+          <w:color w:val="10162F"/>
+          <w:sz w:val="27"/>
+          <w:szCs w:val="27"/>
+          <w:lang w:val="en-US" w:eastAsia="ru-RU"/>
+        </w:rPr>
+        <w:t>outside</w:t>
+      </w:r>
+      <w:r>
+        <w:rPr>
+          <w:rFonts w:ascii="Segoe UI" w:eastAsia="Times New Roman" w:hAnsi="Segoe UI" w:cs="Segoe UI"/>
+          <w:color w:val="10162F"/>
+          <w:sz w:val="27"/>
+          <w:szCs w:val="27"/>
+          <w:lang w:val="en-US" w:eastAsia="ru-RU"/>
+        </w:rPr>
+        <w:t> your Python script, we need to tell Python when we’re done with them so that it can close the connection to that file. Leaving a file connection open unnecessarily can affect performance or impact other programs on your computer that might be trying to access that file.</w:t>
+      </w:r>
+    </w:p>
+    <w:p>
+      <w:pPr>
+        <w:spacing w:after="100" w:afterAutospacing="1" w:line="240" w:lineRule="auto"/>
+        <w:rPr>
+          <w:rFonts w:ascii="Segoe UI" w:eastAsia="Times New Roman" w:hAnsi="Segoe UI" w:cs="Segoe UI"/>
+          <w:color w:val="10162F"/>
+          <w:sz w:val="27"/>
+          <w:szCs w:val="27"/>
+          <w:lang w:val="en-US" w:eastAsia="ru-RU"/>
+        </w:rPr>
+      </w:pPr>
+      <w:r>
+        <w:rPr>
+          <w:rFonts w:ascii="Segoe UI" w:eastAsia="Times New Roman" w:hAnsi="Segoe UI" w:cs="Segoe UI"/>
+          <w:color w:val="10162F"/>
+          <w:sz w:val="27"/>
+          <w:szCs w:val="27"/>
+          <w:lang w:val="en-US" w:eastAsia="ru-RU"/>
+        </w:rPr>
+        <w:t>The </w:t>
+      </w:r>
+      <w:r>
+        <w:rPr>
+          <w:rFonts w:ascii="Ubuntu Mono" w:eastAsia="Times New Roman" w:hAnsi="Ubuntu Mono" w:cs="Courier New"/>
+          <w:color w:val="15141F"/>
+          <w:shd w:val="clear" w:color="auto" w:fill="EAE9ED"/>
+          <w:lang w:val="en-US" w:eastAsia="ru-RU"/>
+        </w:rPr>
+        <w:t>with</w:t>
+      </w:r>
+      <w:r>
+        <w:rPr>
+          <w:rFonts w:ascii="Segoe UI" w:eastAsia="Times New Roman" w:hAnsi="Segoe UI" w:cs="Segoe UI"/>
+          <w:color w:val="10162F"/>
+          <w:sz w:val="27"/>
+          <w:szCs w:val="27"/>
+          <w:lang w:val="en-US" w:eastAsia="ru-RU"/>
+        </w:rPr>
+        <w:t> syntax replaces older ways to access files where you need to call </w:t>
+      </w:r>
+      <w:hyperlink r:id="rId11" w:tgtFrame="_blank" w:history="1">
+        <w:r>
+          <w:rPr>
+            <w:rFonts w:ascii="Ubuntu Mono" w:eastAsia="Times New Roman" w:hAnsi="Ubuntu Mono" w:cs="Courier New"/>
+            <w:color w:val="15141F"/>
+            <w:u w:val="single"/>
+            <w:bdr w:val="none" w:sz="0" w:space="0" w:color="auto" w:frame="1"/>
+            <w:shd w:val="clear" w:color="auto" w:fill="EAE9ED"/>
+            <w:lang w:val="en-US" w:eastAsia="ru-RU"/>
+          </w:rPr>
+          <w:t>.close()</w:t>
+        </w:r>
+      </w:hyperlink>
+      <w:r>
+        <w:rPr>
+          <w:rFonts w:ascii="Segoe UI" w:eastAsia="Times New Roman" w:hAnsi="Segoe UI" w:cs="Segoe UI"/>
+          <w:color w:val="10162F"/>
+          <w:sz w:val="27"/>
+          <w:szCs w:val="27"/>
+          <w:lang w:val="en-US" w:eastAsia="ru-RU"/>
+        </w:rPr>
+        <w:t> on the file object manually. We can still open up a file and append to it with the old syntax, as long as we remember to close the file connection afterwards.</w:t>
+      </w:r>
+    </w:p>
+    <w:p>
+      <w:pPr>
+        <w:shd w:val="clear" w:color="auto" w:fill="211E2F"/>
+        <w:tabs>
+          <w:tab w:val="left" w:pos="916"/>
+          <w:tab w:val="left" w:pos="1832"/>
+          <w:tab w:val="left" w:pos="2748"/>
+          <w:tab w:val="left" w:pos="3664"/>
+          <w:tab w:val="left" w:pos="4580"/>
+          <w:tab w:val="left" w:pos="5496"/>
+          <w:tab w:val="left" w:pos="6412"/>
+          <w:tab w:val="left" w:pos="7328"/>
+          <w:tab w:val="left" w:pos="8244"/>
+          <w:tab w:val="left" w:pos="9160"/>
+          <w:tab w:val="left" w:pos="10076"/>
+          <w:tab w:val="left" w:pos="10992"/>
+          <w:tab w:val="left" w:pos="11908"/>
+          <w:tab w:val="left" w:pos="12824"/>
+          <w:tab w:val="left" w:pos="13740"/>
+          <w:tab w:val="left" w:pos="14656"/>
+        </w:tabs>
+        <w:spacing w:after="0" w:line="240" w:lineRule="auto"/>
+        <w:rPr>
+          <w:rFonts w:ascii="Ubuntu Mono" w:eastAsia="Times New Roman" w:hAnsi="Ubuntu Mono" w:cs="Courier New"/>
+          <w:color w:val="939598"/>
+          <w:sz w:val="27"/>
+          <w:szCs w:val="27"/>
+          <w:lang w:val="en-US" w:eastAsia="ru-RU"/>
+        </w:rPr>
+      </w:pPr>
+      <w:proofErr w:type="spellStart"/>
+      <w:r>
+        <w:rPr>
+          <w:rFonts w:ascii="Ubuntu Mono" w:eastAsia="Times New Roman" w:hAnsi="Ubuntu Mono" w:cs="Courier New"/>
+          <w:color w:val="FF8973"/>
+          <w:sz w:val="27"/>
+          <w:szCs w:val="27"/>
+          <w:lang w:val="en-US" w:eastAsia="ru-RU"/>
+        </w:rPr>
+        <w:t>fun_cities_file</w:t>
+      </w:r>
+      <w:proofErr w:type="spellEnd"/>
+      <w:r>
+        <w:rPr>
+          <w:rFonts w:ascii="Ubuntu Mono" w:eastAsia="Times New Roman" w:hAnsi="Ubuntu Mono" w:cs="Courier New"/>
+          <w:color w:val="FFFFFF"/>
+          <w:sz w:val="27"/>
+          <w:szCs w:val="27"/>
+          <w:lang w:val="en-US" w:eastAsia="ru-RU"/>
+        </w:rPr>
+        <w:t> = open(</w:t>
+      </w:r>
+      <w:r>
+        <w:rPr>
+          <w:rFonts w:ascii="Ubuntu Mono" w:eastAsia="Times New Roman" w:hAnsi="Ubuntu Mono" w:cs="Courier New"/>
+          <w:color w:val="FFE083"/>
+          <w:sz w:val="27"/>
+          <w:szCs w:val="27"/>
+          <w:lang w:val="en-US" w:eastAsia="ru-RU"/>
+        </w:rPr>
+        <w:t>'fun_cities.txt'</w:t>
+      </w:r>
+      <w:r>
+        <w:rPr>
+          <w:rFonts w:ascii="Ubuntu Mono" w:eastAsia="Times New Roman" w:hAnsi="Ubuntu Mono" w:cs="Courier New"/>
+          <w:color w:val="FFFFFF"/>
+          <w:sz w:val="27"/>
+          <w:szCs w:val="27"/>
+          <w:lang w:val="en-US" w:eastAsia="ru-RU"/>
+        </w:rPr>
+        <w:t>, </w:t>
+      </w:r>
+      <w:r>
+        <w:rPr>
+          <w:rFonts w:ascii="Ubuntu Mono" w:eastAsia="Times New Roman" w:hAnsi="Ubuntu Mono" w:cs="Courier New"/>
+          <w:color w:val="FFE083"/>
+          <w:sz w:val="27"/>
+          <w:szCs w:val="27"/>
+          <w:lang w:val="en-US" w:eastAsia="ru-RU"/>
+        </w:rPr>
+        <w:t>'a'</w:t>
+      </w:r>
+      <w:r>
+        <w:rPr>
+          <w:rFonts w:ascii="Ubuntu Mono" w:eastAsia="Times New Roman" w:hAnsi="Ubuntu Mono" w:cs="Courier New"/>
+          <w:color w:val="FFFFFF"/>
+          <w:sz w:val="27"/>
+          <w:szCs w:val="27"/>
+          <w:lang w:val="en-US" w:eastAsia="ru-RU"/>
+        </w:rPr>
+        <w:t>)</w:t>
+      </w:r>
+      <w:r>
+        <w:rPr>
+          <w:rFonts w:ascii="Ubuntu Mono" w:eastAsia="Times New Roman" w:hAnsi="Ubuntu Mono" w:cs="Courier New"/>
+          <w:color w:val="939598"/>
+          <w:sz w:val="27"/>
+          <w:szCs w:val="27"/>
+          <w:lang w:val="en-US" w:eastAsia="ru-RU"/>
+        </w:rPr>
+        <w:br/>
+      </w:r>
+      <w:r>
+        <w:rPr>
+          <w:rFonts w:ascii="Ubuntu Mono" w:eastAsia="Times New Roman" w:hAnsi="Ubuntu Mono" w:cs="Courier New"/>
+          <w:color w:val="939598"/>
+          <w:sz w:val="27"/>
+          <w:szCs w:val="27"/>
+          <w:lang w:val="en-US" w:eastAsia="ru-RU"/>
+        </w:rPr>
+        <w:br/>
+        <w:t># We can now append a line to "</w:t>
+      </w:r>
+      <w:proofErr w:type="spellStart"/>
+      <w:r>
+        <w:rPr>
+          <w:rFonts w:ascii="Ubuntu Mono" w:eastAsia="Times New Roman" w:hAnsi="Ubuntu Mono" w:cs="Courier New"/>
+          <w:color w:val="939598"/>
+          <w:sz w:val="27"/>
+          <w:szCs w:val="27"/>
+          <w:lang w:val="en-US" w:eastAsia="ru-RU"/>
+        </w:rPr>
+        <w:t>fun_cities</w:t>
+      </w:r>
+      <w:proofErr w:type="spellEnd"/>
+      <w:r>
+        <w:rPr>
+          <w:rFonts w:ascii="Ubuntu Mono" w:eastAsia="Times New Roman" w:hAnsi="Ubuntu Mono" w:cs="Courier New"/>
+          <w:color w:val="939598"/>
+          <w:sz w:val="27"/>
+          <w:szCs w:val="27"/>
+          <w:lang w:val="en-US" w:eastAsia="ru-RU"/>
+        </w:rPr>
+        <w:t>".</w:t>
+      </w:r>
+      <w:r>
+        <w:rPr>
+          <w:rFonts w:ascii="Ubuntu Mono" w:eastAsia="Times New Roman" w:hAnsi="Ubuntu Mono" w:cs="Courier New"/>
+          <w:color w:val="939598"/>
+          <w:sz w:val="27"/>
+          <w:szCs w:val="27"/>
+          <w:lang w:val="en-US" w:eastAsia="ru-RU"/>
+        </w:rPr>
+        <w:br/>
+      </w:r>
+      <w:proofErr w:type="spellStart"/>
+      <w:r>
+        <w:rPr>
+          <w:rFonts w:ascii="Ubuntu Mono" w:eastAsia="Times New Roman" w:hAnsi="Ubuntu Mono" w:cs="Courier New"/>
+          <w:color w:val="FF8973"/>
+          <w:sz w:val="27"/>
+          <w:szCs w:val="27"/>
+          <w:lang w:val="en-US" w:eastAsia="ru-RU"/>
+        </w:rPr>
+        <w:t>fun_cities_file</w:t>
+      </w:r>
+      <w:r>
+        <w:rPr>
+          <w:rFonts w:ascii="Ubuntu Mono" w:eastAsia="Times New Roman" w:hAnsi="Ubuntu Mono" w:cs="Courier New"/>
+          <w:color w:val="FFFFFF"/>
+          <w:sz w:val="27"/>
+          <w:szCs w:val="27"/>
+          <w:lang w:val="en-US" w:eastAsia="ru-RU"/>
+        </w:rPr>
+        <w:t>.</w:t>
+      </w:r>
+      <w:r>
+        <w:rPr>
+          <w:rFonts w:ascii="Ubuntu Mono" w:eastAsia="Times New Roman" w:hAnsi="Ubuntu Mono" w:cs="Courier New"/>
+          <w:color w:val="83FFF5"/>
+          <w:sz w:val="27"/>
+          <w:szCs w:val="27"/>
+          <w:lang w:val="en-US" w:eastAsia="ru-RU"/>
+        </w:rPr>
+        <w:t>write</w:t>
+      </w:r>
+      <w:proofErr w:type="spellEnd"/>
+      <w:r>
+        <w:rPr>
+          <w:rFonts w:ascii="Ubuntu Mono" w:eastAsia="Times New Roman" w:hAnsi="Ubuntu Mono" w:cs="Courier New"/>
+          <w:color w:val="FFFFFF"/>
+          <w:sz w:val="27"/>
+          <w:szCs w:val="27"/>
+          <w:lang w:val="en-US" w:eastAsia="ru-RU"/>
+        </w:rPr>
+        <w:t>(</w:t>
+      </w:r>
+      <w:r>
+        <w:rPr>
+          <w:rFonts w:ascii="Ubuntu Mono" w:eastAsia="Times New Roman" w:hAnsi="Ubuntu Mono" w:cs="Courier New"/>
+          <w:color w:val="FFE083"/>
+          <w:sz w:val="27"/>
+          <w:szCs w:val="27"/>
+          <w:lang w:val="en-US" w:eastAsia="ru-RU"/>
+        </w:rPr>
+        <w:t>"Montréal"</w:t>
+      </w:r>
+      <w:r>
+        <w:rPr>
+          <w:rFonts w:ascii="Ubuntu Mono" w:eastAsia="Times New Roman" w:hAnsi="Ubuntu Mono" w:cs="Courier New"/>
+          <w:color w:val="FFFFFF"/>
+          <w:sz w:val="27"/>
+          <w:szCs w:val="27"/>
+          <w:lang w:val="en-US" w:eastAsia="ru-RU"/>
+        </w:rPr>
+        <w:t>)</w:t>
+      </w:r>
+      <w:r>
+        <w:rPr>
+          <w:rFonts w:ascii="Ubuntu Mono" w:eastAsia="Times New Roman" w:hAnsi="Ubuntu Mono" w:cs="Courier New"/>
+          <w:color w:val="939598"/>
+          <w:sz w:val="27"/>
+          <w:szCs w:val="27"/>
+          <w:lang w:val="en-US" w:eastAsia="ru-RU"/>
+        </w:rPr>
+        <w:br/>
+      </w:r>
+      <w:r>
+        <w:rPr>
+          <w:rFonts w:ascii="Ubuntu Mono" w:eastAsia="Times New Roman" w:hAnsi="Ubuntu Mono" w:cs="Courier New"/>
+          <w:color w:val="939598"/>
+          <w:sz w:val="27"/>
+          <w:szCs w:val="27"/>
+          <w:lang w:val="en-US" w:eastAsia="ru-RU"/>
+        </w:rPr>
+        <w:br/>
+        <w:t># But we need to remember to close the file</w:t>
+      </w:r>
+      <w:r>
+        <w:rPr>
+          <w:rFonts w:ascii="Ubuntu Mono" w:eastAsia="Times New Roman" w:hAnsi="Ubuntu Mono" w:cs="Courier New"/>
+          <w:color w:val="939598"/>
+          <w:sz w:val="27"/>
+          <w:szCs w:val="27"/>
+          <w:lang w:val="en-US" w:eastAsia="ru-RU"/>
+        </w:rPr>
+        <w:br/>
+      </w:r>
+      <w:proofErr w:type="spellStart"/>
+      <w:r>
+        <w:rPr>
+          <w:rFonts w:ascii="Ubuntu Mono" w:eastAsia="Times New Roman" w:hAnsi="Ubuntu Mono" w:cs="Courier New"/>
+          <w:color w:val="FF8973"/>
+          <w:sz w:val="27"/>
+          <w:szCs w:val="27"/>
+          <w:lang w:val="en-US" w:eastAsia="ru-RU"/>
+        </w:rPr>
+        <w:t>fun_cities_file</w:t>
+      </w:r>
+      <w:r>
+        <w:rPr>
+          <w:rFonts w:ascii="Ubuntu Mono" w:eastAsia="Times New Roman" w:hAnsi="Ubuntu Mono" w:cs="Courier New"/>
+          <w:color w:val="FFFFFF"/>
+          <w:sz w:val="27"/>
+          <w:szCs w:val="27"/>
+          <w:lang w:val="en-US" w:eastAsia="ru-RU"/>
+        </w:rPr>
+        <w:t>.</w:t>
+      </w:r>
+      <w:r>
+        <w:rPr>
+          <w:rFonts w:ascii="Ubuntu Mono" w:eastAsia="Times New Roman" w:hAnsi="Ubuntu Mono" w:cs="Courier New"/>
+          <w:color w:val="83FFF5"/>
+          <w:sz w:val="27"/>
+          <w:szCs w:val="27"/>
+          <w:lang w:val="en-US" w:eastAsia="ru-RU"/>
+        </w:rPr>
+        <w:t>close</w:t>
+      </w:r>
+      <w:proofErr w:type="spellEnd"/>
+      <w:r>
+        <w:rPr>
+          <w:rFonts w:ascii="Ubuntu Mono" w:eastAsia="Times New Roman" w:hAnsi="Ubuntu Mono" w:cs="Courier New"/>
+          <w:color w:val="FFFFFF"/>
+          <w:sz w:val="27"/>
+          <w:szCs w:val="27"/>
+          <w:lang w:val="en-US" w:eastAsia="ru-RU"/>
+        </w:rPr>
+        <w:t>()</w:t>
+      </w:r>
+    </w:p>
+    <w:p>
+      <w:pPr>
+        <w:spacing w:after="0" w:line="240" w:lineRule="auto"/>
+        <w:rPr>
+          <w:rFonts w:ascii="Segoe UI" w:eastAsia="Times New Roman" w:hAnsi="Segoe UI" w:cs="Segoe UI"/>
+          <w:color w:val="10162F"/>
+          <w:sz w:val="27"/>
+          <w:szCs w:val="27"/>
+          <w:lang w:val="en-US" w:eastAsia="ru-RU"/>
+        </w:rPr>
+      </w:pPr>
+      <w:r>
+        <w:rPr>
+          <w:rFonts w:ascii="Segoe UI" w:eastAsia="Times New Roman" w:hAnsi="Segoe UI" w:cs="Segoe UI"/>
+          <w:color w:val="10162F"/>
+          <w:sz w:val="27"/>
+          <w:szCs w:val="27"/>
+          <w:lang w:val="en-US" w:eastAsia="ru-RU"/>
+        </w:rPr>
+        <w:t>In the above script we added “Montréal” as a new line in our file </w:t>
+      </w:r>
+      <w:r>
+        <w:rPr>
+          <w:rFonts w:ascii="Segoe UI" w:eastAsia="Times New Roman" w:hAnsi="Segoe UI" w:cs="Segoe UI"/>
+          <w:b/>
+          <w:bCs/>
+          <w:color w:val="10162F"/>
+          <w:sz w:val="27"/>
+          <w:szCs w:val="27"/>
+          <w:lang w:val="en-US" w:eastAsia="ru-RU"/>
+        </w:rPr>
+        <w:t>fun_cities.txt</w:t>
+      </w:r>
+      <w:r>
+        <w:rPr>
+          <w:rFonts w:ascii="Segoe UI" w:eastAsia="Times New Roman" w:hAnsi="Segoe UI" w:cs="Segoe UI"/>
+          <w:color w:val="10162F"/>
+          <w:sz w:val="27"/>
+          <w:szCs w:val="27"/>
+          <w:lang w:val="en-US" w:eastAsia="ru-RU"/>
+        </w:rPr>
+        <w:t xml:space="preserve">. However, since we used the older-style syntax, we had to remember to close the file afterwards. Since this is necessarily more verbose </w:t>
+      </w:r>
+      <w:r>
+        <w:rPr>
+          <w:rFonts w:ascii="Segoe UI" w:eastAsia="Times New Roman" w:hAnsi="Segoe UI" w:cs="Segoe UI"/>
+          <w:color w:val="10162F"/>
+          <w:sz w:val="27"/>
+          <w:szCs w:val="27"/>
+          <w:lang w:val="en-US" w:eastAsia="ru-RU"/>
+        </w:rPr>
+        <w:lastRenderedPageBreak/>
+        <w:t>(requires at least one more line of code) without being any more expressive, using </w:t>
+      </w:r>
+      <w:r>
+        <w:rPr>
+          <w:rFonts w:ascii="Ubuntu Mono" w:eastAsia="Times New Roman" w:hAnsi="Ubuntu Mono" w:cs="Courier New"/>
+          <w:color w:val="15141F"/>
+          <w:shd w:val="clear" w:color="auto" w:fill="EAE9ED"/>
+          <w:lang w:val="en-US" w:eastAsia="ru-RU"/>
+        </w:rPr>
+        <w:t>with</w:t>
+      </w:r>
+      <w:r>
+        <w:rPr>
+          <w:rFonts w:ascii="Segoe UI" w:eastAsia="Times New Roman" w:hAnsi="Segoe UI" w:cs="Segoe UI"/>
+          <w:color w:val="10162F"/>
+          <w:sz w:val="27"/>
+          <w:szCs w:val="27"/>
+          <w:lang w:val="en-US" w:eastAsia="ru-RU"/>
+        </w:rPr>
+        <w:t> is preferred.</w:t>
+      </w:r>
+    </w:p>
+    <w:p>
+      <w:pPr>
+        <w:spacing w:before="100" w:beforeAutospacing="1" w:after="100" w:afterAutospacing="1" w:line="240" w:lineRule="auto"/>
+        <w:outlineLvl w:val="2"/>
+        <w:rPr>
+          <w:rFonts w:ascii="Segoe UI" w:eastAsia="Times New Roman" w:hAnsi="Segoe UI" w:cs="Segoe UI"/>
+          <w:b/>
+          <w:bCs/>
+          <w:color w:val="10162F"/>
+          <w:sz w:val="27"/>
+          <w:szCs w:val="27"/>
+          <w:lang w:val="en-US" w:eastAsia="ru-RU"/>
+        </w:rPr>
+      </w:pPr>
+      <w:r>
+        <w:rPr>
+          <w:rFonts w:ascii="Segoe UI" w:eastAsia="Times New Roman" w:hAnsi="Segoe UI" w:cs="Segoe UI"/>
+          <w:b/>
+          <w:bCs/>
+          <w:color w:val="10162F"/>
+          <w:sz w:val="27"/>
+          <w:szCs w:val="27"/>
+          <w:lang w:val="en-US" w:eastAsia="ru-RU"/>
+        </w:rPr>
+        <w:t>Instructions</w:t>
+      </w:r>
+    </w:p>
+    <w:p>
+      <w:pPr>
+        <w:spacing w:after="0" w:line="240" w:lineRule="auto"/>
+        <w:rPr>
+          <w:rFonts w:ascii="Segoe UI" w:eastAsia="Times New Roman" w:hAnsi="Segoe UI" w:cs="Segoe UI"/>
+          <w:color w:val="10162F"/>
+          <w:sz w:val="27"/>
+          <w:szCs w:val="27"/>
+          <w:lang w:val="en-US" w:eastAsia="ru-RU"/>
+        </w:rPr>
+      </w:pPr>
+      <w:r>
+        <w:rPr>
+          <w:rFonts w:ascii="Segoe UI" w:eastAsia="Times New Roman" w:hAnsi="Segoe UI" w:cs="Segoe UI"/>
+          <w:b/>
+          <w:bCs/>
+          <w:color w:val="10162F"/>
+          <w:sz w:val="27"/>
+          <w:szCs w:val="27"/>
+          <w:lang w:val="en-US" w:eastAsia="ru-RU"/>
+        </w:rPr>
+        <w:t>1.</w:t>
+      </w:r>
+    </w:p>
+    <w:p>
+      <w:pPr>
+        <w:spacing w:after="100" w:afterAutospacing="1" w:line="240" w:lineRule="auto"/>
+        <w:rPr>
+          <w:rFonts w:ascii="Segoe UI" w:eastAsia="Times New Roman" w:hAnsi="Segoe UI" w:cs="Segoe UI"/>
+          <w:color w:val="10162F"/>
+          <w:sz w:val="27"/>
+          <w:szCs w:val="27"/>
+          <w:lang w:val="en-US" w:eastAsia="ru-RU"/>
+        </w:rPr>
+      </w:pPr>
+      <w:r>
+        <w:rPr>
+          <w:rFonts w:ascii="Segoe UI" w:eastAsia="Times New Roman" w:hAnsi="Segoe UI" w:cs="Segoe UI"/>
+          <w:color w:val="10162F"/>
+          <w:sz w:val="27"/>
+          <w:szCs w:val="27"/>
+          <w:lang w:val="en-US" w:eastAsia="ru-RU"/>
+        </w:rPr>
+        <w:t>In </w:t>
+      </w:r>
+      <w:r>
+        <w:rPr>
+          <w:rFonts w:ascii="Segoe UI" w:eastAsia="Times New Roman" w:hAnsi="Segoe UI" w:cs="Segoe UI"/>
+          <w:b/>
+          <w:bCs/>
+          <w:color w:val="10162F"/>
+          <w:sz w:val="27"/>
+          <w:szCs w:val="27"/>
+          <w:lang w:val="en-US" w:eastAsia="ru-RU"/>
+        </w:rPr>
+        <w:t>script.py</w:t>
+      </w:r>
+      <w:r>
+        <w:rPr>
+          <w:rFonts w:ascii="Segoe UI" w:eastAsia="Times New Roman" w:hAnsi="Segoe UI" w:cs="Segoe UI"/>
+          <w:color w:val="10162F"/>
+          <w:sz w:val="27"/>
+          <w:szCs w:val="27"/>
+          <w:lang w:val="en-US" w:eastAsia="ru-RU"/>
+        </w:rPr>
+        <w:t> there’s a file object that doesn’t get closed correctly. Let’s fix it by changing the syntax!</w:t>
+      </w:r>
+    </w:p>
+    <w:p>
+      <w:pPr>
+        <w:spacing w:after="100" w:afterAutospacing="1" w:line="240" w:lineRule="auto"/>
+        <w:rPr>
+          <w:rFonts w:ascii="Segoe UI" w:eastAsia="Times New Roman" w:hAnsi="Segoe UI" w:cs="Segoe UI"/>
+          <w:color w:val="10162F"/>
+          <w:sz w:val="27"/>
+          <w:szCs w:val="27"/>
+          <w:lang w:val="en-US" w:eastAsia="ru-RU"/>
+        </w:rPr>
+      </w:pPr>
+      <w:r>
+        <w:rPr>
+          <w:rFonts w:ascii="Segoe UI" w:eastAsia="Times New Roman" w:hAnsi="Segoe UI" w:cs="Segoe UI"/>
+          <w:color w:val="10162F"/>
+          <w:sz w:val="27"/>
+          <w:szCs w:val="27"/>
+          <w:lang w:val="en-US" w:eastAsia="ru-RU"/>
+        </w:rPr>
+        <w:t>Remove this line:</w:t>
+      </w:r>
+    </w:p>
+    <w:p>
+      <w:pPr>
+        <w:shd w:val="clear" w:color="auto" w:fill="211E2F"/>
+        <w:tabs>
+          <w:tab w:val="left" w:pos="916"/>
+          <w:tab w:val="left" w:pos="1832"/>
+          <w:tab w:val="left" w:pos="2748"/>
+          <w:tab w:val="left" w:pos="3664"/>
+          <w:tab w:val="left" w:pos="4580"/>
+          <w:tab w:val="left" w:pos="5496"/>
+          <w:tab w:val="left" w:pos="6412"/>
+          <w:tab w:val="left" w:pos="7328"/>
+          <w:tab w:val="left" w:pos="8244"/>
+          <w:tab w:val="left" w:pos="9160"/>
+          <w:tab w:val="left" w:pos="10076"/>
+          <w:tab w:val="left" w:pos="10992"/>
+          <w:tab w:val="left" w:pos="11908"/>
+          <w:tab w:val="left" w:pos="12824"/>
+          <w:tab w:val="left" w:pos="13740"/>
+          <w:tab w:val="left" w:pos="14656"/>
+        </w:tabs>
+        <w:spacing w:after="0" w:line="240" w:lineRule="auto"/>
+        <w:rPr>
+          <w:rFonts w:ascii="Ubuntu Mono" w:eastAsia="Times New Roman" w:hAnsi="Ubuntu Mono" w:cs="Courier New"/>
+          <w:color w:val="939598"/>
+          <w:sz w:val="27"/>
+          <w:szCs w:val="27"/>
+          <w:lang w:val="en-US" w:eastAsia="ru-RU"/>
+        </w:rPr>
+      </w:pPr>
+      <w:proofErr w:type="spellStart"/>
+      <w:r>
+        <w:rPr>
+          <w:rFonts w:ascii="Ubuntu Mono" w:eastAsia="Times New Roman" w:hAnsi="Ubuntu Mono" w:cs="Courier New"/>
+          <w:color w:val="FF8973"/>
+          <w:sz w:val="27"/>
+          <w:szCs w:val="27"/>
+          <w:lang w:val="en-US" w:eastAsia="ru-RU"/>
+        </w:rPr>
+        <w:t>close_this_file</w:t>
+      </w:r>
+      <w:proofErr w:type="spellEnd"/>
+      <w:r>
+        <w:rPr>
+          <w:rFonts w:ascii="Ubuntu Mono" w:eastAsia="Times New Roman" w:hAnsi="Ubuntu Mono" w:cs="Courier New"/>
+          <w:color w:val="FFFFFF"/>
+          <w:sz w:val="27"/>
+          <w:szCs w:val="27"/>
+          <w:lang w:val="en-US" w:eastAsia="ru-RU"/>
+        </w:rPr>
+        <w:t> = open(</w:t>
+      </w:r>
+      <w:r>
+        <w:rPr>
+          <w:rFonts w:ascii="Ubuntu Mono" w:eastAsia="Times New Roman" w:hAnsi="Ubuntu Mono" w:cs="Courier New"/>
+          <w:color w:val="FFE083"/>
+          <w:sz w:val="27"/>
+          <w:szCs w:val="27"/>
+          <w:lang w:val="en-US" w:eastAsia="ru-RU"/>
+        </w:rPr>
+        <w:t>'fun_file.txt'</w:t>
+      </w:r>
+      <w:r>
+        <w:rPr>
+          <w:rFonts w:ascii="Ubuntu Mono" w:eastAsia="Times New Roman" w:hAnsi="Ubuntu Mono" w:cs="Courier New"/>
+          <w:color w:val="FFFFFF"/>
+          <w:sz w:val="27"/>
+          <w:szCs w:val="27"/>
+          <w:lang w:val="en-US" w:eastAsia="ru-RU"/>
+        </w:rPr>
+        <w:t>)</w:t>
+      </w:r>
+    </w:p>
+    <w:p>
+      <w:pPr>
+        <w:spacing w:after="100" w:afterAutospacing="1" w:line="240" w:lineRule="auto"/>
+        <w:rPr>
+          <w:rFonts w:ascii="Segoe UI" w:eastAsia="Times New Roman" w:hAnsi="Segoe UI" w:cs="Segoe UI"/>
+          <w:color w:val="10162F"/>
+          <w:sz w:val="27"/>
+          <w:szCs w:val="27"/>
+          <w:lang w:val="en-US" w:eastAsia="ru-RU"/>
+        </w:rPr>
+      </w:pPr>
+      <w:r>
+        <w:rPr>
+          <w:rFonts w:ascii="Segoe UI" w:eastAsia="Times New Roman" w:hAnsi="Segoe UI" w:cs="Segoe UI"/>
+          <w:color w:val="10162F"/>
+          <w:sz w:val="27"/>
+          <w:szCs w:val="27"/>
+          <w:lang w:val="en-US" w:eastAsia="ru-RU"/>
+        </w:rPr>
+        <w:t>And change it to use the </w:t>
+      </w:r>
+      <w:r>
+        <w:rPr>
+          <w:rFonts w:ascii="Ubuntu Mono" w:eastAsia="Times New Roman" w:hAnsi="Ubuntu Mono" w:cs="Courier New"/>
+          <w:color w:val="15141F"/>
+          <w:shd w:val="clear" w:color="auto" w:fill="EAE9ED"/>
+          <w:lang w:val="en-US" w:eastAsia="ru-RU"/>
+        </w:rPr>
+        <w:t>with</w:t>
+      </w:r>
+      <w:r>
+        <w:rPr>
+          <w:rFonts w:ascii="Segoe UI" w:eastAsia="Times New Roman" w:hAnsi="Segoe UI" w:cs="Segoe UI"/>
+          <w:color w:val="10162F"/>
+          <w:sz w:val="27"/>
+          <w:szCs w:val="27"/>
+          <w:lang w:val="en-US" w:eastAsia="ru-RU"/>
+        </w:rPr>
+        <w:t> syntax from our previous exercises.</w:t>
+      </w:r>
+    </w:p>
+    <w:p>
+      <w:pPr>
+        <w:spacing w:after="0" w:line="240" w:lineRule="auto"/>
+        <w:rPr>
+          <w:rFonts w:ascii="Segoe UI" w:eastAsia="Times New Roman" w:hAnsi="Segoe UI" w:cs="Segoe UI"/>
+          <w:color w:val="10162F"/>
+          <w:sz w:val="27"/>
+          <w:szCs w:val="27"/>
+          <w:lang w:val="en-US" w:eastAsia="ru-RU"/>
+        </w:rPr>
+      </w:pPr>
+      <w:r>
+        <w:rPr>
+          <w:rFonts w:ascii="Segoe UI" w:eastAsia="Times New Roman" w:hAnsi="Segoe UI" w:cs="Segoe UI"/>
+          <w:color w:val="10162F"/>
+          <w:sz w:val="27"/>
+          <w:szCs w:val="27"/>
+          <w:lang w:val="en-US" w:eastAsia="ru-RU"/>
+        </w:rPr>
+        <w:t>Remember to indent the rest of the body so that we don’t get an </w:t>
+      </w:r>
+      <w:proofErr w:type="spellStart"/>
+      <w:r>
+        <w:rPr>
+          <w:rFonts w:ascii="Ubuntu Mono" w:eastAsia="Times New Roman" w:hAnsi="Ubuntu Mono" w:cs="Courier New"/>
+          <w:color w:val="15141F"/>
+          <w:shd w:val="clear" w:color="auto" w:fill="EAE9ED"/>
+          <w:lang w:val="en-US" w:eastAsia="ru-RU"/>
+        </w:rPr>
+        <w:t>IndentError</w:t>
+      </w:r>
+      <w:proofErr w:type="spellEnd"/>
+      <w:r>
+        <w:rPr>
+          <w:rFonts w:ascii="Segoe UI" w:eastAsia="Times New Roman" w:hAnsi="Segoe UI" w:cs="Segoe UI"/>
+          <w:color w:val="10162F"/>
+          <w:sz w:val="27"/>
+          <w:szCs w:val="27"/>
+          <w:lang w:val="en-US" w:eastAsia="ru-RU"/>
+        </w:rPr>
+        <w:t>.</w:t>
+      </w:r>
+    </w:p>
+    <w:p>
+      <w:pPr>
+        <w:jc w:val="both"/>
+        <w:rPr>
+          <w:b/>
+          <w:bCs/>
+          <w:lang w:val="en-US"/>
+        </w:rPr>
+      </w:pPr>
+    </w:p>
+    <w:p>
+      <w:pPr>
+        <w:jc w:val="both"/>
+        <w:rPr>
+          <w:b/>
+          <w:bCs/>
+          <w:lang w:val="en-US"/>
+        </w:rPr>
+      </w:pPr>
+      <w:r>
+        <w:rPr>
+          <w:b/>
+          <w:bCs/>
+          <w:lang w:val="en-US"/>
+        </w:rPr>
+        <w:t>script.py</w:t>
+      </w:r>
+    </w:p>
+    <w:p>
+      <w:pPr>
+        <w:shd w:val="clear" w:color="auto" w:fill="1E1E1E"/>
+        <w:spacing w:after="0" w:line="360" w:lineRule="atLeast"/>
+        <w:rPr>
+          <w:rFonts w:ascii="Consolas" w:eastAsia="Times New Roman" w:hAnsi="Consolas" w:cs="Times New Roman"/>
+          <w:color w:val="FFFFFF"/>
+          <w:sz w:val="21"/>
+          <w:szCs w:val="21"/>
+          <w:lang w:val="en-US" w:eastAsia="ru-RU"/>
+        </w:rPr>
+      </w:pPr>
+      <w:r>
+        <w:rPr>
+          <w:rFonts w:ascii="Consolas" w:eastAsia="Times New Roman" w:hAnsi="Consolas" w:cs="Times New Roman"/>
+          <w:color w:val="B3CCFF"/>
+          <w:sz w:val="21"/>
+          <w:szCs w:val="21"/>
+          <w:lang w:val="en-US" w:eastAsia="ru-RU"/>
+        </w:rPr>
+        <w:t>with</w:t>
+      </w:r>
+      <w:r>
+        <w:rPr>
+          <w:rFonts w:ascii="Consolas" w:eastAsia="Times New Roman" w:hAnsi="Consolas" w:cs="Times New Roman"/>
+          <w:color w:val="FFFFFF"/>
+          <w:sz w:val="21"/>
+          <w:szCs w:val="21"/>
+          <w:lang w:val="en-US" w:eastAsia="ru-RU"/>
+        </w:rPr>
+        <w:t> open(</w:t>
+      </w:r>
+      <w:r>
+        <w:rPr>
+          <w:rFonts w:ascii="Consolas" w:eastAsia="Times New Roman" w:hAnsi="Consolas" w:cs="Times New Roman"/>
+          <w:color w:val="FFE083"/>
+          <w:sz w:val="21"/>
+          <w:szCs w:val="21"/>
+          <w:lang w:val="en-US" w:eastAsia="ru-RU"/>
+        </w:rPr>
+        <w:t>"fun_file.txt"</w:t>
+      </w:r>
+      <w:r>
+        <w:rPr>
+          <w:rFonts w:ascii="Consolas" w:eastAsia="Times New Roman" w:hAnsi="Consolas" w:cs="Times New Roman"/>
+          <w:color w:val="FFFFFF"/>
+          <w:sz w:val="21"/>
+          <w:szCs w:val="21"/>
+          <w:lang w:val="en-US" w:eastAsia="ru-RU"/>
+        </w:rPr>
+        <w:t>) </w:t>
+      </w:r>
+      <w:r>
+        <w:rPr>
+          <w:rFonts w:ascii="Consolas" w:eastAsia="Times New Roman" w:hAnsi="Consolas" w:cs="Times New Roman"/>
+          <w:color w:val="B3CCFF"/>
+          <w:sz w:val="21"/>
+          <w:szCs w:val="21"/>
+          <w:lang w:val="en-US" w:eastAsia="ru-RU"/>
+        </w:rPr>
+        <w:t>as</w:t>
+      </w:r>
+      <w:r>
+        <w:rPr>
+          <w:rFonts w:ascii="Consolas" w:eastAsia="Times New Roman" w:hAnsi="Consolas" w:cs="Times New Roman"/>
+          <w:color w:val="FFFFFF"/>
+          <w:sz w:val="21"/>
+          <w:szCs w:val="21"/>
+          <w:lang w:val="en-US" w:eastAsia="ru-RU"/>
+        </w:rPr>
+        <w:t> </w:t>
+      </w:r>
+      <w:proofErr w:type="spellStart"/>
+      <w:r>
+        <w:rPr>
+          <w:rFonts w:ascii="Consolas" w:eastAsia="Times New Roman" w:hAnsi="Consolas" w:cs="Times New Roman"/>
+          <w:color w:val="FF8973"/>
+          <w:sz w:val="21"/>
+          <w:szCs w:val="21"/>
+          <w:lang w:val="en-US" w:eastAsia="ru-RU"/>
+        </w:rPr>
+        <w:t>close_this_file</w:t>
+      </w:r>
+      <w:proofErr w:type="spellEnd"/>
+      <w:r>
+        <w:rPr>
+          <w:rFonts w:ascii="Consolas" w:eastAsia="Times New Roman" w:hAnsi="Consolas" w:cs="Times New Roman"/>
+          <w:color w:val="FFFFFF"/>
+          <w:sz w:val="21"/>
+          <w:szCs w:val="21"/>
+          <w:lang w:val="en-US" w:eastAsia="ru-RU"/>
+        </w:rPr>
+        <w:t>:</w:t>
+      </w:r>
+    </w:p>
+    <w:p>
+      <w:pPr>
+        <w:shd w:val="clear" w:color="auto" w:fill="1E1E1E"/>
+        <w:spacing w:after="0" w:line="360" w:lineRule="atLeast"/>
+        <w:rPr>
+          <w:rFonts w:ascii="Consolas" w:eastAsia="Times New Roman" w:hAnsi="Consolas" w:cs="Times New Roman"/>
+          <w:color w:val="FFFFFF"/>
+          <w:sz w:val="21"/>
+          <w:szCs w:val="21"/>
+          <w:lang w:val="en-US" w:eastAsia="ru-RU"/>
+        </w:rPr>
+      </w:pPr>
+      <w:r>
+        <w:rPr>
+          <w:rFonts w:ascii="Consolas" w:eastAsia="Times New Roman" w:hAnsi="Consolas" w:cs="Times New Roman"/>
+          <w:color w:val="FFFFFF"/>
+          <w:sz w:val="21"/>
+          <w:szCs w:val="21"/>
+          <w:lang w:val="en-US" w:eastAsia="ru-RU"/>
+        </w:rPr>
+        <w:t>  </w:t>
+      </w:r>
+      <w:r>
+        <w:rPr>
+          <w:rFonts w:ascii="Consolas" w:eastAsia="Times New Roman" w:hAnsi="Consolas" w:cs="Times New Roman"/>
+          <w:color w:val="FF8973"/>
+          <w:sz w:val="21"/>
+          <w:szCs w:val="21"/>
+          <w:lang w:val="en-US" w:eastAsia="ru-RU"/>
+        </w:rPr>
+        <w:t>setup</w:t>
+      </w:r>
+      <w:r>
+        <w:rPr>
+          <w:rFonts w:ascii="Consolas" w:eastAsia="Times New Roman" w:hAnsi="Consolas" w:cs="Times New Roman"/>
+          <w:color w:val="FFFFFF"/>
+          <w:sz w:val="21"/>
+          <w:szCs w:val="21"/>
+          <w:lang w:val="en-US" w:eastAsia="ru-RU"/>
+        </w:rPr>
+        <w:t> = </w:t>
+      </w:r>
+      <w:proofErr w:type="spellStart"/>
+      <w:r>
+        <w:rPr>
+          <w:rFonts w:ascii="Consolas" w:eastAsia="Times New Roman" w:hAnsi="Consolas" w:cs="Times New Roman"/>
+          <w:color w:val="FF8973"/>
+          <w:sz w:val="21"/>
+          <w:szCs w:val="21"/>
+          <w:lang w:val="en-US" w:eastAsia="ru-RU"/>
+        </w:rPr>
+        <w:t>close_this_</w:t>
+      </w:r>
+      <w:proofErr w:type="gramStart"/>
+      <w:r>
+        <w:rPr>
+          <w:rFonts w:ascii="Consolas" w:eastAsia="Times New Roman" w:hAnsi="Consolas" w:cs="Times New Roman"/>
+          <w:color w:val="FF8973"/>
+          <w:sz w:val="21"/>
+          <w:szCs w:val="21"/>
+          <w:lang w:val="en-US" w:eastAsia="ru-RU"/>
+        </w:rPr>
+        <w:t>file</w:t>
+      </w:r>
+      <w:r>
+        <w:rPr>
+          <w:rFonts w:ascii="Consolas" w:eastAsia="Times New Roman" w:hAnsi="Consolas" w:cs="Times New Roman"/>
+          <w:color w:val="FFFFFF"/>
+          <w:sz w:val="21"/>
+          <w:szCs w:val="21"/>
+          <w:lang w:val="en-US" w:eastAsia="ru-RU"/>
+        </w:rPr>
+        <w:t>.</w:t>
+      </w:r>
+      <w:r>
+        <w:rPr>
+          <w:rFonts w:ascii="Consolas" w:eastAsia="Times New Roman" w:hAnsi="Consolas" w:cs="Times New Roman"/>
+          <w:color w:val="83FFF5"/>
+          <w:sz w:val="21"/>
+          <w:szCs w:val="21"/>
+          <w:lang w:val="en-US" w:eastAsia="ru-RU"/>
+        </w:rPr>
+        <w:t>readline</w:t>
+      </w:r>
+      <w:proofErr w:type="spellEnd"/>
+      <w:proofErr w:type="gramEnd"/>
+      <w:r>
+        <w:rPr>
+          <w:rFonts w:ascii="Consolas" w:eastAsia="Times New Roman" w:hAnsi="Consolas" w:cs="Times New Roman"/>
+          <w:color w:val="FFFFFF"/>
+          <w:sz w:val="21"/>
+          <w:szCs w:val="21"/>
+          <w:lang w:val="en-US" w:eastAsia="ru-RU"/>
+        </w:rPr>
+        <w:t>()</w:t>
+      </w:r>
+    </w:p>
+    <w:p>
+      <w:pPr>
+        <w:shd w:val="clear" w:color="auto" w:fill="1E1E1E"/>
+        <w:spacing w:after="0" w:line="360" w:lineRule="atLeast"/>
+        <w:rPr>
+          <w:rFonts w:ascii="Consolas" w:eastAsia="Times New Roman" w:hAnsi="Consolas" w:cs="Times New Roman"/>
+          <w:color w:val="FFFFFF"/>
+          <w:sz w:val="21"/>
+          <w:szCs w:val="21"/>
+          <w:lang w:val="en-US" w:eastAsia="ru-RU"/>
+        </w:rPr>
+      </w:pPr>
+      <w:r>
+        <w:rPr>
+          <w:rFonts w:ascii="Consolas" w:eastAsia="Times New Roman" w:hAnsi="Consolas" w:cs="Times New Roman"/>
+          <w:color w:val="FFFFFF"/>
+          <w:sz w:val="21"/>
+          <w:szCs w:val="21"/>
+          <w:lang w:val="en-US" w:eastAsia="ru-RU"/>
+        </w:rPr>
+        <w:t>  </w:t>
+      </w:r>
+      <w:r>
+        <w:rPr>
+          <w:rFonts w:ascii="Consolas" w:eastAsia="Times New Roman" w:hAnsi="Consolas" w:cs="Times New Roman"/>
+          <w:color w:val="FF8973"/>
+          <w:sz w:val="21"/>
+          <w:szCs w:val="21"/>
+          <w:lang w:val="en-US" w:eastAsia="ru-RU"/>
+        </w:rPr>
+        <w:t>punchline</w:t>
+      </w:r>
+      <w:r>
+        <w:rPr>
+          <w:rFonts w:ascii="Consolas" w:eastAsia="Times New Roman" w:hAnsi="Consolas" w:cs="Times New Roman"/>
+          <w:color w:val="FFFFFF"/>
+          <w:sz w:val="21"/>
+          <w:szCs w:val="21"/>
+          <w:lang w:val="en-US" w:eastAsia="ru-RU"/>
+        </w:rPr>
+        <w:t> = </w:t>
+      </w:r>
+      <w:proofErr w:type="spellStart"/>
+      <w:r>
+        <w:rPr>
+          <w:rFonts w:ascii="Consolas" w:eastAsia="Times New Roman" w:hAnsi="Consolas" w:cs="Times New Roman"/>
+          <w:color w:val="FF8973"/>
+          <w:sz w:val="21"/>
+          <w:szCs w:val="21"/>
+          <w:lang w:val="en-US" w:eastAsia="ru-RU"/>
+        </w:rPr>
+        <w:t>close_this_</w:t>
+      </w:r>
+      <w:proofErr w:type="gramStart"/>
+      <w:r>
+        <w:rPr>
+          <w:rFonts w:ascii="Consolas" w:eastAsia="Times New Roman" w:hAnsi="Consolas" w:cs="Times New Roman"/>
+          <w:color w:val="FF8973"/>
+          <w:sz w:val="21"/>
+          <w:szCs w:val="21"/>
+          <w:lang w:val="en-US" w:eastAsia="ru-RU"/>
+        </w:rPr>
+        <w:t>file</w:t>
+      </w:r>
+      <w:r>
+        <w:rPr>
+          <w:rFonts w:ascii="Consolas" w:eastAsia="Times New Roman" w:hAnsi="Consolas" w:cs="Times New Roman"/>
+          <w:color w:val="FFFFFF"/>
+          <w:sz w:val="21"/>
+          <w:szCs w:val="21"/>
+          <w:lang w:val="en-US" w:eastAsia="ru-RU"/>
+        </w:rPr>
+        <w:t>.</w:t>
+      </w:r>
+      <w:r>
+        <w:rPr>
+          <w:rFonts w:ascii="Consolas" w:eastAsia="Times New Roman" w:hAnsi="Consolas" w:cs="Times New Roman"/>
+          <w:color w:val="83FFF5"/>
+          <w:sz w:val="21"/>
+          <w:szCs w:val="21"/>
+          <w:lang w:val="en-US" w:eastAsia="ru-RU"/>
+        </w:rPr>
+        <w:t>readline</w:t>
+      </w:r>
+      <w:proofErr w:type="spellEnd"/>
+      <w:proofErr w:type="gramEnd"/>
+      <w:r>
+        <w:rPr>
+          <w:rFonts w:ascii="Consolas" w:eastAsia="Times New Roman" w:hAnsi="Consolas" w:cs="Times New Roman"/>
+          <w:color w:val="FFFFFF"/>
+          <w:sz w:val="21"/>
+          <w:szCs w:val="21"/>
+          <w:lang w:val="en-US" w:eastAsia="ru-RU"/>
+        </w:rPr>
+        <w:t>()</w:t>
+      </w:r>
+    </w:p>
+    <w:p>
+      <w:pPr>
+        <w:shd w:val="clear" w:color="auto" w:fill="1E1E1E"/>
+        <w:spacing w:after="0" w:line="360" w:lineRule="atLeast"/>
+        <w:rPr>
+          <w:rFonts w:ascii="Consolas" w:eastAsia="Times New Roman" w:hAnsi="Consolas" w:cs="Times New Roman"/>
+          <w:color w:val="FFFFFF"/>
+          <w:sz w:val="21"/>
+          <w:szCs w:val="21"/>
+          <w:lang w:val="en-US" w:eastAsia="ru-RU"/>
+        </w:rPr>
+      </w:pPr>
+    </w:p>
+    <w:p>
+      <w:pPr>
+        <w:shd w:val="clear" w:color="auto" w:fill="1E1E1E"/>
+        <w:spacing w:after="0" w:line="360" w:lineRule="atLeast"/>
+        <w:rPr>
+          <w:rFonts w:ascii="Consolas" w:eastAsia="Times New Roman" w:hAnsi="Consolas" w:cs="Times New Roman"/>
+          <w:color w:val="FFFFFF"/>
+          <w:sz w:val="21"/>
+          <w:szCs w:val="21"/>
+          <w:lang w:eastAsia="ru-RU"/>
+        </w:rPr>
+      </w:pPr>
+      <w:proofErr w:type="spellStart"/>
+      <w:r>
+        <w:rPr>
+          <w:rFonts w:ascii="Consolas" w:eastAsia="Times New Roman" w:hAnsi="Consolas" w:cs="Times New Roman"/>
+          <w:color w:val="FFFFFF"/>
+          <w:sz w:val="21"/>
+          <w:szCs w:val="21"/>
+          <w:lang w:eastAsia="ru-RU"/>
+        </w:rPr>
+        <w:t>print</w:t>
+      </w:r>
+      <w:proofErr w:type="spellEnd"/>
+      <w:r>
+        <w:rPr>
+          <w:rFonts w:ascii="Consolas" w:eastAsia="Times New Roman" w:hAnsi="Consolas" w:cs="Times New Roman"/>
+          <w:color w:val="FFFFFF"/>
+          <w:sz w:val="21"/>
+          <w:szCs w:val="21"/>
+          <w:lang w:eastAsia="ru-RU"/>
+        </w:rPr>
+        <w:t>(</w:t>
+      </w:r>
+      <w:proofErr w:type="spellStart"/>
+      <w:r>
+        <w:rPr>
+          <w:rFonts w:ascii="Consolas" w:eastAsia="Times New Roman" w:hAnsi="Consolas" w:cs="Times New Roman"/>
+          <w:color w:val="FF8973"/>
+          <w:sz w:val="21"/>
+          <w:szCs w:val="21"/>
+          <w:lang w:eastAsia="ru-RU"/>
+        </w:rPr>
+        <w:t>setup</w:t>
+      </w:r>
+      <w:proofErr w:type="spellEnd"/>
+      <w:r>
+        <w:rPr>
+          <w:rFonts w:ascii="Consolas" w:eastAsia="Times New Roman" w:hAnsi="Consolas" w:cs="Times New Roman"/>
+          <w:color w:val="FFFFFF"/>
+          <w:sz w:val="21"/>
+          <w:szCs w:val="21"/>
+          <w:lang w:eastAsia="ru-RU"/>
+        </w:rPr>
+        <w:t>)</w:t>
+      </w:r>
+    </w:p>
+    <w:p>
+      <w:pPr>
+        <w:jc w:val="both"/>
+        <w:rPr>
+          <w:b/>
+          <w:bCs/>
+          <w:lang w:val="en-US"/>
+        </w:rPr>
+      </w:pPr>
+    </w:p>
+    <w:p>
+      <w:pPr>
+        <w:jc w:val="center"/>
+        <w:rPr>
+          <w:b/>
+          <w:bCs/>
+          <w:lang w:val="en-US"/>
+        </w:rPr>
+      </w:pPr>
+      <w:r>
+        <w:rPr>
+          <w:b/>
+          <w:bCs/>
+          <w:noProof/>
+          <w:lang w:val="en-US"/>
+        </w:rPr>
+        <w:drawing>
+          <wp:inline distT="0" distB="0" distL="0" distR="0" wp14:anchorId="1C21964C" wp14:editId="725D7CB7">
+            <wp:extent cx="3710940" cy="502920"/>
+            <wp:effectExtent l="0" t="0" r="3810" b="0"/>
+            <wp:docPr id="3" name="Рисунок 3"/>
+            <wp:cNvGraphicFramePr>
+              <a:graphicFrameLocks xmlns:a="http://schemas.openxmlformats.org/drawingml/2006/main" noChangeAspect="1"/>
+            </wp:cNvGraphicFramePr>
+            <a:graphic xmlns:a="http://schemas.openxmlformats.org/drawingml/2006/main">
+              <a:graphicData uri="http://schemas.openxmlformats.org/drawingml/2006/picture">
+                <pic:pic xmlns:pic="http://schemas.openxmlformats.org/drawingml/2006/picture">
+                  <pic:nvPicPr>
+                    <pic:cNvPr id="0" name="Picture 3"/>
+                    <pic:cNvPicPr>
+                      <a:picLocks noChangeAspect="1" noChangeArrowheads="1"/>
+                    </pic:cNvPicPr>
+                  </pic:nvPicPr>
+                  <pic:blipFill>
+                    <a:blip r:embed="rId12">
+                      <a:extLst>
+                        <a:ext uri="{28A0092B-C50C-407E-A947-70E740481C1C}">
+                          <a14:useLocalDpi xmlns:a14="http://schemas.microsoft.com/office/drawing/2010/main" val="0"/>
+                        </a:ext>
+                      </a:extLst>
+                    </a:blip>
+                    <a:srcRect/>
+                    <a:stretch>
+                      <a:fillRect/>
+                    </a:stretch>
+                  </pic:blipFill>
+                  <pic:spPr bwMode="auto">
+                    <a:xfrm>
+                      <a:off x="0" y="0"/>
+                      <a:ext cx="3710940" cy="502920"/>
+                    </a:xfrm>
+                    <a:prstGeom prst="rect">
+                      <a:avLst/>
+                    </a:prstGeom>
+                    <a:noFill/>
+                    <a:ln>
+                      <a:noFill/>
+                    </a:ln>
+                  </pic:spPr>
+                </pic:pic>
+              </a:graphicData>
+            </a:graphic>
+          </wp:inline>
+        </w:drawing>
+      </w:r>
+    </w:p>
+    <w:p>
+      <w:pPr>
+        <w:pBdr>
+          <w:bottom w:val="single" w:sz="12" w:space="1" w:color="auto"/>
+        </w:pBdr>
+        <w:jc w:val="center"/>
         <w:rPr>
           <w:b/>
           <w:bCs/>

</xml_diff>

<commit_message>
adding What Is A CSV File
</commit_message>
<xml_diff>
--- a/LEARN PYTHON - FILES.docx
+++ b/LEARN PYTHON - FILES.docx
@@ -9840,6 +9840,2396 @@
           <w:lang w:val="en-US"/>
         </w:rPr>
       </w:pPr>
+    </w:p>
+    <w:p>
+      <w:pPr>
+        <w:rPr>
+          <w:rFonts w:ascii="Segoe UI" w:hAnsi="Segoe UI" w:cs="Segoe UI"/>
+          <w:color w:val="10162F"/>
+          <w:sz w:val="27"/>
+          <w:szCs w:val="27"/>
+          <w:lang w:val="en-US"/>
+        </w:rPr>
+      </w:pPr>
+      <w:r>
+        <w:rPr>
+          <w:rStyle w:val="gamut-yj8jvy-text"/>
+          <w:rFonts w:ascii="Segoe UI" w:hAnsi="Segoe UI" w:cs="Segoe UI"/>
+          <w:b/>
+          <w:bCs/>
+          <w:color w:val="10162F"/>
+          <w:sz w:val="27"/>
+          <w:szCs w:val="27"/>
+          <w:lang w:val="en-US"/>
+        </w:rPr>
+        <w:t>What Is a CSV File?</w:t>
+      </w:r>
+    </w:p>
+    <w:p>
+      <w:pPr>
+        <w:pStyle w:val="p1qg33igem5pagn4kpmirjw"/>
+        <w:spacing w:before="0" w:beforeAutospacing="0"/>
+        <w:rPr>
+          <w:rFonts w:ascii="Segoe UI" w:hAnsi="Segoe UI" w:cs="Segoe UI"/>
+          <w:color w:val="10162F"/>
+          <w:sz w:val="27"/>
+          <w:szCs w:val="27"/>
+        </w:rPr>
+      </w:pPr>
+      <w:r>
+        <w:rPr>
+          <w:rFonts w:ascii="Segoe UI" w:hAnsi="Segoe UI" w:cs="Segoe UI"/>
+          <w:color w:val="10162F"/>
+          <w:sz w:val="27"/>
+          <w:szCs w:val="27"/>
+          <w:lang w:val="en-US"/>
+        </w:rPr>
+        <w:t>Text files aren’t the only thing that Python can read, but they’re the only thing that we don’t need any additional parsing library to understand. </w:t>
+      </w:r>
+      <w:hyperlink r:id="rId13" w:tgtFrame="_blank" w:history="1">
+        <w:r>
+          <w:rPr>
+            <w:rStyle w:val="a3"/>
+            <w:rFonts w:ascii="Segoe UI" w:hAnsi="Segoe UI" w:cs="Segoe UI"/>
+            <w:sz w:val="27"/>
+            <w:szCs w:val="27"/>
+            <w:bdr w:val="none" w:sz="0" w:space="0" w:color="auto" w:frame="1"/>
+            <w:lang w:val="en-US"/>
+          </w:rPr>
+          <w:t>CSV</w:t>
+        </w:r>
+      </w:hyperlink>
+      <w:r>
+        <w:rPr>
+          <w:rFonts w:ascii="Segoe UI" w:hAnsi="Segoe UI" w:cs="Segoe UI"/>
+          <w:color w:val="10162F"/>
+          <w:sz w:val="27"/>
+          <w:szCs w:val="27"/>
+          <w:lang w:val="en-US"/>
+        </w:rPr>
+        <w:t> files are an example of a text file that impose a structure to their data. CSV stands for </w:t>
+      </w:r>
+      <w:r>
+        <w:rPr>
+          <w:rStyle w:val="a5"/>
+          <w:rFonts w:ascii="Segoe UI" w:hAnsi="Segoe UI" w:cs="Segoe UI"/>
+          <w:color w:val="10162F"/>
+          <w:sz w:val="27"/>
+          <w:szCs w:val="27"/>
+          <w:lang w:val="en-US"/>
+        </w:rPr>
+        <w:t>Comma-Separated Values</w:t>
+      </w:r>
+      <w:r>
+        <w:rPr>
+          <w:rFonts w:ascii="Segoe UI" w:hAnsi="Segoe UI" w:cs="Segoe UI"/>
+          <w:color w:val="10162F"/>
+          <w:sz w:val="27"/>
+          <w:szCs w:val="27"/>
+          <w:lang w:val="en-US"/>
+        </w:rPr>
+        <w:t xml:space="preserve"> and CSV files are usually the way that data from spreadsheet software (like Microsoft Excel or Google Sheets) is exported into a portable format. </w:t>
+      </w:r>
+      <w:r>
+        <w:rPr>
+          <w:rFonts w:ascii="Segoe UI" w:hAnsi="Segoe UI" w:cs="Segoe UI"/>
+          <w:color w:val="10162F"/>
+          <w:sz w:val="27"/>
+          <w:szCs w:val="27"/>
+        </w:rPr>
+        <w:t xml:space="preserve">A </w:t>
+      </w:r>
+      <w:proofErr w:type="spellStart"/>
+      <w:r>
+        <w:rPr>
+          <w:rFonts w:ascii="Segoe UI" w:hAnsi="Segoe UI" w:cs="Segoe UI"/>
+          <w:color w:val="10162F"/>
+          <w:sz w:val="27"/>
+          <w:szCs w:val="27"/>
+        </w:rPr>
+        <w:t>spreadsheet</w:t>
+      </w:r>
+      <w:proofErr w:type="spellEnd"/>
+      <w:r>
+        <w:rPr>
+          <w:rFonts w:ascii="Segoe UI" w:hAnsi="Segoe UI" w:cs="Segoe UI"/>
+          <w:color w:val="10162F"/>
+          <w:sz w:val="27"/>
+          <w:szCs w:val="27"/>
+        </w:rPr>
+        <w:t xml:space="preserve"> </w:t>
+      </w:r>
+      <w:proofErr w:type="spellStart"/>
+      <w:r>
+        <w:rPr>
+          <w:rFonts w:ascii="Segoe UI" w:hAnsi="Segoe UI" w:cs="Segoe UI"/>
+          <w:color w:val="10162F"/>
+          <w:sz w:val="27"/>
+          <w:szCs w:val="27"/>
+        </w:rPr>
+        <w:t>that</w:t>
+      </w:r>
+      <w:proofErr w:type="spellEnd"/>
+      <w:r>
+        <w:rPr>
+          <w:rFonts w:ascii="Segoe UI" w:hAnsi="Segoe UI" w:cs="Segoe UI"/>
+          <w:color w:val="10162F"/>
+          <w:sz w:val="27"/>
+          <w:szCs w:val="27"/>
+        </w:rPr>
+        <w:t xml:space="preserve"> </w:t>
+      </w:r>
+      <w:proofErr w:type="spellStart"/>
+      <w:r>
+        <w:rPr>
+          <w:rFonts w:ascii="Segoe UI" w:hAnsi="Segoe UI" w:cs="Segoe UI"/>
+          <w:color w:val="10162F"/>
+          <w:sz w:val="27"/>
+          <w:szCs w:val="27"/>
+        </w:rPr>
+        <w:t>looks</w:t>
+      </w:r>
+      <w:proofErr w:type="spellEnd"/>
+      <w:r>
+        <w:rPr>
+          <w:rFonts w:ascii="Segoe UI" w:hAnsi="Segoe UI" w:cs="Segoe UI"/>
+          <w:color w:val="10162F"/>
+          <w:sz w:val="27"/>
+          <w:szCs w:val="27"/>
+        </w:rPr>
+        <w:t xml:space="preserve"> </w:t>
+      </w:r>
+      <w:proofErr w:type="spellStart"/>
+      <w:r>
+        <w:rPr>
+          <w:rFonts w:ascii="Segoe UI" w:hAnsi="Segoe UI" w:cs="Segoe UI"/>
+          <w:color w:val="10162F"/>
+          <w:sz w:val="27"/>
+          <w:szCs w:val="27"/>
+        </w:rPr>
+        <w:t>like</w:t>
+      </w:r>
+      <w:proofErr w:type="spellEnd"/>
+      <w:r>
+        <w:rPr>
+          <w:rFonts w:ascii="Segoe UI" w:hAnsi="Segoe UI" w:cs="Segoe UI"/>
+          <w:color w:val="10162F"/>
+          <w:sz w:val="27"/>
+          <w:szCs w:val="27"/>
+        </w:rPr>
+        <w:t xml:space="preserve"> </w:t>
+      </w:r>
+      <w:proofErr w:type="spellStart"/>
+      <w:r>
+        <w:rPr>
+          <w:rFonts w:ascii="Segoe UI" w:hAnsi="Segoe UI" w:cs="Segoe UI"/>
+          <w:color w:val="10162F"/>
+          <w:sz w:val="27"/>
+          <w:szCs w:val="27"/>
+        </w:rPr>
+        <w:t>the</w:t>
+      </w:r>
+      <w:proofErr w:type="spellEnd"/>
+      <w:r>
+        <w:rPr>
+          <w:rFonts w:ascii="Segoe UI" w:hAnsi="Segoe UI" w:cs="Segoe UI"/>
+          <w:color w:val="10162F"/>
+          <w:sz w:val="27"/>
+          <w:szCs w:val="27"/>
+        </w:rPr>
+        <w:t xml:space="preserve"> </w:t>
+      </w:r>
+      <w:proofErr w:type="spellStart"/>
+      <w:r>
+        <w:rPr>
+          <w:rFonts w:ascii="Segoe UI" w:hAnsi="Segoe UI" w:cs="Segoe UI"/>
+          <w:color w:val="10162F"/>
+          <w:sz w:val="27"/>
+          <w:szCs w:val="27"/>
+        </w:rPr>
+        <w:t>following</w:t>
+      </w:r>
+      <w:proofErr w:type="spellEnd"/>
+    </w:p>
+    <w:tbl>
+      <w:tblPr>
+        <w:tblW w:w="6577" w:type="dxa"/>
+        <w:tblCellMar>
+          <w:top w:w="15" w:type="dxa"/>
+          <w:left w:w="15" w:type="dxa"/>
+          <w:bottom w:w="15" w:type="dxa"/>
+          <w:right w:w="15" w:type="dxa"/>
+        </w:tblCellMar>
+        <w:tblLook w:val="04A0" w:firstRow="1" w:lastRow="0" w:firstColumn="1" w:lastColumn="0" w:noHBand="0" w:noVBand="1"/>
+      </w:tblPr>
+      <w:tblGrid>
+        <w:gridCol w:w="1885"/>
+        <w:gridCol w:w="1752"/>
+        <w:gridCol w:w="2940"/>
+      </w:tblGrid>
+      <w:tr>
+        <w:trPr>
+          <w:tblHeader/>
+        </w:trPr>
+        <w:tc>
+          <w:tcPr>
+            <w:tcW w:w="0" w:type="auto"/>
+            <w:shd w:val="clear" w:color="auto" w:fill="FFFFFF"/>
+            <w:vAlign w:val="center"/>
+            <w:hideMark/>
+          </w:tcPr>
+          <w:p>
+            <w:pPr>
+              <w:jc w:val="center"/>
+              <w:rPr>
+                <w:rFonts w:ascii="Ubuntu Mono" w:hAnsi="Ubuntu Mono" w:cs="Times New Roman"/>
+                <w:b/>
+                <w:bCs/>
+                <w:color w:val="000000"/>
+                <w:sz w:val="24"/>
+                <w:szCs w:val="24"/>
+              </w:rPr>
+            </w:pPr>
+            <w:r>
+              <w:rPr>
+                <w:rFonts w:ascii="Ubuntu Mono" w:hAnsi="Ubuntu Mono"/>
+                <w:b/>
+                <w:bCs/>
+                <w:color w:val="000000"/>
+              </w:rPr>
+              <w:t>Name</w:t>
+            </w:r>
+          </w:p>
+        </w:tc>
+        <w:tc>
+          <w:tcPr>
+            <w:tcW w:w="0" w:type="auto"/>
+            <w:shd w:val="clear" w:color="auto" w:fill="FFFFFF"/>
+            <w:vAlign w:val="center"/>
+            <w:hideMark/>
+          </w:tcPr>
+          <w:p>
+            <w:pPr>
+              <w:jc w:val="center"/>
+              <w:rPr>
+                <w:rFonts w:ascii="Ubuntu Mono" w:hAnsi="Ubuntu Mono"/>
+                <w:b/>
+                <w:bCs/>
+                <w:color w:val="000000"/>
+              </w:rPr>
+            </w:pPr>
+            <w:proofErr w:type="spellStart"/>
+            <w:r>
+              <w:rPr>
+                <w:rFonts w:ascii="Ubuntu Mono" w:hAnsi="Ubuntu Mono"/>
+                <w:b/>
+                <w:bCs/>
+                <w:color w:val="000000"/>
+              </w:rPr>
+              <w:t>Username</w:t>
+            </w:r>
+            <w:proofErr w:type="spellEnd"/>
+          </w:p>
+        </w:tc>
+        <w:tc>
+          <w:tcPr>
+            <w:tcW w:w="0" w:type="auto"/>
+            <w:shd w:val="clear" w:color="auto" w:fill="FFFFFF"/>
+            <w:vAlign w:val="center"/>
+            <w:hideMark/>
+          </w:tcPr>
+          <w:p>
+            <w:pPr>
+              <w:jc w:val="center"/>
+              <w:rPr>
+                <w:rFonts w:ascii="Ubuntu Mono" w:hAnsi="Ubuntu Mono"/>
+                <w:b/>
+                <w:bCs/>
+                <w:color w:val="000000"/>
+              </w:rPr>
+            </w:pPr>
+            <w:proofErr w:type="spellStart"/>
+            <w:r>
+              <w:rPr>
+                <w:rFonts w:ascii="Ubuntu Mono" w:hAnsi="Ubuntu Mono"/>
+                <w:b/>
+                <w:bCs/>
+                <w:color w:val="000000"/>
+              </w:rPr>
+              <w:t>Email</w:t>
+            </w:r>
+            <w:proofErr w:type="spellEnd"/>
+          </w:p>
+        </w:tc>
+      </w:tr>
+      <w:tr>
+        <w:tc>
+          <w:tcPr>
+            <w:tcW w:w="0" w:type="auto"/>
+            <w:shd w:val="clear" w:color="auto" w:fill="F6F5FA"/>
+            <w:vAlign w:val="center"/>
+            <w:hideMark/>
+          </w:tcPr>
+          <w:p>
+            <w:pPr>
+              <w:rPr>
+                <w:rFonts w:ascii="Ubuntu Mono" w:hAnsi="Ubuntu Mono"/>
+                <w:color w:val="000000"/>
+              </w:rPr>
+            </w:pPr>
+            <w:proofErr w:type="spellStart"/>
+            <w:r>
+              <w:rPr>
+                <w:rFonts w:ascii="Ubuntu Mono" w:hAnsi="Ubuntu Mono"/>
+                <w:color w:val="000000"/>
+              </w:rPr>
+              <w:t>Roger</w:t>
+            </w:r>
+            <w:proofErr w:type="spellEnd"/>
+            <w:r>
+              <w:rPr>
+                <w:rFonts w:ascii="Ubuntu Mono" w:hAnsi="Ubuntu Mono"/>
+                <w:color w:val="000000"/>
+              </w:rPr>
+              <w:t xml:space="preserve"> Smith</w:t>
+            </w:r>
+          </w:p>
+        </w:tc>
+        <w:tc>
+          <w:tcPr>
+            <w:tcW w:w="0" w:type="auto"/>
+            <w:shd w:val="clear" w:color="auto" w:fill="F6F5FA"/>
+            <w:vAlign w:val="center"/>
+            <w:hideMark/>
+          </w:tcPr>
+          <w:p>
+            <w:pPr>
+              <w:rPr>
+                <w:rFonts w:ascii="Ubuntu Mono" w:hAnsi="Ubuntu Mono"/>
+                <w:color w:val="000000"/>
+              </w:rPr>
+            </w:pPr>
+            <w:proofErr w:type="spellStart"/>
+            <w:r>
+              <w:rPr>
+                <w:rFonts w:ascii="Ubuntu Mono" w:hAnsi="Ubuntu Mono"/>
+                <w:color w:val="000000"/>
+              </w:rPr>
+              <w:t>rsmith</w:t>
+            </w:r>
+            <w:proofErr w:type="spellEnd"/>
+          </w:p>
+        </w:tc>
+        <w:tc>
+          <w:tcPr>
+            <w:tcW w:w="0" w:type="auto"/>
+            <w:shd w:val="clear" w:color="auto" w:fill="F6F5FA"/>
+            <w:vAlign w:val="center"/>
+            <w:hideMark/>
+          </w:tcPr>
+          <w:p>
+            <w:pPr>
+              <w:rPr>
+                <w:rFonts w:ascii="Ubuntu Mono" w:hAnsi="Ubuntu Mono"/>
+                <w:color w:val="000000"/>
+              </w:rPr>
+            </w:pPr>
+            <w:hyperlink r:id="rId14" w:tgtFrame="_blank" w:history="1">
+              <w:r>
+                <w:rPr>
+                  <w:rStyle w:val="a3"/>
+                  <w:rFonts w:ascii="Ubuntu Mono" w:hAnsi="Ubuntu Mono"/>
+                  <w:bdr w:val="none" w:sz="0" w:space="0" w:color="auto" w:frame="1"/>
+                </w:rPr>
+                <w:t>wigginsryan@yahoo.com</w:t>
+              </w:r>
+            </w:hyperlink>
+          </w:p>
+        </w:tc>
+      </w:tr>
+      <w:tr>
+        <w:tc>
+          <w:tcPr>
+            <w:tcW w:w="0" w:type="auto"/>
+            <w:shd w:val="clear" w:color="auto" w:fill="FFFFFF"/>
+            <w:vAlign w:val="center"/>
+            <w:hideMark/>
+          </w:tcPr>
+          <w:p>
+            <w:pPr>
+              <w:rPr>
+                <w:rFonts w:ascii="Ubuntu Mono" w:hAnsi="Ubuntu Mono"/>
+                <w:color w:val="000000"/>
+              </w:rPr>
+            </w:pPr>
+            <w:proofErr w:type="spellStart"/>
+            <w:r>
+              <w:rPr>
+                <w:rFonts w:ascii="Ubuntu Mono" w:hAnsi="Ubuntu Mono"/>
+                <w:color w:val="000000"/>
+              </w:rPr>
+              <w:t>Michelle</w:t>
+            </w:r>
+            <w:proofErr w:type="spellEnd"/>
+            <w:r>
+              <w:rPr>
+                <w:rFonts w:ascii="Ubuntu Mono" w:hAnsi="Ubuntu Mono"/>
+                <w:color w:val="000000"/>
+              </w:rPr>
+              <w:t xml:space="preserve"> </w:t>
+            </w:r>
+            <w:proofErr w:type="spellStart"/>
+            <w:r>
+              <w:rPr>
+                <w:rFonts w:ascii="Ubuntu Mono" w:hAnsi="Ubuntu Mono"/>
+                <w:color w:val="000000"/>
+              </w:rPr>
+              <w:t>Beck</w:t>
+            </w:r>
+            <w:proofErr w:type="spellEnd"/>
+          </w:p>
+        </w:tc>
+        <w:tc>
+          <w:tcPr>
+            <w:tcW w:w="0" w:type="auto"/>
+            <w:shd w:val="clear" w:color="auto" w:fill="FFFFFF"/>
+            <w:vAlign w:val="center"/>
+            <w:hideMark/>
+          </w:tcPr>
+          <w:p>
+            <w:pPr>
+              <w:rPr>
+                <w:rFonts w:ascii="Ubuntu Mono" w:hAnsi="Ubuntu Mono"/>
+                <w:color w:val="000000"/>
+              </w:rPr>
+            </w:pPr>
+            <w:proofErr w:type="spellStart"/>
+            <w:r>
+              <w:rPr>
+                <w:rFonts w:ascii="Ubuntu Mono" w:hAnsi="Ubuntu Mono"/>
+                <w:color w:val="000000"/>
+              </w:rPr>
+              <w:t>mlbeck</w:t>
+            </w:r>
+            <w:proofErr w:type="spellEnd"/>
+          </w:p>
+        </w:tc>
+        <w:tc>
+          <w:tcPr>
+            <w:tcW w:w="0" w:type="auto"/>
+            <w:shd w:val="clear" w:color="auto" w:fill="FFFFFF"/>
+            <w:vAlign w:val="center"/>
+            <w:hideMark/>
+          </w:tcPr>
+          <w:p>
+            <w:pPr>
+              <w:rPr>
+                <w:rFonts w:ascii="Ubuntu Mono" w:hAnsi="Ubuntu Mono"/>
+                <w:color w:val="000000"/>
+              </w:rPr>
+            </w:pPr>
+            <w:hyperlink r:id="rId15" w:tgtFrame="_blank" w:history="1">
+              <w:r>
+                <w:rPr>
+                  <w:rStyle w:val="a3"/>
+                  <w:rFonts w:ascii="Ubuntu Mono" w:hAnsi="Ubuntu Mono"/>
+                  <w:bdr w:val="none" w:sz="0" w:space="0" w:color="auto" w:frame="1"/>
+                </w:rPr>
+                <w:t>hcosta@hotmail.com</w:t>
+              </w:r>
+            </w:hyperlink>
+          </w:p>
+        </w:tc>
+      </w:tr>
+      <w:tr>
+        <w:tc>
+          <w:tcPr>
+            <w:tcW w:w="0" w:type="auto"/>
+            <w:shd w:val="clear" w:color="auto" w:fill="F6F5FA"/>
+            <w:vAlign w:val="center"/>
+            <w:hideMark/>
+          </w:tcPr>
+          <w:p>
+            <w:pPr>
+              <w:rPr>
+                <w:rFonts w:ascii="Ubuntu Mono" w:hAnsi="Ubuntu Mono"/>
+                <w:color w:val="000000"/>
+              </w:rPr>
+            </w:pPr>
+            <w:proofErr w:type="spellStart"/>
+            <w:r>
+              <w:rPr>
+                <w:rFonts w:ascii="Ubuntu Mono" w:hAnsi="Ubuntu Mono"/>
+                <w:color w:val="000000"/>
+              </w:rPr>
+              <w:t>Ashley</w:t>
+            </w:r>
+            <w:proofErr w:type="spellEnd"/>
+            <w:r>
+              <w:rPr>
+                <w:rFonts w:ascii="Ubuntu Mono" w:hAnsi="Ubuntu Mono"/>
+                <w:color w:val="000000"/>
+              </w:rPr>
+              <w:t xml:space="preserve"> </w:t>
+            </w:r>
+            <w:proofErr w:type="spellStart"/>
+            <w:r>
+              <w:rPr>
+                <w:rFonts w:ascii="Ubuntu Mono" w:hAnsi="Ubuntu Mono"/>
+                <w:color w:val="000000"/>
+              </w:rPr>
+              <w:t>Barker</w:t>
+            </w:r>
+            <w:proofErr w:type="spellEnd"/>
+          </w:p>
+        </w:tc>
+        <w:tc>
+          <w:tcPr>
+            <w:tcW w:w="0" w:type="auto"/>
+            <w:shd w:val="clear" w:color="auto" w:fill="F6F5FA"/>
+            <w:vAlign w:val="center"/>
+            <w:hideMark/>
+          </w:tcPr>
+          <w:p>
+            <w:pPr>
+              <w:rPr>
+                <w:rFonts w:ascii="Ubuntu Mono" w:hAnsi="Ubuntu Mono"/>
+                <w:color w:val="000000"/>
+              </w:rPr>
+            </w:pPr>
+            <w:proofErr w:type="spellStart"/>
+            <w:r>
+              <w:rPr>
+                <w:rFonts w:ascii="Ubuntu Mono" w:hAnsi="Ubuntu Mono"/>
+                <w:color w:val="000000"/>
+              </w:rPr>
+              <w:t>a_bark_x</w:t>
+            </w:r>
+            <w:proofErr w:type="spellEnd"/>
+          </w:p>
+        </w:tc>
+        <w:tc>
+          <w:tcPr>
+            <w:tcW w:w="0" w:type="auto"/>
+            <w:shd w:val="clear" w:color="auto" w:fill="F6F5FA"/>
+            <w:vAlign w:val="center"/>
+            <w:hideMark/>
+          </w:tcPr>
+          <w:p>
+            <w:pPr>
+              <w:rPr>
+                <w:rFonts w:ascii="Ubuntu Mono" w:hAnsi="Ubuntu Mono"/>
+                <w:color w:val="000000"/>
+              </w:rPr>
+            </w:pPr>
+            <w:hyperlink r:id="rId16" w:tgtFrame="_blank" w:history="1">
+              <w:r>
+                <w:rPr>
+                  <w:rStyle w:val="a3"/>
+                  <w:rFonts w:ascii="Ubuntu Mono" w:hAnsi="Ubuntu Mono"/>
+                  <w:bdr w:val="none" w:sz="0" w:space="0" w:color="auto" w:frame="1"/>
+                </w:rPr>
+                <w:t>a_bark_x@turner.com</w:t>
+              </w:r>
+            </w:hyperlink>
+          </w:p>
+        </w:tc>
+      </w:tr>
+      <w:tr>
+        <w:tc>
+          <w:tcPr>
+            <w:tcW w:w="0" w:type="auto"/>
+            <w:shd w:val="clear" w:color="auto" w:fill="FFFFFF"/>
+            <w:vAlign w:val="center"/>
+            <w:hideMark/>
+          </w:tcPr>
+          <w:p>
+            <w:pPr>
+              <w:rPr>
+                <w:rFonts w:ascii="Ubuntu Mono" w:hAnsi="Ubuntu Mono"/>
+                <w:color w:val="000000"/>
+              </w:rPr>
+            </w:pPr>
+            <w:proofErr w:type="spellStart"/>
+            <w:r>
+              <w:rPr>
+                <w:rFonts w:ascii="Ubuntu Mono" w:hAnsi="Ubuntu Mono"/>
+                <w:color w:val="000000"/>
+              </w:rPr>
+              <w:lastRenderedPageBreak/>
+              <w:t>Lynn</w:t>
+            </w:r>
+            <w:proofErr w:type="spellEnd"/>
+            <w:r>
+              <w:rPr>
+                <w:rFonts w:ascii="Ubuntu Mono" w:hAnsi="Ubuntu Mono"/>
+                <w:color w:val="000000"/>
+              </w:rPr>
+              <w:t xml:space="preserve"> </w:t>
+            </w:r>
+            <w:proofErr w:type="spellStart"/>
+            <w:r>
+              <w:rPr>
+                <w:rFonts w:ascii="Ubuntu Mono" w:hAnsi="Ubuntu Mono"/>
+                <w:color w:val="000000"/>
+              </w:rPr>
+              <w:t>Gonzales</w:t>
+            </w:r>
+            <w:proofErr w:type="spellEnd"/>
+          </w:p>
+        </w:tc>
+        <w:tc>
+          <w:tcPr>
+            <w:tcW w:w="0" w:type="auto"/>
+            <w:shd w:val="clear" w:color="auto" w:fill="FFFFFF"/>
+            <w:vAlign w:val="center"/>
+            <w:hideMark/>
+          </w:tcPr>
+          <w:p>
+            <w:pPr>
+              <w:rPr>
+                <w:rFonts w:ascii="Ubuntu Mono" w:hAnsi="Ubuntu Mono"/>
+                <w:color w:val="000000"/>
+              </w:rPr>
+            </w:pPr>
+            <w:proofErr w:type="spellStart"/>
+            <w:r>
+              <w:rPr>
+                <w:rFonts w:ascii="Ubuntu Mono" w:hAnsi="Ubuntu Mono"/>
+                <w:color w:val="000000"/>
+              </w:rPr>
+              <w:t>goodmanjames</w:t>
+            </w:r>
+            <w:proofErr w:type="spellEnd"/>
+          </w:p>
+        </w:tc>
+        <w:tc>
+          <w:tcPr>
+            <w:tcW w:w="0" w:type="auto"/>
+            <w:shd w:val="clear" w:color="auto" w:fill="FFFFFF"/>
+            <w:vAlign w:val="center"/>
+            <w:hideMark/>
+          </w:tcPr>
+          <w:p>
+            <w:pPr>
+              <w:rPr>
+                <w:rFonts w:ascii="Ubuntu Mono" w:hAnsi="Ubuntu Mono"/>
+                <w:color w:val="000000"/>
+              </w:rPr>
+            </w:pPr>
+            <w:hyperlink r:id="rId17" w:tgtFrame="_blank" w:history="1">
+              <w:r>
+                <w:rPr>
+                  <w:rStyle w:val="a3"/>
+                  <w:rFonts w:ascii="Ubuntu Mono" w:hAnsi="Ubuntu Mono"/>
+                  <w:bdr w:val="none" w:sz="0" w:space="0" w:color="auto" w:frame="1"/>
+                </w:rPr>
+                <w:t>lynniegonz@hotmail.com</w:t>
+              </w:r>
+            </w:hyperlink>
+          </w:p>
+        </w:tc>
+      </w:tr>
+      <w:tr>
+        <w:tc>
+          <w:tcPr>
+            <w:tcW w:w="0" w:type="auto"/>
+            <w:shd w:val="clear" w:color="auto" w:fill="F6F5FA"/>
+            <w:vAlign w:val="center"/>
+            <w:hideMark/>
+          </w:tcPr>
+          <w:p>
+            <w:pPr>
+              <w:rPr>
+                <w:rFonts w:ascii="Ubuntu Mono" w:hAnsi="Ubuntu Mono"/>
+                <w:color w:val="000000"/>
+              </w:rPr>
+            </w:pPr>
+            <w:proofErr w:type="spellStart"/>
+            <w:r>
+              <w:rPr>
+                <w:rFonts w:ascii="Ubuntu Mono" w:hAnsi="Ubuntu Mono"/>
+                <w:color w:val="000000"/>
+              </w:rPr>
+              <w:t>Jennifer</w:t>
+            </w:r>
+            <w:proofErr w:type="spellEnd"/>
+            <w:r>
+              <w:rPr>
+                <w:rFonts w:ascii="Ubuntu Mono" w:hAnsi="Ubuntu Mono"/>
+                <w:color w:val="000000"/>
+              </w:rPr>
+              <w:t xml:space="preserve"> Chase</w:t>
+            </w:r>
+          </w:p>
+        </w:tc>
+        <w:tc>
+          <w:tcPr>
+            <w:tcW w:w="0" w:type="auto"/>
+            <w:shd w:val="clear" w:color="auto" w:fill="F6F5FA"/>
+            <w:vAlign w:val="center"/>
+            <w:hideMark/>
+          </w:tcPr>
+          <w:p>
+            <w:pPr>
+              <w:rPr>
+                <w:rFonts w:ascii="Ubuntu Mono" w:hAnsi="Ubuntu Mono"/>
+                <w:color w:val="000000"/>
+              </w:rPr>
+            </w:pPr>
+            <w:proofErr w:type="spellStart"/>
+            <w:r>
+              <w:rPr>
+                <w:rFonts w:ascii="Ubuntu Mono" w:hAnsi="Ubuntu Mono"/>
+                <w:color w:val="000000"/>
+              </w:rPr>
+              <w:t>chasej</w:t>
+            </w:r>
+            <w:proofErr w:type="spellEnd"/>
+          </w:p>
+        </w:tc>
+        <w:tc>
+          <w:tcPr>
+            <w:tcW w:w="0" w:type="auto"/>
+            <w:shd w:val="clear" w:color="auto" w:fill="F6F5FA"/>
+            <w:vAlign w:val="center"/>
+            <w:hideMark/>
+          </w:tcPr>
+          <w:p>
+            <w:pPr>
+              <w:rPr>
+                <w:rFonts w:ascii="Ubuntu Mono" w:hAnsi="Ubuntu Mono"/>
+                <w:color w:val="000000"/>
+              </w:rPr>
+            </w:pPr>
+            <w:hyperlink r:id="rId18" w:tgtFrame="_blank" w:history="1">
+              <w:r>
+                <w:rPr>
+                  <w:rStyle w:val="a3"/>
+                  <w:rFonts w:ascii="Ubuntu Mono" w:hAnsi="Ubuntu Mono"/>
+                  <w:bdr w:val="none" w:sz="0" w:space="0" w:color="auto" w:frame="1"/>
+                </w:rPr>
+                <w:t>jchase@ramirez.com</w:t>
+              </w:r>
+            </w:hyperlink>
+          </w:p>
+        </w:tc>
+      </w:tr>
+      <w:tr>
+        <w:tc>
+          <w:tcPr>
+            <w:tcW w:w="0" w:type="auto"/>
+            <w:shd w:val="clear" w:color="auto" w:fill="FFFFFF"/>
+            <w:vAlign w:val="center"/>
+            <w:hideMark/>
+          </w:tcPr>
+          <w:p>
+            <w:pPr>
+              <w:rPr>
+                <w:rFonts w:ascii="Ubuntu Mono" w:hAnsi="Ubuntu Mono"/>
+                <w:color w:val="000000"/>
+              </w:rPr>
+            </w:pPr>
+            <w:r>
+              <w:rPr>
+                <w:rFonts w:ascii="Ubuntu Mono" w:hAnsi="Ubuntu Mono"/>
+                <w:color w:val="000000"/>
+              </w:rPr>
+              <w:t xml:space="preserve">Charles </w:t>
+            </w:r>
+            <w:proofErr w:type="spellStart"/>
+            <w:r>
+              <w:rPr>
+                <w:rFonts w:ascii="Ubuntu Mono" w:hAnsi="Ubuntu Mono"/>
+                <w:color w:val="000000"/>
+              </w:rPr>
+              <w:t>Hoover</w:t>
+            </w:r>
+            <w:proofErr w:type="spellEnd"/>
+          </w:p>
+        </w:tc>
+        <w:tc>
+          <w:tcPr>
+            <w:tcW w:w="0" w:type="auto"/>
+            <w:shd w:val="clear" w:color="auto" w:fill="FFFFFF"/>
+            <w:vAlign w:val="center"/>
+            <w:hideMark/>
+          </w:tcPr>
+          <w:p>
+            <w:pPr>
+              <w:rPr>
+                <w:rFonts w:ascii="Ubuntu Mono" w:hAnsi="Ubuntu Mono"/>
+                <w:color w:val="000000"/>
+              </w:rPr>
+            </w:pPr>
+            <w:proofErr w:type="spellStart"/>
+            <w:r>
+              <w:rPr>
+                <w:rFonts w:ascii="Ubuntu Mono" w:hAnsi="Ubuntu Mono"/>
+                <w:color w:val="000000"/>
+              </w:rPr>
+              <w:t>choover</w:t>
+            </w:r>
+            <w:proofErr w:type="spellEnd"/>
+          </w:p>
+        </w:tc>
+        <w:tc>
+          <w:tcPr>
+            <w:tcW w:w="0" w:type="auto"/>
+            <w:shd w:val="clear" w:color="auto" w:fill="FFFFFF"/>
+            <w:vAlign w:val="center"/>
+            <w:hideMark/>
+          </w:tcPr>
+          <w:p>
+            <w:pPr>
+              <w:rPr>
+                <w:rFonts w:ascii="Ubuntu Mono" w:hAnsi="Ubuntu Mono"/>
+                <w:color w:val="000000"/>
+              </w:rPr>
+            </w:pPr>
+            <w:hyperlink r:id="rId19" w:tgtFrame="_blank" w:history="1">
+              <w:r>
+                <w:rPr>
+                  <w:rStyle w:val="a3"/>
+                  <w:rFonts w:ascii="Ubuntu Mono" w:hAnsi="Ubuntu Mono"/>
+                  <w:bdr w:val="none" w:sz="0" w:space="0" w:color="auto" w:frame="1"/>
+                </w:rPr>
+                <w:t>choover89@yahoo.com</w:t>
+              </w:r>
+            </w:hyperlink>
+          </w:p>
+        </w:tc>
+      </w:tr>
+      <w:tr>
+        <w:tc>
+          <w:tcPr>
+            <w:tcW w:w="0" w:type="auto"/>
+            <w:shd w:val="clear" w:color="auto" w:fill="F6F5FA"/>
+            <w:vAlign w:val="center"/>
+            <w:hideMark/>
+          </w:tcPr>
+          <w:p>
+            <w:pPr>
+              <w:rPr>
+                <w:rFonts w:ascii="Ubuntu Mono" w:hAnsi="Ubuntu Mono"/>
+                <w:color w:val="000000"/>
+              </w:rPr>
+            </w:pPr>
+            <w:proofErr w:type="spellStart"/>
+            <w:r>
+              <w:rPr>
+                <w:rFonts w:ascii="Ubuntu Mono" w:hAnsi="Ubuntu Mono"/>
+                <w:color w:val="000000"/>
+              </w:rPr>
+              <w:t>Adrian</w:t>
+            </w:r>
+            <w:proofErr w:type="spellEnd"/>
+            <w:r>
+              <w:rPr>
+                <w:rFonts w:ascii="Ubuntu Mono" w:hAnsi="Ubuntu Mono"/>
+                <w:color w:val="000000"/>
+              </w:rPr>
+              <w:t xml:space="preserve"> </w:t>
+            </w:r>
+            <w:proofErr w:type="spellStart"/>
+            <w:r>
+              <w:rPr>
+                <w:rFonts w:ascii="Ubuntu Mono" w:hAnsi="Ubuntu Mono"/>
+                <w:color w:val="000000"/>
+              </w:rPr>
+              <w:t>Evans</w:t>
+            </w:r>
+            <w:proofErr w:type="spellEnd"/>
+          </w:p>
+        </w:tc>
+        <w:tc>
+          <w:tcPr>
+            <w:tcW w:w="0" w:type="auto"/>
+            <w:shd w:val="clear" w:color="auto" w:fill="F6F5FA"/>
+            <w:vAlign w:val="center"/>
+            <w:hideMark/>
+          </w:tcPr>
+          <w:p>
+            <w:pPr>
+              <w:rPr>
+                <w:rFonts w:ascii="Ubuntu Mono" w:hAnsi="Ubuntu Mono"/>
+                <w:color w:val="000000"/>
+              </w:rPr>
+            </w:pPr>
+            <w:proofErr w:type="spellStart"/>
+            <w:r>
+              <w:rPr>
+                <w:rFonts w:ascii="Ubuntu Mono" w:hAnsi="Ubuntu Mono"/>
+                <w:color w:val="000000"/>
+              </w:rPr>
+              <w:t>adevans</w:t>
+            </w:r>
+            <w:proofErr w:type="spellEnd"/>
+          </w:p>
+        </w:tc>
+        <w:tc>
+          <w:tcPr>
+            <w:tcW w:w="0" w:type="auto"/>
+            <w:shd w:val="clear" w:color="auto" w:fill="F6F5FA"/>
+            <w:vAlign w:val="center"/>
+            <w:hideMark/>
+          </w:tcPr>
+          <w:p>
+            <w:pPr>
+              <w:rPr>
+                <w:rFonts w:ascii="Ubuntu Mono" w:hAnsi="Ubuntu Mono"/>
+                <w:color w:val="000000"/>
+              </w:rPr>
+            </w:pPr>
+            <w:hyperlink r:id="rId20" w:tgtFrame="_blank" w:history="1">
+              <w:r>
+                <w:rPr>
+                  <w:rStyle w:val="a3"/>
+                  <w:rFonts w:ascii="Ubuntu Mono" w:hAnsi="Ubuntu Mono"/>
+                  <w:bdr w:val="none" w:sz="0" w:space="0" w:color="auto" w:frame="1"/>
+                </w:rPr>
+                <w:t>adevans98@yahoo.com</w:t>
+              </w:r>
+            </w:hyperlink>
+          </w:p>
+        </w:tc>
+      </w:tr>
+      <w:tr>
+        <w:tc>
+          <w:tcPr>
+            <w:tcW w:w="0" w:type="auto"/>
+            <w:shd w:val="clear" w:color="auto" w:fill="FFFFFF"/>
+            <w:vAlign w:val="center"/>
+            <w:hideMark/>
+          </w:tcPr>
+          <w:p>
+            <w:pPr>
+              <w:rPr>
+                <w:rFonts w:ascii="Ubuntu Mono" w:hAnsi="Ubuntu Mono"/>
+                <w:color w:val="000000"/>
+              </w:rPr>
+            </w:pPr>
+            <w:proofErr w:type="spellStart"/>
+            <w:r>
+              <w:rPr>
+                <w:rFonts w:ascii="Ubuntu Mono" w:hAnsi="Ubuntu Mono"/>
+                <w:color w:val="000000"/>
+              </w:rPr>
+              <w:t>Susan</w:t>
+            </w:r>
+            <w:proofErr w:type="spellEnd"/>
+            <w:r>
+              <w:rPr>
+                <w:rFonts w:ascii="Ubuntu Mono" w:hAnsi="Ubuntu Mono"/>
+                <w:color w:val="000000"/>
+              </w:rPr>
+              <w:t xml:space="preserve"> </w:t>
+            </w:r>
+            <w:proofErr w:type="spellStart"/>
+            <w:r>
+              <w:rPr>
+                <w:rFonts w:ascii="Ubuntu Mono" w:hAnsi="Ubuntu Mono"/>
+                <w:color w:val="000000"/>
+              </w:rPr>
+              <w:t>Walter</w:t>
+            </w:r>
+            <w:proofErr w:type="spellEnd"/>
+          </w:p>
+        </w:tc>
+        <w:tc>
+          <w:tcPr>
+            <w:tcW w:w="0" w:type="auto"/>
+            <w:shd w:val="clear" w:color="auto" w:fill="FFFFFF"/>
+            <w:vAlign w:val="center"/>
+            <w:hideMark/>
+          </w:tcPr>
+          <w:p>
+            <w:pPr>
+              <w:rPr>
+                <w:rFonts w:ascii="Ubuntu Mono" w:hAnsi="Ubuntu Mono"/>
+                <w:color w:val="000000"/>
+              </w:rPr>
+            </w:pPr>
+            <w:r>
+              <w:rPr>
+                <w:rFonts w:ascii="Ubuntu Mono" w:hAnsi="Ubuntu Mono"/>
+                <w:color w:val="000000"/>
+              </w:rPr>
+              <w:t>susan82</w:t>
+            </w:r>
+          </w:p>
+        </w:tc>
+        <w:tc>
+          <w:tcPr>
+            <w:tcW w:w="0" w:type="auto"/>
+            <w:shd w:val="clear" w:color="auto" w:fill="FFFFFF"/>
+            <w:vAlign w:val="center"/>
+            <w:hideMark/>
+          </w:tcPr>
+          <w:p>
+            <w:pPr>
+              <w:rPr>
+                <w:rFonts w:ascii="Ubuntu Mono" w:hAnsi="Ubuntu Mono"/>
+                <w:color w:val="000000"/>
+              </w:rPr>
+            </w:pPr>
+            <w:hyperlink r:id="rId21" w:tgtFrame="_blank" w:history="1">
+              <w:r>
+                <w:rPr>
+                  <w:rStyle w:val="a3"/>
+                  <w:rFonts w:ascii="Ubuntu Mono" w:hAnsi="Ubuntu Mono"/>
+                  <w:bdr w:val="none" w:sz="0" w:space="0" w:color="auto" w:frame="1"/>
+                </w:rPr>
+                <w:t>swilliams@yahoo.com</w:t>
+              </w:r>
+            </w:hyperlink>
+          </w:p>
+        </w:tc>
+      </w:tr>
+      <w:tr>
+        <w:tc>
+          <w:tcPr>
+            <w:tcW w:w="0" w:type="auto"/>
+            <w:shd w:val="clear" w:color="auto" w:fill="F6F5FA"/>
+            <w:vAlign w:val="center"/>
+            <w:hideMark/>
+          </w:tcPr>
+          <w:p>
+            <w:pPr>
+              <w:rPr>
+                <w:rFonts w:ascii="Ubuntu Mono" w:hAnsi="Ubuntu Mono"/>
+                <w:color w:val="000000"/>
+              </w:rPr>
+            </w:pPr>
+            <w:proofErr w:type="spellStart"/>
+            <w:r>
+              <w:rPr>
+                <w:rFonts w:ascii="Ubuntu Mono" w:hAnsi="Ubuntu Mono"/>
+                <w:color w:val="000000"/>
+              </w:rPr>
+              <w:t>Stephanie</w:t>
+            </w:r>
+            <w:proofErr w:type="spellEnd"/>
+            <w:r>
+              <w:rPr>
+                <w:rFonts w:ascii="Ubuntu Mono" w:hAnsi="Ubuntu Mono"/>
+                <w:color w:val="000000"/>
+              </w:rPr>
+              <w:t xml:space="preserve"> King</w:t>
+            </w:r>
+          </w:p>
+        </w:tc>
+        <w:tc>
+          <w:tcPr>
+            <w:tcW w:w="0" w:type="auto"/>
+            <w:shd w:val="clear" w:color="auto" w:fill="F6F5FA"/>
+            <w:vAlign w:val="center"/>
+            <w:hideMark/>
+          </w:tcPr>
+          <w:p>
+            <w:pPr>
+              <w:rPr>
+                <w:rFonts w:ascii="Ubuntu Mono" w:hAnsi="Ubuntu Mono"/>
+                <w:color w:val="000000"/>
+              </w:rPr>
+            </w:pPr>
+            <w:proofErr w:type="spellStart"/>
+            <w:r>
+              <w:rPr>
+                <w:rFonts w:ascii="Ubuntu Mono" w:hAnsi="Ubuntu Mono"/>
+                <w:color w:val="000000"/>
+              </w:rPr>
+              <w:t>stephanieking</w:t>
+            </w:r>
+            <w:proofErr w:type="spellEnd"/>
+          </w:p>
+        </w:tc>
+        <w:tc>
+          <w:tcPr>
+            <w:tcW w:w="0" w:type="auto"/>
+            <w:shd w:val="clear" w:color="auto" w:fill="F6F5FA"/>
+            <w:vAlign w:val="center"/>
+            <w:hideMark/>
+          </w:tcPr>
+          <w:p>
+            <w:pPr>
+              <w:rPr>
+                <w:rFonts w:ascii="Ubuntu Mono" w:hAnsi="Ubuntu Mono"/>
+                <w:color w:val="000000"/>
+              </w:rPr>
+            </w:pPr>
+            <w:hyperlink r:id="rId22" w:tgtFrame="_blank" w:history="1">
+              <w:r>
+                <w:rPr>
+                  <w:rStyle w:val="a3"/>
+                  <w:rFonts w:ascii="Ubuntu Mono" w:hAnsi="Ubuntu Mono"/>
+                  <w:bdr w:val="none" w:sz="0" w:space="0" w:color="auto" w:frame="1"/>
+                </w:rPr>
+                <w:t>sking@morris-tyler.com</w:t>
+              </w:r>
+            </w:hyperlink>
+          </w:p>
+        </w:tc>
+      </w:tr>
+      <w:tr>
+        <w:tc>
+          <w:tcPr>
+            <w:tcW w:w="0" w:type="auto"/>
+            <w:shd w:val="clear" w:color="auto" w:fill="FFFFFF"/>
+            <w:vAlign w:val="center"/>
+            <w:hideMark/>
+          </w:tcPr>
+          <w:p>
+            <w:pPr>
+              <w:rPr>
+                <w:rFonts w:ascii="Ubuntu Mono" w:hAnsi="Ubuntu Mono"/>
+                <w:color w:val="000000"/>
+              </w:rPr>
+            </w:pPr>
+            <w:proofErr w:type="spellStart"/>
+            <w:r>
+              <w:rPr>
+                <w:rFonts w:ascii="Ubuntu Mono" w:hAnsi="Ubuntu Mono"/>
+                <w:color w:val="000000"/>
+              </w:rPr>
+              <w:t>Erika</w:t>
+            </w:r>
+            <w:proofErr w:type="spellEnd"/>
+            <w:r>
+              <w:rPr>
+                <w:rFonts w:ascii="Ubuntu Mono" w:hAnsi="Ubuntu Mono"/>
+                <w:color w:val="000000"/>
+              </w:rPr>
+              <w:t xml:space="preserve"> Miller</w:t>
+            </w:r>
+          </w:p>
+        </w:tc>
+        <w:tc>
+          <w:tcPr>
+            <w:tcW w:w="0" w:type="auto"/>
+            <w:shd w:val="clear" w:color="auto" w:fill="FFFFFF"/>
+            <w:vAlign w:val="center"/>
+            <w:hideMark/>
+          </w:tcPr>
+          <w:p>
+            <w:pPr>
+              <w:rPr>
+                <w:rFonts w:ascii="Ubuntu Mono" w:hAnsi="Ubuntu Mono"/>
+                <w:color w:val="000000"/>
+              </w:rPr>
+            </w:pPr>
+            <w:r>
+              <w:rPr>
+                <w:rFonts w:ascii="Ubuntu Mono" w:hAnsi="Ubuntu Mono"/>
+                <w:color w:val="000000"/>
+              </w:rPr>
+              <w:t>jessica32</w:t>
+            </w:r>
+          </w:p>
+        </w:tc>
+        <w:tc>
+          <w:tcPr>
+            <w:tcW w:w="0" w:type="auto"/>
+            <w:shd w:val="clear" w:color="auto" w:fill="FFFFFF"/>
+            <w:vAlign w:val="center"/>
+            <w:hideMark/>
+          </w:tcPr>
+          <w:p>
+            <w:pPr>
+              <w:rPr>
+                <w:rFonts w:ascii="Ubuntu Mono" w:hAnsi="Ubuntu Mono"/>
+                <w:color w:val="000000"/>
+              </w:rPr>
+            </w:pPr>
+            <w:hyperlink r:id="rId23" w:tgtFrame="_blank" w:history="1">
+              <w:r>
+                <w:rPr>
+                  <w:rStyle w:val="a3"/>
+                  <w:rFonts w:ascii="Ubuntu Mono" w:hAnsi="Ubuntu Mono"/>
+                  <w:bdr w:val="none" w:sz="0" w:space="0" w:color="auto" w:frame="1"/>
+                </w:rPr>
+                <w:t>ejmiller79@yahoo.com</w:t>
+              </w:r>
+            </w:hyperlink>
+          </w:p>
+        </w:tc>
+      </w:tr>
+      <w:tr>
+        <w:tc>
+          <w:tcPr>
+            <w:tcW w:w="0" w:type="auto"/>
+            <w:shd w:val="clear" w:color="auto" w:fill="F6F5FA"/>
+            <w:vAlign w:val="center"/>
+            <w:hideMark/>
+          </w:tcPr>
+          <w:p>
+            <w:pPr>
+              <w:rPr>
+                <w:rFonts w:ascii="Ubuntu Mono" w:hAnsi="Ubuntu Mono"/>
+                <w:color w:val="000000"/>
+              </w:rPr>
+            </w:pPr>
+          </w:p>
+        </w:tc>
+        <w:tc>
+          <w:tcPr>
+            <w:tcW w:w="0" w:type="auto"/>
+            <w:shd w:val="clear" w:color="auto" w:fill="F6F5FA"/>
+            <w:vAlign w:val="center"/>
+            <w:hideMark/>
+          </w:tcPr>
+          <w:p>
+            <w:pPr>
+              <w:rPr>
+                <w:sz w:val="20"/>
+                <w:szCs w:val="20"/>
+              </w:rPr>
+            </w:pPr>
+          </w:p>
+        </w:tc>
+        <w:tc>
+          <w:tcPr>
+            <w:tcW w:w="0" w:type="auto"/>
+            <w:shd w:val="clear" w:color="auto" w:fill="F6F5FA"/>
+            <w:vAlign w:val="center"/>
+            <w:hideMark/>
+          </w:tcPr>
+          <w:p>
+            <w:pPr>
+              <w:rPr>
+                <w:sz w:val="20"/>
+                <w:szCs w:val="20"/>
+              </w:rPr>
+            </w:pPr>
+          </w:p>
+        </w:tc>
+      </w:tr>
+    </w:tbl>
+    <w:p>
+      <w:pPr>
+        <w:rPr>
+          <w:rFonts w:ascii="Segoe UI" w:hAnsi="Segoe UI" w:cs="Segoe UI"/>
+          <w:color w:val="10162F"/>
+          <w:sz w:val="27"/>
+          <w:szCs w:val="27"/>
+        </w:rPr>
+      </w:pPr>
+      <w:r>
+        <w:rPr>
+          <w:rFonts w:ascii="Segoe UI" w:hAnsi="Segoe UI" w:cs="Segoe UI"/>
+          <w:color w:val="10162F"/>
+          <w:sz w:val="27"/>
+          <w:szCs w:val="27"/>
+        </w:rPr>
+        <w:br/>
+      </w:r>
+    </w:p>
+    <w:p>
+      <w:pPr>
+        <w:pStyle w:val="p1qg33igem5pagn4kpmirjw"/>
+        <w:spacing w:before="0" w:beforeAutospacing="0"/>
+        <w:rPr>
+          <w:rFonts w:ascii="Segoe UI" w:hAnsi="Segoe UI" w:cs="Segoe UI"/>
+          <w:color w:val="10162F"/>
+          <w:sz w:val="27"/>
+          <w:szCs w:val="27"/>
+          <w:lang w:val="en-US"/>
+        </w:rPr>
+      </w:pPr>
+      <w:r>
+        <w:rPr>
+          <w:rFonts w:ascii="Segoe UI" w:hAnsi="Segoe UI" w:cs="Segoe UI"/>
+          <w:color w:val="10162F"/>
+          <w:sz w:val="27"/>
+          <w:szCs w:val="27"/>
+          <w:lang w:val="en-US"/>
+        </w:rPr>
+        <w:t>In a CSV file that same exact data would be rendered like this:</w:t>
+      </w:r>
+    </w:p>
+    <w:p>
+      <w:pPr>
+        <w:pStyle w:val="p1qg33igem5pagn4kpmirjw"/>
+        <w:spacing w:before="0" w:beforeAutospacing="0"/>
+        <w:rPr>
+          <w:rFonts w:ascii="Segoe UI" w:hAnsi="Segoe UI" w:cs="Segoe UI"/>
+          <w:color w:val="10162F"/>
+          <w:sz w:val="27"/>
+          <w:szCs w:val="27"/>
+          <w:lang w:val="en-US"/>
+        </w:rPr>
+      </w:pPr>
+      <w:r>
+        <w:rPr>
+          <w:rStyle w:val="a4"/>
+          <w:rFonts w:ascii="Segoe UI" w:hAnsi="Segoe UI" w:cs="Segoe UI"/>
+          <w:color w:val="10162F"/>
+          <w:sz w:val="27"/>
+          <w:szCs w:val="27"/>
+          <w:lang w:val="en-US"/>
+        </w:rPr>
+        <w:t>users.csv</w:t>
+      </w:r>
+    </w:p>
+    <w:p>
+      <w:pPr>
+        <w:pStyle w:val="HTML"/>
+        <w:shd w:val="clear" w:color="auto" w:fill="211E2F"/>
+        <w:rPr>
+          <w:rFonts w:ascii="Ubuntu Mono" w:hAnsi="Ubuntu Mono"/>
+          <w:color w:val="939598"/>
+          <w:sz w:val="27"/>
+          <w:szCs w:val="27"/>
+          <w:lang w:val="en-US"/>
+        </w:rPr>
+      </w:pPr>
+      <w:proofErr w:type="spellStart"/>
+      <w:r>
+        <w:rPr>
+          <w:rStyle w:val="mtk1"/>
+          <w:rFonts w:ascii="Ubuntu Mono" w:hAnsi="Ubuntu Mono"/>
+          <w:color w:val="FFFFFF"/>
+          <w:sz w:val="27"/>
+          <w:szCs w:val="27"/>
+          <w:lang w:val="en-US"/>
+        </w:rPr>
+        <w:t>Name,Username,Email</w:t>
+      </w:r>
+      <w:proofErr w:type="spellEnd"/>
+      <w:r>
+        <w:rPr>
+          <w:rFonts w:ascii="Ubuntu Mono" w:hAnsi="Ubuntu Mono"/>
+          <w:color w:val="939598"/>
+          <w:sz w:val="27"/>
+          <w:szCs w:val="27"/>
+          <w:lang w:val="en-US"/>
+        </w:rPr>
+        <w:br/>
+      </w:r>
+      <w:r>
+        <w:rPr>
+          <w:rStyle w:val="mtk1"/>
+          <w:rFonts w:ascii="Ubuntu Mono" w:hAnsi="Ubuntu Mono"/>
+          <w:color w:val="FFFFFF"/>
+          <w:sz w:val="27"/>
+          <w:szCs w:val="27"/>
+          <w:lang w:val="en-US"/>
+        </w:rPr>
+        <w:t>Roger Smith,rsmith,wigginsryan@yahoo.com</w:t>
+      </w:r>
+      <w:r>
+        <w:rPr>
+          <w:rFonts w:ascii="Ubuntu Mono" w:hAnsi="Ubuntu Mono"/>
+          <w:color w:val="939598"/>
+          <w:sz w:val="27"/>
+          <w:szCs w:val="27"/>
+          <w:lang w:val="en-US"/>
+        </w:rPr>
+        <w:br/>
+      </w:r>
+      <w:r>
+        <w:rPr>
+          <w:rStyle w:val="mtk1"/>
+          <w:rFonts w:ascii="Ubuntu Mono" w:hAnsi="Ubuntu Mono"/>
+          <w:color w:val="FFFFFF"/>
+          <w:sz w:val="27"/>
+          <w:szCs w:val="27"/>
+          <w:lang w:val="en-US"/>
+        </w:rPr>
+        <w:t>Michelle Beck,mlbeck,hcosta@hotmail.com</w:t>
+      </w:r>
+      <w:r>
+        <w:rPr>
+          <w:rFonts w:ascii="Ubuntu Mono" w:hAnsi="Ubuntu Mono"/>
+          <w:color w:val="939598"/>
+          <w:sz w:val="27"/>
+          <w:szCs w:val="27"/>
+          <w:lang w:val="en-US"/>
+        </w:rPr>
+        <w:br/>
+      </w:r>
+      <w:r>
+        <w:rPr>
+          <w:rStyle w:val="mtk1"/>
+          <w:rFonts w:ascii="Ubuntu Mono" w:hAnsi="Ubuntu Mono"/>
+          <w:color w:val="FFFFFF"/>
+          <w:sz w:val="27"/>
+          <w:szCs w:val="27"/>
+          <w:lang w:val="en-US"/>
+        </w:rPr>
+        <w:t>Ashley Barker,a_bark_x,a_bark_x@turner.com</w:t>
+      </w:r>
+      <w:r>
+        <w:rPr>
+          <w:rFonts w:ascii="Ubuntu Mono" w:hAnsi="Ubuntu Mono"/>
+          <w:color w:val="939598"/>
+          <w:sz w:val="27"/>
+          <w:szCs w:val="27"/>
+          <w:lang w:val="en-US"/>
+        </w:rPr>
+        <w:br/>
+      </w:r>
+      <w:r>
+        <w:rPr>
+          <w:rStyle w:val="mtk1"/>
+          <w:rFonts w:ascii="Ubuntu Mono" w:hAnsi="Ubuntu Mono"/>
+          <w:color w:val="FFFFFF"/>
+          <w:sz w:val="27"/>
+          <w:szCs w:val="27"/>
+          <w:lang w:val="en-US"/>
+        </w:rPr>
+        <w:t>Lynn Gonzales,goodmanjames,lynniegonz@hotmail.com</w:t>
+      </w:r>
+      <w:r>
+        <w:rPr>
+          <w:rFonts w:ascii="Ubuntu Mono" w:hAnsi="Ubuntu Mono"/>
+          <w:color w:val="939598"/>
+          <w:sz w:val="27"/>
+          <w:szCs w:val="27"/>
+          <w:lang w:val="en-US"/>
+        </w:rPr>
+        <w:br/>
+      </w:r>
+      <w:r>
+        <w:rPr>
+          <w:rStyle w:val="mtk1"/>
+          <w:rFonts w:ascii="Ubuntu Mono" w:hAnsi="Ubuntu Mono"/>
+          <w:color w:val="FFFFFF"/>
+          <w:sz w:val="27"/>
+          <w:szCs w:val="27"/>
+          <w:lang w:val="en-US"/>
+        </w:rPr>
+        <w:t>Jennifer Chase,chasej,jchase@ramirez.com</w:t>
+      </w:r>
+      <w:r>
+        <w:rPr>
+          <w:rFonts w:ascii="Ubuntu Mono" w:hAnsi="Ubuntu Mono"/>
+          <w:color w:val="939598"/>
+          <w:sz w:val="27"/>
+          <w:szCs w:val="27"/>
+          <w:lang w:val="en-US"/>
+        </w:rPr>
+        <w:br/>
+      </w:r>
+      <w:r>
+        <w:rPr>
+          <w:rStyle w:val="mtk1"/>
+          <w:rFonts w:ascii="Ubuntu Mono" w:hAnsi="Ubuntu Mono"/>
+          <w:color w:val="FFFFFF"/>
+          <w:sz w:val="27"/>
+          <w:szCs w:val="27"/>
+          <w:lang w:val="en-US"/>
+        </w:rPr>
+        <w:t>Charles Hoover,choover,choover89@yahoo.com</w:t>
+      </w:r>
+      <w:r>
+        <w:rPr>
+          <w:rFonts w:ascii="Ubuntu Mono" w:hAnsi="Ubuntu Mono"/>
+          <w:color w:val="939598"/>
+          <w:sz w:val="27"/>
+          <w:szCs w:val="27"/>
+          <w:lang w:val="en-US"/>
+        </w:rPr>
+        <w:br/>
+      </w:r>
+      <w:r>
+        <w:rPr>
+          <w:rStyle w:val="mtk1"/>
+          <w:rFonts w:ascii="Ubuntu Mono" w:hAnsi="Ubuntu Mono"/>
+          <w:color w:val="FFFFFF"/>
+          <w:sz w:val="27"/>
+          <w:szCs w:val="27"/>
+          <w:lang w:val="en-US"/>
+        </w:rPr>
+        <w:t>Adrian Evans,adevans,adevans98@yahoo.com</w:t>
+      </w:r>
+      <w:r>
+        <w:rPr>
+          <w:rFonts w:ascii="Ubuntu Mono" w:hAnsi="Ubuntu Mono"/>
+          <w:color w:val="939598"/>
+          <w:sz w:val="27"/>
+          <w:szCs w:val="27"/>
+          <w:lang w:val="en-US"/>
+        </w:rPr>
+        <w:br/>
+      </w:r>
+      <w:r>
+        <w:rPr>
+          <w:rStyle w:val="mtk1"/>
+          <w:rFonts w:ascii="Ubuntu Mono" w:hAnsi="Ubuntu Mono"/>
+          <w:color w:val="FFFFFF"/>
+          <w:sz w:val="27"/>
+          <w:szCs w:val="27"/>
+          <w:lang w:val="en-US"/>
+        </w:rPr>
+        <w:t>Susan Walter,susan82,swilliams@yahoo.com</w:t>
+      </w:r>
+      <w:r>
+        <w:rPr>
+          <w:rFonts w:ascii="Ubuntu Mono" w:hAnsi="Ubuntu Mono"/>
+          <w:color w:val="939598"/>
+          <w:sz w:val="27"/>
+          <w:szCs w:val="27"/>
+          <w:lang w:val="en-US"/>
+        </w:rPr>
+        <w:br/>
+      </w:r>
+      <w:r>
+        <w:rPr>
+          <w:rStyle w:val="mtk1"/>
+          <w:rFonts w:ascii="Ubuntu Mono" w:hAnsi="Ubuntu Mono"/>
+          <w:color w:val="FFFFFF"/>
+          <w:sz w:val="27"/>
+          <w:szCs w:val="27"/>
+          <w:lang w:val="en-US"/>
+        </w:rPr>
+        <w:t>Stephanie King,stephanieking,sking@morris-tyler.com</w:t>
+      </w:r>
+      <w:r>
+        <w:rPr>
+          <w:rFonts w:ascii="Ubuntu Mono" w:hAnsi="Ubuntu Mono"/>
+          <w:color w:val="939598"/>
+          <w:sz w:val="27"/>
+          <w:szCs w:val="27"/>
+          <w:lang w:val="en-US"/>
+        </w:rPr>
+        <w:br/>
+      </w:r>
+      <w:r>
+        <w:rPr>
+          <w:rStyle w:val="mtk1"/>
+          <w:rFonts w:ascii="Ubuntu Mono" w:hAnsi="Ubuntu Mono"/>
+          <w:color w:val="FFFFFF"/>
+          <w:sz w:val="27"/>
+          <w:szCs w:val="27"/>
+          <w:lang w:val="en-US"/>
+        </w:rPr>
+        <w:t>Erika Miller,jessica32,ejmiller79@yahoo.com</w:t>
+      </w:r>
+    </w:p>
+    <w:p>
+      <w:pPr>
+        <w:pStyle w:val="p1qg33igem5pagn4kpmirjw"/>
+        <w:spacing w:before="0" w:beforeAutospacing="0" w:after="0" w:afterAutospacing="0"/>
+        <w:rPr>
+          <w:rFonts w:ascii="Segoe UI" w:hAnsi="Segoe UI" w:cs="Segoe UI"/>
+          <w:color w:val="10162F"/>
+          <w:sz w:val="27"/>
+          <w:szCs w:val="27"/>
+          <w:lang w:val="en-US"/>
+        </w:rPr>
+      </w:pPr>
+      <w:r>
+        <w:rPr>
+          <w:rFonts w:ascii="Segoe UI" w:hAnsi="Segoe UI" w:cs="Segoe UI"/>
+          <w:color w:val="10162F"/>
+          <w:sz w:val="27"/>
+          <w:szCs w:val="27"/>
+          <w:lang w:val="en-US"/>
+        </w:rPr>
+        <w:t>Notice that the first row of the CSV file doesn’t actually represent any data, just the labels of the data that’s present in the rest of the file. The rest of the rows of the file are the same as the rows in the spreadsheet software, just instead of being separated into different cells they’re separated by… well I suppose it’s fair to say they’re separated by commas.</w:t>
+      </w:r>
+    </w:p>
+    <w:p>
+      <w:pPr>
+        <w:pStyle w:val="3"/>
+        <w:rPr>
+          <w:rFonts w:ascii="Segoe UI" w:hAnsi="Segoe UI" w:cs="Segoe UI"/>
+          <w:color w:val="10162F"/>
+          <w:lang w:val="en-US"/>
+        </w:rPr>
+      </w:pPr>
+      <w:r>
+        <w:rPr>
+          <w:rFonts w:ascii="Segoe UI" w:hAnsi="Segoe UI" w:cs="Segoe UI"/>
+          <w:color w:val="10162F"/>
+          <w:lang w:val="en-US"/>
+        </w:rPr>
+        <w:t>Instructions</w:t>
+      </w:r>
+    </w:p>
+    <w:p>
+      <w:pPr>
+        <w:rPr>
+          <w:rFonts w:ascii="Segoe UI" w:hAnsi="Segoe UI" w:cs="Segoe UI"/>
+          <w:color w:val="10162F"/>
+          <w:sz w:val="27"/>
+          <w:szCs w:val="27"/>
+          <w:lang w:val="en-US"/>
+        </w:rPr>
+      </w:pPr>
+      <w:r>
+        <w:rPr>
+          <w:rFonts w:ascii="Segoe UI" w:hAnsi="Segoe UI" w:cs="Segoe UI"/>
+          <w:b/>
+          <w:bCs/>
+          <w:color w:val="10162F"/>
+          <w:sz w:val="27"/>
+          <w:szCs w:val="27"/>
+          <w:lang w:val="en-US"/>
+        </w:rPr>
+        <w:t>1.</w:t>
+      </w:r>
+    </w:p>
+    <w:p>
+      <w:pPr>
+        <w:pStyle w:val="p1qg33igem5pagn4kpmirjw"/>
+        <w:spacing w:before="0" w:beforeAutospacing="0"/>
+        <w:rPr>
+          <w:rFonts w:ascii="Segoe UI" w:hAnsi="Segoe UI" w:cs="Segoe UI"/>
+          <w:color w:val="10162F"/>
+          <w:sz w:val="27"/>
+          <w:szCs w:val="27"/>
+          <w:lang w:val="en-US"/>
+        </w:rPr>
+      </w:pPr>
+      <w:r>
+        <w:rPr>
+          <w:rFonts w:ascii="Segoe UI" w:hAnsi="Segoe UI" w:cs="Segoe UI"/>
+          <w:color w:val="10162F"/>
+          <w:sz w:val="27"/>
+          <w:szCs w:val="27"/>
+          <w:lang w:val="en-US"/>
+        </w:rPr>
+        <w:t> +CSV files are just plain text files!</w:t>
+      </w:r>
+    </w:p>
+    <w:p>
+      <w:pPr>
+        <w:pStyle w:val="p1qg33igem5pagn4kpmirjw"/>
+        <w:spacing w:before="0" w:beforeAutospacing="0" w:after="0" w:afterAutospacing="0"/>
+        <w:rPr>
+          <w:rFonts w:ascii="Segoe UI" w:hAnsi="Segoe UI" w:cs="Segoe UI"/>
+          <w:color w:val="10162F"/>
+          <w:sz w:val="27"/>
+          <w:szCs w:val="27"/>
+          <w:lang w:val="en-US"/>
+        </w:rPr>
+      </w:pPr>
+      <w:r>
+        <w:rPr>
+          <w:rFonts w:ascii="Segoe UI" w:hAnsi="Segoe UI" w:cs="Segoe UI"/>
+          <w:color w:val="10162F"/>
+          <w:sz w:val="27"/>
+          <w:szCs w:val="27"/>
+          <w:lang w:val="en-US"/>
+        </w:rPr>
+        <w:t>Open </w:t>
+      </w:r>
+      <w:r>
+        <w:rPr>
+          <w:rStyle w:val="HTML1"/>
+          <w:rFonts w:ascii="Ubuntu Mono" w:hAnsi="Ubuntu Mono"/>
+          <w:color w:val="15141F"/>
+          <w:sz w:val="22"/>
+          <w:szCs w:val="22"/>
+          <w:shd w:val="clear" w:color="auto" w:fill="EAE9ED"/>
+          <w:lang w:val="en-US"/>
+        </w:rPr>
+        <w:t>logger.csv</w:t>
+      </w:r>
+      <w:r>
+        <w:rPr>
+          <w:rFonts w:ascii="Segoe UI" w:hAnsi="Segoe UI" w:cs="Segoe UI"/>
+          <w:color w:val="10162F"/>
+          <w:sz w:val="27"/>
+          <w:szCs w:val="27"/>
+          <w:lang w:val="en-US"/>
+        </w:rPr>
+        <w:t> using our standard </w:t>
+      </w:r>
+      <w:r>
+        <w:rPr>
+          <w:rStyle w:val="HTML1"/>
+          <w:rFonts w:ascii="Ubuntu Mono" w:hAnsi="Ubuntu Mono"/>
+          <w:color w:val="15141F"/>
+          <w:sz w:val="22"/>
+          <w:szCs w:val="22"/>
+          <w:shd w:val="clear" w:color="auto" w:fill="EAE9ED"/>
+          <w:lang w:val="en-US"/>
+        </w:rPr>
+        <w:t>with</w:t>
+      </w:r>
+      <w:r>
+        <w:rPr>
+          <w:rFonts w:ascii="Segoe UI" w:hAnsi="Segoe UI" w:cs="Segoe UI"/>
+          <w:color w:val="10162F"/>
+          <w:sz w:val="27"/>
+          <w:szCs w:val="27"/>
+          <w:lang w:val="en-US"/>
+        </w:rPr>
+        <w:t> syntax, saving the file object in the temporary variable </w:t>
+      </w:r>
+      <w:proofErr w:type="spellStart"/>
+      <w:r>
+        <w:rPr>
+          <w:rStyle w:val="HTML1"/>
+          <w:rFonts w:ascii="Ubuntu Mono" w:hAnsi="Ubuntu Mono"/>
+          <w:color w:val="15141F"/>
+          <w:sz w:val="22"/>
+          <w:szCs w:val="22"/>
+          <w:shd w:val="clear" w:color="auto" w:fill="EAE9ED"/>
+          <w:lang w:val="en-US"/>
+        </w:rPr>
+        <w:t>log_csv_file</w:t>
+      </w:r>
+      <w:proofErr w:type="spellEnd"/>
+      <w:r>
+        <w:rPr>
+          <w:rFonts w:ascii="Segoe UI" w:hAnsi="Segoe UI" w:cs="Segoe UI"/>
+          <w:color w:val="10162F"/>
+          <w:sz w:val="27"/>
+          <w:szCs w:val="27"/>
+          <w:lang w:val="en-US"/>
+        </w:rPr>
+        <w:t>.</w:t>
+      </w:r>
+    </w:p>
+    <w:p>
+      <w:pPr>
+        <w:shd w:val="clear" w:color="auto" w:fill="37C3BE"/>
+        <w:rPr>
+          <w:rFonts w:ascii="Segoe UI" w:hAnsi="Segoe UI" w:cs="Segoe UI"/>
+          <w:color w:val="FFFFFF"/>
+          <w:sz w:val="2"/>
+          <w:szCs w:val="2"/>
+          <w:lang w:val="en-US"/>
+        </w:rPr>
+      </w:pPr>
+      <w:r>
+        <w:rPr>
+          <w:rFonts w:ascii="Segoe UI" w:hAnsi="Segoe UI" w:cs="Segoe UI"/>
+          <w:color w:val="FFFFFF"/>
+          <w:sz w:val="2"/>
+          <w:szCs w:val="2"/>
+          <w:lang w:val="en-US"/>
+        </w:rPr>
+        <w:t>Checkpoint 2 Passed</w:t>
+      </w:r>
+    </w:p>
+    <w:p>
+      <w:pPr>
+        <w:rPr>
+          <w:rFonts w:ascii="Segoe UI" w:hAnsi="Segoe UI" w:cs="Segoe UI"/>
+          <w:color w:val="10162F"/>
+          <w:sz w:val="27"/>
+          <w:szCs w:val="27"/>
+          <w:lang w:val="en-US"/>
+        </w:rPr>
+      </w:pPr>
+      <w:r>
+        <w:rPr>
+          <w:rFonts w:ascii="Segoe UI" w:hAnsi="Segoe UI" w:cs="Segoe UI"/>
+          <w:b/>
+          <w:bCs/>
+          <w:color w:val="10162F"/>
+          <w:sz w:val="27"/>
+          <w:szCs w:val="27"/>
+          <w:lang w:val="en-US"/>
+        </w:rPr>
+        <w:t>2.</w:t>
+      </w:r>
+    </w:p>
+    <w:p>
+      <w:pPr>
+        <w:pStyle w:val="p1qg33igem5pagn4kpmirjw"/>
+        <w:spacing w:before="0" w:beforeAutospacing="0" w:after="0" w:afterAutospacing="0"/>
+        <w:rPr>
+          <w:rFonts w:ascii="Segoe UI" w:hAnsi="Segoe UI" w:cs="Segoe UI"/>
+          <w:color w:val="10162F"/>
+          <w:sz w:val="27"/>
+          <w:szCs w:val="27"/>
+        </w:rPr>
+      </w:pPr>
+      <w:r>
+        <w:rPr>
+          <w:rFonts w:ascii="Segoe UI" w:hAnsi="Segoe UI" w:cs="Segoe UI"/>
+          <w:color w:val="10162F"/>
+          <w:sz w:val="27"/>
+          <w:szCs w:val="27"/>
+          <w:lang w:val="en-US"/>
+        </w:rPr>
+        <w:lastRenderedPageBreak/>
+        <w:t>Print out the contents of </w:t>
+      </w:r>
+      <w:r>
+        <w:rPr>
+          <w:rStyle w:val="HTML1"/>
+          <w:rFonts w:ascii="Ubuntu Mono" w:hAnsi="Ubuntu Mono"/>
+          <w:color w:val="15141F"/>
+          <w:sz w:val="22"/>
+          <w:szCs w:val="22"/>
+          <w:shd w:val="clear" w:color="auto" w:fill="EAE9ED"/>
+          <w:lang w:val="en-US"/>
+        </w:rPr>
+        <w:t>logger.csv</w:t>
+      </w:r>
+      <w:r>
+        <w:rPr>
+          <w:rFonts w:ascii="Segoe UI" w:hAnsi="Segoe UI" w:cs="Segoe UI"/>
+          <w:color w:val="10162F"/>
+          <w:sz w:val="27"/>
+          <w:szCs w:val="27"/>
+          <w:lang w:val="en-US"/>
+        </w:rPr>
+        <w:t xml:space="preserve"> by </w:t>
+      </w:r>
+      <w:proofErr w:type="gramStart"/>
+      <w:r>
+        <w:rPr>
+          <w:rFonts w:ascii="Segoe UI" w:hAnsi="Segoe UI" w:cs="Segoe UI"/>
+          <w:color w:val="10162F"/>
+          <w:sz w:val="27"/>
+          <w:szCs w:val="27"/>
+          <w:lang w:val="en-US"/>
+        </w:rPr>
+        <w:t>calling </w:t>
+      </w:r>
+      <w:r>
+        <w:rPr>
+          <w:rStyle w:val="HTML1"/>
+          <w:rFonts w:ascii="Ubuntu Mono" w:hAnsi="Ubuntu Mono"/>
+          <w:color w:val="15141F"/>
+          <w:sz w:val="22"/>
+          <w:szCs w:val="22"/>
+          <w:shd w:val="clear" w:color="auto" w:fill="EAE9ED"/>
+          <w:lang w:val="en-US"/>
+        </w:rPr>
+        <w:t>.read</w:t>
+      </w:r>
+      <w:proofErr w:type="gramEnd"/>
+      <w:r>
+        <w:rPr>
+          <w:rStyle w:val="HTML1"/>
+          <w:rFonts w:ascii="Ubuntu Mono" w:hAnsi="Ubuntu Mono"/>
+          <w:color w:val="15141F"/>
+          <w:sz w:val="22"/>
+          <w:szCs w:val="22"/>
+          <w:shd w:val="clear" w:color="auto" w:fill="EAE9ED"/>
+          <w:lang w:val="en-US"/>
+        </w:rPr>
+        <w:t>()</w:t>
+      </w:r>
+      <w:r>
+        <w:rPr>
+          <w:rFonts w:ascii="Segoe UI" w:hAnsi="Segoe UI" w:cs="Segoe UI"/>
+          <w:color w:val="10162F"/>
+          <w:sz w:val="27"/>
+          <w:szCs w:val="27"/>
+          <w:lang w:val="en-US"/>
+        </w:rPr>
+        <w:t xml:space="preserve"> on the file. </w:t>
+      </w:r>
+      <w:proofErr w:type="spellStart"/>
+      <w:r>
+        <w:rPr>
+          <w:rFonts w:ascii="Segoe UI" w:hAnsi="Segoe UI" w:cs="Segoe UI"/>
+          <w:color w:val="10162F"/>
+          <w:sz w:val="27"/>
+          <w:szCs w:val="27"/>
+        </w:rPr>
+        <w:t>Notice</w:t>
+      </w:r>
+      <w:proofErr w:type="spellEnd"/>
+      <w:r>
+        <w:rPr>
+          <w:rFonts w:ascii="Segoe UI" w:hAnsi="Segoe UI" w:cs="Segoe UI"/>
+          <w:color w:val="10162F"/>
+          <w:sz w:val="27"/>
+          <w:szCs w:val="27"/>
+        </w:rPr>
+        <w:t xml:space="preserve"> </w:t>
+      </w:r>
+      <w:proofErr w:type="spellStart"/>
+      <w:r>
+        <w:rPr>
+          <w:rFonts w:ascii="Segoe UI" w:hAnsi="Segoe UI" w:cs="Segoe UI"/>
+          <w:color w:val="10162F"/>
+          <w:sz w:val="27"/>
+          <w:szCs w:val="27"/>
+        </w:rPr>
+        <w:t>that</w:t>
+      </w:r>
+      <w:proofErr w:type="spellEnd"/>
+      <w:r>
+        <w:rPr>
+          <w:rFonts w:ascii="Segoe UI" w:hAnsi="Segoe UI" w:cs="Segoe UI"/>
+          <w:color w:val="10162F"/>
+          <w:sz w:val="27"/>
+          <w:szCs w:val="27"/>
+        </w:rPr>
+        <w:t xml:space="preserve"> </w:t>
+      </w:r>
+      <w:proofErr w:type="spellStart"/>
+      <w:r>
+        <w:rPr>
+          <w:rFonts w:ascii="Segoe UI" w:hAnsi="Segoe UI" w:cs="Segoe UI"/>
+          <w:color w:val="10162F"/>
+          <w:sz w:val="27"/>
+          <w:szCs w:val="27"/>
+        </w:rPr>
+        <w:t>it</w:t>
+      </w:r>
+      <w:proofErr w:type="spellEnd"/>
+      <w:r>
+        <w:rPr>
+          <w:rFonts w:ascii="Segoe UI" w:hAnsi="Segoe UI" w:cs="Segoe UI"/>
+          <w:color w:val="10162F"/>
+          <w:sz w:val="27"/>
+          <w:szCs w:val="27"/>
+        </w:rPr>
+        <w:t xml:space="preserve"> </w:t>
+      </w:r>
+      <w:proofErr w:type="spellStart"/>
+      <w:r>
+        <w:rPr>
+          <w:rFonts w:ascii="Segoe UI" w:hAnsi="Segoe UI" w:cs="Segoe UI"/>
+          <w:color w:val="10162F"/>
+          <w:sz w:val="27"/>
+          <w:szCs w:val="27"/>
+        </w:rPr>
+        <w:t>is</w:t>
+      </w:r>
+      <w:proofErr w:type="spellEnd"/>
+      <w:r>
+        <w:rPr>
+          <w:rFonts w:ascii="Segoe UI" w:hAnsi="Segoe UI" w:cs="Segoe UI"/>
+          <w:color w:val="10162F"/>
+          <w:sz w:val="27"/>
+          <w:szCs w:val="27"/>
+        </w:rPr>
+        <w:t xml:space="preserve"> </w:t>
+      </w:r>
+      <w:proofErr w:type="spellStart"/>
+      <w:r>
+        <w:rPr>
+          <w:rFonts w:ascii="Segoe UI" w:hAnsi="Segoe UI" w:cs="Segoe UI"/>
+          <w:color w:val="10162F"/>
+          <w:sz w:val="27"/>
+          <w:szCs w:val="27"/>
+        </w:rPr>
+        <w:t>parsed</w:t>
+      </w:r>
+      <w:proofErr w:type="spellEnd"/>
+      <w:r>
+        <w:rPr>
+          <w:rFonts w:ascii="Segoe UI" w:hAnsi="Segoe UI" w:cs="Segoe UI"/>
+          <w:color w:val="10162F"/>
+          <w:sz w:val="27"/>
+          <w:szCs w:val="27"/>
+        </w:rPr>
+        <w:t xml:space="preserve"> </w:t>
+      </w:r>
+      <w:proofErr w:type="spellStart"/>
+      <w:r>
+        <w:rPr>
+          <w:rFonts w:ascii="Segoe UI" w:hAnsi="Segoe UI" w:cs="Segoe UI"/>
+          <w:color w:val="10162F"/>
+          <w:sz w:val="27"/>
+          <w:szCs w:val="27"/>
+        </w:rPr>
+        <w:t>as</w:t>
+      </w:r>
+      <w:proofErr w:type="spellEnd"/>
+      <w:r>
+        <w:rPr>
+          <w:rFonts w:ascii="Segoe UI" w:hAnsi="Segoe UI" w:cs="Segoe UI"/>
+          <w:color w:val="10162F"/>
+          <w:sz w:val="27"/>
+          <w:szCs w:val="27"/>
+        </w:rPr>
+        <w:t xml:space="preserve"> a </w:t>
+      </w:r>
+      <w:proofErr w:type="spellStart"/>
+      <w:r>
+        <w:rPr>
+          <w:rFonts w:ascii="Segoe UI" w:hAnsi="Segoe UI" w:cs="Segoe UI"/>
+          <w:color w:val="10162F"/>
+          <w:sz w:val="27"/>
+          <w:szCs w:val="27"/>
+        </w:rPr>
+        <w:t>string</w:t>
+      </w:r>
+      <w:proofErr w:type="spellEnd"/>
+      <w:r>
+        <w:rPr>
+          <w:rFonts w:ascii="Segoe UI" w:hAnsi="Segoe UI" w:cs="Segoe UI"/>
+          <w:color w:val="10162F"/>
+          <w:sz w:val="27"/>
+          <w:szCs w:val="27"/>
+        </w:rPr>
+        <w:t>.</w:t>
+      </w:r>
+    </w:p>
+    <w:p>
+      <w:pPr>
+        <w:jc w:val="both"/>
+        <w:rPr>
+          <w:b/>
+          <w:bCs/>
+          <w:lang w:val="en-US"/>
+        </w:rPr>
+      </w:pPr>
+    </w:p>
+    <w:p>
+      <w:pPr>
+        <w:jc w:val="both"/>
+        <w:rPr>
+          <w:b/>
+          <w:bCs/>
+          <w:lang w:val="en-US"/>
+        </w:rPr>
+      </w:pPr>
+      <w:r>
+        <w:rPr>
+          <w:b/>
+          <w:bCs/>
+          <w:lang w:val="en-US"/>
+        </w:rPr>
+        <w:t>script.py</w:t>
+      </w:r>
+    </w:p>
+    <w:p>
+      <w:pPr>
+        <w:shd w:val="clear" w:color="auto" w:fill="1E1E1E"/>
+        <w:spacing w:after="0" w:line="360" w:lineRule="atLeast"/>
+        <w:rPr>
+          <w:rFonts w:ascii="Consolas" w:eastAsia="Times New Roman" w:hAnsi="Consolas" w:cs="Times New Roman"/>
+          <w:color w:val="FFFFFF"/>
+          <w:sz w:val="21"/>
+          <w:szCs w:val="21"/>
+          <w:lang w:val="en-US" w:eastAsia="ru-RU"/>
+        </w:rPr>
+      </w:pPr>
+      <w:r>
+        <w:rPr>
+          <w:rFonts w:ascii="Consolas" w:eastAsia="Times New Roman" w:hAnsi="Consolas" w:cs="Times New Roman"/>
+          <w:color w:val="B3CCFF"/>
+          <w:sz w:val="21"/>
+          <w:szCs w:val="21"/>
+          <w:lang w:val="en-US" w:eastAsia="ru-RU"/>
+        </w:rPr>
+        <w:t>with</w:t>
+      </w:r>
+      <w:r>
+        <w:rPr>
+          <w:rFonts w:ascii="Consolas" w:eastAsia="Times New Roman" w:hAnsi="Consolas" w:cs="Times New Roman"/>
+          <w:color w:val="FFFFFF"/>
+          <w:sz w:val="21"/>
+          <w:szCs w:val="21"/>
+          <w:lang w:val="en-US" w:eastAsia="ru-RU"/>
+        </w:rPr>
+        <w:t> open(</w:t>
+      </w:r>
+      <w:r>
+        <w:rPr>
+          <w:rFonts w:ascii="Consolas" w:eastAsia="Times New Roman" w:hAnsi="Consolas" w:cs="Times New Roman"/>
+          <w:color w:val="FFE083"/>
+          <w:sz w:val="21"/>
+          <w:szCs w:val="21"/>
+          <w:lang w:val="en-US" w:eastAsia="ru-RU"/>
+        </w:rPr>
+        <w:t>'logger.csv'</w:t>
+      </w:r>
+      <w:r>
+        <w:rPr>
+          <w:rFonts w:ascii="Consolas" w:eastAsia="Times New Roman" w:hAnsi="Consolas" w:cs="Times New Roman"/>
+          <w:color w:val="FFFFFF"/>
+          <w:sz w:val="21"/>
+          <w:szCs w:val="21"/>
+          <w:lang w:val="en-US" w:eastAsia="ru-RU"/>
+        </w:rPr>
+        <w:t>) </w:t>
+      </w:r>
+      <w:r>
+        <w:rPr>
+          <w:rFonts w:ascii="Consolas" w:eastAsia="Times New Roman" w:hAnsi="Consolas" w:cs="Times New Roman"/>
+          <w:color w:val="B3CCFF"/>
+          <w:sz w:val="21"/>
+          <w:szCs w:val="21"/>
+          <w:lang w:val="en-US" w:eastAsia="ru-RU"/>
+        </w:rPr>
+        <w:t>as</w:t>
+      </w:r>
+      <w:r>
+        <w:rPr>
+          <w:rFonts w:ascii="Consolas" w:eastAsia="Times New Roman" w:hAnsi="Consolas" w:cs="Times New Roman"/>
+          <w:color w:val="FFFFFF"/>
+          <w:sz w:val="21"/>
+          <w:szCs w:val="21"/>
+          <w:lang w:val="en-US" w:eastAsia="ru-RU"/>
+        </w:rPr>
+        <w:t> </w:t>
+      </w:r>
+      <w:proofErr w:type="spellStart"/>
+      <w:r>
+        <w:rPr>
+          <w:rFonts w:ascii="Consolas" w:eastAsia="Times New Roman" w:hAnsi="Consolas" w:cs="Times New Roman"/>
+          <w:color w:val="FF8973"/>
+          <w:sz w:val="21"/>
+          <w:szCs w:val="21"/>
+          <w:lang w:val="en-US" w:eastAsia="ru-RU"/>
+        </w:rPr>
+        <w:t>log_csv_file</w:t>
+      </w:r>
+      <w:proofErr w:type="spellEnd"/>
+      <w:r>
+        <w:rPr>
+          <w:rFonts w:ascii="Consolas" w:eastAsia="Times New Roman" w:hAnsi="Consolas" w:cs="Times New Roman"/>
+          <w:color w:val="FFFFFF"/>
+          <w:sz w:val="21"/>
+          <w:szCs w:val="21"/>
+          <w:lang w:val="en-US" w:eastAsia="ru-RU"/>
+        </w:rPr>
+        <w:t>:</w:t>
+      </w:r>
+    </w:p>
+    <w:p>
+      <w:pPr>
+        <w:shd w:val="clear" w:color="auto" w:fill="1E1E1E"/>
+        <w:spacing w:after="0" w:line="360" w:lineRule="atLeast"/>
+        <w:rPr>
+          <w:rFonts w:ascii="Consolas" w:eastAsia="Times New Roman" w:hAnsi="Consolas" w:cs="Times New Roman"/>
+          <w:color w:val="FFFFFF"/>
+          <w:sz w:val="21"/>
+          <w:szCs w:val="21"/>
+          <w:lang w:val="en-US" w:eastAsia="ru-RU"/>
+        </w:rPr>
+      </w:pPr>
+      <w:r>
+        <w:rPr>
+          <w:rFonts w:ascii="Consolas" w:eastAsia="Times New Roman" w:hAnsi="Consolas" w:cs="Times New Roman"/>
+          <w:color w:val="FFFFFF"/>
+          <w:sz w:val="21"/>
+          <w:szCs w:val="21"/>
+          <w:lang w:val="en-US" w:eastAsia="ru-RU"/>
+        </w:rPr>
+        <w:t>  </w:t>
+      </w:r>
+      <w:r>
+        <w:rPr>
+          <w:rFonts w:ascii="Consolas" w:eastAsia="Times New Roman" w:hAnsi="Consolas" w:cs="Times New Roman"/>
+          <w:color w:val="FF8973"/>
+          <w:sz w:val="21"/>
+          <w:szCs w:val="21"/>
+          <w:lang w:val="en-US" w:eastAsia="ru-RU"/>
+        </w:rPr>
+        <w:t>var</w:t>
+      </w:r>
+      <w:r>
+        <w:rPr>
+          <w:rFonts w:ascii="Consolas" w:eastAsia="Times New Roman" w:hAnsi="Consolas" w:cs="Times New Roman"/>
+          <w:color w:val="FFFFFF"/>
+          <w:sz w:val="21"/>
+          <w:szCs w:val="21"/>
+          <w:lang w:val="en-US" w:eastAsia="ru-RU"/>
+        </w:rPr>
+        <w:t> = </w:t>
+      </w:r>
+      <w:proofErr w:type="spellStart"/>
+      <w:r>
+        <w:rPr>
+          <w:rFonts w:ascii="Consolas" w:eastAsia="Times New Roman" w:hAnsi="Consolas" w:cs="Times New Roman"/>
+          <w:color w:val="FF8973"/>
+          <w:sz w:val="21"/>
+          <w:szCs w:val="21"/>
+          <w:lang w:val="en-US" w:eastAsia="ru-RU"/>
+        </w:rPr>
+        <w:t>log_csv_</w:t>
+      </w:r>
+      <w:proofErr w:type="gramStart"/>
+      <w:r>
+        <w:rPr>
+          <w:rFonts w:ascii="Consolas" w:eastAsia="Times New Roman" w:hAnsi="Consolas" w:cs="Times New Roman"/>
+          <w:color w:val="FF8973"/>
+          <w:sz w:val="21"/>
+          <w:szCs w:val="21"/>
+          <w:lang w:val="en-US" w:eastAsia="ru-RU"/>
+        </w:rPr>
+        <w:t>file</w:t>
+      </w:r>
+      <w:r>
+        <w:rPr>
+          <w:rFonts w:ascii="Consolas" w:eastAsia="Times New Roman" w:hAnsi="Consolas" w:cs="Times New Roman"/>
+          <w:color w:val="FFFFFF"/>
+          <w:sz w:val="21"/>
+          <w:szCs w:val="21"/>
+          <w:lang w:val="en-US" w:eastAsia="ru-RU"/>
+        </w:rPr>
+        <w:t>.</w:t>
+      </w:r>
+      <w:r>
+        <w:rPr>
+          <w:rFonts w:ascii="Consolas" w:eastAsia="Times New Roman" w:hAnsi="Consolas" w:cs="Times New Roman"/>
+          <w:color w:val="83FFF5"/>
+          <w:sz w:val="21"/>
+          <w:szCs w:val="21"/>
+          <w:lang w:val="en-US" w:eastAsia="ru-RU"/>
+        </w:rPr>
+        <w:t>read</w:t>
+      </w:r>
+      <w:proofErr w:type="spellEnd"/>
+      <w:proofErr w:type="gramEnd"/>
+      <w:r>
+        <w:rPr>
+          <w:rFonts w:ascii="Consolas" w:eastAsia="Times New Roman" w:hAnsi="Consolas" w:cs="Times New Roman"/>
+          <w:color w:val="FFFFFF"/>
+          <w:sz w:val="21"/>
+          <w:szCs w:val="21"/>
+          <w:lang w:val="en-US" w:eastAsia="ru-RU"/>
+        </w:rPr>
+        <w:t>()</w:t>
+      </w:r>
+    </w:p>
+    <w:p>
+      <w:pPr>
+        <w:shd w:val="clear" w:color="auto" w:fill="1E1E1E"/>
+        <w:spacing w:after="0" w:line="360" w:lineRule="atLeast"/>
+        <w:rPr>
+          <w:rFonts w:ascii="Consolas" w:eastAsia="Times New Roman" w:hAnsi="Consolas" w:cs="Times New Roman"/>
+          <w:color w:val="FFFFFF"/>
+          <w:sz w:val="21"/>
+          <w:szCs w:val="21"/>
+          <w:lang w:val="en-US" w:eastAsia="ru-RU"/>
+        </w:rPr>
+      </w:pPr>
+    </w:p>
+    <w:p>
+      <w:pPr>
+        <w:shd w:val="clear" w:color="auto" w:fill="1E1E1E"/>
+        <w:spacing w:after="0" w:line="360" w:lineRule="atLeast"/>
+        <w:rPr>
+          <w:rFonts w:ascii="Consolas" w:eastAsia="Times New Roman" w:hAnsi="Consolas" w:cs="Times New Roman"/>
+          <w:color w:val="FFFFFF"/>
+          <w:sz w:val="21"/>
+          <w:szCs w:val="21"/>
+          <w:lang w:eastAsia="ru-RU"/>
+        </w:rPr>
+      </w:pPr>
+      <w:proofErr w:type="spellStart"/>
+      <w:r>
+        <w:rPr>
+          <w:rFonts w:ascii="Consolas" w:eastAsia="Times New Roman" w:hAnsi="Consolas" w:cs="Times New Roman"/>
+          <w:color w:val="FFFFFF"/>
+          <w:sz w:val="21"/>
+          <w:szCs w:val="21"/>
+          <w:lang w:eastAsia="ru-RU"/>
+        </w:rPr>
+        <w:t>print</w:t>
+      </w:r>
+      <w:proofErr w:type="spellEnd"/>
+      <w:r>
+        <w:rPr>
+          <w:rFonts w:ascii="Consolas" w:eastAsia="Times New Roman" w:hAnsi="Consolas" w:cs="Times New Roman"/>
+          <w:color w:val="FFFFFF"/>
+          <w:sz w:val="21"/>
+          <w:szCs w:val="21"/>
+          <w:lang w:eastAsia="ru-RU"/>
+        </w:rPr>
+        <w:t>(</w:t>
+      </w:r>
+      <w:proofErr w:type="spellStart"/>
+      <w:r>
+        <w:rPr>
+          <w:rFonts w:ascii="Consolas" w:eastAsia="Times New Roman" w:hAnsi="Consolas" w:cs="Times New Roman"/>
+          <w:color w:val="FF8973"/>
+          <w:sz w:val="21"/>
+          <w:szCs w:val="21"/>
+          <w:lang w:eastAsia="ru-RU"/>
+        </w:rPr>
+        <w:t>var</w:t>
+      </w:r>
+      <w:proofErr w:type="spellEnd"/>
+      <w:r>
+        <w:rPr>
+          <w:rFonts w:ascii="Consolas" w:eastAsia="Times New Roman" w:hAnsi="Consolas" w:cs="Times New Roman"/>
+          <w:color w:val="FFFFFF"/>
+          <w:sz w:val="21"/>
+          <w:szCs w:val="21"/>
+          <w:lang w:eastAsia="ru-RU"/>
+        </w:rPr>
+        <w:t>)</w:t>
+      </w:r>
+    </w:p>
+    <w:p>
+      <w:pPr>
+        <w:jc w:val="both"/>
+        <w:rPr>
+          <w:b/>
+          <w:bCs/>
+          <w:lang w:val="en-US"/>
+        </w:rPr>
+      </w:pPr>
+    </w:p>
+    <w:p>
+      <w:pPr>
+        <w:pBdr>
+          <w:bottom w:val="single" w:sz="12" w:space="1" w:color="auto"/>
+        </w:pBdr>
+        <w:jc w:val="center"/>
+        <w:rPr>
+          <w:b/>
+          <w:bCs/>
+          <w:lang w:val="en-US"/>
+        </w:rPr>
+      </w:pPr>
+      <w:r>
+        <w:rPr>
+          <w:b/>
+          <w:bCs/>
+          <w:noProof/>
+          <w:lang w:val="en-US"/>
+        </w:rPr>
+        <w:drawing>
+          <wp:inline distT="0" distB="0" distL="0" distR="0" wp14:anchorId="6790CB5C" wp14:editId="4F481887">
+            <wp:extent cx="4808220" cy="4808220"/>
+            <wp:effectExtent l="0" t="0" r="0" b="0"/>
+            <wp:docPr id="4" name="Рисунок 4"/>
+            <wp:cNvGraphicFramePr>
+              <a:graphicFrameLocks xmlns:a="http://schemas.openxmlformats.org/drawingml/2006/main" noChangeAspect="1"/>
+            </wp:cNvGraphicFramePr>
+            <a:graphic xmlns:a="http://schemas.openxmlformats.org/drawingml/2006/main">
+              <a:graphicData uri="http://schemas.openxmlformats.org/drawingml/2006/picture">
+                <pic:pic xmlns:pic="http://schemas.openxmlformats.org/drawingml/2006/picture">
+                  <pic:nvPicPr>
+                    <pic:cNvPr id="0" name="Picture 4"/>
+                    <pic:cNvPicPr>
+                      <a:picLocks noChangeAspect="1" noChangeArrowheads="1"/>
+                    </pic:cNvPicPr>
+                  </pic:nvPicPr>
+                  <pic:blipFill>
+                    <a:blip r:embed="rId24">
+                      <a:extLst>
+                        <a:ext uri="{28A0092B-C50C-407E-A947-70E740481C1C}">
+                          <a14:useLocalDpi xmlns:a14="http://schemas.microsoft.com/office/drawing/2010/main" val="0"/>
+                        </a:ext>
+                      </a:extLst>
+                    </a:blip>
+                    <a:srcRect/>
+                    <a:stretch>
+                      <a:fillRect/>
+                    </a:stretch>
+                  </pic:blipFill>
+                  <pic:spPr bwMode="auto">
+                    <a:xfrm>
+                      <a:off x="0" y="0"/>
+                      <a:ext cx="4808220" cy="4808220"/>
+                    </a:xfrm>
+                    <a:prstGeom prst="rect">
+                      <a:avLst/>
+                    </a:prstGeom>
+                    <a:noFill/>
+                    <a:ln>
+                      <a:noFill/>
+                    </a:ln>
+                  </pic:spPr>
+                </pic:pic>
+              </a:graphicData>
+            </a:graphic>
+          </wp:inline>
+        </w:drawing>
+      </w:r>
     </w:p>
     <w:p>
       <w:pPr>

</xml_diff>

<commit_message>
adding Reading Different Types Of CSV Files
</commit_message>
<xml_diff>
--- a/LEARN PYTHON - FILES.docx
+++ b/LEARN PYTHON - FILES.docx
@@ -12233,10 +12233,1448 @@
     </w:p>
     <w:p>
       <w:pPr>
-        <w:jc w:val="both"/>
-        <w:rPr>
+        <w:spacing w:after="0" w:line="240" w:lineRule="auto"/>
+        <w:rPr>
+          <w:rFonts w:ascii="Times New Roman" w:eastAsia="Times New Roman" w:hAnsi="Times New Roman" w:cs="Times New Roman"/>
+          <w:sz w:val="24"/>
+          <w:szCs w:val="24"/>
+          <w:lang w:val="en-US" w:eastAsia="ru-RU"/>
+        </w:rPr>
+      </w:pPr>
+      <w:r>
+        <w:rPr>
+          <w:rFonts w:ascii="Segoe UI" w:eastAsia="Times New Roman" w:hAnsi="Segoe UI" w:cs="Segoe UI"/>
           <w:b/>
           <w:bCs/>
+          <w:sz w:val="24"/>
+          <w:szCs w:val="24"/>
+          <w:shd w:val="clear" w:color="auto" w:fill="FFFFFF"/>
+          <w:lang w:val="en-US" w:eastAsia="ru-RU"/>
+        </w:rPr>
+        <w:t>Reading Different Types of CSV Files</w:t>
+      </w:r>
+    </w:p>
+    <w:p>
+      <w:pPr>
+        <w:shd w:val="clear" w:color="auto" w:fill="FFFFFF"/>
+        <w:spacing w:after="100" w:afterAutospacing="1" w:line="240" w:lineRule="auto"/>
+        <w:rPr>
+          <w:rFonts w:ascii="Segoe UI" w:eastAsia="Times New Roman" w:hAnsi="Segoe UI" w:cs="Segoe UI"/>
+          <w:color w:val="10162F"/>
+          <w:sz w:val="27"/>
+          <w:szCs w:val="27"/>
+          <w:lang w:val="en-US" w:eastAsia="ru-RU"/>
+        </w:rPr>
+      </w:pPr>
+      <w:r>
+        <w:rPr>
+          <w:rFonts w:ascii="Segoe UI" w:eastAsia="Times New Roman" w:hAnsi="Segoe UI" w:cs="Segoe UI"/>
+          <w:color w:val="10162F"/>
+          <w:sz w:val="27"/>
+          <w:szCs w:val="27"/>
+          <w:lang w:val="en-US" w:eastAsia="ru-RU"/>
+        </w:rPr>
+        <w:t>I need to level with you, I’ve been lying to you for the past two exercises. Well, kind of. We’ve been acting like CSV files are Comma-Separated Values files. It’s true that CSV stands for that, but it’s also true that other ways of separating values are valid CSV files these days.</w:t>
+      </w:r>
+    </w:p>
+    <w:p>
+      <w:pPr>
+        <w:shd w:val="clear" w:color="auto" w:fill="FFFFFF"/>
+        <w:spacing w:after="100" w:afterAutospacing="1" w:line="240" w:lineRule="auto"/>
+        <w:rPr>
+          <w:rFonts w:ascii="Segoe UI" w:eastAsia="Times New Roman" w:hAnsi="Segoe UI" w:cs="Segoe UI"/>
+          <w:color w:val="10162F"/>
+          <w:sz w:val="27"/>
+          <w:szCs w:val="27"/>
+          <w:lang w:val="en-US" w:eastAsia="ru-RU"/>
+        </w:rPr>
+      </w:pPr>
+      <w:r>
+        <w:rPr>
+          <w:rFonts w:ascii="Segoe UI" w:eastAsia="Times New Roman" w:hAnsi="Segoe UI" w:cs="Segoe UI"/>
+          <w:color w:val="10162F"/>
+          <w:sz w:val="27"/>
+          <w:szCs w:val="27"/>
+          <w:lang w:val="en-US" w:eastAsia="ru-RU"/>
+        </w:rPr>
+        <w:t xml:space="preserve">People used to call Tab-Separated Values files TSV files, but as other separators grew in popularity everyone realized that creating a </w:t>
+      </w:r>
+      <w:proofErr w:type="gramStart"/>
+      <w:r>
+        <w:rPr>
+          <w:rFonts w:ascii="Segoe UI" w:eastAsia="Times New Roman" w:hAnsi="Segoe UI" w:cs="Segoe UI"/>
+          <w:color w:val="10162F"/>
+          <w:sz w:val="27"/>
+          <w:szCs w:val="27"/>
+          <w:lang w:val="en-US" w:eastAsia="ru-RU"/>
+        </w:rPr>
+        <w:t>new </w:t>
+      </w:r>
+      <w:r>
+        <w:rPr>
+          <w:rFonts w:ascii="Ubuntu Mono" w:eastAsia="Times New Roman" w:hAnsi="Ubuntu Mono" w:cs="Courier New"/>
+          <w:color w:val="15141F"/>
+          <w:shd w:val="clear" w:color="auto" w:fill="EAE9ED"/>
+          <w:lang w:val="en-US" w:eastAsia="ru-RU"/>
+        </w:rPr>
+        <w:t>.</w:t>
+      </w:r>
+      <w:proofErr w:type="gramEnd"/>
+      <w:r>
+        <w:rPr>
+          <w:rFonts w:ascii="Ubuntu Mono" w:eastAsia="Times New Roman" w:hAnsi="Ubuntu Mono" w:cs="Courier New"/>
+          <w:color w:val="15141F"/>
+          <w:shd w:val="clear" w:color="auto" w:fill="EAE9ED"/>
+          <w:lang w:val="en-US" w:eastAsia="ru-RU"/>
+        </w:rPr>
+        <w:t>[a-z]</w:t>
+      </w:r>
+      <w:proofErr w:type="spellStart"/>
+      <w:r>
+        <w:rPr>
+          <w:rFonts w:ascii="Ubuntu Mono" w:eastAsia="Times New Roman" w:hAnsi="Ubuntu Mono" w:cs="Courier New"/>
+          <w:color w:val="15141F"/>
+          <w:shd w:val="clear" w:color="auto" w:fill="EAE9ED"/>
+          <w:lang w:val="en-US" w:eastAsia="ru-RU"/>
+        </w:rPr>
+        <w:t>sv</w:t>
+      </w:r>
+      <w:proofErr w:type="spellEnd"/>
+      <w:r>
+        <w:rPr>
+          <w:rFonts w:ascii="Segoe UI" w:eastAsia="Times New Roman" w:hAnsi="Segoe UI" w:cs="Segoe UI"/>
+          <w:color w:val="10162F"/>
+          <w:sz w:val="27"/>
+          <w:szCs w:val="27"/>
+          <w:lang w:val="en-US" w:eastAsia="ru-RU"/>
+        </w:rPr>
+        <w:t> file format for every value-separating character used is not sustainable.</w:t>
+      </w:r>
+    </w:p>
+    <w:p>
+      <w:pPr>
+        <w:shd w:val="clear" w:color="auto" w:fill="FFFFFF"/>
+        <w:spacing w:after="100" w:afterAutospacing="1" w:line="240" w:lineRule="auto"/>
+        <w:rPr>
+          <w:rFonts w:ascii="Segoe UI" w:eastAsia="Times New Roman" w:hAnsi="Segoe UI" w:cs="Segoe UI"/>
+          <w:color w:val="10162F"/>
+          <w:sz w:val="27"/>
+          <w:szCs w:val="27"/>
+          <w:lang w:val="en-US" w:eastAsia="ru-RU"/>
+        </w:rPr>
+      </w:pPr>
+      <w:proofErr w:type="gramStart"/>
+      <w:r>
+        <w:rPr>
+          <w:rFonts w:ascii="Segoe UI" w:eastAsia="Times New Roman" w:hAnsi="Segoe UI" w:cs="Segoe UI"/>
+          <w:color w:val="10162F"/>
+          <w:sz w:val="27"/>
+          <w:szCs w:val="27"/>
+          <w:lang w:val="en-US" w:eastAsia="ru-RU"/>
+        </w:rPr>
+        <w:lastRenderedPageBreak/>
+        <w:t>So</w:t>
+      </w:r>
+      <w:proofErr w:type="gramEnd"/>
+      <w:r>
+        <w:rPr>
+          <w:rFonts w:ascii="Segoe UI" w:eastAsia="Times New Roman" w:hAnsi="Segoe UI" w:cs="Segoe UI"/>
+          <w:color w:val="10162F"/>
+          <w:sz w:val="27"/>
+          <w:szCs w:val="27"/>
+          <w:lang w:val="en-US" w:eastAsia="ru-RU"/>
+        </w:rPr>
+        <w:t xml:space="preserve"> we call all files with a list of different values a CSV file and then use different </w:t>
+      </w:r>
+      <w:r>
+        <w:rPr>
+          <w:rFonts w:ascii="Segoe UI" w:eastAsia="Times New Roman" w:hAnsi="Segoe UI" w:cs="Segoe UI"/>
+          <w:i/>
+          <w:iCs/>
+          <w:color w:val="10162F"/>
+          <w:sz w:val="27"/>
+          <w:szCs w:val="27"/>
+          <w:lang w:val="en-US" w:eastAsia="ru-RU"/>
+        </w:rPr>
+        <w:t>delimiters</w:t>
+      </w:r>
+      <w:r>
+        <w:rPr>
+          <w:rFonts w:ascii="Segoe UI" w:eastAsia="Times New Roman" w:hAnsi="Segoe UI" w:cs="Segoe UI"/>
+          <w:color w:val="10162F"/>
+          <w:sz w:val="27"/>
+          <w:szCs w:val="27"/>
+          <w:lang w:val="en-US" w:eastAsia="ru-RU"/>
+        </w:rPr>
+        <w:t> (like a comma or tab) to indicate where the different values start and stop.</w:t>
+      </w:r>
+    </w:p>
+    <w:p>
+      <w:pPr>
+        <w:shd w:val="clear" w:color="auto" w:fill="FFFFFF"/>
+        <w:spacing w:after="100" w:afterAutospacing="1" w:line="240" w:lineRule="auto"/>
+        <w:rPr>
+          <w:rFonts w:ascii="Segoe UI" w:eastAsia="Times New Roman" w:hAnsi="Segoe UI" w:cs="Segoe UI"/>
+          <w:color w:val="10162F"/>
+          <w:sz w:val="27"/>
+          <w:szCs w:val="27"/>
+          <w:lang w:val="en-US" w:eastAsia="ru-RU"/>
+        </w:rPr>
+      </w:pPr>
+      <w:r>
+        <w:rPr>
+          <w:rFonts w:ascii="Segoe UI" w:eastAsia="Times New Roman" w:hAnsi="Segoe UI" w:cs="Segoe UI"/>
+          <w:color w:val="10162F"/>
+          <w:sz w:val="27"/>
+          <w:szCs w:val="27"/>
+          <w:lang w:val="en-US" w:eastAsia="ru-RU"/>
+        </w:rPr>
+        <w:t>Let’s say we had an address book. Since addresses usually use commas in them, we’ll need to use a different delimiter for our information. Since none of our data has semicolons (</w:t>
+      </w:r>
+      <w:r>
+        <w:rPr>
+          <w:rFonts w:ascii="Ubuntu Mono" w:eastAsia="Times New Roman" w:hAnsi="Ubuntu Mono" w:cs="Courier New"/>
+          <w:color w:val="15141F"/>
+          <w:shd w:val="clear" w:color="auto" w:fill="EAE9ED"/>
+          <w:lang w:val="en-US" w:eastAsia="ru-RU"/>
+        </w:rPr>
+        <w:t>;</w:t>
+      </w:r>
+      <w:r>
+        <w:rPr>
+          <w:rFonts w:ascii="Segoe UI" w:eastAsia="Times New Roman" w:hAnsi="Segoe UI" w:cs="Segoe UI"/>
+          <w:color w:val="10162F"/>
+          <w:sz w:val="27"/>
+          <w:szCs w:val="27"/>
+          <w:lang w:val="en-US" w:eastAsia="ru-RU"/>
+        </w:rPr>
+        <w:t>) in them, we can use those.</w:t>
+      </w:r>
+    </w:p>
+    <w:p>
+      <w:pPr>
+        <w:shd w:val="clear" w:color="auto" w:fill="FFFFFF"/>
+        <w:spacing w:after="100" w:afterAutospacing="1" w:line="240" w:lineRule="auto"/>
+        <w:rPr>
+          <w:rFonts w:ascii="Segoe UI" w:eastAsia="Times New Roman" w:hAnsi="Segoe UI" w:cs="Segoe UI"/>
+          <w:color w:val="10162F"/>
+          <w:sz w:val="27"/>
+          <w:szCs w:val="27"/>
+          <w:lang w:val="en-US" w:eastAsia="ru-RU"/>
+        </w:rPr>
+      </w:pPr>
+      <w:r>
+        <w:rPr>
+          <w:rFonts w:ascii="Segoe UI" w:eastAsia="Times New Roman" w:hAnsi="Segoe UI" w:cs="Segoe UI"/>
+          <w:b/>
+          <w:bCs/>
+          <w:color w:val="10162F"/>
+          <w:sz w:val="27"/>
+          <w:szCs w:val="27"/>
+          <w:lang w:val="en-US" w:eastAsia="ru-RU"/>
+        </w:rPr>
+        <w:t>addresses.csv</w:t>
+      </w:r>
+    </w:p>
+    <w:p>
+      <w:pPr>
+        <w:shd w:val="clear" w:color="auto" w:fill="000000" w:themeFill="text1"/>
+        <w:jc w:val="both"/>
+        <w:rPr>
+          <w:rStyle w:val="mtk1"/>
+          <w:rFonts w:ascii="Ubuntu Mono" w:hAnsi="Ubuntu Mono"/>
+          <w:color w:val="FFFFFF"/>
+          <w:sz w:val="21"/>
+          <w:szCs w:val="21"/>
+          <w:lang w:val="en-US"/>
+        </w:rPr>
+      </w:pPr>
+      <w:proofErr w:type="spellStart"/>
+      <w:r>
+        <w:rPr>
+          <w:rStyle w:val="mtk1"/>
+          <w:rFonts w:ascii="Ubuntu Mono" w:hAnsi="Ubuntu Mono"/>
+          <w:color w:val="FFFFFF"/>
+          <w:sz w:val="21"/>
+          <w:szCs w:val="21"/>
+          <w:lang w:val="en-US"/>
+        </w:rPr>
+        <w:t>Name;Address;Telephone</w:t>
+      </w:r>
+      <w:proofErr w:type="spellEnd"/>
+      <w:r>
+        <w:rPr>
+          <w:rFonts w:ascii="Ubuntu Mono" w:hAnsi="Ubuntu Mono"/>
+          <w:color w:val="939598"/>
+          <w:sz w:val="21"/>
+          <w:szCs w:val="21"/>
+          <w:lang w:val="en-US"/>
+        </w:rPr>
+        <w:br/>
+      </w:r>
+      <w:r>
+        <w:rPr>
+          <w:rStyle w:val="mtk1"/>
+          <w:rFonts w:ascii="Ubuntu Mono" w:hAnsi="Ubuntu Mono"/>
+          <w:color w:val="FFFFFF"/>
+          <w:sz w:val="21"/>
+          <w:szCs w:val="21"/>
+          <w:lang w:val="en-US"/>
+        </w:rPr>
+        <w:t>Donna Smith;126 Orr Corner Suite 857\</w:t>
+      </w:r>
+      <w:proofErr w:type="spellStart"/>
+      <w:r>
+        <w:rPr>
+          <w:rStyle w:val="mtk1"/>
+          <w:rFonts w:ascii="Ubuntu Mono" w:hAnsi="Ubuntu Mono"/>
+          <w:color w:val="FFFFFF"/>
+          <w:sz w:val="21"/>
+          <w:szCs w:val="21"/>
+          <w:lang w:val="en-US"/>
+        </w:rPr>
+        <w:t>nEast</w:t>
+      </w:r>
+      <w:proofErr w:type="spellEnd"/>
+      <w:r>
+        <w:rPr>
+          <w:rStyle w:val="mtk1"/>
+          <w:rFonts w:ascii="Ubuntu Mono" w:hAnsi="Ubuntu Mono"/>
+          <w:color w:val="FFFFFF"/>
+          <w:sz w:val="21"/>
+          <w:szCs w:val="21"/>
+          <w:lang w:val="en-US"/>
+        </w:rPr>
+        <w:t xml:space="preserve"> Michael, LA 54411;906-918-6560</w:t>
+      </w:r>
+      <w:r>
+        <w:rPr>
+          <w:rFonts w:ascii="Ubuntu Mono" w:hAnsi="Ubuntu Mono"/>
+          <w:color w:val="939598"/>
+          <w:sz w:val="21"/>
+          <w:szCs w:val="21"/>
+          <w:lang w:val="en-US"/>
+        </w:rPr>
+        <w:br/>
+      </w:r>
+      <w:r>
+        <w:rPr>
+          <w:rStyle w:val="mtk1"/>
+          <w:rFonts w:ascii="Ubuntu Mono" w:hAnsi="Ubuntu Mono"/>
+          <w:color w:val="FFFFFF"/>
+          <w:sz w:val="21"/>
+          <w:szCs w:val="21"/>
+          <w:lang w:val="en-US"/>
+        </w:rPr>
+        <w:t>Aaron Osborn;6965 Miller Station Suite 485\</w:t>
+      </w:r>
+      <w:proofErr w:type="spellStart"/>
+      <w:r>
+        <w:rPr>
+          <w:rStyle w:val="mtk1"/>
+          <w:rFonts w:ascii="Ubuntu Mono" w:hAnsi="Ubuntu Mono"/>
+          <w:color w:val="FFFFFF"/>
+          <w:sz w:val="21"/>
+          <w:szCs w:val="21"/>
+          <w:lang w:val="en-US"/>
+        </w:rPr>
+        <w:t>nNorth</w:t>
+      </w:r>
+      <w:proofErr w:type="spellEnd"/>
+      <w:r>
+        <w:rPr>
+          <w:rStyle w:val="mtk1"/>
+          <w:rFonts w:ascii="Ubuntu Mono" w:hAnsi="Ubuntu Mono"/>
+          <w:color w:val="FFFFFF"/>
+          <w:sz w:val="21"/>
+          <w:szCs w:val="21"/>
+          <w:lang w:val="en-US"/>
+        </w:rPr>
+        <w:t> Michelle, KS 64364;815.039.3661x42816</w:t>
+      </w:r>
+      <w:r>
+        <w:rPr>
+          <w:rFonts w:ascii="Ubuntu Mono" w:hAnsi="Ubuntu Mono"/>
+          <w:color w:val="939598"/>
+          <w:sz w:val="21"/>
+          <w:szCs w:val="21"/>
+          <w:lang w:val="en-US"/>
+        </w:rPr>
+        <w:br/>
+      </w:r>
+      <w:r>
+        <w:rPr>
+          <w:rStyle w:val="mtk1"/>
+          <w:rFonts w:ascii="Ubuntu Mono" w:hAnsi="Ubuntu Mono"/>
+          <w:color w:val="FFFFFF"/>
+          <w:sz w:val="21"/>
+          <w:szCs w:val="21"/>
+          <w:lang w:val="en-US"/>
+        </w:rPr>
+        <w:t>Jennifer Barnett;8749 Alicia Vista Apt. 288\</w:t>
+      </w:r>
+      <w:proofErr w:type="spellStart"/>
+      <w:r>
+        <w:rPr>
+          <w:rStyle w:val="mtk1"/>
+          <w:rFonts w:ascii="Ubuntu Mono" w:hAnsi="Ubuntu Mono"/>
+          <w:color w:val="FFFFFF"/>
+          <w:sz w:val="21"/>
+          <w:szCs w:val="21"/>
+          <w:lang w:val="en-US"/>
+        </w:rPr>
+        <w:t>nLake</w:t>
+      </w:r>
+      <w:proofErr w:type="spellEnd"/>
+      <w:r>
+        <w:rPr>
+          <w:rStyle w:val="mtk1"/>
+          <w:rFonts w:ascii="Ubuntu Mono" w:hAnsi="Ubuntu Mono"/>
+          <w:color w:val="FFFFFF"/>
+          <w:sz w:val="21"/>
+          <w:szCs w:val="21"/>
+          <w:lang w:val="en-US"/>
+        </w:rPr>
+        <w:t> </w:t>
+      </w:r>
+      <w:proofErr w:type="spellStart"/>
+      <w:r>
+        <w:rPr>
+          <w:rStyle w:val="mtk1"/>
+          <w:rFonts w:ascii="Ubuntu Mono" w:hAnsi="Ubuntu Mono"/>
+          <w:color w:val="FFFFFF"/>
+          <w:sz w:val="21"/>
+          <w:szCs w:val="21"/>
+          <w:lang w:val="en-US"/>
+        </w:rPr>
+        <w:t>Victoriaberg</w:t>
+      </w:r>
+      <w:proofErr w:type="spellEnd"/>
+      <w:r>
+        <w:rPr>
+          <w:rStyle w:val="mtk1"/>
+          <w:rFonts w:ascii="Ubuntu Mono" w:hAnsi="Ubuntu Mono"/>
+          <w:color w:val="FFFFFF"/>
+          <w:sz w:val="21"/>
+          <w:szCs w:val="21"/>
+          <w:lang w:val="en-US"/>
+        </w:rPr>
+        <w:t>, TN 51094;397-796-4842x451</w:t>
+      </w:r>
+      <w:r>
+        <w:rPr>
+          <w:rFonts w:ascii="Ubuntu Mono" w:hAnsi="Ubuntu Mono"/>
+          <w:color w:val="939598"/>
+          <w:sz w:val="21"/>
+          <w:szCs w:val="21"/>
+          <w:lang w:val="en-US"/>
+        </w:rPr>
+        <w:br/>
+      </w:r>
+      <w:r>
+        <w:rPr>
+          <w:rStyle w:val="mtk1"/>
+          <w:rFonts w:ascii="Ubuntu Mono" w:hAnsi="Ubuntu Mono"/>
+          <w:color w:val="FFFFFF"/>
+          <w:sz w:val="21"/>
+          <w:szCs w:val="21"/>
+          <w:lang w:val="en-US"/>
+        </w:rPr>
+        <w:t xml:space="preserve">Joshua Bryan;20116 Stephanie </w:t>
+      </w:r>
+      <w:proofErr w:type="spellStart"/>
+      <w:r>
+        <w:rPr>
+          <w:rStyle w:val="mtk1"/>
+          <w:rFonts w:ascii="Ubuntu Mono" w:hAnsi="Ubuntu Mono"/>
+          <w:color w:val="FFFFFF"/>
+          <w:sz w:val="21"/>
+          <w:szCs w:val="21"/>
+          <w:lang w:val="en-US"/>
+        </w:rPr>
+        <w:t>Stravenue</w:t>
+      </w:r>
+      <w:proofErr w:type="spellEnd"/>
+      <w:r>
+        <w:rPr>
+          <w:rStyle w:val="mtk1"/>
+          <w:rFonts w:ascii="Ubuntu Mono" w:hAnsi="Ubuntu Mono"/>
+          <w:color w:val="FFFFFF"/>
+          <w:sz w:val="21"/>
+          <w:szCs w:val="21"/>
+          <w:lang w:val="en-US"/>
+        </w:rPr>
+        <w:t>\</w:t>
+      </w:r>
+      <w:proofErr w:type="spellStart"/>
+      <w:r>
+        <w:rPr>
+          <w:rStyle w:val="mtk1"/>
+          <w:rFonts w:ascii="Ubuntu Mono" w:hAnsi="Ubuntu Mono"/>
+          <w:color w:val="FFFFFF"/>
+          <w:sz w:val="21"/>
+          <w:szCs w:val="21"/>
+          <w:lang w:val="en-US"/>
+        </w:rPr>
+        <w:t>nWhitneytown</w:t>
+      </w:r>
+      <w:proofErr w:type="spellEnd"/>
+      <w:r>
+        <w:rPr>
+          <w:rStyle w:val="mtk1"/>
+          <w:rFonts w:ascii="Ubuntu Mono" w:hAnsi="Ubuntu Mono"/>
+          <w:color w:val="FFFFFF"/>
+          <w:sz w:val="21"/>
+          <w:szCs w:val="21"/>
+          <w:lang w:val="en-US"/>
+        </w:rPr>
+        <w:t>, IA 87358;(380)074-6173</w:t>
+      </w:r>
+      <w:r>
+        <w:rPr>
+          <w:rFonts w:ascii="Ubuntu Mono" w:hAnsi="Ubuntu Mono"/>
+          <w:color w:val="939598"/>
+          <w:sz w:val="21"/>
+          <w:szCs w:val="21"/>
+          <w:lang w:val="en-US"/>
+        </w:rPr>
+        <w:br/>
+      </w:r>
+      <w:r>
+        <w:rPr>
+          <w:rStyle w:val="mtk1"/>
+          <w:rFonts w:ascii="Ubuntu Mono" w:hAnsi="Ubuntu Mono"/>
+          <w:color w:val="FFFFFF"/>
+          <w:sz w:val="21"/>
+          <w:szCs w:val="21"/>
+          <w:lang w:val="en-US"/>
+        </w:rPr>
+        <w:t>Andrea Jones;558 Melissa Keys Apt. 588\</w:t>
+      </w:r>
+      <w:proofErr w:type="spellStart"/>
+      <w:r>
+        <w:rPr>
+          <w:rStyle w:val="mtk1"/>
+          <w:rFonts w:ascii="Ubuntu Mono" w:hAnsi="Ubuntu Mono"/>
+          <w:color w:val="FFFFFF"/>
+          <w:sz w:val="21"/>
+          <w:szCs w:val="21"/>
+          <w:lang w:val="en-US"/>
+        </w:rPr>
+        <w:t>nNorth</w:t>
+      </w:r>
+      <w:proofErr w:type="spellEnd"/>
+      <w:r>
+        <w:rPr>
+          <w:rStyle w:val="mtk1"/>
+          <w:rFonts w:ascii="Ubuntu Mono" w:hAnsi="Ubuntu Mono"/>
+          <w:color w:val="FFFFFF"/>
+          <w:sz w:val="21"/>
+          <w:szCs w:val="21"/>
+          <w:lang w:val="en-US"/>
+        </w:rPr>
+        <w:t xml:space="preserve"> </w:t>
+      </w:r>
+      <w:proofErr w:type="spellStart"/>
+      <w:r>
+        <w:rPr>
+          <w:rStyle w:val="mtk1"/>
+          <w:rFonts w:ascii="Ubuntu Mono" w:hAnsi="Ubuntu Mono"/>
+          <w:color w:val="FFFFFF"/>
+          <w:sz w:val="21"/>
+          <w:szCs w:val="21"/>
+          <w:lang w:val="en-US"/>
+        </w:rPr>
+        <w:t>Teresahaven</w:t>
+      </w:r>
+      <w:proofErr w:type="spellEnd"/>
+      <w:r>
+        <w:rPr>
+          <w:rStyle w:val="mtk1"/>
+          <w:rFonts w:ascii="Ubuntu Mono" w:hAnsi="Ubuntu Mono"/>
+          <w:color w:val="FFFFFF"/>
+          <w:sz w:val="21"/>
+          <w:szCs w:val="21"/>
+          <w:lang w:val="en-US"/>
+        </w:rPr>
+        <w:t>, WA 63411;+57(8)7795396386</w:t>
+      </w:r>
+      <w:r>
+        <w:rPr>
+          <w:rFonts w:ascii="Ubuntu Mono" w:hAnsi="Ubuntu Mono"/>
+          <w:color w:val="939598"/>
+          <w:sz w:val="21"/>
+          <w:szCs w:val="21"/>
+          <w:lang w:val="en-US"/>
+        </w:rPr>
+        <w:br/>
+      </w:r>
+      <w:r>
+        <w:rPr>
+          <w:rStyle w:val="mtk1"/>
+          <w:rFonts w:ascii="Ubuntu Mono" w:hAnsi="Ubuntu Mono"/>
+          <w:color w:val="FFFFFF"/>
+          <w:sz w:val="21"/>
+          <w:szCs w:val="21"/>
+          <w:lang w:val="en-US"/>
+        </w:rPr>
+        <w:t>Victor Williams;725 Gloria Views Suite 628\</w:t>
+      </w:r>
+      <w:proofErr w:type="spellStart"/>
+      <w:r>
+        <w:rPr>
+          <w:rStyle w:val="mtk1"/>
+          <w:rFonts w:ascii="Ubuntu Mono" w:hAnsi="Ubuntu Mono"/>
+          <w:color w:val="FFFFFF"/>
+          <w:sz w:val="21"/>
+          <w:szCs w:val="21"/>
+          <w:lang w:val="en-US"/>
+        </w:rPr>
+        <w:t>nEast</w:t>
+      </w:r>
+      <w:proofErr w:type="spellEnd"/>
+      <w:r>
+        <w:rPr>
+          <w:rStyle w:val="mtk1"/>
+          <w:rFonts w:ascii="Ubuntu Mono" w:hAnsi="Ubuntu Mono"/>
+          <w:color w:val="FFFFFF"/>
+          <w:sz w:val="21"/>
+          <w:szCs w:val="21"/>
+          <w:lang w:val="en-US"/>
+        </w:rPr>
+        <w:t xml:space="preserve"> Scott, IN 38095;768.708.3411x954</w:t>
+      </w:r>
+    </w:p>
+    <w:p>
+      <w:pPr>
+        <w:shd w:val="clear" w:color="auto" w:fill="000000" w:themeFill="text1"/>
+        <w:jc w:val="both"/>
+        <w:rPr>
+          <w:b/>
+          <w:bCs/>
+          <w:lang w:val="en-US"/>
+        </w:rPr>
+      </w:pPr>
+    </w:p>
+    <w:p>
+      <w:pPr>
+        <w:pStyle w:val="p1qg33igem5pagn4kpmirjw"/>
+        <w:shd w:val="clear" w:color="auto" w:fill="FFFFFF"/>
+        <w:spacing w:before="0" w:beforeAutospacing="0"/>
+        <w:rPr>
+          <w:rFonts w:ascii="Segoe UI" w:hAnsi="Segoe UI" w:cs="Segoe UI"/>
+          <w:color w:val="10162F"/>
+          <w:sz w:val="26"/>
+          <w:szCs w:val="26"/>
+          <w:lang w:val="en-US"/>
+        </w:rPr>
+      </w:pPr>
+      <w:r>
+        <w:rPr>
+          <w:rFonts w:ascii="Segoe UI" w:hAnsi="Segoe UI" w:cs="Segoe UI"/>
+          <w:color w:val="10162F"/>
+          <w:sz w:val="26"/>
+          <w:szCs w:val="26"/>
+          <w:lang w:val="en-US"/>
+        </w:rPr>
+        <w:t>Notice the </w:t>
+      </w:r>
+      <w:r>
+        <w:rPr>
+          <w:rStyle w:val="HTML1"/>
+          <w:rFonts w:ascii="Ubuntu Mono" w:hAnsi="Ubuntu Mono"/>
+          <w:color w:val="15141F"/>
+          <w:sz w:val="21"/>
+          <w:szCs w:val="21"/>
+          <w:shd w:val="clear" w:color="auto" w:fill="EAE9ED"/>
+          <w:lang w:val="en-US"/>
+        </w:rPr>
+        <w:t>\n</w:t>
+      </w:r>
+      <w:r>
+        <w:rPr>
+          <w:rFonts w:ascii="Segoe UI" w:hAnsi="Segoe UI" w:cs="Segoe UI"/>
+          <w:color w:val="10162F"/>
+          <w:sz w:val="26"/>
+          <w:szCs w:val="26"/>
+          <w:lang w:val="en-US"/>
+        </w:rPr>
+        <w:t> character, this is the escape sequence for a new line. The possibility of a new line escaped by a </w:t>
+      </w:r>
+      <w:r>
+        <w:rPr>
+          <w:rStyle w:val="HTML1"/>
+          <w:rFonts w:ascii="Ubuntu Mono" w:hAnsi="Ubuntu Mono"/>
+          <w:color w:val="15141F"/>
+          <w:sz w:val="21"/>
+          <w:szCs w:val="21"/>
+          <w:shd w:val="clear" w:color="auto" w:fill="EAE9ED"/>
+          <w:lang w:val="en-US"/>
+        </w:rPr>
+        <w:t>\n</w:t>
+      </w:r>
+      <w:r>
+        <w:rPr>
+          <w:rFonts w:ascii="Segoe UI" w:hAnsi="Segoe UI" w:cs="Segoe UI"/>
+          <w:color w:val="10162F"/>
+          <w:sz w:val="26"/>
+          <w:szCs w:val="26"/>
+          <w:lang w:val="en-US"/>
+        </w:rPr>
+        <w:t> character in our data is why we pass the </w:t>
+      </w:r>
+      <w:r>
+        <w:rPr>
+          <w:rStyle w:val="HTML1"/>
+          <w:rFonts w:ascii="Ubuntu Mono" w:hAnsi="Ubuntu Mono"/>
+          <w:color w:val="15141F"/>
+          <w:sz w:val="21"/>
+          <w:szCs w:val="21"/>
+          <w:shd w:val="clear" w:color="auto" w:fill="EAE9ED"/>
+          <w:lang w:val="en-US"/>
+        </w:rPr>
+        <w:t>newline=''</w:t>
+      </w:r>
+      <w:r>
+        <w:rPr>
+          <w:rFonts w:ascii="Segoe UI" w:hAnsi="Segoe UI" w:cs="Segoe UI"/>
+          <w:color w:val="10162F"/>
+          <w:sz w:val="26"/>
+          <w:szCs w:val="26"/>
+          <w:lang w:val="en-US"/>
+        </w:rPr>
+        <w:t> keyword argument to the </w:t>
+      </w:r>
+      <w:proofErr w:type="gramStart"/>
+      <w:r>
+        <w:rPr>
+          <w:rStyle w:val="HTML1"/>
+          <w:rFonts w:ascii="Ubuntu Mono" w:hAnsi="Ubuntu Mono"/>
+          <w:color w:val="15141F"/>
+          <w:sz w:val="21"/>
+          <w:szCs w:val="21"/>
+          <w:shd w:val="clear" w:color="auto" w:fill="EAE9ED"/>
+          <w:lang w:val="en-US"/>
+        </w:rPr>
+        <w:t>open(</w:t>
+      </w:r>
+      <w:proofErr w:type="gramEnd"/>
+      <w:r>
+        <w:rPr>
+          <w:rStyle w:val="HTML1"/>
+          <w:rFonts w:ascii="Ubuntu Mono" w:hAnsi="Ubuntu Mono"/>
+          <w:color w:val="15141F"/>
+          <w:sz w:val="21"/>
+          <w:szCs w:val="21"/>
+          <w:shd w:val="clear" w:color="auto" w:fill="EAE9ED"/>
+          <w:lang w:val="en-US"/>
+        </w:rPr>
+        <w:t>)</w:t>
+      </w:r>
+      <w:r>
+        <w:rPr>
+          <w:rFonts w:ascii="Segoe UI" w:hAnsi="Segoe UI" w:cs="Segoe UI"/>
+          <w:color w:val="10162F"/>
+          <w:sz w:val="26"/>
+          <w:szCs w:val="26"/>
+          <w:lang w:val="en-US"/>
+        </w:rPr>
+        <w:t> function.</w:t>
+      </w:r>
+    </w:p>
+    <w:p>
+      <w:pPr>
+        <w:pStyle w:val="p1qg33igem5pagn4kpmirjw"/>
+        <w:shd w:val="clear" w:color="auto" w:fill="FFFFFF"/>
+        <w:spacing w:before="0" w:beforeAutospacing="0"/>
+        <w:rPr>
+          <w:rFonts w:ascii="Segoe UI" w:hAnsi="Segoe UI" w:cs="Segoe UI"/>
+          <w:color w:val="10162F"/>
+          <w:sz w:val="26"/>
+          <w:szCs w:val="26"/>
+          <w:lang w:val="en-US"/>
+        </w:rPr>
+      </w:pPr>
+      <w:r>
+        <w:rPr>
+          <w:rFonts w:ascii="Segoe UI" w:hAnsi="Segoe UI" w:cs="Segoe UI"/>
+          <w:color w:val="10162F"/>
+          <w:sz w:val="26"/>
+          <w:szCs w:val="26"/>
+          <w:lang w:val="en-US"/>
+        </w:rPr>
+        <w:t>Also notice that many of these addresses have commas in them! This is okay, we’ll still be able to read it. If we wanted to, say, print out all the addresses in this CSV file we could do the following:</w:t>
+      </w:r>
+    </w:p>
+    <w:p>
+      <w:pPr>
+        <w:pStyle w:val="p1qg33igem5pagn4kpmirjw"/>
+        <w:shd w:val="clear" w:color="auto" w:fill="FFFFFF"/>
+        <w:spacing w:before="0" w:beforeAutospacing="0"/>
+        <w:rPr>
+          <w:rStyle w:val="mtk1"/>
+          <w:rFonts w:ascii="Ubuntu Mono" w:hAnsi="Ubuntu Mono"/>
+          <w:color w:val="FFFFFF"/>
+          <w:sz w:val="21"/>
+          <w:szCs w:val="21"/>
+          <w:lang w:val="en-US"/>
+        </w:rPr>
+      </w:pPr>
+      <w:r>
+        <w:rPr>
+          <w:rStyle w:val="mtk12"/>
+          <w:rFonts w:ascii="Ubuntu Mono" w:hAnsi="Ubuntu Mono"/>
+          <w:color w:val="B3CCFF"/>
+          <w:sz w:val="21"/>
+          <w:szCs w:val="21"/>
+          <w:shd w:val="clear" w:color="auto" w:fill="000000" w:themeFill="text1"/>
+          <w:lang w:val="en-US"/>
+        </w:rPr>
+        <w:t>import</w:t>
+      </w:r>
+      <w:r>
+        <w:rPr>
+          <w:rStyle w:val="mtk1"/>
+          <w:rFonts w:ascii="Ubuntu Mono" w:hAnsi="Ubuntu Mono"/>
+          <w:color w:val="FFFFFF"/>
+          <w:sz w:val="21"/>
+          <w:szCs w:val="21"/>
+          <w:shd w:val="clear" w:color="auto" w:fill="000000" w:themeFill="text1"/>
+          <w:lang w:val="en-US"/>
+        </w:rPr>
+        <w:t> </w:t>
+      </w:r>
+      <w:r>
+        <w:rPr>
+          <w:rStyle w:val="mtk9"/>
+          <w:rFonts w:ascii="Ubuntu Mono" w:hAnsi="Ubuntu Mono"/>
+          <w:color w:val="FF8973"/>
+          <w:sz w:val="21"/>
+          <w:szCs w:val="21"/>
+          <w:shd w:val="clear" w:color="auto" w:fill="000000" w:themeFill="text1"/>
+          <w:lang w:val="en-US"/>
+        </w:rPr>
+        <w:t>csv</w:t>
+      </w:r>
+      <w:r>
+        <w:rPr>
+          <w:rFonts w:ascii="Ubuntu Mono" w:hAnsi="Ubuntu Mono"/>
+          <w:color w:val="939598"/>
+          <w:sz w:val="21"/>
+          <w:szCs w:val="21"/>
+          <w:shd w:val="clear" w:color="auto" w:fill="000000" w:themeFill="text1"/>
+          <w:lang w:val="en-US"/>
+        </w:rPr>
+        <w:br/>
+      </w:r>
+      <w:r>
+        <w:rPr>
+          <w:rFonts w:ascii="Ubuntu Mono" w:hAnsi="Ubuntu Mono"/>
+          <w:color w:val="939598"/>
+          <w:sz w:val="21"/>
+          <w:szCs w:val="21"/>
+          <w:shd w:val="clear" w:color="auto" w:fill="000000" w:themeFill="text1"/>
+          <w:lang w:val="en-US"/>
+        </w:rPr>
+        <w:br/>
+      </w:r>
+      <w:r>
+        <w:rPr>
+          <w:rStyle w:val="mtk12"/>
+          <w:rFonts w:ascii="Ubuntu Mono" w:hAnsi="Ubuntu Mono"/>
+          <w:color w:val="B3CCFF"/>
+          <w:sz w:val="21"/>
+          <w:szCs w:val="21"/>
+          <w:shd w:val="clear" w:color="auto" w:fill="000000" w:themeFill="text1"/>
+          <w:lang w:val="en-US"/>
+        </w:rPr>
+        <w:t>with</w:t>
+      </w:r>
+      <w:r>
+        <w:rPr>
+          <w:rStyle w:val="mtk1"/>
+          <w:rFonts w:ascii="Ubuntu Mono" w:hAnsi="Ubuntu Mono"/>
+          <w:color w:val="FFFFFF"/>
+          <w:sz w:val="21"/>
+          <w:szCs w:val="21"/>
+          <w:shd w:val="clear" w:color="auto" w:fill="000000" w:themeFill="text1"/>
+          <w:lang w:val="en-US"/>
+        </w:rPr>
+        <w:t> open(</w:t>
+      </w:r>
+      <w:r>
+        <w:rPr>
+          <w:rStyle w:val="mtk8"/>
+          <w:rFonts w:ascii="Ubuntu Mono" w:hAnsi="Ubuntu Mono"/>
+          <w:color w:val="FFE083"/>
+          <w:sz w:val="21"/>
+          <w:szCs w:val="21"/>
+          <w:shd w:val="clear" w:color="auto" w:fill="000000" w:themeFill="text1"/>
+          <w:lang w:val="en-US"/>
+        </w:rPr>
+        <w:t>'addresses.csv'</w:t>
+      </w:r>
+      <w:r>
+        <w:rPr>
+          <w:rStyle w:val="mtk1"/>
+          <w:rFonts w:ascii="Ubuntu Mono" w:hAnsi="Ubuntu Mono"/>
+          <w:color w:val="FFFFFF"/>
+          <w:sz w:val="21"/>
+          <w:szCs w:val="21"/>
+          <w:shd w:val="clear" w:color="auto" w:fill="000000" w:themeFill="text1"/>
+          <w:lang w:val="en-US"/>
+        </w:rPr>
+        <w:t>, </w:t>
+      </w:r>
+      <w:r>
+        <w:rPr>
+          <w:rStyle w:val="mtk9"/>
+          <w:rFonts w:ascii="Ubuntu Mono" w:hAnsi="Ubuntu Mono"/>
+          <w:color w:val="FF8973"/>
+          <w:sz w:val="21"/>
+          <w:szCs w:val="21"/>
+          <w:shd w:val="clear" w:color="auto" w:fill="000000" w:themeFill="text1"/>
+          <w:lang w:val="en-US"/>
+        </w:rPr>
+        <w:t>newline</w:t>
+      </w:r>
+      <w:r>
+        <w:rPr>
+          <w:rStyle w:val="mtk1"/>
+          <w:rFonts w:ascii="Ubuntu Mono" w:hAnsi="Ubuntu Mono"/>
+          <w:color w:val="FFFFFF"/>
+          <w:sz w:val="21"/>
+          <w:szCs w:val="21"/>
+          <w:shd w:val="clear" w:color="auto" w:fill="000000" w:themeFill="text1"/>
+          <w:lang w:val="en-US"/>
+        </w:rPr>
+        <w:t>=</w:t>
+      </w:r>
+      <w:r>
+        <w:rPr>
+          <w:rStyle w:val="mtk8"/>
+          <w:rFonts w:ascii="Ubuntu Mono" w:hAnsi="Ubuntu Mono"/>
+          <w:color w:val="FFE083"/>
+          <w:sz w:val="21"/>
+          <w:szCs w:val="21"/>
+          <w:shd w:val="clear" w:color="auto" w:fill="000000" w:themeFill="text1"/>
+          <w:lang w:val="en-US"/>
+        </w:rPr>
+        <w:t>''</w:t>
+      </w:r>
+      <w:r>
+        <w:rPr>
+          <w:rStyle w:val="mtk1"/>
+          <w:rFonts w:ascii="Ubuntu Mono" w:hAnsi="Ubuntu Mono"/>
+          <w:color w:val="FFFFFF"/>
+          <w:sz w:val="21"/>
+          <w:szCs w:val="21"/>
+          <w:shd w:val="clear" w:color="auto" w:fill="000000" w:themeFill="text1"/>
+          <w:lang w:val="en-US"/>
+        </w:rPr>
+        <w:t>) </w:t>
+      </w:r>
+      <w:r>
+        <w:rPr>
+          <w:rStyle w:val="mtk12"/>
+          <w:rFonts w:ascii="Ubuntu Mono" w:hAnsi="Ubuntu Mono"/>
+          <w:color w:val="B3CCFF"/>
+          <w:sz w:val="21"/>
+          <w:szCs w:val="21"/>
+          <w:shd w:val="clear" w:color="auto" w:fill="000000" w:themeFill="text1"/>
+          <w:lang w:val="en-US"/>
+        </w:rPr>
+        <w:t>as</w:t>
+      </w:r>
+      <w:r>
+        <w:rPr>
+          <w:rStyle w:val="mtk1"/>
+          <w:rFonts w:ascii="Ubuntu Mono" w:hAnsi="Ubuntu Mono"/>
+          <w:color w:val="FFFFFF"/>
+          <w:sz w:val="21"/>
+          <w:szCs w:val="21"/>
+          <w:shd w:val="clear" w:color="auto" w:fill="000000" w:themeFill="text1"/>
+          <w:lang w:val="en-US"/>
+        </w:rPr>
+        <w:t> </w:t>
+      </w:r>
+      <w:proofErr w:type="spellStart"/>
+      <w:r>
+        <w:rPr>
+          <w:rStyle w:val="mtk9"/>
+          <w:rFonts w:ascii="Ubuntu Mono" w:hAnsi="Ubuntu Mono"/>
+          <w:color w:val="FF8973"/>
+          <w:sz w:val="21"/>
+          <w:szCs w:val="21"/>
+          <w:shd w:val="clear" w:color="auto" w:fill="000000" w:themeFill="text1"/>
+          <w:lang w:val="en-US"/>
+        </w:rPr>
+        <w:t>addresses_csv</w:t>
+      </w:r>
+      <w:proofErr w:type="spellEnd"/>
+      <w:r>
+        <w:rPr>
+          <w:rStyle w:val="mtk1"/>
+          <w:rFonts w:ascii="Ubuntu Mono" w:hAnsi="Ubuntu Mono"/>
+          <w:color w:val="FFFFFF"/>
+          <w:sz w:val="21"/>
+          <w:szCs w:val="21"/>
+          <w:shd w:val="clear" w:color="auto" w:fill="000000" w:themeFill="text1"/>
+          <w:lang w:val="en-US"/>
+        </w:rPr>
+        <w:t>:</w:t>
+      </w:r>
+      <w:r>
+        <w:rPr>
+          <w:rFonts w:ascii="Ubuntu Mono" w:hAnsi="Ubuntu Mono"/>
+          <w:color w:val="939598"/>
+          <w:sz w:val="21"/>
+          <w:szCs w:val="21"/>
+          <w:shd w:val="clear" w:color="auto" w:fill="000000" w:themeFill="text1"/>
+          <w:lang w:val="en-US"/>
+        </w:rPr>
+        <w:br/>
+      </w:r>
+      <w:r>
+        <w:rPr>
+          <w:rStyle w:val="mtk1"/>
+          <w:rFonts w:ascii="Ubuntu Mono" w:hAnsi="Ubuntu Mono"/>
+          <w:color w:val="FFFFFF"/>
+          <w:sz w:val="21"/>
+          <w:szCs w:val="21"/>
+          <w:shd w:val="clear" w:color="auto" w:fill="000000" w:themeFill="text1"/>
+          <w:lang w:val="en-US"/>
+        </w:rPr>
+        <w:t>  </w:t>
+      </w:r>
+      <w:proofErr w:type="spellStart"/>
+      <w:r>
+        <w:rPr>
+          <w:rStyle w:val="mtk9"/>
+          <w:rFonts w:ascii="Ubuntu Mono" w:hAnsi="Ubuntu Mono"/>
+          <w:color w:val="FF8973"/>
+          <w:sz w:val="21"/>
+          <w:szCs w:val="21"/>
+          <w:shd w:val="clear" w:color="auto" w:fill="000000" w:themeFill="text1"/>
+          <w:lang w:val="en-US"/>
+        </w:rPr>
+        <w:t>address_reader</w:t>
+      </w:r>
+      <w:proofErr w:type="spellEnd"/>
+      <w:r>
+        <w:rPr>
+          <w:rStyle w:val="mtk1"/>
+          <w:rFonts w:ascii="Ubuntu Mono" w:hAnsi="Ubuntu Mono"/>
+          <w:color w:val="FFFFFF"/>
+          <w:sz w:val="21"/>
+          <w:szCs w:val="21"/>
+          <w:shd w:val="clear" w:color="auto" w:fill="000000" w:themeFill="text1"/>
+          <w:lang w:val="en-US"/>
+        </w:rPr>
+        <w:t> = </w:t>
+      </w:r>
+      <w:proofErr w:type="spellStart"/>
+      <w:r>
+        <w:rPr>
+          <w:rStyle w:val="mtk9"/>
+          <w:rFonts w:ascii="Ubuntu Mono" w:hAnsi="Ubuntu Mono"/>
+          <w:color w:val="FF8973"/>
+          <w:sz w:val="21"/>
+          <w:szCs w:val="21"/>
+          <w:shd w:val="clear" w:color="auto" w:fill="000000" w:themeFill="text1"/>
+          <w:lang w:val="en-US"/>
+        </w:rPr>
+        <w:t>csv</w:t>
+      </w:r>
+      <w:r>
+        <w:rPr>
+          <w:rStyle w:val="mtk1"/>
+          <w:rFonts w:ascii="Ubuntu Mono" w:hAnsi="Ubuntu Mono"/>
+          <w:color w:val="FFFFFF"/>
+          <w:sz w:val="21"/>
+          <w:szCs w:val="21"/>
+          <w:shd w:val="clear" w:color="auto" w:fill="000000" w:themeFill="text1"/>
+          <w:lang w:val="en-US"/>
+        </w:rPr>
+        <w:t>.</w:t>
+      </w:r>
+      <w:r>
+        <w:rPr>
+          <w:rStyle w:val="mtk10"/>
+          <w:rFonts w:ascii="Ubuntu Mono" w:hAnsi="Ubuntu Mono"/>
+          <w:color w:val="83FFF5"/>
+          <w:sz w:val="21"/>
+          <w:szCs w:val="21"/>
+          <w:shd w:val="clear" w:color="auto" w:fill="000000" w:themeFill="text1"/>
+          <w:lang w:val="en-US"/>
+        </w:rPr>
+        <w:t>DictReader</w:t>
+      </w:r>
+      <w:proofErr w:type="spellEnd"/>
+      <w:r>
+        <w:rPr>
+          <w:rStyle w:val="mtk1"/>
+          <w:rFonts w:ascii="Ubuntu Mono" w:hAnsi="Ubuntu Mono"/>
+          <w:color w:val="FFFFFF"/>
+          <w:sz w:val="21"/>
+          <w:szCs w:val="21"/>
+          <w:shd w:val="clear" w:color="auto" w:fill="000000" w:themeFill="text1"/>
+          <w:lang w:val="en-US"/>
+        </w:rPr>
+        <w:t>(</w:t>
+      </w:r>
+      <w:proofErr w:type="spellStart"/>
+      <w:r>
+        <w:rPr>
+          <w:rStyle w:val="mtk9"/>
+          <w:rFonts w:ascii="Ubuntu Mono" w:hAnsi="Ubuntu Mono"/>
+          <w:color w:val="FF8973"/>
+          <w:sz w:val="21"/>
+          <w:szCs w:val="21"/>
+          <w:shd w:val="clear" w:color="auto" w:fill="000000" w:themeFill="text1"/>
+          <w:lang w:val="en-US"/>
+        </w:rPr>
+        <w:t>addresses_csv</w:t>
+      </w:r>
+      <w:proofErr w:type="spellEnd"/>
+      <w:r>
+        <w:rPr>
+          <w:rStyle w:val="mtk1"/>
+          <w:rFonts w:ascii="Ubuntu Mono" w:hAnsi="Ubuntu Mono"/>
+          <w:color w:val="FFFFFF"/>
+          <w:sz w:val="21"/>
+          <w:szCs w:val="21"/>
+          <w:shd w:val="clear" w:color="auto" w:fill="000000" w:themeFill="text1"/>
+          <w:lang w:val="en-US"/>
+        </w:rPr>
+        <w:t>, </w:t>
+      </w:r>
+      <w:r>
+        <w:rPr>
+          <w:rStyle w:val="mtk9"/>
+          <w:rFonts w:ascii="Ubuntu Mono" w:hAnsi="Ubuntu Mono"/>
+          <w:color w:val="FF8973"/>
+          <w:sz w:val="21"/>
+          <w:szCs w:val="21"/>
+          <w:shd w:val="clear" w:color="auto" w:fill="000000" w:themeFill="text1"/>
+          <w:lang w:val="en-US"/>
+        </w:rPr>
+        <w:t>delimiter</w:t>
+      </w:r>
+      <w:r>
+        <w:rPr>
+          <w:rStyle w:val="mtk1"/>
+          <w:rFonts w:ascii="Ubuntu Mono" w:hAnsi="Ubuntu Mono"/>
+          <w:color w:val="FFFFFF"/>
+          <w:sz w:val="21"/>
+          <w:szCs w:val="21"/>
+          <w:shd w:val="clear" w:color="auto" w:fill="000000" w:themeFill="text1"/>
+          <w:lang w:val="en-US"/>
+        </w:rPr>
+        <w:t>=</w:t>
+      </w:r>
+      <w:r>
+        <w:rPr>
+          <w:rStyle w:val="mtk8"/>
+          <w:rFonts w:ascii="Ubuntu Mono" w:hAnsi="Ubuntu Mono"/>
+          <w:color w:val="FFE083"/>
+          <w:sz w:val="21"/>
+          <w:szCs w:val="21"/>
+          <w:shd w:val="clear" w:color="auto" w:fill="000000" w:themeFill="text1"/>
+          <w:lang w:val="en-US"/>
+        </w:rPr>
+        <w:t>';'</w:t>
+      </w:r>
+      <w:r>
+        <w:rPr>
+          <w:rStyle w:val="mtk1"/>
+          <w:rFonts w:ascii="Ubuntu Mono" w:hAnsi="Ubuntu Mono"/>
+          <w:color w:val="FFFFFF"/>
+          <w:sz w:val="21"/>
+          <w:szCs w:val="21"/>
+          <w:shd w:val="clear" w:color="auto" w:fill="000000" w:themeFill="text1"/>
+          <w:lang w:val="en-US"/>
+        </w:rPr>
+        <w:t>)</w:t>
+      </w:r>
+      <w:r>
+        <w:rPr>
+          <w:rFonts w:ascii="Ubuntu Mono" w:hAnsi="Ubuntu Mono"/>
+          <w:color w:val="939598"/>
+          <w:sz w:val="21"/>
+          <w:szCs w:val="21"/>
+          <w:shd w:val="clear" w:color="auto" w:fill="000000" w:themeFill="text1"/>
+          <w:lang w:val="en-US"/>
+        </w:rPr>
+        <w:br/>
+      </w:r>
+      <w:r>
+        <w:rPr>
+          <w:rStyle w:val="mtk1"/>
+          <w:rFonts w:ascii="Ubuntu Mono" w:hAnsi="Ubuntu Mono"/>
+          <w:color w:val="FFFFFF"/>
+          <w:sz w:val="21"/>
+          <w:szCs w:val="21"/>
+          <w:shd w:val="clear" w:color="auto" w:fill="000000" w:themeFill="text1"/>
+          <w:lang w:val="en-US"/>
+        </w:rPr>
+        <w:t>  </w:t>
+      </w:r>
+      <w:r>
+        <w:rPr>
+          <w:rStyle w:val="mtk12"/>
+          <w:rFonts w:ascii="Ubuntu Mono" w:hAnsi="Ubuntu Mono"/>
+          <w:color w:val="B3CCFF"/>
+          <w:sz w:val="21"/>
+          <w:szCs w:val="21"/>
+          <w:shd w:val="clear" w:color="auto" w:fill="000000" w:themeFill="text1"/>
+          <w:lang w:val="en-US"/>
+        </w:rPr>
+        <w:t>for</w:t>
+      </w:r>
+      <w:r>
+        <w:rPr>
+          <w:rStyle w:val="mtk1"/>
+          <w:rFonts w:ascii="Ubuntu Mono" w:hAnsi="Ubuntu Mono"/>
+          <w:color w:val="FFFFFF"/>
+          <w:sz w:val="21"/>
+          <w:szCs w:val="21"/>
+          <w:shd w:val="clear" w:color="auto" w:fill="000000" w:themeFill="text1"/>
+          <w:lang w:val="en-US"/>
+        </w:rPr>
+        <w:t> </w:t>
+      </w:r>
+      <w:r>
+        <w:rPr>
+          <w:rStyle w:val="mtk9"/>
+          <w:rFonts w:ascii="Ubuntu Mono" w:hAnsi="Ubuntu Mono"/>
+          <w:color w:val="FF8973"/>
+          <w:sz w:val="21"/>
+          <w:szCs w:val="21"/>
+          <w:shd w:val="clear" w:color="auto" w:fill="000000" w:themeFill="text1"/>
+          <w:lang w:val="en-US"/>
+        </w:rPr>
+        <w:t>row</w:t>
+      </w:r>
+      <w:r>
+        <w:rPr>
+          <w:rStyle w:val="mtk1"/>
+          <w:rFonts w:ascii="Ubuntu Mono" w:hAnsi="Ubuntu Mono"/>
+          <w:color w:val="FFFFFF"/>
+          <w:sz w:val="21"/>
+          <w:szCs w:val="21"/>
+          <w:shd w:val="clear" w:color="auto" w:fill="000000" w:themeFill="text1"/>
+          <w:lang w:val="en-US"/>
+        </w:rPr>
+        <w:t> </w:t>
+      </w:r>
+      <w:r>
+        <w:rPr>
+          <w:rStyle w:val="mtk12"/>
+          <w:rFonts w:ascii="Ubuntu Mono" w:hAnsi="Ubuntu Mono"/>
+          <w:color w:val="B3CCFF"/>
+          <w:sz w:val="21"/>
+          <w:szCs w:val="21"/>
+          <w:shd w:val="clear" w:color="auto" w:fill="000000" w:themeFill="text1"/>
+          <w:lang w:val="en-US"/>
+        </w:rPr>
+        <w:t>in</w:t>
+      </w:r>
+      <w:r>
+        <w:rPr>
+          <w:rStyle w:val="mtk1"/>
+          <w:rFonts w:ascii="Ubuntu Mono" w:hAnsi="Ubuntu Mono"/>
+          <w:color w:val="FFFFFF"/>
+          <w:sz w:val="21"/>
+          <w:szCs w:val="21"/>
+          <w:shd w:val="clear" w:color="auto" w:fill="000000" w:themeFill="text1"/>
+          <w:lang w:val="en-US"/>
+        </w:rPr>
+        <w:t> </w:t>
+      </w:r>
+      <w:proofErr w:type="spellStart"/>
+      <w:r>
+        <w:rPr>
+          <w:rStyle w:val="mtk9"/>
+          <w:rFonts w:ascii="Ubuntu Mono" w:hAnsi="Ubuntu Mono"/>
+          <w:color w:val="FF8973"/>
+          <w:sz w:val="21"/>
+          <w:szCs w:val="21"/>
+          <w:shd w:val="clear" w:color="auto" w:fill="000000" w:themeFill="text1"/>
+          <w:lang w:val="en-US"/>
+        </w:rPr>
+        <w:t>address_reader</w:t>
+      </w:r>
+      <w:proofErr w:type="spellEnd"/>
+      <w:r>
+        <w:rPr>
+          <w:rStyle w:val="mtk1"/>
+          <w:rFonts w:ascii="Ubuntu Mono" w:hAnsi="Ubuntu Mono"/>
+          <w:color w:val="FFFFFF"/>
+          <w:sz w:val="21"/>
+          <w:szCs w:val="21"/>
+          <w:shd w:val="clear" w:color="auto" w:fill="000000" w:themeFill="text1"/>
+          <w:lang w:val="en-US"/>
+        </w:rPr>
+        <w:t>:</w:t>
+      </w:r>
+      <w:r>
+        <w:rPr>
+          <w:rFonts w:ascii="Ubuntu Mono" w:hAnsi="Ubuntu Mono"/>
+          <w:color w:val="939598"/>
+          <w:sz w:val="21"/>
+          <w:szCs w:val="21"/>
+          <w:shd w:val="clear" w:color="auto" w:fill="000000" w:themeFill="text1"/>
+          <w:lang w:val="en-US"/>
+        </w:rPr>
+        <w:br/>
+      </w:r>
+      <w:r>
+        <w:rPr>
+          <w:rStyle w:val="mtk1"/>
+          <w:rFonts w:ascii="Ubuntu Mono" w:hAnsi="Ubuntu Mono"/>
+          <w:color w:val="FFFFFF"/>
+          <w:sz w:val="21"/>
+          <w:szCs w:val="21"/>
+          <w:shd w:val="clear" w:color="auto" w:fill="000000" w:themeFill="text1"/>
+          <w:lang w:val="en-US"/>
+        </w:rPr>
+        <w:t>    print(</w:t>
+      </w:r>
+      <w:r>
+        <w:rPr>
+          <w:rStyle w:val="mtk9"/>
+          <w:rFonts w:ascii="Ubuntu Mono" w:hAnsi="Ubuntu Mono"/>
+          <w:color w:val="FF8973"/>
+          <w:sz w:val="21"/>
+          <w:szCs w:val="21"/>
+          <w:shd w:val="clear" w:color="auto" w:fill="000000" w:themeFill="text1"/>
+          <w:lang w:val="en-US"/>
+        </w:rPr>
+        <w:t>row</w:t>
+      </w:r>
+      <w:r>
+        <w:rPr>
+          <w:rStyle w:val="mtk1"/>
+          <w:rFonts w:ascii="Ubuntu Mono" w:hAnsi="Ubuntu Mono"/>
+          <w:color w:val="FFFFFF"/>
+          <w:sz w:val="21"/>
+          <w:szCs w:val="21"/>
+          <w:shd w:val="clear" w:color="auto" w:fill="000000" w:themeFill="text1"/>
+          <w:lang w:val="en-US"/>
+        </w:rPr>
+        <w:t>[</w:t>
+      </w:r>
+      <w:r>
+        <w:rPr>
+          <w:rStyle w:val="mtk8"/>
+          <w:rFonts w:ascii="Ubuntu Mono" w:hAnsi="Ubuntu Mono"/>
+          <w:color w:val="FFE083"/>
+          <w:sz w:val="21"/>
+          <w:szCs w:val="21"/>
+          <w:shd w:val="clear" w:color="auto" w:fill="000000" w:themeFill="text1"/>
+          <w:lang w:val="en-US"/>
+        </w:rPr>
+        <w:t>'Address'</w:t>
+      </w:r>
+      <w:r>
+        <w:rPr>
+          <w:rStyle w:val="mtk1"/>
+          <w:rFonts w:ascii="Ubuntu Mono" w:hAnsi="Ubuntu Mono"/>
+          <w:color w:val="FFFFFF"/>
+          <w:sz w:val="21"/>
+          <w:szCs w:val="21"/>
+          <w:lang w:val="en-US"/>
+        </w:rPr>
+        <w:t>])</w:t>
+      </w:r>
+    </w:p>
+    <w:p>
+      <w:pPr>
+        <w:pStyle w:val="p1qg33igem5pagn4kpmirjw"/>
+        <w:shd w:val="clear" w:color="auto" w:fill="FFFFFF"/>
+        <w:spacing w:before="0" w:beforeAutospacing="0"/>
+        <w:rPr>
+          <w:rFonts w:ascii="Segoe UI" w:hAnsi="Segoe UI" w:cs="Segoe UI"/>
+          <w:color w:val="10162F"/>
+          <w:sz w:val="26"/>
+          <w:szCs w:val="26"/>
+          <w:shd w:val="clear" w:color="auto" w:fill="FFFFFF"/>
+          <w:lang w:val="en-US"/>
+        </w:rPr>
+      </w:pPr>
+      <w:r>
+        <w:rPr>
+          <w:rFonts w:ascii="Segoe UI" w:hAnsi="Segoe UI" w:cs="Segoe UI"/>
+          <w:color w:val="10162F"/>
+          <w:sz w:val="26"/>
+          <w:szCs w:val="26"/>
+          <w:shd w:val="clear" w:color="auto" w:fill="FFFFFF"/>
+          <w:lang w:val="en-US"/>
+        </w:rPr>
+        <w:t>Notice that when we call </w:t>
+      </w:r>
+      <w:proofErr w:type="spellStart"/>
+      <w:proofErr w:type="gramStart"/>
+      <w:r>
+        <w:rPr>
+          <w:rStyle w:val="HTML1"/>
+          <w:rFonts w:ascii="Ubuntu Mono" w:hAnsi="Ubuntu Mono"/>
+          <w:color w:val="15141F"/>
+          <w:sz w:val="19"/>
+          <w:szCs w:val="19"/>
+          <w:shd w:val="clear" w:color="auto" w:fill="EAE9ED"/>
+          <w:lang w:val="en-US"/>
+        </w:rPr>
+        <w:t>csv.DictReader</w:t>
+      </w:r>
+      <w:proofErr w:type="spellEnd"/>
+      <w:proofErr w:type="gramEnd"/>
+      <w:r>
+        <w:rPr>
+          <w:rFonts w:ascii="Segoe UI" w:hAnsi="Segoe UI" w:cs="Segoe UI"/>
+          <w:color w:val="10162F"/>
+          <w:sz w:val="26"/>
+          <w:szCs w:val="26"/>
+          <w:shd w:val="clear" w:color="auto" w:fill="FFFFFF"/>
+          <w:lang w:val="en-US"/>
+        </w:rPr>
+        <w:t> we pass in the </w:t>
+      </w:r>
+      <w:r>
+        <w:rPr>
+          <w:rStyle w:val="HTML1"/>
+          <w:rFonts w:ascii="Ubuntu Mono" w:hAnsi="Ubuntu Mono"/>
+          <w:color w:val="15141F"/>
+          <w:sz w:val="19"/>
+          <w:szCs w:val="19"/>
+          <w:shd w:val="clear" w:color="auto" w:fill="EAE9ED"/>
+          <w:lang w:val="en-US"/>
+        </w:rPr>
+        <w:t>delimiter</w:t>
+      </w:r>
+      <w:r>
+        <w:rPr>
+          <w:rFonts w:ascii="Segoe UI" w:hAnsi="Segoe UI" w:cs="Segoe UI"/>
+          <w:color w:val="10162F"/>
+          <w:sz w:val="26"/>
+          <w:szCs w:val="26"/>
+          <w:shd w:val="clear" w:color="auto" w:fill="FFFFFF"/>
+          <w:lang w:val="en-US"/>
+        </w:rPr>
+        <w:t> parameter, which is the string that’s used to delineate separate fields in the CSV. We then iterate through the CSV and print out each of the addresses.</w:t>
+      </w:r>
+    </w:p>
+    <w:p>
+      <w:pPr>
+        <w:pStyle w:val="p1qg33igem5pagn4kpmirjw"/>
+        <w:shd w:val="clear" w:color="auto" w:fill="FFFFFF"/>
+        <w:spacing w:before="0" w:beforeAutospacing="0"/>
+        <w:rPr>
+          <w:rFonts w:ascii="Segoe UI" w:hAnsi="Segoe UI" w:cs="Segoe UI"/>
+          <w:color w:val="10162F"/>
+          <w:sz w:val="26"/>
+          <w:szCs w:val="26"/>
           <w:lang w:val="en-US"/>
         </w:rPr>
       </w:pPr>

</xml_diff>

<commit_message>
adding Reading A JSON File
</commit_message>
<xml_diff>
--- a/LEARN PYTHON - FILES.docx
+++ b/LEARN PYTHON - FILES.docx
@@ -19818,6 +19818,2460 @@
     </w:p>
     <w:p>
       <w:pPr>
+        <w:rPr>
+          <w:rFonts w:ascii="Segoe UI" w:hAnsi="Segoe UI" w:cs="Segoe UI"/>
+          <w:color w:val="10162F"/>
+          <w:sz w:val="27"/>
+          <w:szCs w:val="27"/>
+          <w:lang w:val="en-US"/>
+        </w:rPr>
+      </w:pPr>
+      <w:r>
+        <w:rPr>
+          <w:rStyle w:val="gamut-yj8jvy-text"/>
+          <w:rFonts w:ascii="Segoe UI" w:hAnsi="Segoe UI" w:cs="Segoe UI"/>
+          <w:b/>
+          <w:bCs/>
+          <w:color w:val="10162F"/>
+          <w:sz w:val="27"/>
+          <w:szCs w:val="27"/>
+          <w:lang w:val="en-US"/>
+        </w:rPr>
+        <w:t>Reading a JSON File</w:t>
+      </w:r>
+    </w:p>
+    <w:p>
+      <w:pPr>
+        <w:pStyle w:val="p1qg33igem5pagn4kpmirjw"/>
+        <w:spacing w:before="0" w:beforeAutospacing="0"/>
+        <w:rPr>
+          <w:rFonts w:ascii="Segoe UI" w:hAnsi="Segoe UI" w:cs="Segoe UI"/>
+          <w:color w:val="10162F"/>
+          <w:sz w:val="27"/>
+          <w:szCs w:val="27"/>
+          <w:lang w:val="en-US"/>
+        </w:rPr>
+      </w:pPr>
+      <w:r>
+        <w:rPr>
+          <w:rFonts w:ascii="Segoe UI" w:hAnsi="Segoe UI" w:cs="Segoe UI"/>
+          <w:color w:val="10162F"/>
+          <w:sz w:val="27"/>
+          <w:szCs w:val="27"/>
+          <w:lang w:val="en-US"/>
+        </w:rPr>
+        <w:t>CSV isn’t the only file format that Python has a built-in library for. We can also use Python’s file tools to read and write </w:t>
+      </w:r>
+      <w:hyperlink r:id="rId26" w:tgtFrame="_blank" w:history="1">
+        <w:r>
+          <w:rPr>
+            <w:rStyle w:val="a3"/>
+            <w:rFonts w:ascii="Segoe UI" w:hAnsi="Segoe UI" w:cs="Segoe UI"/>
+            <w:sz w:val="27"/>
+            <w:szCs w:val="27"/>
+            <w:bdr w:val="none" w:sz="0" w:space="0" w:color="auto" w:frame="1"/>
+            <w:lang w:val="en-US"/>
+          </w:rPr>
+          <w:t>JSON</w:t>
+        </w:r>
+      </w:hyperlink>
+      <w:r>
+        <w:rPr>
+          <w:rFonts w:ascii="Segoe UI" w:hAnsi="Segoe UI" w:cs="Segoe UI"/>
+          <w:color w:val="10162F"/>
+          <w:sz w:val="27"/>
+          <w:szCs w:val="27"/>
+          <w:lang w:val="en-US"/>
+        </w:rPr>
+        <w:t>. JSON, an abbreviation of JavaScript Object Notation, is a file format inspired by the programming language JavaScript. The name, like CSV is a bit of a misnomer — some JSON is not valid JavaScript (and plenty of JavaScript is not valid JSON).</w:t>
+      </w:r>
+    </w:p>
+    <w:p>
+      <w:pPr>
+        <w:pStyle w:val="p1qg33igem5pagn4kpmirjw"/>
+        <w:spacing w:before="0" w:beforeAutospacing="0"/>
+        <w:rPr>
+          <w:rFonts w:ascii="Segoe UI" w:hAnsi="Segoe UI" w:cs="Segoe UI"/>
+          <w:color w:val="10162F"/>
+          <w:sz w:val="27"/>
+          <w:szCs w:val="27"/>
+          <w:lang w:val="en-US"/>
+        </w:rPr>
+      </w:pPr>
+      <w:r>
+        <w:rPr>
+          <w:rFonts w:ascii="Segoe UI" w:hAnsi="Segoe UI" w:cs="Segoe UI"/>
+          <w:color w:val="10162F"/>
+          <w:sz w:val="27"/>
+          <w:szCs w:val="27"/>
+          <w:lang w:val="en-US"/>
+        </w:rPr>
+        <w:t>JSON’s format is endearingly similar to Python dictionary syntax, and so JSON files might be easy to read from a Python developer standpoint. Nonetheless, Python comes with a </w:t>
+      </w:r>
+      <w:proofErr w:type="spellStart"/>
+      <w:r>
+        <w:rPr>
+          <w:rStyle w:val="HTML1"/>
+          <w:rFonts w:ascii="Ubuntu Mono" w:hAnsi="Ubuntu Mono"/>
+          <w:color w:val="15141F"/>
+          <w:sz w:val="22"/>
+          <w:szCs w:val="22"/>
+          <w:shd w:val="clear" w:color="auto" w:fill="EAE9ED"/>
+          <w:lang w:val="en-US"/>
+        </w:rPr>
+        <w:t>json</w:t>
+      </w:r>
+      <w:proofErr w:type="spellEnd"/>
+      <w:r>
+        <w:rPr>
+          <w:rFonts w:ascii="Segoe UI" w:hAnsi="Segoe UI" w:cs="Segoe UI"/>
+          <w:color w:val="10162F"/>
+          <w:sz w:val="27"/>
+          <w:szCs w:val="27"/>
+          <w:lang w:val="en-US"/>
+        </w:rPr>
+        <w:t> package that will help us parse JSON files into actual Python dictionaries. Suppose we have a JSON file like the following:</w:t>
+      </w:r>
+    </w:p>
+    <w:p>
+      <w:pPr>
+        <w:pStyle w:val="p1qg33igem5pagn4kpmirjw"/>
+        <w:spacing w:before="0" w:beforeAutospacing="0"/>
+        <w:rPr>
+          <w:rFonts w:ascii="Segoe UI" w:hAnsi="Segoe UI" w:cs="Segoe UI"/>
+          <w:color w:val="10162F"/>
+          <w:sz w:val="27"/>
+          <w:szCs w:val="27"/>
+          <w:lang w:val="en-US"/>
+        </w:rPr>
+      </w:pPr>
+      <w:r>
+        <w:rPr>
+          <w:rStyle w:val="a4"/>
+          <w:rFonts w:ascii="Segoe UI" w:hAnsi="Segoe UI" w:cs="Segoe UI"/>
+          <w:color w:val="10162F"/>
+          <w:sz w:val="27"/>
+          <w:szCs w:val="27"/>
+          <w:lang w:val="en-US"/>
+        </w:rPr>
+        <w:t>purchase_14781239.json</w:t>
+      </w:r>
+    </w:p>
+    <w:p>
+      <w:pPr>
+        <w:pStyle w:val="HTML"/>
+        <w:shd w:val="clear" w:color="auto" w:fill="211E2F"/>
+        <w:rPr>
+          <w:rFonts w:ascii="Ubuntu Mono" w:hAnsi="Ubuntu Mono"/>
+          <w:color w:val="939598"/>
+          <w:sz w:val="27"/>
+          <w:szCs w:val="27"/>
+          <w:lang w:val="en-US"/>
+        </w:rPr>
+      </w:pPr>
+      <w:r>
+        <w:rPr>
+          <w:rStyle w:val="mtk1"/>
+          <w:rFonts w:ascii="Ubuntu Mono" w:hAnsi="Ubuntu Mono"/>
+          <w:color w:val="FFFFFF"/>
+          <w:sz w:val="27"/>
+          <w:szCs w:val="27"/>
+          <w:lang w:val="en-US"/>
+        </w:rPr>
+        <w:t>{</w:t>
+      </w:r>
+      <w:r>
+        <w:rPr>
+          <w:rFonts w:ascii="Ubuntu Mono" w:hAnsi="Ubuntu Mono"/>
+          <w:color w:val="939598"/>
+          <w:sz w:val="27"/>
+          <w:szCs w:val="27"/>
+          <w:lang w:val="en-US"/>
+        </w:rPr>
+        <w:br/>
+      </w:r>
+      <w:r>
+        <w:rPr>
+          <w:rStyle w:val="mtk1"/>
+          <w:rFonts w:ascii="Ubuntu Mono" w:hAnsi="Ubuntu Mono"/>
+          <w:color w:val="FFFFFF"/>
+          <w:sz w:val="27"/>
+          <w:szCs w:val="27"/>
+          <w:lang w:val="en-US"/>
+        </w:rPr>
+        <w:t>  </w:t>
+      </w:r>
+      <w:r>
+        <w:rPr>
+          <w:rStyle w:val="mtk8"/>
+          <w:rFonts w:ascii="Ubuntu Mono" w:hAnsi="Ubuntu Mono"/>
+          <w:color w:val="FFE083"/>
+          <w:sz w:val="27"/>
+          <w:szCs w:val="27"/>
+          <w:lang w:val="en-US"/>
+        </w:rPr>
+        <w:t>'user'</w:t>
+      </w:r>
+      <w:r>
+        <w:rPr>
+          <w:rStyle w:val="mtk1"/>
+          <w:rFonts w:ascii="Ubuntu Mono" w:hAnsi="Ubuntu Mono"/>
+          <w:color w:val="FFFFFF"/>
+          <w:sz w:val="27"/>
+          <w:szCs w:val="27"/>
+          <w:lang w:val="en-US"/>
+        </w:rPr>
+        <w:t>: </w:t>
+      </w:r>
+      <w:r>
+        <w:rPr>
+          <w:rStyle w:val="mtk8"/>
+          <w:rFonts w:ascii="Ubuntu Mono" w:hAnsi="Ubuntu Mono"/>
+          <w:color w:val="FFE083"/>
+          <w:sz w:val="27"/>
+          <w:szCs w:val="27"/>
+          <w:lang w:val="en-US"/>
+        </w:rPr>
+        <w:t>'</w:t>
+      </w:r>
+      <w:proofErr w:type="spellStart"/>
+      <w:r>
+        <w:rPr>
+          <w:rStyle w:val="mtk8"/>
+          <w:rFonts w:ascii="Ubuntu Mono" w:hAnsi="Ubuntu Mono"/>
+          <w:color w:val="FFE083"/>
+          <w:sz w:val="27"/>
+          <w:szCs w:val="27"/>
+          <w:lang w:val="en-US"/>
+        </w:rPr>
+        <w:t>ellen_greg</w:t>
+      </w:r>
+      <w:proofErr w:type="spellEnd"/>
+      <w:r>
+        <w:rPr>
+          <w:rStyle w:val="mtk8"/>
+          <w:rFonts w:ascii="Ubuntu Mono" w:hAnsi="Ubuntu Mono"/>
+          <w:color w:val="FFE083"/>
+          <w:sz w:val="27"/>
+          <w:szCs w:val="27"/>
+          <w:lang w:val="en-US"/>
+        </w:rPr>
+        <w:t>'</w:t>
+      </w:r>
+      <w:r>
+        <w:rPr>
+          <w:rStyle w:val="mtk1"/>
+          <w:rFonts w:ascii="Ubuntu Mono" w:hAnsi="Ubuntu Mono"/>
+          <w:color w:val="FFFFFF"/>
+          <w:sz w:val="27"/>
+          <w:szCs w:val="27"/>
+          <w:lang w:val="en-US"/>
+        </w:rPr>
+        <w:t>,</w:t>
+      </w:r>
+      <w:r>
+        <w:rPr>
+          <w:rFonts w:ascii="Ubuntu Mono" w:hAnsi="Ubuntu Mono"/>
+          <w:color w:val="939598"/>
+          <w:sz w:val="27"/>
+          <w:szCs w:val="27"/>
+          <w:lang w:val="en-US"/>
+        </w:rPr>
+        <w:br/>
+      </w:r>
+      <w:r>
+        <w:rPr>
+          <w:rStyle w:val="mtk1"/>
+          <w:rFonts w:ascii="Ubuntu Mono" w:hAnsi="Ubuntu Mono"/>
+          <w:color w:val="FFFFFF"/>
+          <w:sz w:val="27"/>
+          <w:szCs w:val="27"/>
+          <w:lang w:val="en-US"/>
+        </w:rPr>
+        <w:t>  </w:t>
+      </w:r>
+      <w:r>
+        <w:rPr>
+          <w:rStyle w:val="mtk8"/>
+          <w:rFonts w:ascii="Ubuntu Mono" w:hAnsi="Ubuntu Mono"/>
+          <w:color w:val="FFE083"/>
+          <w:sz w:val="27"/>
+          <w:szCs w:val="27"/>
+          <w:lang w:val="en-US"/>
+        </w:rPr>
+        <w:t>'action'</w:t>
+      </w:r>
+      <w:r>
+        <w:rPr>
+          <w:rStyle w:val="mtk1"/>
+          <w:rFonts w:ascii="Ubuntu Mono" w:hAnsi="Ubuntu Mono"/>
+          <w:color w:val="FFFFFF"/>
+          <w:sz w:val="27"/>
+          <w:szCs w:val="27"/>
+          <w:lang w:val="en-US"/>
+        </w:rPr>
+        <w:t>: </w:t>
+      </w:r>
+      <w:r>
+        <w:rPr>
+          <w:rStyle w:val="mtk8"/>
+          <w:rFonts w:ascii="Ubuntu Mono" w:hAnsi="Ubuntu Mono"/>
+          <w:color w:val="FFE083"/>
+          <w:sz w:val="27"/>
+          <w:szCs w:val="27"/>
+          <w:lang w:val="en-US"/>
+        </w:rPr>
+        <w:t>'purchase'</w:t>
+      </w:r>
+      <w:r>
+        <w:rPr>
+          <w:rStyle w:val="mtk1"/>
+          <w:rFonts w:ascii="Ubuntu Mono" w:hAnsi="Ubuntu Mono"/>
+          <w:color w:val="FFFFFF"/>
+          <w:sz w:val="27"/>
+          <w:szCs w:val="27"/>
+          <w:lang w:val="en-US"/>
+        </w:rPr>
+        <w:t>,</w:t>
+      </w:r>
+      <w:r>
+        <w:rPr>
+          <w:rFonts w:ascii="Ubuntu Mono" w:hAnsi="Ubuntu Mono"/>
+          <w:color w:val="939598"/>
+          <w:sz w:val="27"/>
+          <w:szCs w:val="27"/>
+          <w:lang w:val="en-US"/>
+        </w:rPr>
+        <w:br/>
+      </w:r>
+      <w:r>
+        <w:rPr>
+          <w:rStyle w:val="mtk1"/>
+          <w:rFonts w:ascii="Ubuntu Mono" w:hAnsi="Ubuntu Mono"/>
+          <w:color w:val="FFFFFF"/>
+          <w:sz w:val="27"/>
+          <w:szCs w:val="27"/>
+          <w:lang w:val="en-US"/>
+        </w:rPr>
+        <w:lastRenderedPageBreak/>
+        <w:t>  </w:t>
+      </w:r>
+      <w:r>
+        <w:rPr>
+          <w:rStyle w:val="mtk8"/>
+          <w:rFonts w:ascii="Ubuntu Mono" w:hAnsi="Ubuntu Mono"/>
+          <w:color w:val="FFE083"/>
+          <w:sz w:val="27"/>
+          <w:szCs w:val="27"/>
+          <w:lang w:val="en-US"/>
+        </w:rPr>
+        <w:t>'</w:t>
+      </w:r>
+      <w:proofErr w:type="spellStart"/>
+      <w:r>
+        <w:rPr>
+          <w:rStyle w:val="mtk8"/>
+          <w:rFonts w:ascii="Ubuntu Mono" w:hAnsi="Ubuntu Mono"/>
+          <w:color w:val="FFE083"/>
+          <w:sz w:val="27"/>
+          <w:szCs w:val="27"/>
+          <w:lang w:val="en-US"/>
+        </w:rPr>
+        <w:t>item_id</w:t>
+      </w:r>
+      <w:proofErr w:type="spellEnd"/>
+      <w:r>
+        <w:rPr>
+          <w:rStyle w:val="mtk8"/>
+          <w:rFonts w:ascii="Ubuntu Mono" w:hAnsi="Ubuntu Mono"/>
+          <w:color w:val="FFE083"/>
+          <w:sz w:val="27"/>
+          <w:szCs w:val="27"/>
+          <w:lang w:val="en-US"/>
+        </w:rPr>
+        <w:t>'</w:t>
+      </w:r>
+      <w:r>
+        <w:rPr>
+          <w:rStyle w:val="mtk1"/>
+          <w:rFonts w:ascii="Ubuntu Mono" w:hAnsi="Ubuntu Mono"/>
+          <w:color w:val="FFFFFF"/>
+          <w:sz w:val="27"/>
+          <w:szCs w:val="27"/>
+          <w:lang w:val="en-US"/>
+        </w:rPr>
+        <w:t>: </w:t>
+      </w:r>
+      <w:r>
+        <w:rPr>
+          <w:rStyle w:val="mtk8"/>
+          <w:rFonts w:ascii="Ubuntu Mono" w:hAnsi="Ubuntu Mono"/>
+          <w:color w:val="FFE083"/>
+          <w:sz w:val="27"/>
+          <w:szCs w:val="27"/>
+          <w:lang w:val="en-US"/>
+        </w:rPr>
+        <w:t>'14781239'</w:t>
+      </w:r>
+      <w:r>
+        <w:rPr>
+          <w:rStyle w:val="mtk1"/>
+          <w:rFonts w:ascii="Ubuntu Mono" w:hAnsi="Ubuntu Mono"/>
+          <w:color w:val="FFFFFF"/>
+          <w:sz w:val="27"/>
+          <w:szCs w:val="27"/>
+          <w:lang w:val="en-US"/>
+        </w:rPr>
+        <w:t>,</w:t>
+      </w:r>
+      <w:r>
+        <w:rPr>
+          <w:rFonts w:ascii="Ubuntu Mono" w:hAnsi="Ubuntu Mono"/>
+          <w:color w:val="939598"/>
+          <w:sz w:val="27"/>
+          <w:szCs w:val="27"/>
+          <w:lang w:val="en-US"/>
+        </w:rPr>
+        <w:br/>
+      </w:r>
+      <w:r>
+        <w:rPr>
+          <w:rStyle w:val="mtk1"/>
+          <w:rFonts w:ascii="Ubuntu Mono" w:hAnsi="Ubuntu Mono"/>
+          <w:color w:val="FFFFFF"/>
+          <w:sz w:val="27"/>
+          <w:szCs w:val="27"/>
+          <w:lang w:val="en-US"/>
+        </w:rPr>
+        <w:t>}</w:t>
+      </w:r>
+    </w:p>
+    <w:p>
+      <w:pPr>
+        <w:pStyle w:val="p1qg33igem5pagn4kpmirjw"/>
+        <w:spacing w:before="0" w:beforeAutospacing="0"/>
+        <w:rPr>
+          <w:rFonts w:ascii="Segoe UI" w:hAnsi="Segoe UI" w:cs="Segoe UI"/>
+          <w:color w:val="10162F"/>
+          <w:sz w:val="27"/>
+          <w:szCs w:val="27"/>
+          <w:lang w:val="en-US"/>
+        </w:rPr>
+      </w:pPr>
+      <w:r>
+        <w:rPr>
+          <w:rFonts w:ascii="Segoe UI" w:hAnsi="Segoe UI" w:cs="Segoe UI"/>
+          <w:color w:val="10162F"/>
+          <w:sz w:val="27"/>
+          <w:szCs w:val="27"/>
+          <w:lang w:val="en-US"/>
+        </w:rPr>
+        <w:t>We would be able to read that in as a Python dictionary with the following code:</w:t>
+      </w:r>
+    </w:p>
+    <w:p>
+      <w:pPr>
+        <w:pStyle w:val="p1qg33igem5pagn4kpmirjw"/>
+        <w:spacing w:before="0" w:beforeAutospacing="0"/>
+        <w:rPr>
+          <w:rFonts w:ascii="Segoe UI" w:hAnsi="Segoe UI" w:cs="Segoe UI"/>
+          <w:color w:val="10162F"/>
+          <w:sz w:val="27"/>
+          <w:szCs w:val="27"/>
+          <w:lang w:val="en-US"/>
+        </w:rPr>
+      </w:pPr>
+      <w:r>
+        <w:rPr>
+          <w:rStyle w:val="a4"/>
+          <w:rFonts w:ascii="Segoe UI" w:hAnsi="Segoe UI" w:cs="Segoe UI"/>
+          <w:color w:val="10162F"/>
+          <w:sz w:val="27"/>
+          <w:szCs w:val="27"/>
+          <w:lang w:val="en-US"/>
+        </w:rPr>
+        <w:t>json_reader.py</w:t>
+      </w:r>
+    </w:p>
+    <w:p>
+      <w:pPr>
+        <w:pStyle w:val="HTML"/>
+        <w:shd w:val="clear" w:color="auto" w:fill="211E2F"/>
+        <w:rPr>
+          <w:rFonts w:ascii="Ubuntu Mono" w:hAnsi="Ubuntu Mono"/>
+          <w:color w:val="939598"/>
+          <w:sz w:val="27"/>
+          <w:szCs w:val="27"/>
+          <w:lang w:val="en-US"/>
+        </w:rPr>
+      </w:pPr>
+      <w:r>
+        <w:rPr>
+          <w:rStyle w:val="mtk12"/>
+          <w:rFonts w:ascii="Ubuntu Mono" w:hAnsi="Ubuntu Mono"/>
+          <w:color w:val="B3CCFF"/>
+          <w:sz w:val="27"/>
+          <w:szCs w:val="27"/>
+          <w:lang w:val="en-US"/>
+        </w:rPr>
+        <w:t>import</w:t>
+      </w:r>
+      <w:r>
+        <w:rPr>
+          <w:rStyle w:val="mtk1"/>
+          <w:rFonts w:ascii="Ubuntu Mono" w:hAnsi="Ubuntu Mono"/>
+          <w:color w:val="FFFFFF"/>
+          <w:sz w:val="27"/>
+          <w:szCs w:val="27"/>
+          <w:lang w:val="en-US"/>
+        </w:rPr>
+        <w:t> </w:t>
+      </w:r>
+      <w:proofErr w:type="spellStart"/>
+      <w:r>
+        <w:rPr>
+          <w:rStyle w:val="mtk9"/>
+          <w:rFonts w:ascii="Ubuntu Mono" w:hAnsi="Ubuntu Mono"/>
+          <w:color w:val="FF8973"/>
+          <w:sz w:val="27"/>
+          <w:szCs w:val="27"/>
+          <w:lang w:val="en-US"/>
+        </w:rPr>
+        <w:t>json</w:t>
+      </w:r>
+      <w:proofErr w:type="spellEnd"/>
+      <w:r>
+        <w:rPr>
+          <w:rFonts w:ascii="Ubuntu Mono" w:hAnsi="Ubuntu Mono"/>
+          <w:color w:val="939598"/>
+          <w:sz w:val="27"/>
+          <w:szCs w:val="27"/>
+          <w:lang w:val="en-US"/>
+        </w:rPr>
+        <w:br/>
+      </w:r>
+      <w:r>
+        <w:rPr>
+          <w:rFonts w:ascii="Ubuntu Mono" w:hAnsi="Ubuntu Mono"/>
+          <w:color w:val="939598"/>
+          <w:sz w:val="27"/>
+          <w:szCs w:val="27"/>
+          <w:lang w:val="en-US"/>
+        </w:rPr>
+        <w:br/>
+      </w:r>
+      <w:r>
+        <w:rPr>
+          <w:rStyle w:val="mtk12"/>
+          <w:rFonts w:ascii="Ubuntu Mono" w:hAnsi="Ubuntu Mono"/>
+          <w:color w:val="B3CCFF"/>
+          <w:sz w:val="27"/>
+          <w:szCs w:val="27"/>
+          <w:lang w:val="en-US"/>
+        </w:rPr>
+        <w:t>with</w:t>
+      </w:r>
+      <w:r>
+        <w:rPr>
+          <w:rStyle w:val="mtk1"/>
+          <w:rFonts w:ascii="Ubuntu Mono" w:hAnsi="Ubuntu Mono"/>
+          <w:color w:val="FFFFFF"/>
+          <w:sz w:val="27"/>
+          <w:szCs w:val="27"/>
+          <w:lang w:val="en-US"/>
+        </w:rPr>
+        <w:t> open(</w:t>
+      </w:r>
+      <w:r>
+        <w:rPr>
+          <w:rStyle w:val="mtk8"/>
+          <w:rFonts w:ascii="Ubuntu Mono" w:hAnsi="Ubuntu Mono"/>
+          <w:color w:val="FFE083"/>
+          <w:sz w:val="27"/>
+          <w:szCs w:val="27"/>
+          <w:lang w:val="en-US"/>
+        </w:rPr>
+        <w:t>'purchase_14781239.json'</w:t>
+      </w:r>
+      <w:r>
+        <w:rPr>
+          <w:rStyle w:val="mtk1"/>
+          <w:rFonts w:ascii="Ubuntu Mono" w:hAnsi="Ubuntu Mono"/>
+          <w:color w:val="FFFFFF"/>
+          <w:sz w:val="27"/>
+          <w:szCs w:val="27"/>
+          <w:lang w:val="en-US"/>
+        </w:rPr>
+        <w:t>) </w:t>
+      </w:r>
+      <w:r>
+        <w:rPr>
+          <w:rStyle w:val="mtk12"/>
+          <w:rFonts w:ascii="Ubuntu Mono" w:hAnsi="Ubuntu Mono"/>
+          <w:color w:val="B3CCFF"/>
+          <w:sz w:val="27"/>
+          <w:szCs w:val="27"/>
+          <w:lang w:val="en-US"/>
+        </w:rPr>
+        <w:t>as</w:t>
+      </w:r>
+      <w:r>
+        <w:rPr>
+          <w:rStyle w:val="mtk1"/>
+          <w:rFonts w:ascii="Ubuntu Mono" w:hAnsi="Ubuntu Mono"/>
+          <w:color w:val="FFFFFF"/>
+          <w:sz w:val="27"/>
+          <w:szCs w:val="27"/>
+          <w:lang w:val="en-US"/>
+        </w:rPr>
+        <w:t> </w:t>
+      </w:r>
+      <w:proofErr w:type="spellStart"/>
+      <w:r>
+        <w:rPr>
+          <w:rStyle w:val="mtk9"/>
+          <w:rFonts w:ascii="Ubuntu Mono" w:hAnsi="Ubuntu Mono"/>
+          <w:color w:val="FF8973"/>
+          <w:sz w:val="27"/>
+          <w:szCs w:val="27"/>
+          <w:lang w:val="en-US"/>
+        </w:rPr>
+        <w:t>purchase_json</w:t>
+      </w:r>
+      <w:proofErr w:type="spellEnd"/>
+      <w:r>
+        <w:rPr>
+          <w:rStyle w:val="mtk1"/>
+          <w:rFonts w:ascii="Ubuntu Mono" w:hAnsi="Ubuntu Mono"/>
+          <w:color w:val="FFFFFF"/>
+          <w:sz w:val="27"/>
+          <w:szCs w:val="27"/>
+          <w:lang w:val="en-US"/>
+        </w:rPr>
+        <w:t>:</w:t>
+      </w:r>
+      <w:r>
+        <w:rPr>
+          <w:rFonts w:ascii="Ubuntu Mono" w:hAnsi="Ubuntu Mono"/>
+          <w:color w:val="939598"/>
+          <w:sz w:val="27"/>
+          <w:szCs w:val="27"/>
+          <w:lang w:val="en-US"/>
+        </w:rPr>
+        <w:br/>
+      </w:r>
+      <w:r>
+        <w:rPr>
+          <w:rStyle w:val="mtk1"/>
+          <w:rFonts w:ascii="Ubuntu Mono" w:hAnsi="Ubuntu Mono"/>
+          <w:color w:val="FFFFFF"/>
+          <w:sz w:val="27"/>
+          <w:szCs w:val="27"/>
+          <w:lang w:val="en-US"/>
+        </w:rPr>
+        <w:t>  </w:t>
+      </w:r>
+      <w:proofErr w:type="spellStart"/>
+      <w:r>
+        <w:rPr>
+          <w:rStyle w:val="mtk9"/>
+          <w:rFonts w:ascii="Ubuntu Mono" w:hAnsi="Ubuntu Mono"/>
+          <w:color w:val="FF8973"/>
+          <w:sz w:val="27"/>
+          <w:szCs w:val="27"/>
+          <w:lang w:val="en-US"/>
+        </w:rPr>
+        <w:t>purchase_data</w:t>
+      </w:r>
+      <w:proofErr w:type="spellEnd"/>
+      <w:r>
+        <w:rPr>
+          <w:rStyle w:val="mtk1"/>
+          <w:rFonts w:ascii="Ubuntu Mono" w:hAnsi="Ubuntu Mono"/>
+          <w:color w:val="FFFFFF"/>
+          <w:sz w:val="27"/>
+          <w:szCs w:val="27"/>
+          <w:lang w:val="en-US"/>
+        </w:rPr>
+        <w:t> = </w:t>
+      </w:r>
+      <w:proofErr w:type="spellStart"/>
+      <w:proofErr w:type="gramStart"/>
+      <w:r>
+        <w:rPr>
+          <w:rStyle w:val="mtk9"/>
+          <w:rFonts w:ascii="Ubuntu Mono" w:hAnsi="Ubuntu Mono"/>
+          <w:color w:val="FF8973"/>
+          <w:sz w:val="27"/>
+          <w:szCs w:val="27"/>
+          <w:lang w:val="en-US"/>
+        </w:rPr>
+        <w:t>json</w:t>
+      </w:r>
+      <w:r>
+        <w:rPr>
+          <w:rStyle w:val="mtk1"/>
+          <w:rFonts w:ascii="Ubuntu Mono" w:hAnsi="Ubuntu Mono"/>
+          <w:color w:val="FFFFFF"/>
+          <w:sz w:val="27"/>
+          <w:szCs w:val="27"/>
+          <w:lang w:val="en-US"/>
+        </w:rPr>
+        <w:t>.</w:t>
+      </w:r>
+      <w:r>
+        <w:rPr>
+          <w:rStyle w:val="mtk10"/>
+          <w:rFonts w:ascii="Ubuntu Mono" w:hAnsi="Ubuntu Mono"/>
+          <w:color w:val="83FFF5"/>
+          <w:sz w:val="27"/>
+          <w:szCs w:val="27"/>
+          <w:lang w:val="en-US"/>
+        </w:rPr>
+        <w:t>load</w:t>
+      </w:r>
+      <w:proofErr w:type="spellEnd"/>
+      <w:proofErr w:type="gramEnd"/>
+      <w:r>
+        <w:rPr>
+          <w:rStyle w:val="mtk1"/>
+          <w:rFonts w:ascii="Ubuntu Mono" w:hAnsi="Ubuntu Mono"/>
+          <w:color w:val="FFFFFF"/>
+          <w:sz w:val="27"/>
+          <w:szCs w:val="27"/>
+          <w:lang w:val="en-US"/>
+        </w:rPr>
+        <w:t>(</w:t>
+      </w:r>
+      <w:proofErr w:type="spellStart"/>
+      <w:r>
+        <w:rPr>
+          <w:rStyle w:val="mtk9"/>
+          <w:rFonts w:ascii="Ubuntu Mono" w:hAnsi="Ubuntu Mono"/>
+          <w:color w:val="FF8973"/>
+          <w:sz w:val="27"/>
+          <w:szCs w:val="27"/>
+          <w:lang w:val="en-US"/>
+        </w:rPr>
+        <w:t>purchase_json</w:t>
+      </w:r>
+      <w:proofErr w:type="spellEnd"/>
+      <w:r>
+        <w:rPr>
+          <w:rStyle w:val="mtk1"/>
+          <w:rFonts w:ascii="Ubuntu Mono" w:hAnsi="Ubuntu Mono"/>
+          <w:color w:val="FFFFFF"/>
+          <w:sz w:val="27"/>
+          <w:szCs w:val="27"/>
+          <w:lang w:val="en-US"/>
+        </w:rPr>
+        <w:t>)</w:t>
+      </w:r>
+      <w:r>
+        <w:rPr>
+          <w:rFonts w:ascii="Ubuntu Mono" w:hAnsi="Ubuntu Mono"/>
+          <w:color w:val="939598"/>
+          <w:sz w:val="27"/>
+          <w:szCs w:val="27"/>
+          <w:lang w:val="en-US"/>
+        </w:rPr>
+        <w:br/>
+      </w:r>
+      <w:r>
+        <w:rPr>
+          <w:rFonts w:ascii="Ubuntu Mono" w:hAnsi="Ubuntu Mono"/>
+          <w:color w:val="939598"/>
+          <w:sz w:val="27"/>
+          <w:szCs w:val="27"/>
+          <w:lang w:val="en-US"/>
+        </w:rPr>
+        <w:br/>
+      </w:r>
+      <w:r>
+        <w:rPr>
+          <w:rStyle w:val="mtk1"/>
+          <w:rFonts w:ascii="Ubuntu Mono" w:hAnsi="Ubuntu Mono"/>
+          <w:color w:val="FFFFFF"/>
+          <w:sz w:val="27"/>
+          <w:szCs w:val="27"/>
+          <w:lang w:val="en-US"/>
+        </w:rPr>
+        <w:t>print(</w:t>
+      </w:r>
+      <w:proofErr w:type="spellStart"/>
+      <w:r>
+        <w:rPr>
+          <w:rStyle w:val="mtk9"/>
+          <w:rFonts w:ascii="Ubuntu Mono" w:hAnsi="Ubuntu Mono"/>
+          <w:color w:val="FF8973"/>
+          <w:sz w:val="27"/>
+          <w:szCs w:val="27"/>
+          <w:lang w:val="en-US"/>
+        </w:rPr>
+        <w:t>purchase_data</w:t>
+      </w:r>
+      <w:proofErr w:type="spellEnd"/>
+      <w:r>
+        <w:rPr>
+          <w:rStyle w:val="mtk1"/>
+          <w:rFonts w:ascii="Ubuntu Mono" w:hAnsi="Ubuntu Mono"/>
+          <w:color w:val="FFFFFF"/>
+          <w:sz w:val="27"/>
+          <w:szCs w:val="27"/>
+          <w:lang w:val="en-US"/>
+        </w:rPr>
+        <w:t>[</w:t>
+      </w:r>
+      <w:r>
+        <w:rPr>
+          <w:rStyle w:val="mtk8"/>
+          <w:rFonts w:ascii="Ubuntu Mono" w:hAnsi="Ubuntu Mono"/>
+          <w:color w:val="FFE083"/>
+          <w:sz w:val="27"/>
+          <w:szCs w:val="27"/>
+          <w:lang w:val="en-US"/>
+        </w:rPr>
+        <w:t>'user'</w:t>
+      </w:r>
+      <w:r>
+        <w:rPr>
+          <w:rStyle w:val="mtk1"/>
+          <w:rFonts w:ascii="Ubuntu Mono" w:hAnsi="Ubuntu Mono"/>
+          <w:color w:val="FFFFFF"/>
+          <w:sz w:val="27"/>
+          <w:szCs w:val="27"/>
+          <w:lang w:val="en-US"/>
+        </w:rPr>
+        <w:t>])</w:t>
+      </w:r>
+      <w:r>
+        <w:rPr>
+          <w:rFonts w:ascii="Ubuntu Mono" w:hAnsi="Ubuntu Mono"/>
+          <w:color w:val="939598"/>
+          <w:sz w:val="27"/>
+          <w:szCs w:val="27"/>
+          <w:lang w:val="en-US"/>
+        </w:rPr>
+        <w:br/>
+      </w:r>
+      <w:r>
+        <w:rPr>
+          <w:rStyle w:val="mtk16"/>
+          <w:rFonts w:ascii="Ubuntu Mono" w:hAnsi="Ubuntu Mono"/>
+          <w:color w:val="939598"/>
+          <w:sz w:val="27"/>
+          <w:szCs w:val="27"/>
+          <w:lang w:val="en-US"/>
+        </w:rPr>
+        <w:t># Prints '</w:t>
+      </w:r>
+      <w:proofErr w:type="spellStart"/>
+      <w:r>
+        <w:rPr>
+          <w:rStyle w:val="mtk16"/>
+          <w:rFonts w:ascii="Ubuntu Mono" w:hAnsi="Ubuntu Mono"/>
+          <w:color w:val="939598"/>
+          <w:sz w:val="27"/>
+          <w:szCs w:val="27"/>
+          <w:lang w:val="en-US"/>
+        </w:rPr>
+        <w:t>ellen_greg</w:t>
+      </w:r>
+      <w:proofErr w:type="spellEnd"/>
+      <w:r>
+        <w:rPr>
+          <w:rStyle w:val="mtk16"/>
+          <w:rFonts w:ascii="Ubuntu Mono" w:hAnsi="Ubuntu Mono"/>
+          <w:color w:val="939598"/>
+          <w:sz w:val="27"/>
+          <w:szCs w:val="27"/>
+          <w:lang w:val="en-US"/>
+        </w:rPr>
+        <w:t>'</w:t>
+      </w:r>
+    </w:p>
+    <w:p>
+      <w:pPr>
+        <w:pStyle w:val="p1qg33igem5pagn4kpmirjw"/>
+        <w:spacing w:before="0" w:beforeAutospacing="0"/>
+        <w:rPr>
+          <w:rFonts w:ascii="Segoe UI" w:hAnsi="Segoe UI" w:cs="Segoe UI"/>
+          <w:color w:val="10162F"/>
+          <w:sz w:val="27"/>
+          <w:szCs w:val="27"/>
+          <w:lang w:val="en-US"/>
+        </w:rPr>
+      </w:pPr>
+      <w:proofErr w:type="gramStart"/>
+      <w:r>
+        <w:rPr>
+          <w:rFonts w:ascii="Segoe UI" w:hAnsi="Segoe UI" w:cs="Segoe UI"/>
+          <w:color w:val="10162F"/>
+          <w:sz w:val="27"/>
+          <w:szCs w:val="27"/>
+          <w:lang w:val="en-US"/>
+        </w:rPr>
+        <w:t>First</w:t>
+      </w:r>
+      <w:proofErr w:type="gramEnd"/>
+      <w:r>
+        <w:rPr>
+          <w:rFonts w:ascii="Segoe UI" w:hAnsi="Segoe UI" w:cs="Segoe UI"/>
+          <w:color w:val="10162F"/>
+          <w:sz w:val="27"/>
+          <w:szCs w:val="27"/>
+          <w:lang w:val="en-US"/>
+        </w:rPr>
+        <w:t xml:space="preserve"> we import the </w:t>
+      </w:r>
+      <w:proofErr w:type="spellStart"/>
+      <w:r>
+        <w:rPr>
+          <w:rStyle w:val="HTML1"/>
+          <w:rFonts w:ascii="Ubuntu Mono" w:hAnsi="Ubuntu Mono"/>
+          <w:color w:val="15141F"/>
+          <w:sz w:val="22"/>
+          <w:szCs w:val="22"/>
+          <w:shd w:val="clear" w:color="auto" w:fill="EAE9ED"/>
+          <w:lang w:val="en-US"/>
+        </w:rPr>
+        <w:t>json</w:t>
+      </w:r>
+      <w:proofErr w:type="spellEnd"/>
+      <w:r>
+        <w:rPr>
+          <w:rFonts w:ascii="Segoe UI" w:hAnsi="Segoe UI" w:cs="Segoe UI"/>
+          <w:color w:val="10162F"/>
+          <w:sz w:val="27"/>
+          <w:szCs w:val="27"/>
+          <w:lang w:val="en-US"/>
+        </w:rPr>
+        <w:t> package. We opened the file using our trusty </w:t>
+      </w:r>
+      <w:proofErr w:type="gramStart"/>
+      <w:r>
+        <w:rPr>
+          <w:rStyle w:val="HTML1"/>
+          <w:rFonts w:ascii="Ubuntu Mono" w:hAnsi="Ubuntu Mono"/>
+          <w:color w:val="15141F"/>
+          <w:sz w:val="22"/>
+          <w:szCs w:val="22"/>
+          <w:shd w:val="clear" w:color="auto" w:fill="EAE9ED"/>
+          <w:lang w:val="en-US"/>
+        </w:rPr>
+        <w:t>open(</w:t>
+      </w:r>
+      <w:proofErr w:type="gramEnd"/>
+      <w:r>
+        <w:rPr>
+          <w:rStyle w:val="HTML1"/>
+          <w:rFonts w:ascii="Ubuntu Mono" w:hAnsi="Ubuntu Mono"/>
+          <w:color w:val="15141F"/>
+          <w:sz w:val="22"/>
+          <w:szCs w:val="22"/>
+          <w:shd w:val="clear" w:color="auto" w:fill="EAE9ED"/>
+          <w:lang w:val="en-US"/>
+        </w:rPr>
+        <w:t>)</w:t>
+      </w:r>
+      <w:r>
+        <w:rPr>
+          <w:rFonts w:ascii="Segoe UI" w:hAnsi="Segoe UI" w:cs="Segoe UI"/>
+          <w:color w:val="10162F"/>
+          <w:sz w:val="27"/>
+          <w:szCs w:val="27"/>
+          <w:lang w:val="en-US"/>
+        </w:rPr>
+        <w:t> command. Since we’re opening it in read-mode we just need to pass the file name. We save the file in the temporary variable </w:t>
+      </w:r>
+      <w:proofErr w:type="spellStart"/>
+      <w:r>
+        <w:rPr>
+          <w:rStyle w:val="HTML1"/>
+          <w:rFonts w:ascii="Ubuntu Mono" w:hAnsi="Ubuntu Mono"/>
+          <w:color w:val="15141F"/>
+          <w:sz w:val="22"/>
+          <w:szCs w:val="22"/>
+          <w:shd w:val="clear" w:color="auto" w:fill="EAE9ED"/>
+          <w:lang w:val="en-US"/>
+        </w:rPr>
+        <w:t>purchase_json</w:t>
+      </w:r>
+      <w:proofErr w:type="spellEnd"/>
+      <w:r>
+        <w:rPr>
+          <w:rFonts w:ascii="Segoe UI" w:hAnsi="Segoe UI" w:cs="Segoe UI"/>
+          <w:color w:val="10162F"/>
+          <w:sz w:val="27"/>
+          <w:szCs w:val="27"/>
+          <w:lang w:val="en-US"/>
+        </w:rPr>
+        <w:t>.</w:t>
+      </w:r>
+    </w:p>
+    <w:p>
+      <w:pPr>
+        <w:pStyle w:val="p1qg33igem5pagn4kpmirjw"/>
+        <w:spacing w:before="0" w:beforeAutospacing="0" w:after="0" w:afterAutospacing="0"/>
+        <w:rPr>
+          <w:rFonts w:ascii="Segoe UI" w:hAnsi="Segoe UI" w:cs="Segoe UI"/>
+          <w:color w:val="10162F"/>
+          <w:sz w:val="27"/>
+          <w:szCs w:val="27"/>
+          <w:lang w:val="en-US"/>
+        </w:rPr>
+      </w:pPr>
+      <w:r>
+        <w:rPr>
+          <w:rFonts w:ascii="Segoe UI" w:hAnsi="Segoe UI" w:cs="Segoe UI"/>
+          <w:color w:val="10162F"/>
+          <w:sz w:val="27"/>
+          <w:szCs w:val="27"/>
+          <w:lang w:val="en-US"/>
+        </w:rPr>
+        <w:t>We continue by parsing </w:t>
+      </w:r>
+      <w:proofErr w:type="spellStart"/>
+      <w:r>
+        <w:rPr>
+          <w:rStyle w:val="HTML1"/>
+          <w:rFonts w:ascii="Ubuntu Mono" w:hAnsi="Ubuntu Mono"/>
+          <w:color w:val="15141F"/>
+          <w:sz w:val="22"/>
+          <w:szCs w:val="22"/>
+          <w:shd w:val="clear" w:color="auto" w:fill="EAE9ED"/>
+          <w:lang w:val="en-US"/>
+        </w:rPr>
+        <w:t>purchase_json</w:t>
+      </w:r>
+      <w:proofErr w:type="spellEnd"/>
+      <w:r>
+        <w:rPr>
+          <w:rFonts w:ascii="Segoe UI" w:hAnsi="Segoe UI" w:cs="Segoe UI"/>
+          <w:color w:val="10162F"/>
+          <w:sz w:val="27"/>
+          <w:szCs w:val="27"/>
+          <w:lang w:val="en-US"/>
+        </w:rPr>
+        <w:t> using </w:t>
+      </w:r>
+      <w:proofErr w:type="spellStart"/>
+      <w:r>
+        <w:rPr>
+          <w:rStyle w:val="HTML1"/>
+          <w:rFonts w:ascii="Ubuntu Mono" w:hAnsi="Ubuntu Mono"/>
+          <w:color w:val="15141F"/>
+          <w:sz w:val="22"/>
+          <w:szCs w:val="22"/>
+          <w:shd w:val="clear" w:color="auto" w:fill="EAE9ED"/>
+          <w:lang w:val="en-US"/>
+        </w:rPr>
+        <w:t>json.load</w:t>
+      </w:r>
+      <w:proofErr w:type="spellEnd"/>
+      <w:r>
+        <w:rPr>
+          <w:rStyle w:val="HTML1"/>
+          <w:rFonts w:ascii="Ubuntu Mono" w:hAnsi="Ubuntu Mono"/>
+          <w:color w:val="15141F"/>
+          <w:sz w:val="22"/>
+          <w:szCs w:val="22"/>
+          <w:shd w:val="clear" w:color="auto" w:fill="EAE9ED"/>
+          <w:lang w:val="en-US"/>
+        </w:rPr>
+        <w:t>()</w:t>
+      </w:r>
+      <w:r>
+        <w:rPr>
+          <w:rFonts w:ascii="Segoe UI" w:hAnsi="Segoe UI" w:cs="Segoe UI"/>
+          <w:color w:val="10162F"/>
+          <w:sz w:val="27"/>
+          <w:szCs w:val="27"/>
+          <w:lang w:val="en-US"/>
+        </w:rPr>
+        <w:t>, creating a Python dictionary out of the file. Saving the results into </w:t>
+      </w:r>
+      <w:proofErr w:type="spellStart"/>
+      <w:r>
+        <w:rPr>
+          <w:rStyle w:val="HTML1"/>
+          <w:rFonts w:ascii="Ubuntu Mono" w:hAnsi="Ubuntu Mono"/>
+          <w:color w:val="15141F"/>
+          <w:sz w:val="22"/>
+          <w:szCs w:val="22"/>
+          <w:shd w:val="clear" w:color="auto" w:fill="EAE9ED"/>
+          <w:lang w:val="en-US"/>
+        </w:rPr>
+        <w:t>purchase_data</w:t>
+      </w:r>
+      <w:proofErr w:type="spellEnd"/>
+      <w:r>
+        <w:rPr>
+          <w:rFonts w:ascii="Segoe UI" w:hAnsi="Segoe UI" w:cs="Segoe UI"/>
+          <w:color w:val="10162F"/>
+          <w:sz w:val="27"/>
+          <w:szCs w:val="27"/>
+          <w:lang w:val="en-US"/>
+        </w:rPr>
+        <w:t> means we can interact with it. We print out one of the values of the JSON file by keying into the </w:t>
+      </w:r>
+      <w:proofErr w:type="spellStart"/>
+      <w:r>
+        <w:rPr>
+          <w:rStyle w:val="HTML1"/>
+          <w:rFonts w:ascii="Ubuntu Mono" w:hAnsi="Ubuntu Mono"/>
+          <w:color w:val="15141F"/>
+          <w:sz w:val="22"/>
+          <w:szCs w:val="22"/>
+          <w:shd w:val="clear" w:color="auto" w:fill="EAE9ED"/>
+          <w:lang w:val="en-US"/>
+        </w:rPr>
+        <w:t>purchase_data</w:t>
+      </w:r>
+      <w:proofErr w:type="spellEnd"/>
+      <w:r>
+        <w:rPr>
+          <w:rFonts w:ascii="Segoe UI" w:hAnsi="Segoe UI" w:cs="Segoe UI"/>
+          <w:color w:val="10162F"/>
+          <w:sz w:val="27"/>
+          <w:szCs w:val="27"/>
+          <w:lang w:val="en-US"/>
+        </w:rPr>
+        <w:t> object.</w:t>
+      </w:r>
+    </w:p>
+    <w:p>
+      <w:pPr>
+        <w:pStyle w:val="3"/>
+        <w:rPr>
+          <w:rFonts w:ascii="Segoe UI" w:hAnsi="Segoe UI" w:cs="Segoe UI"/>
+          <w:color w:val="10162F"/>
+          <w:lang w:val="en-US"/>
+        </w:rPr>
+      </w:pPr>
+      <w:r>
+        <w:rPr>
+          <w:rFonts w:ascii="Segoe UI" w:hAnsi="Segoe UI" w:cs="Segoe UI"/>
+          <w:color w:val="10162F"/>
+          <w:lang w:val="en-US"/>
+        </w:rPr>
+        <w:t>Instructions</w:t>
+      </w:r>
+    </w:p>
+    <w:p>
+      <w:pPr>
+        <w:rPr>
+          <w:rFonts w:ascii="Segoe UI" w:hAnsi="Segoe UI" w:cs="Segoe UI"/>
+          <w:color w:val="10162F"/>
+          <w:sz w:val="27"/>
+          <w:szCs w:val="27"/>
+          <w:lang w:val="en-US"/>
+        </w:rPr>
+      </w:pPr>
+      <w:r>
+        <w:rPr>
+          <w:rFonts w:ascii="Segoe UI" w:hAnsi="Segoe UI" w:cs="Segoe UI"/>
+          <w:b/>
+          <w:bCs/>
+          <w:color w:val="10162F"/>
+          <w:sz w:val="27"/>
+          <w:szCs w:val="27"/>
+          <w:lang w:val="en-US"/>
+        </w:rPr>
+        <w:t>1.</w:t>
+      </w:r>
+    </w:p>
+    <w:p>
+      <w:pPr>
+        <w:pStyle w:val="p1qg33igem5pagn4kpmirjw"/>
+        <w:spacing w:before="0" w:beforeAutospacing="0" w:after="0" w:afterAutospacing="0"/>
+        <w:rPr>
+          <w:rFonts w:ascii="Segoe UI" w:hAnsi="Segoe UI" w:cs="Segoe UI"/>
+          <w:color w:val="10162F"/>
+          <w:sz w:val="27"/>
+          <w:szCs w:val="27"/>
+          <w:lang w:val="en-US"/>
+        </w:rPr>
+      </w:pPr>
+      <w:r>
+        <w:rPr>
+          <w:rFonts w:ascii="Segoe UI" w:hAnsi="Segoe UI" w:cs="Segoe UI"/>
+          <w:color w:val="10162F"/>
+          <w:sz w:val="27"/>
+          <w:szCs w:val="27"/>
+          <w:lang w:val="en-US"/>
+        </w:rPr>
+        <w:t>Let’s read a JSON file! Start by importing the </w:t>
+      </w:r>
+      <w:proofErr w:type="spellStart"/>
+      <w:r>
+        <w:rPr>
+          <w:rStyle w:val="HTML1"/>
+          <w:rFonts w:ascii="Ubuntu Mono" w:hAnsi="Ubuntu Mono"/>
+          <w:color w:val="15141F"/>
+          <w:sz w:val="22"/>
+          <w:szCs w:val="22"/>
+          <w:shd w:val="clear" w:color="auto" w:fill="EAE9ED"/>
+          <w:lang w:val="en-US"/>
+        </w:rPr>
+        <w:t>json</w:t>
+      </w:r>
+      <w:proofErr w:type="spellEnd"/>
+      <w:r>
+        <w:rPr>
+          <w:rFonts w:ascii="Segoe UI" w:hAnsi="Segoe UI" w:cs="Segoe UI"/>
+          <w:color w:val="10162F"/>
+          <w:sz w:val="27"/>
+          <w:szCs w:val="27"/>
+          <w:lang w:val="en-US"/>
+        </w:rPr>
+        <w:t> module.</w:t>
+      </w:r>
+    </w:p>
+    <w:p>
+      <w:pPr>
+        <w:shd w:val="clear" w:color="auto" w:fill="37C3BE"/>
+        <w:rPr>
+          <w:rFonts w:ascii="Segoe UI" w:hAnsi="Segoe UI" w:cs="Segoe UI"/>
+          <w:color w:val="FFFFFF"/>
+          <w:sz w:val="2"/>
+          <w:szCs w:val="2"/>
+          <w:lang w:val="en-US"/>
+        </w:rPr>
+      </w:pPr>
+      <w:r>
+        <w:rPr>
+          <w:rFonts w:ascii="Segoe UI" w:hAnsi="Segoe UI" w:cs="Segoe UI"/>
+          <w:color w:val="FFFFFF"/>
+          <w:sz w:val="2"/>
+          <w:szCs w:val="2"/>
+          <w:lang w:val="en-US"/>
+        </w:rPr>
+        <w:t>Checkpoint 2 Passed</w:t>
+      </w:r>
+    </w:p>
+    <w:p>
+      <w:pPr>
+        <w:rPr>
+          <w:rFonts w:ascii="Segoe UI" w:hAnsi="Segoe UI" w:cs="Segoe UI"/>
+          <w:color w:val="10162F"/>
+          <w:sz w:val="27"/>
+          <w:szCs w:val="27"/>
+          <w:lang w:val="en-US"/>
+        </w:rPr>
+      </w:pPr>
+      <w:r>
+        <w:rPr>
+          <w:rFonts w:ascii="Segoe UI" w:hAnsi="Segoe UI" w:cs="Segoe UI"/>
+          <w:color w:val="10162F"/>
+          <w:sz w:val="27"/>
+          <w:szCs w:val="27"/>
+          <w:lang w:val="en-US"/>
+        </w:rPr>
+        <w:t>Hint</w:t>
+      </w:r>
+    </w:p>
+    <w:p>
+      <w:pPr>
+        <w:pStyle w:val="p1qg33igem5pagn4kpmirjw"/>
+        <w:spacing w:before="0" w:beforeAutospacing="0"/>
+        <w:rPr>
+          <w:rFonts w:ascii="Segoe UI" w:hAnsi="Segoe UI" w:cs="Segoe UI"/>
+          <w:color w:val="10162F"/>
+          <w:sz w:val="27"/>
+          <w:szCs w:val="27"/>
+          <w:lang w:val="en-US"/>
+        </w:rPr>
+      </w:pPr>
+      <w:r>
+        <w:rPr>
+          <w:rFonts w:ascii="Segoe UI" w:hAnsi="Segoe UI" w:cs="Segoe UI"/>
+          <w:color w:val="10162F"/>
+          <w:sz w:val="27"/>
+          <w:szCs w:val="27"/>
+          <w:lang w:val="en-US"/>
+        </w:rPr>
+        <w:t>Import the JSON library with the following command:</w:t>
+      </w:r>
+    </w:p>
+    <w:p>
+      <w:pPr>
+        <w:pStyle w:val="HTML"/>
+        <w:shd w:val="clear" w:color="auto" w:fill="211E2F"/>
+        <w:rPr>
+          <w:rFonts w:ascii="Ubuntu Mono" w:hAnsi="Ubuntu Mono"/>
+          <w:color w:val="939598"/>
+          <w:sz w:val="27"/>
+          <w:szCs w:val="27"/>
+          <w:lang w:val="en-US"/>
+        </w:rPr>
+      </w:pPr>
+      <w:r>
+        <w:rPr>
+          <w:rStyle w:val="mtk12"/>
+          <w:rFonts w:ascii="Ubuntu Mono" w:hAnsi="Ubuntu Mono"/>
+          <w:color w:val="B3CCFF"/>
+          <w:sz w:val="27"/>
+          <w:szCs w:val="27"/>
+          <w:lang w:val="en-US"/>
+        </w:rPr>
+        <w:t>import</w:t>
+      </w:r>
+      <w:r>
+        <w:rPr>
+          <w:rStyle w:val="mtk1"/>
+          <w:rFonts w:ascii="Ubuntu Mono" w:hAnsi="Ubuntu Mono"/>
+          <w:color w:val="FFFFFF"/>
+          <w:sz w:val="27"/>
+          <w:szCs w:val="27"/>
+          <w:lang w:val="en-US"/>
+        </w:rPr>
+        <w:t> </w:t>
+      </w:r>
+      <w:proofErr w:type="spellStart"/>
+      <w:r>
+        <w:rPr>
+          <w:rStyle w:val="mtk9"/>
+          <w:rFonts w:ascii="Ubuntu Mono" w:hAnsi="Ubuntu Mono"/>
+          <w:color w:val="FF8973"/>
+          <w:sz w:val="27"/>
+          <w:szCs w:val="27"/>
+          <w:lang w:val="en-US"/>
+        </w:rPr>
+        <w:t>json</w:t>
+      </w:r>
+      <w:proofErr w:type="spellEnd"/>
+    </w:p>
+    <w:p>
+      <w:pPr>
+        <w:rPr>
+          <w:rFonts w:ascii="Segoe UI" w:hAnsi="Segoe UI" w:cs="Segoe UI"/>
+          <w:color w:val="10162F"/>
+          <w:sz w:val="27"/>
+          <w:szCs w:val="27"/>
+          <w:lang w:val="en-US"/>
+        </w:rPr>
+      </w:pPr>
+      <w:r>
+        <w:rPr>
+          <w:rFonts w:ascii="Segoe UI" w:hAnsi="Segoe UI" w:cs="Segoe UI"/>
+          <w:b/>
+          <w:bCs/>
+          <w:color w:val="10162F"/>
+          <w:sz w:val="27"/>
+          <w:szCs w:val="27"/>
+          <w:lang w:val="en-US"/>
+        </w:rPr>
+        <w:t>2.</w:t>
+      </w:r>
+    </w:p>
+    <w:p>
+      <w:pPr>
+        <w:pStyle w:val="p1qg33igem5pagn4kpmirjw"/>
+        <w:spacing w:before="0" w:beforeAutospacing="0"/>
+        <w:rPr>
+          <w:rFonts w:ascii="Segoe UI" w:hAnsi="Segoe UI" w:cs="Segoe UI"/>
+          <w:color w:val="10162F"/>
+          <w:sz w:val="27"/>
+          <w:szCs w:val="27"/>
+          <w:lang w:val="en-US"/>
+        </w:rPr>
+      </w:pPr>
+      <w:r>
+        <w:rPr>
+          <w:rFonts w:ascii="Segoe UI" w:hAnsi="Segoe UI" w:cs="Segoe UI"/>
+          <w:color w:val="10162F"/>
+          <w:sz w:val="27"/>
+          <w:szCs w:val="27"/>
+          <w:lang w:val="en-US"/>
+        </w:rPr>
+        <w:t>Open up the file </w:t>
+      </w:r>
+      <w:proofErr w:type="spellStart"/>
+      <w:proofErr w:type="gramStart"/>
+      <w:r>
+        <w:rPr>
+          <w:rStyle w:val="a4"/>
+          <w:rFonts w:ascii="Segoe UI" w:hAnsi="Segoe UI" w:cs="Segoe UI"/>
+          <w:color w:val="10162F"/>
+          <w:sz w:val="27"/>
+          <w:szCs w:val="27"/>
+          <w:lang w:val="en-US"/>
+        </w:rPr>
+        <w:t>message.json</w:t>
+      </w:r>
+      <w:proofErr w:type="spellEnd"/>
+      <w:proofErr w:type="gramEnd"/>
+      <w:r>
+        <w:rPr>
+          <w:rFonts w:ascii="Segoe UI" w:hAnsi="Segoe UI" w:cs="Segoe UI"/>
+          <w:color w:val="10162F"/>
+          <w:sz w:val="27"/>
+          <w:szCs w:val="27"/>
+          <w:lang w:val="en-US"/>
+        </w:rPr>
+        <w:t>, saving the file object to the variable </w:t>
+      </w:r>
+      <w:proofErr w:type="spellStart"/>
+      <w:r>
+        <w:rPr>
+          <w:rStyle w:val="HTML1"/>
+          <w:rFonts w:ascii="Ubuntu Mono" w:hAnsi="Ubuntu Mono"/>
+          <w:color w:val="15141F"/>
+          <w:sz w:val="22"/>
+          <w:szCs w:val="22"/>
+          <w:shd w:val="clear" w:color="auto" w:fill="EAE9ED"/>
+          <w:lang w:val="en-US"/>
+        </w:rPr>
+        <w:t>message_json</w:t>
+      </w:r>
+      <w:proofErr w:type="spellEnd"/>
+      <w:r>
+        <w:rPr>
+          <w:rFonts w:ascii="Segoe UI" w:hAnsi="Segoe UI" w:cs="Segoe UI"/>
+          <w:color w:val="10162F"/>
+          <w:sz w:val="27"/>
+          <w:szCs w:val="27"/>
+          <w:lang w:val="en-US"/>
+        </w:rPr>
+        <w:t>.</w:t>
+      </w:r>
+    </w:p>
+    <w:p>
+      <w:pPr>
+        <w:pStyle w:val="p1qg33igem5pagn4kpmirjw"/>
+        <w:spacing w:before="0" w:beforeAutospacing="0" w:after="0" w:afterAutospacing="0"/>
+        <w:rPr>
+          <w:rFonts w:ascii="Segoe UI" w:hAnsi="Segoe UI" w:cs="Segoe UI"/>
+          <w:color w:val="10162F"/>
+          <w:sz w:val="27"/>
+          <w:szCs w:val="27"/>
+          <w:lang w:val="en-US"/>
+        </w:rPr>
+      </w:pPr>
+      <w:r>
+        <w:rPr>
+          <w:rFonts w:ascii="Segoe UI" w:hAnsi="Segoe UI" w:cs="Segoe UI"/>
+          <w:color w:val="10162F"/>
+          <w:sz w:val="27"/>
+          <w:szCs w:val="27"/>
+          <w:lang w:val="en-US"/>
+        </w:rPr>
+        <w:t>Open the file in read-mode, without passing any additional arguments to </w:t>
+      </w:r>
+      <w:proofErr w:type="gramStart"/>
+      <w:r>
+        <w:rPr>
+          <w:rStyle w:val="HTML1"/>
+          <w:rFonts w:ascii="Ubuntu Mono" w:hAnsi="Ubuntu Mono"/>
+          <w:color w:val="15141F"/>
+          <w:sz w:val="22"/>
+          <w:szCs w:val="22"/>
+          <w:shd w:val="clear" w:color="auto" w:fill="EAE9ED"/>
+          <w:lang w:val="en-US"/>
+        </w:rPr>
+        <w:t>open(</w:t>
+      </w:r>
+      <w:proofErr w:type="gramEnd"/>
+      <w:r>
+        <w:rPr>
+          <w:rStyle w:val="HTML1"/>
+          <w:rFonts w:ascii="Ubuntu Mono" w:hAnsi="Ubuntu Mono"/>
+          <w:color w:val="15141F"/>
+          <w:sz w:val="22"/>
+          <w:szCs w:val="22"/>
+          <w:shd w:val="clear" w:color="auto" w:fill="EAE9ED"/>
+          <w:lang w:val="en-US"/>
+        </w:rPr>
+        <w:t>)</w:t>
+      </w:r>
+      <w:r>
+        <w:rPr>
+          <w:rFonts w:ascii="Segoe UI" w:hAnsi="Segoe UI" w:cs="Segoe UI"/>
+          <w:color w:val="10162F"/>
+          <w:sz w:val="27"/>
+          <w:szCs w:val="27"/>
+          <w:lang w:val="en-US"/>
+        </w:rPr>
+        <w:t>.</w:t>
+      </w:r>
+    </w:p>
+    <w:p>
+      <w:pPr>
+        <w:shd w:val="clear" w:color="auto" w:fill="37C3BE"/>
+        <w:rPr>
+          <w:rFonts w:ascii="Segoe UI" w:hAnsi="Segoe UI" w:cs="Segoe UI"/>
+          <w:color w:val="FFFFFF"/>
+          <w:sz w:val="2"/>
+          <w:szCs w:val="2"/>
+          <w:lang w:val="en-US"/>
+        </w:rPr>
+      </w:pPr>
+      <w:r>
+        <w:rPr>
+          <w:rFonts w:ascii="Segoe UI" w:hAnsi="Segoe UI" w:cs="Segoe UI"/>
+          <w:color w:val="FFFFFF"/>
+          <w:sz w:val="2"/>
+          <w:szCs w:val="2"/>
+          <w:lang w:val="en-US"/>
+        </w:rPr>
+        <w:t>Checkpoint 3 Passed</w:t>
+      </w:r>
+    </w:p>
+    <w:p>
+      <w:pPr>
+        <w:rPr>
+          <w:rFonts w:ascii="Segoe UI" w:hAnsi="Segoe UI" w:cs="Segoe UI"/>
+          <w:color w:val="10162F"/>
+          <w:sz w:val="27"/>
+          <w:szCs w:val="27"/>
+          <w:lang w:val="en-US"/>
+        </w:rPr>
+      </w:pPr>
+      <w:r>
+        <w:rPr>
+          <w:rFonts w:ascii="Segoe UI" w:hAnsi="Segoe UI" w:cs="Segoe UI"/>
+          <w:color w:val="10162F"/>
+          <w:sz w:val="27"/>
+          <w:szCs w:val="27"/>
+          <w:lang w:val="en-US"/>
+        </w:rPr>
+        <w:t>Hint</w:t>
+      </w:r>
+    </w:p>
+    <w:p>
+      <w:pPr>
+        <w:pStyle w:val="p1qg33igem5pagn4kpmirjw"/>
+        <w:spacing w:before="0" w:beforeAutospacing="0"/>
+        <w:rPr>
+          <w:rFonts w:ascii="Segoe UI" w:hAnsi="Segoe UI" w:cs="Segoe UI"/>
+          <w:color w:val="10162F"/>
+          <w:sz w:val="27"/>
+          <w:szCs w:val="27"/>
+          <w:lang w:val="en-US"/>
+        </w:rPr>
+      </w:pPr>
+      <w:r>
+        <w:rPr>
+          <w:rFonts w:ascii="Segoe UI" w:hAnsi="Segoe UI" w:cs="Segoe UI"/>
+          <w:color w:val="10162F"/>
+          <w:sz w:val="27"/>
+          <w:szCs w:val="27"/>
+          <w:lang w:val="en-US"/>
+        </w:rPr>
+        <w:t>Remember the syntax for opening a file:</w:t>
+      </w:r>
+    </w:p>
+    <w:p>
+      <w:pPr>
+        <w:pStyle w:val="HTML"/>
+        <w:shd w:val="clear" w:color="auto" w:fill="211E2F"/>
+        <w:rPr>
+          <w:rFonts w:ascii="Ubuntu Mono" w:hAnsi="Ubuntu Mono"/>
+          <w:color w:val="939598"/>
+          <w:sz w:val="27"/>
+          <w:szCs w:val="27"/>
+          <w:lang w:val="en-US"/>
+        </w:rPr>
+      </w:pPr>
+      <w:r>
+        <w:rPr>
+          <w:rStyle w:val="mtk12"/>
+          <w:rFonts w:ascii="Ubuntu Mono" w:hAnsi="Ubuntu Mono"/>
+          <w:color w:val="B3CCFF"/>
+          <w:sz w:val="27"/>
+          <w:szCs w:val="27"/>
+          <w:lang w:val="en-US"/>
+        </w:rPr>
+        <w:t>with</w:t>
+      </w:r>
+      <w:r>
+        <w:rPr>
+          <w:rStyle w:val="mtk1"/>
+          <w:rFonts w:ascii="Ubuntu Mono" w:hAnsi="Ubuntu Mono"/>
+          <w:color w:val="FFFFFF"/>
+          <w:sz w:val="27"/>
+          <w:szCs w:val="27"/>
+          <w:lang w:val="en-US"/>
+        </w:rPr>
+        <w:t> open(</w:t>
+      </w:r>
+      <w:r>
+        <w:rPr>
+          <w:rStyle w:val="mtk8"/>
+          <w:rFonts w:ascii="Ubuntu Mono" w:hAnsi="Ubuntu Mono"/>
+          <w:color w:val="FFE083"/>
+          <w:sz w:val="27"/>
+          <w:szCs w:val="27"/>
+          <w:lang w:val="en-US"/>
+        </w:rPr>
+        <w:t>'</w:t>
+      </w:r>
+      <w:proofErr w:type="spellStart"/>
+      <w:proofErr w:type="gramStart"/>
+      <w:r>
+        <w:rPr>
+          <w:rStyle w:val="mtk8"/>
+          <w:rFonts w:ascii="Ubuntu Mono" w:hAnsi="Ubuntu Mono"/>
+          <w:color w:val="FFE083"/>
+          <w:sz w:val="27"/>
+          <w:szCs w:val="27"/>
+          <w:lang w:val="en-US"/>
+        </w:rPr>
+        <w:t>file.json</w:t>
+      </w:r>
+      <w:proofErr w:type="spellEnd"/>
+      <w:proofErr w:type="gramEnd"/>
+      <w:r>
+        <w:rPr>
+          <w:rStyle w:val="mtk8"/>
+          <w:rFonts w:ascii="Ubuntu Mono" w:hAnsi="Ubuntu Mono"/>
+          <w:color w:val="FFE083"/>
+          <w:sz w:val="27"/>
+          <w:szCs w:val="27"/>
+          <w:lang w:val="en-US"/>
+        </w:rPr>
+        <w:t>'</w:t>
+      </w:r>
+      <w:r>
+        <w:rPr>
+          <w:rStyle w:val="mtk1"/>
+          <w:rFonts w:ascii="Ubuntu Mono" w:hAnsi="Ubuntu Mono"/>
+          <w:color w:val="FFFFFF"/>
+          <w:sz w:val="27"/>
+          <w:szCs w:val="27"/>
+          <w:lang w:val="en-US"/>
+        </w:rPr>
+        <w:t>) </w:t>
+      </w:r>
+      <w:r>
+        <w:rPr>
+          <w:rStyle w:val="mtk12"/>
+          <w:rFonts w:ascii="Ubuntu Mono" w:hAnsi="Ubuntu Mono"/>
+          <w:color w:val="B3CCFF"/>
+          <w:sz w:val="27"/>
+          <w:szCs w:val="27"/>
+          <w:lang w:val="en-US"/>
+        </w:rPr>
+        <w:t>as</w:t>
+      </w:r>
+      <w:r>
+        <w:rPr>
+          <w:rStyle w:val="mtk1"/>
+          <w:rFonts w:ascii="Ubuntu Mono" w:hAnsi="Ubuntu Mono"/>
+          <w:color w:val="FFFFFF"/>
+          <w:sz w:val="27"/>
+          <w:szCs w:val="27"/>
+          <w:lang w:val="en-US"/>
+        </w:rPr>
+        <w:t> </w:t>
+      </w:r>
+      <w:proofErr w:type="spellStart"/>
+      <w:r>
+        <w:rPr>
+          <w:rStyle w:val="mtk9"/>
+          <w:rFonts w:ascii="Ubuntu Mono" w:hAnsi="Ubuntu Mono"/>
+          <w:color w:val="FF8973"/>
+          <w:sz w:val="27"/>
+          <w:szCs w:val="27"/>
+          <w:lang w:val="en-US"/>
+        </w:rPr>
+        <w:t>file_json</w:t>
+      </w:r>
+      <w:proofErr w:type="spellEnd"/>
+      <w:r>
+        <w:rPr>
+          <w:rStyle w:val="mtk1"/>
+          <w:rFonts w:ascii="Ubuntu Mono" w:hAnsi="Ubuntu Mono"/>
+          <w:color w:val="FFFFFF"/>
+          <w:sz w:val="27"/>
+          <w:szCs w:val="27"/>
+          <w:lang w:val="en-US"/>
+        </w:rPr>
+        <w:t>:</w:t>
+      </w:r>
+      <w:r>
+        <w:rPr>
+          <w:rFonts w:ascii="Ubuntu Mono" w:hAnsi="Ubuntu Mono"/>
+          <w:color w:val="939598"/>
+          <w:sz w:val="27"/>
+          <w:szCs w:val="27"/>
+          <w:lang w:val="en-US"/>
+        </w:rPr>
+        <w:br/>
+      </w:r>
+      <w:r>
+        <w:rPr>
+          <w:rStyle w:val="mtk1"/>
+          <w:rFonts w:ascii="Ubuntu Mono" w:hAnsi="Ubuntu Mono"/>
+          <w:color w:val="FFFFFF"/>
+          <w:sz w:val="27"/>
+          <w:szCs w:val="27"/>
+          <w:lang w:val="en-US"/>
+        </w:rPr>
+        <w:t>  </w:t>
+      </w:r>
+      <w:r>
+        <w:rPr>
+          <w:rStyle w:val="mtk12"/>
+          <w:rFonts w:ascii="Ubuntu Mono" w:hAnsi="Ubuntu Mono"/>
+          <w:color w:val="B3CCFF"/>
+          <w:sz w:val="27"/>
+          <w:szCs w:val="27"/>
+          <w:lang w:val="en-US"/>
+        </w:rPr>
+        <w:t>pass</w:t>
+      </w:r>
+    </w:p>
+    <w:p>
+      <w:pPr>
+        <w:rPr>
+          <w:rFonts w:ascii="Segoe UI" w:hAnsi="Segoe UI" w:cs="Segoe UI"/>
+          <w:color w:val="10162F"/>
+          <w:sz w:val="27"/>
+          <w:szCs w:val="27"/>
+          <w:lang w:val="en-US"/>
+        </w:rPr>
+      </w:pPr>
+      <w:r>
+        <w:rPr>
+          <w:rFonts w:ascii="Segoe UI" w:hAnsi="Segoe UI" w:cs="Segoe UI"/>
+          <w:b/>
+          <w:bCs/>
+          <w:color w:val="10162F"/>
+          <w:sz w:val="27"/>
+          <w:szCs w:val="27"/>
+          <w:lang w:val="en-US"/>
+        </w:rPr>
+        <w:lastRenderedPageBreak/>
+        <w:t>3.</w:t>
+      </w:r>
+    </w:p>
+    <w:p>
+      <w:pPr>
+        <w:pStyle w:val="p1qg33igem5pagn4kpmirjw"/>
+        <w:spacing w:before="0" w:beforeAutospacing="0" w:after="0" w:afterAutospacing="0"/>
+        <w:rPr>
+          <w:rFonts w:ascii="Segoe UI" w:hAnsi="Segoe UI" w:cs="Segoe UI"/>
+          <w:color w:val="10162F"/>
+          <w:sz w:val="27"/>
+          <w:szCs w:val="27"/>
+          <w:lang w:val="en-US"/>
+        </w:rPr>
+      </w:pPr>
+      <w:r>
+        <w:rPr>
+          <w:rFonts w:ascii="Segoe UI" w:hAnsi="Segoe UI" w:cs="Segoe UI"/>
+          <w:color w:val="10162F"/>
+          <w:sz w:val="27"/>
+          <w:szCs w:val="27"/>
+          <w:lang w:val="en-US"/>
+        </w:rPr>
+        <w:t>Pass the JSON file object as an argument to </w:t>
+      </w:r>
+      <w:proofErr w:type="spellStart"/>
+      <w:proofErr w:type="gramStart"/>
+      <w:r>
+        <w:rPr>
+          <w:rStyle w:val="HTML1"/>
+          <w:rFonts w:ascii="Ubuntu Mono" w:hAnsi="Ubuntu Mono"/>
+          <w:color w:val="15141F"/>
+          <w:sz w:val="22"/>
+          <w:szCs w:val="22"/>
+          <w:shd w:val="clear" w:color="auto" w:fill="EAE9ED"/>
+          <w:lang w:val="en-US"/>
+        </w:rPr>
+        <w:t>json.load</w:t>
+      </w:r>
+      <w:proofErr w:type="spellEnd"/>
+      <w:proofErr w:type="gramEnd"/>
+      <w:r>
+        <w:rPr>
+          <w:rStyle w:val="HTML1"/>
+          <w:rFonts w:ascii="Ubuntu Mono" w:hAnsi="Ubuntu Mono"/>
+          <w:color w:val="15141F"/>
+          <w:sz w:val="22"/>
+          <w:szCs w:val="22"/>
+          <w:shd w:val="clear" w:color="auto" w:fill="EAE9ED"/>
+          <w:lang w:val="en-US"/>
+        </w:rPr>
+        <w:t>()</w:t>
+      </w:r>
+      <w:r>
+        <w:rPr>
+          <w:rFonts w:ascii="Segoe UI" w:hAnsi="Segoe UI" w:cs="Segoe UI"/>
+          <w:color w:val="10162F"/>
+          <w:sz w:val="27"/>
+          <w:szCs w:val="27"/>
+          <w:lang w:val="en-US"/>
+        </w:rPr>
+        <w:t> and save the resulting Python dictionary as </w:t>
+      </w:r>
+      <w:r>
+        <w:rPr>
+          <w:rStyle w:val="HTML1"/>
+          <w:rFonts w:ascii="Ubuntu Mono" w:hAnsi="Ubuntu Mono"/>
+          <w:color w:val="15141F"/>
+          <w:sz w:val="22"/>
+          <w:szCs w:val="22"/>
+          <w:shd w:val="clear" w:color="auto" w:fill="EAE9ED"/>
+          <w:lang w:val="en-US"/>
+        </w:rPr>
+        <w:t>message</w:t>
+      </w:r>
+      <w:r>
+        <w:rPr>
+          <w:rFonts w:ascii="Segoe UI" w:hAnsi="Segoe UI" w:cs="Segoe UI"/>
+          <w:color w:val="10162F"/>
+          <w:sz w:val="27"/>
+          <w:szCs w:val="27"/>
+          <w:lang w:val="en-US"/>
+        </w:rPr>
+        <w:t>.</w:t>
+      </w:r>
+    </w:p>
+    <w:p>
+      <w:pPr>
+        <w:shd w:val="clear" w:color="auto" w:fill="37C3BE"/>
+        <w:rPr>
+          <w:rFonts w:ascii="Segoe UI" w:hAnsi="Segoe UI" w:cs="Segoe UI"/>
+          <w:color w:val="FFFFFF"/>
+          <w:sz w:val="2"/>
+          <w:szCs w:val="2"/>
+          <w:lang w:val="en-US"/>
+        </w:rPr>
+      </w:pPr>
+      <w:r>
+        <w:rPr>
+          <w:rFonts w:ascii="Segoe UI" w:hAnsi="Segoe UI" w:cs="Segoe UI"/>
+          <w:color w:val="FFFFFF"/>
+          <w:sz w:val="2"/>
+          <w:szCs w:val="2"/>
+          <w:lang w:val="en-US"/>
+        </w:rPr>
+        <w:t>Checkpoint 4 Passed</w:t>
+      </w:r>
+    </w:p>
+    <w:p>
+      <w:pPr>
+        <w:rPr>
+          <w:rFonts w:ascii="Segoe UI" w:hAnsi="Segoe UI" w:cs="Segoe UI"/>
+          <w:color w:val="10162F"/>
+          <w:sz w:val="27"/>
+          <w:szCs w:val="27"/>
+          <w:lang w:val="en-US"/>
+        </w:rPr>
+      </w:pPr>
+      <w:r>
+        <w:rPr>
+          <w:rFonts w:ascii="Segoe UI" w:hAnsi="Segoe UI" w:cs="Segoe UI"/>
+          <w:b/>
+          <w:bCs/>
+          <w:color w:val="10162F"/>
+          <w:sz w:val="27"/>
+          <w:szCs w:val="27"/>
+          <w:lang w:val="en-US"/>
+        </w:rPr>
+        <w:t>4.</w:t>
+      </w:r>
+    </w:p>
+    <w:p>
+      <w:pPr>
+        <w:pStyle w:val="p1qg33igem5pagn4kpmirjw"/>
+        <w:spacing w:before="0" w:beforeAutospacing="0" w:after="0" w:afterAutospacing="0"/>
+        <w:rPr>
+          <w:rFonts w:ascii="Segoe UI" w:hAnsi="Segoe UI" w:cs="Segoe UI"/>
+          <w:color w:val="10162F"/>
+          <w:sz w:val="27"/>
+          <w:szCs w:val="27"/>
+          <w:lang w:val="en-US"/>
+        </w:rPr>
+      </w:pPr>
+      <w:r>
+        <w:rPr>
+          <w:rFonts w:ascii="Segoe UI" w:hAnsi="Segoe UI" w:cs="Segoe UI"/>
+          <w:color w:val="10162F"/>
+          <w:sz w:val="27"/>
+          <w:szCs w:val="27"/>
+          <w:lang w:val="en-US"/>
+        </w:rPr>
+        <w:t>Print out </w:t>
+      </w:r>
+      <w:r>
+        <w:rPr>
+          <w:rStyle w:val="HTML1"/>
+          <w:rFonts w:ascii="Ubuntu Mono" w:hAnsi="Ubuntu Mono"/>
+          <w:color w:val="15141F"/>
+          <w:sz w:val="22"/>
+          <w:szCs w:val="22"/>
+          <w:shd w:val="clear" w:color="auto" w:fill="EAE9ED"/>
+          <w:lang w:val="en-US"/>
+        </w:rPr>
+        <w:t>message['text']</w:t>
+      </w:r>
+      <w:r>
+        <w:rPr>
+          <w:rFonts w:ascii="Segoe UI" w:hAnsi="Segoe UI" w:cs="Segoe UI"/>
+          <w:color w:val="10162F"/>
+          <w:sz w:val="27"/>
+          <w:szCs w:val="27"/>
+          <w:lang w:val="en-US"/>
+        </w:rPr>
+        <w:t>.</w:t>
+      </w:r>
+    </w:p>
+    <w:p>
+      <w:pPr>
+        <w:pStyle w:val="p1qg33igem5pagn4kpmirjw"/>
+        <w:shd w:val="clear" w:color="auto" w:fill="FFFFFF"/>
+        <w:spacing w:before="0" w:beforeAutospacing="0"/>
+        <w:jc w:val="both"/>
+        <w:rPr>
+          <w:rFonts w:ascii="Segoe UI" w:hAnsi="Segoe UI" w:cs="Segoe UI"/>
+          <w:b/>
+          <w:bCs/>
+          <w:color w:val="10162F"/>
+          <w:sz w:val="26"/>
+          <w:szCs w:val="26"/>
+          <w:lang w:val="en-US"/>
+        </w:rPr>
+      </w:pPr>
+    </w:p>
+    <w:p>
+      <w:pPr>
+        <w:pStyle w:val="p1qg33igem5pagn4kpmirjw"/>
+        <w:shd w:val="clear" w:color="auto" w:fill="FFFFFF"/>
+        <w:spacing w:before="0" w:beforeAutospacing="0"/>
+        <w:jc w:val="both"/>
+        <w:rPr>
+          <w:rFonts w:ascii="Segoe UI" w:hAnsi="Segoe UI" w:cs="Segoe UI"/>
+          <w:b/>
+          <w:bCs/>
+          <w:color w:val="10162F"/>
+          <w:sz w:val="26"/>
+          <w:szCs w:val="26"/>
+          <w:lang w:val="en-US"/>
+        </w:rPr>
+      </w:pPr>
+      <w:r>
+        <w:rPr>
+          <w:rFonts w:ascii="Segoe UI" w:hAnsi="Segoe UI" w:cs="Segoe UI"/>
+          <w:b/>
+          <w:bCs/>
+          <w:color w:val="10162F"/>
+          <w:sz w:val="26"/>
+          <w:szCs w:val="26"/>
+          <w:lang w:val="en-US"/>
+        </w:rPr>
+        <w:t>script.py</w:t>
+      </w:r>
+    </w:p>
+    <w:p>
+      <w:pPr>
+        <w:shd w:val="clear" w:color="auto" w:fill="1E1E1E"/>
+        <w:spacing w:after="0" w:line="360" w:lineRule="atLeast"/>
+        <w:rPr>
+          <w:rFonts w:ascii="Consolas" w:eastAsia="Times New Roman" w:hAnsi="Consolas" w:cs="Times New Roman"/>
+          <w:color w:val="FFFFFF"/>
+          <w:sz w:val="21"/>
+          <w:szCs w:val="21"/>
+          <w:lang w:val="en-US" w:eastAsia="ru-RU"/>
+        </w:rPr>
+      </w:pPr>
+      <w:r>
+        <w:rPr>
+          <w:rFonts w:ascii="Consolas" w:eastAsia="Times New Roman" w:hAnsi="Consolas" w:cs="Times New Roman"/>
+          <w:color w:val="B3CCFF"/>
+          <w:sz w:val="21"/>
+          <w:szCs w:val="21"/>
+          <w:lang w:val="en-US" w:eastAsia="ru-RU"/>
+        </w:rPr>
+        <w:t>import</w:t>
+      </w:r>
+      <w:r>
+        <w:rPr>
+          <w:rFonts w:ascii="Consolas" w:eastAsia="Times New Roman" w:hAnsi="Consolas" w:cs="Times New Roman"/>
+          <w:color w:val="FFFFFF"/>
+          <w:sz w:val="21"/>
+          <w:szCs w:val="21"/>
+          <w:lang w:val="en-US" w:eastAsia="ru-RU"/>
+        </w:rPr>
+        <w:t> </w:t>
+      </w:r>
+      <w:proofErr w:type="spellStart"/>
+      <w:r>
+        <w:rPr>
+          <w:rFonts w:ascii="Consolas" w:eastAsia="Times New Roman" w:hAnsi="Consolas" w:cs="Times New Roman"/>
+          <w:color w:val="FF8973"/>
+          <w:sz w:val="21"/>
+          <w:szCs w:val="21"/>
+          <w:lang w:val="en-US" w:eastAsia="ru-RU"/>
+        </w:rPr>
+        <w:t>json</w:t>
+      </w:r>
+      <w:proofErr w:type="spellEnd"/>
+    </w:p>
+    <w:p>
+      <w:pPr>
+        <w:shd w:val="clear" w:color="auto" w:fill="1E1E1E"/>
+        <w:spacing w:after="0" w:line="360" w:lineRule="atLeast"/>
+        <w:rPr>
+          <w:rFonts w:ascii="Consolas" w:eastAsia="Times New Roman" w:hAnsi="Consolas" w:cs="Times New Roman"/>
+          <w:color w:val="FFFFFF"/>
+          <w:sz w:val="21"/>
+          <w:szCs w:val="21"/>
+          <w:lang w:val="en-US" w:eastAsia="ru-RU"/>
+        </w:rPr>
+      </w:pPr>
+    </w:p>
+    <w:p>
+      <w:pPr>
+        <w:shd w:val="clear" w:color="auto" w:fill="1E1E1E"/>
+        <w:spacing w:after="0" w:line="360" w:lineRule="atLeast"/>
+        <w:rPr>
+          <w:rFonts w:ascii="Consolas" w:eastAsia="Times New Roman" w:hAnsi="Consolas" w:cs="Times New Roman"/>
+          <w:color w:val="FFFFFF"/>
+          <w:sz w:val="21"/>
+          <w:szCs w:val="21"/>
+          <w:lang w:val="en-US" w:eastAsia="ru-RU"/>
+        </w:rPr>
+      </w:pPr>
+      <w:r>
+        <w:rPr>
+          <w:rFonts w:ascii="Consolas" w:eastAsia="Times New Roman" w:hAnsi="Consolas" w:cs="Times New Roman"/>
+          <w:color w:val="B3CCFF"/>
+          <w:sz w:val="21"/>
+          <w:szCs w:val="21"/>
+          <w:lang w:val="en-US" w:eastAsia="ru-RU"/>
+        </w:rPr>
+        <w:t>with</w:t>
+      </w:r>
+      <w:r>
+        <w:rPr>
+          <w:rFonts w:ascii="Consolas" w:eastAsia="Times New Roman" w:hAnsi="Consolas" w:cs="Times New Roman"/>
+          <w:color w:val="FFFFFF"/>
+          <w:sz w:val="21"/>
+          <w:szCs w:val="21"/>
+          <w:lang w:val="en-US" w:eastAsia="ru-RU"/>
+        </w:rPr>
+        <w:t> open(</w:t>
+      </w:r>
+      <w:r>
+        <w:rPr>
+          <w:rFonts w:ascii="Consolas" w:eastAsia="Times New Roman" w:hAnsi="Consolas" w:cs="Times New Roman"/>
+          <w:color w:val="FFE083"/>
+          <w:sz w:val="21"/>
+          <w:szCs w:val="21"/>
+          <w:lang w:val="en-US" w:eastAsia="ru-RU"/>
+        </w:rPr>
+        <w:t>'</w:t>
+      </w:r>
+      <w:proofErr w:type="spellStart"/>
+      <w:proofErr w:type="gramStart"/>
+      <w:r>
+        <w:rPr>
+          <w:rFonts w:ascii="Consolas" w:eastAsia="Times New Roman" w:hAnsi="Consolas" w:cs="Times New Roman"/>
+          <w:color w:val="FFE083"/>
+          <w:sz w:val="21"/>
+          <w:szCs w:val="21"/>
+          <w:lang w:val="en-US" w:eastAsia="ru-RU"/>
+        </w:rPr>
+        <w:t>message.json</w:t>
+      </w:r>
+      <w:proofErr w:type="spellEnd"/>
+      <w:proofErr w:type="gramEnd"/>
+      <w:r>
+        <w:rPr>
+          <w:rFonts w:ascii="Consolas" w:eastAsia="Times New Roman" w:hAnsi="Consolas" w:cs="Times New Roman"/>
+          <w:color w:val="FFE083"/>
+          <w:sz w:val="21"/>
+          <w:szCs w:val="21"/>
+          <w:lang w:val="en-US" w:eastAsia="ru-RU"/>
+        </w:rPr>
+        <w:t>'</w:t>
+      </w:r>
+      <w:r>
+        <w:rPr>
+          <w:rFonts w:ascii="Consolas" w:eastAsia="Times New Roman" w:hAnsi="Consolas" w:cs="Times New Roman"/>
+          <w:color w:val="FFFFFF"/>
+          <w:sz w:val="21"/>
+          <w:szCs w:val="21"/>
+          <w:lang w:val="en-US" w:eastAsia="ru-RU"/>
+        </w:rPr>
+        <w:t>) </w:t>
+      </w:r>
+      <w:r>
+        <w:rPr>
+          <w:rFonts w:ascii="Consolas" w:eastAsia="Times New Roman" w:hAnsi="Consolas" w:cs="Times New Roman"/>
+          <w:color w:val="B3CCFF"/>
+          <w:sz w:val="21"/>
+          <w:szCs w:val="21"/>
+          <w:lang w:val="en-US" w:eastAsia="ru-RU"/>
+        </w:rPr>
+        <w:t>as</w:t>
+      </w:r>
+      <w:r>
+        <w:rPr>
+          <w:rFonts w:ascii="Consolas" w:eastAsia="Times New Roman" w:hAnsi="Consolas" w:cs="Times New Roman"/>
+          <w:color w:val="FFFFFF"/>
+          <w:sz w:val="21"/>
+          <w:szCs w:val="21"/>
+          <w:lang w:val="en-US" w:eastAsia="ru-RU"/>
+        </w:rPr>
+        <w:t> </w:t>
+      </w:r>
+      <w:proofErr w:type="spellStart"/>
+      <w:r>
+        <w:rPr>
+          <w:rFonts w:ascii="Consolas" w:eastAsia="Times New Roman" w:hAnsi="Consolas" w:cs="Times New Roman"/>
+          <w:color w:val="FF8973"/>
+          <w:sz w:val="21"/>
+          <w:szCs w:val="21"/>
+          <w:lang w:val="en-US" w:eastAsia="ru-RU"/>
+        </w:rPr>
+        <w:t>message_json</w:t>
+      </w:r>
+      <w:proofErr w:type="spellEnd"/>
+      <w:r>
+        <w:rPr>
+          <w:rFonts w:ascii="Consolas" w:eastAsia="Times New Roman" w:hAnsi="Consolas" w:cs="Times New Roman"/>
+          <w:color w:val="FFFFFF"/>
+          <w:sz w:val="21"/>
+          <w:szCs w:val="21"/>
+          <w:lang w:val="en-US" w:eastAsia="ru-RU"/>
+        </w:rPr>
+        <w:t>:</w:t>
+      </w:r>
+    </w:p>
+    <w:p>
+      <w:pPr>
+        <w:shd w:val="clear" w:color="auto" w:fill="1E1E1E"/>
+        <w:spacing w:after="0" w:line="360" w:lineRule="atLeast"/>
+        <w:rPr>
+          <w:rFonts w:ascii="Consolas" w:eastAsia="Times New Roman" w:hAnsi="Consolas" w:cs="Times New Roman"/>
+          <w:color w:val="FFFFFF"/>
+          <w:sz w:val="21"/>
+          <w:szCs w:val="21"/>
+          <w:lang w:val="en-US" w:eastAsia="ru-RU"/>
+        </w:rPr>
+      </w:pPr>
+      <w:r>
+        <w:rPr>
+          <w:rFonts w:ascii="Consolas" w:eastAsia="Times New Roman" w:hAnsi="Consolas" w:cs="Times New Roman"/>
+          <w:color w:val="FFFFFF"/>
+          <w:sz w:val="21"/>
+          <w:szCs w:val="21"/>
+          <w:lang w:val="en-US" w:eastAsia="ru-RU"/>
+        </w:rPr>
+        <w:t>  </w:t>
+      </w:r>
+      <w:r>
+        <w:rPr>
+          <w:rFonts w:ascii="Consolas" w:eastAsia="Times New Roman" w:hAnsi="Consolas" w:cs="Times New Roman"/>
+          <w:color w:val="FF8973"/>
+          <w:sz w:val="21"/>
+          <w:szCs w:val="21"/>
+          <w:lang w:val="en-US" w:eastAsia="ru-RU"/>
+        </w:rPr>
+        <w:t>message</w:t>
+      </w:r>
+      <w:r>
+        <w:rPr>
+          <w:rFonts w:ascii="Consolas" w:eastAsia="Times New Roman" w:hAnsi="Consolas" w:cs="Times New Roman"/>
+          <w:color w:val="FFFFFF"/>
+          <w:sz w:val="21"/>
+          <w:szCs w:val="21"/>
+          <w:lang w:val="en-US" w:eastAsia="ru-RU"/>
+        </w:rPr>
+        <w:t> = </w:t>
+      </w:r>
+      <w:proofErr w:type="spellStart"/>
+      <w:proofErr w:type="gramStart"/>
+      <w:r>
+        <w:rPr>
+          <w:rFonts w:ascii="Consolas" w:eastAsia="Times New Roman" w:hAnsi="Consolas" w:cs="Times New Roman"/>
+          <w:color w:val="FF8973"/>
+          <w:sz w:val="21"/>
+          <w:szCs w:val="21"/>
+          <w:lang w:val="en-US" w:eastAsia="ru-RU"/>
+        </w:rPr>
+        <w:t>json</w:t>
+      </w:r>
+      <w:r>
+        <w:rPr>
+          <w:rFonts w:ascii="Consolas" w:eastAsia="Times New Roman" w:hAnsi="Consolas" w:cs="Times New Roman"/>
+          <w:color w:val="FFFFFF"/>
+          <w:sz w:val="21"/>
+          <w:szCs w:val="21"/>
+          <w:lang w:val="en-US" w:eastAsia="ru-RU"/>
+        </w:rPr>
+        <w:t>.</w:t>
+      </w:r>
+      <w:r>
+        <w:rPr>
+          <w:rFonts w:ascii="Consolas" w:eastAsia="Times New Roman" w:hAnsi="Consolas" w:cs="Times New Roman"/>
+          <w:color w:val="83FFF5"/>
+          <w:sz w:val="21"/>
+          <w:szCs w:val="21"/>
+          <w:lang w:val="en-US" w:eastAsia="ru-RU"/>
+        </w:rPr>
+        <w:t>load</w:t>
+      </w:r>
+      <w:proofErr w:type="spellEnd"/>
+      <w:proofErr w:type="gramEnd"/>
+      <w:r>
+        <w:rPr>
+          <w:rFonts w:ascii="Consolas" w:eastAsia="Times New Roman" w:hAnsi="Consolas" w:cs="Times New Roman"/>
+          <w:color w:val="FFFFFF"/>
+          <w:sz w:val="21"/>
+          <w:szCs w:val="21"/>
+          <w:lang w:val="en-US" w:eastAsia="ru-RU"/>
+        </w:rPr>
+        <w:t>(</w:t>
+      </w:r>
+      <w:proofErr w:type="spellStart"/>
+      <w:r>
+        <w:rPr>
+          <w:rFonts w:ascii="Consolas" w:eastAsia="Times New Roman" w:hAnsi="Consolas" w:cs="Times New Roman"/>
+          <w:color w:val="FF8973"/>
+          <w:sz w:val="21"/>
+          <w:szCs w:val="21"/>
+          <w:lang w:val="en-US" w:eastAsia="ru-RU"/>
+        </w:rPr>
+        <w:t>message_json</w:t>
+      </w:r>
+      <w:proofErr w:type="spellEnd"/>
+      <w:r>
+        <w:rPr>
+          <w:rFonts w:ascii="Consolas" w:eastAsia="Times New Roman" w:hAnsi="Consolas" w:cs="Times New Roman"/>
+          <w:color w:val="FFFFFF"/>
+          <w:sz w:val="21"/>
+          <w:szCs w:val="21"/>
+          <w:lang w:val="en-US" w:eastAsia="ru-RU"/>
+        </w:rPr>
+        <w:t>)</w:t>
+      </w:r>
+    </w:p>
+    <w:p>
+      <w:pPr>
+        <w:shd w:val="clear" w:color="auto" w:fill="1E1E1E"/>
+        <w:spacing w:after="0" w:line="360" w:lineRule="atLeast"/>
+        <w:rPr>
+          <w:rFonts w:ascii="Consolas" w:eastAsia="Times New Roman" w:hAnsi="Consolas" w:cs="Times New Roman"/>
+          <w:color w:val="FFFFFF"/>
+          <w:sz w:val="21"/>
+          <w:szCs w:val="21"/>
+          <w:lang w:val="en-US" w:eastAsia="ru-RU"/>
+        </w:rPr>
+      </w:pPr>
+    </w:p>
+    <w:p>
+      <w:pPr>
+        <w:shd w:val="clear" w:color="auto" w:fill="1E1E1E"/>
+        <w:spacing w:after="0" w:line="360" w:lineRule="atLeast"/>
+        <w:rPr>
+          <w:rFonts w:ascii="Consolas" w:eastAsia="Times New Roman" w:hAnsi="Consolas" w:cs="Times New Roman"/>
+          <w:color w:val="FFFFFF"/>
+          <w:sz w:val="21"/>
+          <w:szCs w:val="21"/>
+          <w:lang w:val="en-US" w:eastAsia="ru-RU"/>
+        </w:rPr>
+      </w:pPr>
+      <w:r>
+        <w:rPr>
+          <w:rFonts w:ascii="Consolas" w:eastAsia="Times New Roman" w:hAnsi="Consolas" w:cs="Times New Roman"/>
+          <w:color w:val="FFFFFF"/>
+          <w:sz w:val="21"/>
+          <w:szCs w:val="21"/>
+          <w:lang w:val="en-US" w:eastAsia="ru-RU"/>
+        </w:rPr>
+        <w:t>print(</w:t>
+      </w:r>
+      <w:r>
+        <w:rPr>
+          <w:rFonts w:ascii="Consolas" w:eastAsia="Times New Roman" w:hAnsi="Consolas" w:cs="Times New Roman"/>
+          <w:color w:val="FF8973"/>
+          <w:sz w:val="21"/>
+          <w:szCs w:val="21"/>
+          <w:lang w:val="en-US" w:eastAsia="ru-RU"/>
+        </w:rPr>
+        <w:t>message</w:t>
+      </w:r>
+      <w:r>
+        <w:rPr>
+          <w:rFonts w:ascii="Consolas" w:eastAsia="Times New Roman" w:hAnsi="Consolas" w:cs="Times New Roman"/>
+          <w:color w:val="FFFFFF"/>
+          <w:sz w:val="21"/>
+          <w:szCs w:val="21"/>
+          <w:lang w:val="en-US" w:eastAsia="ru-RU"/>
+        </w:rPr>
+        <w:t>[</w:t>
+      </w:r>
+      <w:r>
+        <w:rPr>
+          <w:rFonts w:ascii="Consolas" w:eastAsia="Times New Roman" w:hAnsi="Consolas" w:cs="Times New Roman"/>
+          <w:color w:val="FFE083"/>
+          <w:sz w:val="21"/>
+          <w:szCs w:val="21"/>
+          <w:lang w:val="en-US" w:eastAsia="ru-RU"/>
+        </w:rPr>
+        <w:t>'text'</w:t>
+      </w:r>
+      <w:r>
+        <w:rPr>
+          <w:rFonts w:ascii="Consolas" w:eastAsia="Times New Roman" w:hAnsi="Consolas" w:cs="Times New Roman"/>
+          <w:color w:val="FFFFFF"/>
+          <w:sz w:val="21"/>
+          <w:szCs w:val="21"/>
+          <w:lang w:val="en-US" w:eastAsia="ru-RU"/>
+        </w:rPr>
+        <w:t>])</w:t>
+      </w:r>
+    </w:p>
+    <w:p>
+      <w:pPr>
+        <w:shd w:val="clear" w:color="auto" w:fill="1E1E1E"/>
+        <w:spacing w:after="0" w:line="360" w:lineRule="atLeast"/>
+        <w:rPr>
+          <w:rFonts w:ascii="Consolas" w:eastAsia="Times New Roman" w:hAnsi="Consolas" w:cs="Times New Roman"/>
+          <w:color w:val="FFFFFF"/>
+          <w:sz w:val="21"/>
+          <w:szCs w:val="21"/>
+          <w:lang w:val="en-US" w:eastAsia="ru-RU"/>
+        </w:rPr>
+      </w:pPr>
+      <w:r>
+        <w:rPr>
+          <w:rFonts w:ascii="Consolas" w:eastAsia="Times New Roman" w:hAnsi="Consolas" w:cs="Times New Roman"/>
+          <w:color w:val="939598"/>
+          <w:sz w:val="21"/>
+          <w:szCs w:val="21"/>
+          <w:lang w:val="en-US" w:eastAsia="ru-RU"/>
+        </w:rPr>
+        <w:t># Prints '</w:t>
+      </w:r>
+      <w:proofErr w:type="spellStart"/>
+      <w:r>
+        <w:rPr>
+          <w:rFonts w:ascii="Consolas" w:eastAsia="Times New Roman" w:hAnsi="Consolas" w:cs="Times New Roman"/>
+          <w:color w:val="939598"/>
+          <w:sz w:val="21"/>
+          <w:szCs w:val="21"/>
+          <w:lang w:val="en-US" w:eastAsia="ru-RU"/>
+        </w:rPr>
+        <w:t>ellen_greg</w:t>
+      </w:r>
+      <w:proofErr w:type="spellEnd"/>
+      <w:r>
+        <w:rPr>
+          <w:rFonts w:ascii="Consolas" w:eastAsia="Times New Roman" w:hAnsi="Consolas" w:cs="Times New Roman"/>
+          <w:color w:val="939598"/>
+          <w:sz w:val="21"/>
+          <w:szCs w:val="21"/>
+          <w:lang w:val="en-US" w:eastAsia="ru-RU"/>
+        </w:rPr>
+        <w:t>'</w:t>
+      </w:r>
+    </w:p>
+    <w:p>
+      <w:pPr>
+        <w:pStyle w:val="p1qg33igem5pagn4kpmirjw"/>
+        <w:shd w:val="clear" w:color="auto" w:fill="FFFFFF"/>
+        <w:spacing w:before="0" w:beforeAutospacing="0"/>
+        <w:jc w:val="both"/>
+        <w:rPr>
+          <w:rFonts w:ascii="Segoe UI" w:hAnsi="Segoe UI" w:cs="Segoe UI"/>
+          <w:b/>
+          <w:bCs/>
+          <w:color w:val="10162F"/>
+          <w:sz w:val="26"/>
+          <w:szCs w:val="26"/>
+          <w:lang w:val="en-US"/>
+        </w:rPr>
+      </w:pPr>
+    </w:p>
+    <w:p>
+      <w:pPr>
+        <w:pStyle w:val="p1qg33igem5pagn4kpmirjw"/>
+        <w:pBdr>
+          <w:bottom w:val="single" w:sz="12" w:space="1" w:color="auto"/>
+        </w:pBdr>
+        <w:shd w:val="clear" w:color="auto" w:fill="FFFFFF"/>
+        <w:spacing w:before="0" w:beforeAutospacing="0"/>
+        <w:jc w:val="center"/>
+        <w:rPr>
+          <w:rFonts w:ascii="Segoe UI" w:hAnsi="Segoe UI" w:cs="Segoe UI"/>
+          <w:b/>
+          <w:bCs/>
+          <w:color w:val="10162F"/>
+          <w:sz w:val="26"/>
+          <w:szCs w:val="26"/>
+          <w:lang w:val="en-US"/>
+        </w:rPr>
+      </w:pPr>
+      <w:r>
+        <w:rPr>
+          <w:rFonts w:ascii="Segoe UI" w:hAnsi="Segoe UI" w:cs="Segoe UI"/>
+          <w:b/>
+          <w:bCs/>
+          <w:noProof/>
+          <w:color w:val="10162F"/>
+          <w:sz w:val="26"/>
+          <w:szCs w:val="26"/>
+          <w:lang w:val="en-US"/>
+        </w:rPr>
+        <w:drawing>
+          <wp:inline distT="0" distB="0" distL="0" distR="0" wp14:anchorId="59049F15" wp14:editId="4D85CD9A">
+            <wp:extent cx="2796540" cy="1440180"/>
+            <wp:effectExtent l="0" t="0" r="3810" b="7620"/>
+            <wp:docPr id="6" name="Рисунок 6"/>
+            <wp:cNvGraphicFramePr>
+              <a:graphicFrameLocks xmlns:a="http://schemas.openxmlformats.org/drawingml/2006/main" noChangeAspect="1"/>
+            </wp:cNvGraphicFramePr>
+            <a:graphic xmlns:a="http://schemas.openxmlformats.org/drawingml/2006/main">
+              <a:graphicData uri="http://schemas.openxmlformats.org/drawingml/2006/picture">
+                <pic:pic xmlns:pic="http://schemas.openxmlformats.org/drawingml/2006/picture">
+                  <pic:nvPicPr>
+                    <pic:cNvPr id="0" name="Picture 6"/>
+                    <pic:cNvPicPr>
+                      <a:picLocks noChangeAspect="1" noChangeArrowheads="1"/>
+                    </pic:cNvPicPr>
+                  </pic:nvPicPr>
+                  <pic:blipFill>
+                    <a:blip r:embed="rId27">
+                      <a:extLst>
+                        <a:ext uri="{28A0092B-C50C-407E-A947-70E740481C1C}">
+                          <a14:useLocalDpi xmlns:a14="http://schemas.microsoft.com/office/drawing/2010/main" val="0"/>
+                        </a:ext>
+                      </a:extLst>
+                    </a:blip>
+                    <a:srcRect/>
+                    <a:stretch>
+                      <a:fillRect/>
+                    </a:stretch>
+                  </pic:blipFill>
+                  <pic:spPr bwMode="auto">
+                    <a:xfrm>
+                      <a:off x="0" y="0"/>
+                      <a:ext cx="2796540" cy="1440180"/>
+                    </a:xfrm>
+                    <a:prstGeom prst="rect">
+                      <a:avLst/>
+                    </a:prstGeom>
+                    <a:noFill/>
+                    <a:ln>
+                      <a:noFill/>
+                    </a:ln>
+                  </pic:spPr>
+                </pic:pic>
+              </a:graphicData>
+            </a:graphic>
+          </wp:inline>
+        </w:drawing>
+      </w:r>
+    </w:p>
+    <w:p>
+      <w:pPr>
         <w:pStyle w:val="p1qg33igem5pagn4kpmirjw"/>
         <w:shd w:val="clear" w:color="auto" w:fill="FFFFFF"/>
         <w:spacing w:before="0" w:beforeAutospacing="0"/>

</xml_diff>